<commit_message>
add all manuscript versions
</commit_message>
<xml_diff>
--- a/hbc_paper/main_paper.docx
+++ b/hbc_paper/main_paper.docx
@@ -180,6 +180,24 @@
             <m:r>
               <m:t>a</m:t>
             </m:r>
+            <m:r>
+              <m:rPr>
+                <m:sty m:val="p"/>
+              </m:rPr>
+              <m:t>,</m:t>
+            </m:r>
+            <m:r>
+              <m:t>b</m:t>
+            </m:r>
+            <m:r>
+              <m:rPr>
+                <m:sty m:val="p"/>
+              </m:rPr>
+              <m:t>,</m:t>
+            </m:r>
+            <m:r>
+              <m:t>c</m:t>
+            </m:r>
           </m:sup>
         </m:sSup>
       </m:oMath>
@@ -221,7 +239,7 @@
               <m:t>,</m:t>
             </m:r>
             <m:r>
-              <m:t>b</m:t>
+              <m:t>d</m:t>
             </m:r>
           </m:sup>
         </m:sSup>
@@ -356,6 +374,112 @@
         </m:r>
       </m:oMath>
       <w:r>
+        <w:t xml:space="preserve">:Centre</w:t>
+      </w:r>
+      <w:r>
+        <w:t xml:space="preserve"> </w:t>
+      </w:r>
+      <w:r>
+        <w:t xml:space="preserve">for</w:t>
+      </w:r>
+      <w:r>
+        <w:t xml:space="preserve"> </w:t>
+      </w:r>
+      <w:r>
+        <w:t xml:space="preserve">the</w:t>
+      </w:r>
+      <w:r>
+        <w:t xml:space="preserve"> </w:t>
+      </w:r>
+      <w:r>
+        <w:t xml:space="preserve">Advanced</w:t>
+      </w:r>
+      <w:r>
+        <w:t xml:space="preserve"> </w:t>
+      </w:r>
+      <w:r>
+        <w:t xml:space="preserve">Study</w:t>
+      </w:r>
+      <w:r>
+        <w:t xml:space="preserve"> </w:t>
+      </w:r>
+      <w:r>
+        <w:t xml:space="preserve">of</w:t>
+      </w:r>
+      <w:r>
+        <w:t xml:space="preserve"> </w:t>
+      </w:r>
+      <w:r>
+        <w:t xml:space="preserve">Collective</w:t>
+      </w:r>
+      <w:r>
+        <w:t xml:space="preserve"> </w:t>
+      </w:r>
+      <w:r>
+        <w:t xml:space="preserve">Behaviour,</w:t>
+      </w:r>
+      <w:r>
+        <w:t xml:space="preserve"> </w:t>
+      </w:r>
+      <w:r>
+        <w:t xml:space="preserve">Konstanz</w:t>
+      </w:r>
+      <w:r>
+        <w:t xml:space="preserve"> </w:t>
+      </w:r>
+      <m:oMath>
+        <m:r>
+          <m:t>c</m:t>
+        </m:r>
+      </m:oMath>
+      <w:r>
+        <w:t xml:space="preserve">:Max</w:t>
+      </w:r>
+      <w:r>
+        <w:t xml:space="preserve"> </w:t>
+      </w:r>
+      <w:r>
+        <w:t xml:space="preserve">Planck</w:t>
+      </w:r>
+      <w:r>
+        <w:t xml:space="preserve"> </w:t>
+      </w:r>
+      <w:r>
+        <w:t xml:space="preserve">Institute</w:t>
+      </w:r>
+      <w:r>
+        <w:t xml:space="preserve"> </w:t>
+      </w:r>
+      <w:r>
+        <w:t xml:space="preserve">for</w:t>
+      </w:r>
+      <w:r>
+        <w:t xml:space="preserve"> </w:t>
+      </w:r>
+      <w:r>
+        <w:t xml:space="preserve">Animal</w:t>
+      </w:r>
+      <w:r>
+        <w:t xml:space="preserve"> </w:t>
+      </w:r>
+      <w:r>
+        <w:t xml:space="preserve">Behaviour,</w:t>
+      </w:r>
+      <w:r>
+        <w:t xml:space="preserve"> </w:t>
+      </w:r>
+      <w:r>
+        <w:t xml:space="preserve">Radolfzell</w:t>
+      </w:r>
+      <w:r>
+        <w:t xml:space="preserve"> </w:t>
+      </w:r>
+      <m:oMath>
+        <m:r>
+          <m:t>d</m:t>
+        </m:r>
+      </m:oMath>
+      <w:r>
         <w:t xml:space="preserve">:Indian</w:t>
       </w:r>
       <w:r>
@@ -424,7 +548,103 @@
         <w:t xml:space="preserve"> </w:t>
       </w:r>
       <w:r>
-        <w:t xml:space="preserve">provides</w:t>
+        <w:t xml:space="preserve">has</w:t>
+      </w:r>
+      <w:r>
+        <w:t xml:space="preserve"> </w:t>
+      </w:r>
+      <w:r>
+        <w:t xml:space="preserve">many</w:t>
+      </w:r>
+      <w:r>
+        <w:t xml:space="preserve"> </w:t>
+      </w:r>
+      <w:r>
+        <w:t xml:space="preserve">benefits,</w:t>
+      </w:r>
+      <w:r>
+        <w:t xml:space="preserve"> </w:t>
+      </w:r>
+      <w:r>
+        <w:t xml:space="preserve">but</w:t>
+      </w:r>
+      <w:r>
+        <w:t xml:space="preserve"> </w:t>
+      </w:r>
+      <w:r>
+        <w:t xml:space="preserve">also</w:t>
+      </w:r>
+      <w:r>
+        <w:t xml:space="preserve"> </w:t>
+      </w:r>
+      <w:r>
+        <w:t xml:space="preserve">costs</w:t>
+      </w:r>
+      <w:r>
+        <w:t xml:space="preserve"> </w:t>
+      </w:r>
+      <w:r>
+        <w:t xml:space="preserve">such</w:t>
+      </w:r>
+      <w:r>
+        <w:t xml:space="preserve"> </w:t>
+      </w:r>
+      <w:r>
+        <w:t xml:space="preserve">as</w:t>
+      </w:r>
+      <w:r>
+        <w:t xml:space="preserve"> </w:t>
+      </w:r>
+      <w:r>
+        <w:t xml:space="preserve">the</w:t>
+      </w:r>
+      <w:r>
+        <w:t xml:space="preserve"> </w:t>
+      </w:r>
+      <w:r>
+        <w:t xml:space="preserve">possibility</w:t>
+      </w:r>
+      <w:r>
+        <w:t xml:space="preserve"> </w:t>
+      </w:r>
+      <w:r>
+        <w:t xml:space="preserve">of</w:t>
+      </w:r>
+      <w:r>
+        <w:t xml:space="preserve"> </w:t>
+      </w:r>
+      <w:r>
+        <w:t xml:space="preserve">sensory</w:t>
+      </w:r>
+      <w:r>
+        <w:t xml:space="preserve"> </w:t>
+      </w:r>
+      <w:r>
+        <w:t xml:space="preserve">overload.</w:t>
+      </w:r>
+      <w:r>
+        <w:t xml:space="preserve"> </w:t>
+      </w:r>
+      <w:r>
+        <w:t xml:space="preserve">Large</w:t>
+      </w:r>
+      <w:r>
+        <w:t xml:space="preserve"> </w:t>
+      </w:r>
+      <w:r>
+        <w:t xml:space="preserve">aggregations</w:t>
+      </w:r>
+      <w:r>
+        <w:t xml:space="preserve"> </w:t>
+      </w:r>
+      <w:r>
+        <w:t xml:space="preserve">formed</w:t>
+      </w:r>
+      <w:r>
+        <w:t xml:space="preserve"> </w:t>
+      </w:r>
+      <w:r>
+        <w:t xml:space="preserve">by</w:t>
       </w:r>
       <w:r>
         <w:t xml:space="preserve"> </w:t>
@@ -436,43 +656,313 @@
         <w:t xml:space="preserve"> </w:t>
       </w:r>
       <w:r>
+        <w:t xml:space="preserve">to</w:t>
+      </w:r>
+      <w:r>
+        <w:t xml:space="preserve"> </w:t>
+      </w:r>
+      <w:r>
+        <w:t xml:space="preserve">roost</w:t>
+      </w:r>
+      <w:r>
+        <w:t xml:space="preserve"> </w:t>
+      </w:r>
+      <w:r>
+        <w:t xml:space="preserve">and</w:t>
+      </w:r>
+      <w:r>
+        <w:t xml:space="preserve"> </w:t>
+      </w:r>
+      <w:r>
+        <w:t xml:space="preserve">mate</w:t>
+      </w:r>
+      <w:r>
+        <w:t xml:space="preserve"> </w:t>
+      </w:r>
+      <w:r>
+        <w:t xml:space="preserve">are</w:t>
+      </w:r>
+      <w:r>
+        <w:t xml:space="preserve"> </w:t>
+      </w:r>
+      <w:r>
+        <w:t xml:space="preserve">filled</w:t>
+      </w:r>
+      <w:r>
+        <w:t xml:space="preserve"> </w:t>
+      </w:r>
+      <w:r>
         <w:t xml:space="preserve">with</w:t>
       </w:r>
       <w:r>
         <w:t xml:space="preserve"> </w:t>
       </w:r>
       <w:r>
-        <w:t xml:space="preserve">many</w:t>
-      </w:r>
-      <w:r>
-        <w:t xml:space="preserve"> </w:t>
-      </w:r>
-      <w:r>
-        <w:t xml:space="preserve">advantages,</w:t>
-      </w:r>
-      <w:r>
-        <w:t xml:space="preserve"> </w:t>
-      </w:r>
-      <w:r>
-        <w:t xml:space="preserve">including</w:t>
-      </w:r>
-      <w:r>
-        <w:t xml:space="preserve"> </w:t>
-      </w:r>
-      <w:r>
-        <w:t xml:space="preserve">disadvantages</w:t>
-      </w:r>
-      <w:r>
-        <w:t xml:space="preserve"> </w:t>
-      </w:r>
-      <w:r>
-        <w:t xml:space="preserve">such</w:t>
-      </w:r>
-      <w:r>
-        <w:t xml:space="preserve"> </w:t>
-      </w:r>
-      <w:r>
-        <w:t xml:space="preserve">as</w:t>
+        <w:t xml:space="preserve">a</w:t>
+      </w:r>
+      <w:r>
+        <w:t xml:space="preserve"> </w:t>
+      </w:r>
+      <w:r>
+        <w:t xml:space="preserve">multitude</w:t>
+      </w:r>
+      <w:r>
+        <w:t xml:space="preserve"> </w:t>
+      </w:r>
+      <w:r>
+        <w:t xml:space="preserve">of</w:t>
+      </w:r>
+      <w:r>
+        <w:t xml:space="preserve"> </w:t>
+      </w:r>
+      <w:r>
+        <w:t xml:space="preserve">signals</w:t>
+      </w:r>
+      <w:r>
+        <w:t xml:space="preserve"> </w:t>
+      </w:r>
+      <w:r>
+        <w:t xml:space="preserve">of</w:t>
+      </w:r>
+      <w:r>
+        <w:t xml:space="preserve"> </w:t>
+      </w:r>
+      <w:r>
+        <w:t xml:space="preserve">varying</w:t>
+      </w:r>
+      <w:r>
+        <w:t xml:space="preserve"> </w:t>
+      </w:r>
+      <w:r>
+        <w:t xml:space="preserve">relevance</w:t>
+      </w:r>
+      <w:r>
+        <w:t xml:space="preserve"> </w:t>
+      </w:r>
+      <w:r>
+        <w:t xml:space="preserve">to</w:t>
+      </w:r>
+      <w:r>
+        <w:t xml:space="preserve"> </w:t>
+      </w:r>
+      <w:r>
+        <w:t xml:space="preserve">each</w:t>
+      </w:r>
+      <w:r>
+        <w:t xml:space="preserve"> </w:t>
+      </w:r>
+      <w:r>
+        <w:t xml:space="preserve">individual.</w:t>
+      </w:r>
+      <w:r>
+        <w:t xml:space="preserve"> </w:t>
+      </w:r>
+      <w:r>
+        <w:t xml:space="preserve">Here,</w:t>
+      </w:r>
+      <w:r>
+        <w:t xml:space="preserve"> </w:t>
+      </w:r>
+      <w:r>
+        <w:t xml:space="preserve">we</w:t>
+      </w:r>
+      <w:r>
+        <w:t xml:space="preserve"> </w:t>
+      </w:r>
+      <w:r>
+        <w:t xml:space="preserve">focus</w:t>
+      </w:r>
+      <w:r>
+        <w:t xml:space="preserve"> </w:t>
+      </w:r>
+      <w:r>
+        <w:t xml:space="preserve">on</w:t>
+      </w:r>
+      <w:r>
+        <w:t xml:space="preserve"> </w:t>
+      </w:r>
+      <w:r>
+        <w:t xml:space="preserve">echolocating</w:t>
+      </w:r>
+      <w:r>
+        <w:t xml:space="preserve"> </w:t>
+      </w:r>
+      <w:r>
+        <w:t xml:space="preserve">bats,</w:t>
+      </w:r>
+      <w:r>
+        <w:t xml:space="preserve"> </w:t>
+      </w:r>
+      <w:r>
+        <w:t xml:space="preserve">which</w:t>
+      </w:r>
+      <w:r>
+        <w:t xml:space="preserve"> </w:t>
+      </w:r>
+      <w:r>
+        <w:t xml:space="preserve">may</w:t>
+      </w:r>
+      <w:r>
+        <w:t xml:space="preserve"> </w:t>
+      </w:r>
+      <w:r>
+        <w:t xml:space="preserve">experience</w:t>
+      </w:r>
+      <w:r>
+        <w:t xml:space="preserve"> </w:t>
+      </w:r>
+      <w:r>
+        <w:t xml:space="preserve">strong</w:t>
+      </w:r>
+      <w:r>
+        <w:t xml:space="preserve"> </w:t>
+      </w:r>
+      <w:r>
+        <w:t xml:space="preserve">sensory</w:t>
+      </w:r>
+      <w:r>
+        <w:t xml:space="preserve"> </w:t>
+      </w:r>
+      <w:r>
+        <w:t xml:space="preserve">overload</w:t>
+      </w:r>
+      <w:r>
+        <w:t xml:space="preserve"> </w:t>
+      </w:r>
+      <w:r>
+        <w:t xml:space="preserve">due</w:t>
+      </w:r>
+      <w:r>
+        <w:t xml:space="preserve"> </w:t>
+      </w:r>
+      <w:r>
+        <w:t xml:space="preserve">to</w:t>
+      </w:r>
+      <w:r>
+        <w:t xml:space="preserve"> </w:t>
+      </w:r>
+      <w:r>
+        <w:t xml:space="preserve">their</w:t>
+      </w:r>
+      <w:r>
+        <w:t xml:space="preserve"> </w:t>
+      </w:r>
+      <w:r>
+        <w:t xml:space="preserve">active</w:t>
+      </w:r>
+      <w:r>
+        <w:t xml:space="preserve"> </w:t>
+      </w:r>
+      <w:r>
+        <w:t xml:space="preserve">sensory</w:t>
+      </w:r>
+      <w:r>
+        <w:t xml:space="preserve"> </w:t>
+      </w:r>
+      <w:r>
+        <w:t xml:space="preserve">system,</w:t>
+      </w:r>
+      <w:r>
+        <w:t xml:space="preserve"> </w:t>
+      </w:r>
+      <w:r>
+        <w:t xml:space="preserve">particularly</w:t>
+      </w:r>
+      <w:r>
+        <w:t xml:space="preserve"> </w:t>
+      </w:r>
+      <w:r>
+        <w:t xml:space="preserve">in</w:t>
+      </w:r>
+      <w:r>
+        <w:t xml:space="preserve"> </w:t>
+      </w:r>
+      <w:r>
+        <w:t xml:space="preserve">groups</w:t>
+      </w:r>
+      <w:r>
+        <w:t xml:space="preserve"> </w:t>
+      </w:r>
+      <w:r>
+        <w:t xml:space="preserve">(jamming).</w:t>
+      </w:r>
+      <w:r>
+        <w:t xml:space="preserve"> </w:t>
+      </w:r>
+      <w:r>
+        <w:t xml:space="preserve">Consequently,</w:t>
+      </w:r>
+      <w:r>
+        <w:t xml:space="preserve"> </w:t>
+      </w:r>
+      <w:r>
+        <w:t xml:space="preserve">several</w:t>
+      </w:r>
+      <w:r>
+        <w:t xml:space="preserve"> </w:t>
+      </w:r>
+      <w:r>
+        <w:t xml:space="preserve">bat</w:t>
+      </w:r>
+      <w:r>
+        <w:t xml:space="preserve"> </w:t>
+      </w:r>
+      <w:r>
+        <w:t xml:space="preserve">species</w:t>
+      </w:r>
+      <w:r>
+        <w:t xml:space="preserve"> </w:t>
+      </w:r>
+      <w:r>
+        <w:t xml:space="preserve">may</w:t>
+      </w:r>
+      <w:r>
+        <w:t xml:space="preserve"> </w:t>
+      </w:r>
+      <w:r>
+        <w:t xml:space="preserve">alter</w:t>
+      </w:r>
+      <w:r>
+        <w:t xml:space="preserve"> </w:t>
+      </w:r>
+      <w:r>
+        <w:t xml:space="preserve">their</w:t>
+      </w:r>
+      <w:r>
+        <w:t xml:space="preserve"> </w:t>
+      </w:r>
+      <w:r>
+        <w:t xml:space="preserve">vocalizations</w:t>
+      </w:r>
+      <w:r>
+        <w:t xml:space="preserve"> </w:t>
+      </w:r>
+      <w:r>
+        <w:t xml:space="preserve">to</w:t>
+      </w:r>
+      <w:r>
+        <w:t xml:space="preserve"> </w:t>
+      </w:r>
+      <w:r>
+        <w:t xml:space="preserve">reduce</w:t>
+      </w:r>
+      <w:r>
+        <w:t xml:space="preserve"> </w:t>
+      </w:r>
+      <w:r>
+        <w:t xml:space="preserve">jamming.</w:t>
+      </w:r>
+      <w:r>
+        <w:t xml:space="preserve"> </w:t>
+      </w:r>
+      <w:r>
+        <w:t xml:space="preserve">We</w:t>
+      </w:r>
+      <w:r>
+        <w:t xml:space="preserve"> </w:t>
+      </w:r>
+      <w:r>
+        <w:t xml:space="preserve">investigated</w:t>
       </w:r>
       <w:r>
         <w:t xml:space="preserve"> </w:t>
@@ -484,7 +974,13 @@
         <w:t xml:space="preserve"> </w:t>
       </w:r>
       <w:r>
-        <w:t xml:space="preserve">possibility</w:t>
+        <w:t xml:space="preserve">echolocation</w:t>
+      </w:r>
+      <w:r>
+        <w:t xml:space="preserve"> </w:t>
+      </w:r>
+      <w:r>
+        <w:t xml:space="preserve">behaviour</w:t>
       </w:r>
       <w:r>
         <w:t xml:space="preserve"> </w:t>
@@ -496,43 +992,85 @@
         <w:t xml:space="preserve"> </w:t>
       </w:r>
       <w:r>
-        <w:t xml:space="preserve">sensory</w:t>
-      </w:r>
-      <w:r>
-        <w:t xml:space="preserve"> </w:t>
-      </w:r>
-      <w:r>
-        <w:t xml:space="preserve">overload.</w:t>
-      </w:r>
-      <w:r>
-        <w:t xml:space="preserve"> </w:t>
-      </w:r>
-      <w:r>
-        <w:t xml:space="preserve">Many</w:t>
-      </w:r>
-      <w:r>
-        <w:t xml:space="preserve"> </w:t>
-      </w:r>
-      <w:r>
-        <w:t xml:space="preserve">animals</w:t>
-      </w:r>
-      <w:r>
-        <w:t xml:space="preserve"> </w:t>
-      </w:r>
-      <w:r>
-        <w:t xml:space="preserve">however</w:t>
-      </w:r>
-      <w:r>
-        <w:t xml:space="preserve"> </w:t>
-      </w:r>
-      <w:r>
-        <w:t xml:space="preserve">form</w:t>
-      </w:r>
-      <w:r>
-        <w:t xml:space="preserve"> </w:t>
-      </w:r>
-      <w:r>
-        <w:t xml:space="preserve">large</w:t>
+        <w:t xml:space="preserve">high</w:t>
+      </w:r>
+      <w:r>
+        <w:t xml:space="preserve"> </w:t>
+      </w:r>
+      <w:r>
+        <w:t xml:space="preserve">duty-cycle</w:t>
+      </w:r>
+      <w:r>
+        <w:t xml:space="preserve"> </w:t>
+      </w:r>
+      <w:r>
+        <w:t xml:space="preserve">constant-frequency</w:t>
+      </w:r>
+      <w:r>
+        <w:t xml:space="preserve"> </w:t>
+      </w:r>
+      <w:r>
+        <w:t xml:space="preserve">bats,</w:t>
+      </w:r>
+      <w:r>
+        <w:t xml:space="preserve"> </w:t>
+      </w:r>
+      <w:r>
+        <w:t xml:space="preserve">which</w:t>
+      </w:r>
+      <w:r>
+        <w:t xml:space="preserve"> </w:t>
+      </w:r>
+      <w:r>
+        <w:t xml:space="preserve">emit</w:t>
+      </w:r>
+      <w:r>
+        <w:t xml:space="preserve"> </w:t>
+      </w:r>
+      <w:r>
+        <w:t xml:space="preserve">long</w:t>
+      </w:r>
+      <w:r>
+        <w:t xml:space="preserve"> </w:t>
+      </w:r>
+      <w:r>
+        <w:t xml:space="preserve">calls</w:t>
+      </w:r>
+      <w:r>
+        <w:t xml:space="preserve"> </w:t>
+      </w:r>
+      <w:r>
+        <w:t xml:space="preserve">with</w:t>
+      </w:r>
+      <w:r>
+        <w:t xml:space="preserve"> </w:t>
+      </w:r>
+      <w:r>
+        <w:t xml:space="preserve">short</w:t>
+      </w:r>
+      <w:r>
+        <w:t xml:space="preserve"> </w:t>
+      </w:r>
+      <w:r>
+        <w:t xml:space="preserve">pauses,</w:t>
+      </w:r>
+      <w:r>
+        <w:t xml:space="preserve"> </w:t>
+      </w:r>
+      <w:r>
+        <w:t xml:space="preserve">while</w:t>
+      </w:r>
+      <w:r>
+        <w:t xml:space="preserve"> </w:t>
+      </w:r>
+      <w:r>
+        <w:t xml:space="preserve">flying</w:t>
+      </w:r>
+      <w:r>
+        <w:t xml:space="preserve"> </w:t>
+      </w:r>
+      <w:r>
+        <w:t xml:space="preserve">in</w:t>
       </w:r>
       <w:r>
         <w:t xml:space="preserve"> </w:t>
@@ -544,13 +1082,163 @@
         <w:t xml:space="preserve"> </w:t>
       </w:r>
       <w:r>
+        <w:t xml:space="preserve">in</w:t>
+      </w:r>
+      <w:r>
+        <w:t xml:space="preserve"> </w:t>
+      </w:r>
+      <w:r>
+        <w:t xml:space="preserve">a</w:t>
+      </w:r>
+      <w:r>
+        <w:t xml:space="preserve"> </w:t>
+      </w:r>
+      <w:r>
+        <w:t xml:space="preserve">natural</w:t>
+      </w:r>
+      <w:r>
+        <w:t xml:space="preserve"> </w:t>
+      </w:r>
+      <w:r>
+        <w:t xml:space="preserve">cave</w:t>
+      </w:r>
+      <w:r>
+        <w:t xml:space="preserve"> </w:t>
+      </w:r>
+      <w:r>
+        <w:t xml:space="preserve">environment.</w:t>
+      </w:r>
+      <w:r>
+        <w:t xml:space="preserve"> </w:t>
+      </w:r>
+      <w:r>
+        <w:t xml:space="preserve">Due</w:t>
+      </w:r>
+      <w:r>
+        <w:t xml:space="preserve"> </w:t>
+      </w:r>
+      <w:r>
         <w:t xml:space="preserve">to</w:t>
       </w:r>
       <w:r>
         <w:t xml:space="preserve"> </w:t>
       </w:r>
       <w:r>
-        <w:t xml:space="preserve">roost</w:t>
+        <w:t xml:space="preserve">their</w:t>
+      </w:r>
+      <w:r>
+        <w:t xml:space="preserve"> </w:t>
+      </w:r>
+      <w:r>
+        <w:t xml:space="preserve">call</w:t>
+      </w:r>
+      <w:r>
+        <w:t xml:space="preserve"> </w:t>
+      </w:r>
+      <w:r>
+        <w:t xml:space="preserve">characteristics,</w:t>
+      </w:r>
+      <w:r>
+        <w:t xml:space="preserve"> </w:t>
+      </w:r>
+      <w:r>
+        <w:t xml:space="preserve">high</w:t>
+      </w:r>
+      <w:r>
+        <w:t xml:space="preserve"> </w:t>
+      </w:r>
+      <w:r>
+        <w:t xml:space="preserve">duty-cycle</w:t>
+      </w:r>
+      <w:r>
+        <w:t xml:space="preserve"> </w:t>
+      </w:r>
+      <w:r>
+        <w:t xml:space="preserve">have</w:t>
+      </w:r>
+      <w:r>
+        <w:t xml:space="preserve"> </w:t>
+      </w:r>
+      <w:r>
+        <w:t xml:space="preserve">high</w:t>
+      </w:r>
+      <w:r>
+        <w:t xml:space="preserve"> </w:t>
+      </w:r>
+      <w:r>
+        <w:t xml:space="preserve">chances</w:t>
+      </w:r>
+      <w:r>
+        <w:t xml:space="preserve"> </w:t>
+      </w:r>
+      <w:r>
+        <w:t xml:space="preserve">of</w:t>
+      </w:r>
+      <w:r>
+        <w:t xml:space="preserve"> </w:t>
+      </w:r>
+      <w:r>
+        <w:t xml:space="preserve">spectro-temporal</w:t>
+      </w:r>
+      <w:r>
+        <w:t xml:space="preserve"> </w:t>
+      </w:r>
+      <w:r>
+        <w:t xml:space="preserve">overlaps.</w:t>
+      </w:r>
+      <w:r>
+        <w:t xml:space="preserve"> </w:t>
+      </w:r>
+      <w:r>
+        <w:t xml:space="preserve">Overlaps</w:t>
+      </w:r>
+      <w:r>
+        <w:t xml:space="preserve"> </w:t>
+      </w:r>
+      <w:r>
+        <w:t xml:space="preserve">increases</w:t>
+      </w:r>
+      <w:r>
+        <w:t xml:space="preserve"> </w:t>
+      </w:r>
+      <w:r>
+        <w:t xml:space="preserve">the</w:t>
+      </w:r>
+      <w:r>
+        <w:t xml:space="preserve"> </w:t>
+      </w:r>
+      <w:r>
+        <w:t xml:space="preserve">likelihood</w:t>
+      </w:r>
+      <w:r>
+        <w:t xml:space="preserve"> </w:t>
+      </w:r>
+      <w:r>
+        <w:t xml:space="preserve">of</w:t>
+      </w:r>
+      <w:r>
+        <w:t xml:space="preserve"> </w:t>
+      </w:r>
+      <w:r>
+        <w:t xml:space="preserve">jamming</w:t>
+      </w:r>
+      <w:r>
+        <w:t xml:space="preserve"> </w:t>
+      </w:r>
+      <w:r>
+        <w:t xml:space="preserve">for</w:t>
+      </w:r>
+      <w:r>
+        <w:t xml:space="preserve"> </w:t>
+      </w:r>
+      <w:r>
+        <w:t xml:space="preserve">the</w:t>
+      </w:r>
+      <w:r>
+        <w:t xml:space="preserve"> </w:t>
+      </w:r>
+      <w:r>
+        <w:t xml:space="preserve">bats,</w:t>
       </w:r>
       <w:r>
         <w:t xml:space="preserve"> </w:t>
@@ -562,49 +1250,79 @@
         <w:t xml:space="preserve"> </w:t>
       </w:r>
       <w:r>
-        <w:t xml:space="preserve">mate</w:t>
-      </w:r>
-      <w:r>
-        <w:t xml:space="preserve"> </w:t>
-      </w:r>
-      <w:r>
-        <w:t xml:space="preserve">-</w:t>
-      </w:r>
-      <w:r>
-        <w:t xml:space="preserve"> </w:t>
-      </w:r>
-      <w:r>
-        <w:t xml:space="preserve">that</w:t>
-      </w:r>
-      <w:r>
-        <w:t xml:space="preserve"> </w:t>
-      </w:r>
-      <w:r>
-        <w:t xml:space="preserve">are</w:t>
-      </w:r>
-      <w:r>
-        <w:t xml:space="preserve"> </w:t>
-      </w:r>
-      <w:r>
-        <w:t xml:space="preserve">filled</w:t>
-      </w:r>
-      <w:r>
-        <w:t xml:space="preserve"> </w:t>
-      </w:r>
-      <w:r>
-        <w:t xml:space="preserve">with</w:t>
-      </w:r>
-      <w:r>
-        <w:t xml:space="preserve"> </w:t>
-      </w:r>
-      <w:r>
-        <w:t xml:space="preserve">a</w:t>
-      </w:r>
-      <w:r>
-        <w:t xml:space="preserve"> </w:t>
-      </w:r>
-      <w:r>
-        <w:t xml:space="preserve">multitude</w:t>
+        <w:t xml:space="preserve">also</w:t>
+      </w:r>
+      <w:r>
+        <w:t xml:space="preserve"> </w:t>
+      </w:r>
+      <w:r>
+        <w:t xml:space="preserve">challenges</w:t>
+      </w:r>
+      <w:r>
+        <w:t xml:space="preserve"> </w:t>
+      </w:r>
+      <w:r>
+        <w:t xml:space="preserve">acoustic</w:t>
+      </w:r>
+      <w:r>
+        <w:t xml:space="preserve"> </w:t>
+      </w:r>
+      <w:r>
+        <w:t xml:space="preserve">measurements.</w:t>
+      </w:r>
+      <w:r>
+        <w:t xml:space="preserve"> </w:t>
+      </w:r>
+      <w:r>
+        <w:t xml:space="preserve">We</w:t>
+      </w:r>
+      <w:r>
+        <w:t xml:space="preserve"> </w:t>
+      </w:r>
+      <w:r>
+        <w:t xml:space="preserve">used</w:t>
+      </w:r>
+      <w:r>
+        <w:t xml:space="preserve"> </w:t>
+      </w:r>
+      <w:r>
+        <w:t xml:space="preserve">synchronised</w:t>
+      </w:r>
+      <w:r>
+        <w:t xml:space="preserve"> </w:t>
+      </w:r>
+      <w:r>
+        <w:t xml:space="preserve">audio-video</w:t>
+      </w:r>
+      <w:r>
+        <w:t xml:space="preserve"> </w:t>
+      </w:r>
+      <w:r>
+        <w:t xml:space="preserve">recordings</w:t>
+      </w:r>
+      <w:r>
+        <w:t xml:space="preserve"> </w:t>
+      </w:r>
+      <w:r>
+        <w:t xml:space="preserve">to</w:t>
+      </w:r>
+      <w:r>
+        <w:t xml:space="preserve"> </w:t>
+      </w:r>
+      <w:r>
+        <w:t xml:space="preserve">count</w:t>
+      </w:r>
+      <w:r>
+        <w:t xml:space="preserve"> </w:t>
+      </w:r>
+      <w:r>
+        <w:t xml:space="preserve">the</w:t>
+      </w:r>
+      <w:r>
+        <w:t xml:space="preserve"> </w:t>
+      </w:r>
+      <w:r>
+        <w:t xml:space="preserve">number</w:t>
       </w:r>
       <w:r>
         <w:t xml:space="preserve"> </w:t>
@@ -616,145 +1334,19 @@
         <w:t xml:space="preserve"> </w:t>
       </w:r>
       <w:r>
-        <w:t xml:space="preserve">signals</w:t>
-      </w:r>
-      <w:r>
-        <w:t xml:space="preserve"> </w:t>
-      </w:r>
-      <w:r>
-        <w:t xml:space="preserve">of</w:t>
-      </w:r>
-      <w:r>
-        <w:t xml:space="preserve"> </w:t>
-      </w:r>
-      <w:r>
-        <w:t xml:space="preserve">varying</w:t>
-      </w:r>
-      <w:r>
-        <w:t xml:space="preserve"> </w:t>
-      </w:r>
-      <w:r>
-        <w:t xml:space="preserve">relevance</w:t>
-      </w:r>
-      <w:r>
-        <w:t xml:space="preserve"> </w:t>
-      </w:r>
-      <w:r>
-        <w:t xml:space="preserve">to</w:t>
-      </w:r>
-      <w:r>
-        <w:t xml:space="preserve"> </w:t>
-      </w:r>
-      <w:r>
-        <w:t xml:space="preserve">each</w:t>
-      </w:r>
-      <w:r>
-        <w:t xml:space="preserve"> </w:t>
-      </w:r>
-      <w:r>
-        <w:t xml:space="preserve">individual.</w:t>
-      </w:r>
-      <w:r>
-        <w:t xml:space="preserve"> </w:t>
-      </w:r>
-      <w:r>
-        <w:t xml:space="preserve">Here</w:t>
-      </w:r>
-      <w:r>
-        <w:t xml:space="preserve"> </w:t>
-      </w:r>
-      <w:r>
-        <w:t xml:space="preserve">we</w:t>
-      </w:r>
-      <w:r>
-        <w:t xml:space="preserve"> </w:t>
-      </w:r>
-      <w:r>
-        <w:t xml:space="preserve">focus</w:t>
-      </w:r>
-      <w:r>
-        <w:t xml:space="preserve"> </w:t>
-      </w:r>
-      <w:r>
-        <w:t xml:space="preserve">on</w:t>
-      </w:r>
-      <w:r>
-        <w:t xml:space="preserve"> </w:t>
-      </w:r>
-      <w:r>
-        <w:t xml:space="preserve">echolocating</w:t>
-      </w:r>
-      <w:r>
-        <w:t xml:space="preserve"> </w:t>
-      </w:r>
-      <w:r>
-        <w:t xml:space="preserve">bats,</w:t>
-      </w:r>
-      <w:r>
-        <w:t xml:space="preserve"> </w:t>
-      </w:r>
-      <w:r>
-        <w:t xml:space="preserve">that</w:t>
-      </w:r>
-      <w:r>
-        <w:t xml:space="preserve"> </w:t>
-      </w:r>
-      <w:r>
-        <w:t xml:space="preserve">experiences</w:t>
-      </w:r>
-      <w:r>
-        <w:t xml:space="preserve"> </w:t>
-      </w:r>
-      <w:r>
-        <w:t xml:space="preserve">the</w:t>
-      </w:r>
-      <w:r>
-        <w:t xml:space="preserve"> </w:t>
-      </w:r>
-      <w:r>
-        <w:t xml:space="preserve">problem</w:t>
-      </w:r>
-      <w:r>
-        <w:t xml:space="preserve"> </w:t>
-      </w:r>
-      <w:r>
-        <w:t xml:space="preserve">of</w:t>
-      </w:r>
-      <w:r>
-        <w:t xml:space="preserve"> </w:t>
-      </w:r>
-      <w:r>
-        <w:t xml:space="preserve">sensory</w:t>
-      </w:r>
-      <w:r>
-        <w:t xml:space="preserve"> </w:t>
-      </w:r>
-      <w:r>
-        <w:t xml:space="preserve">overload</w:t>
-      </w:r>
-      <w:r>
-        <w:t xml:space="preserve"> </w:t>
-      </w:r>
-      <w:r>
-        <w:t xml:space="preserve">rather</w:t>
-      </w:r>
-      <w:r>
-        <w:t xml:space="preserve"> </w:t>
-      </w:r>
-      <w:r>
-        <w:t xml:space="preserve">acutely</w:t>
-      </w:r>
-      <w:r>
-        <w:t xml:space="preserve"> </w:t>
-      </w:r>
-      <w:r>
-        <w:t xml:space="preserve">due</w:t>
-      </w:r>
-      <w:r>
-        <w:t xml:space="preserve"> </w:t>
-      </w:r>
-      <w:r>
-        <w:t xml:space="preserve">to</w:t>
+        <w:t xml:space="preserve">bats</w:t>
+      </w:r>
+      <w:r>
+        <w:t xml:space="preserve"> </w:t>
+      </w:r>
+      <w:r>
+        <w:t xml:space="preserve">and</w:t>
+      </w:r>
+      <w:r>
+        <w:t xml:space="preserve"> </w:t>
+      </w:r>
+      <w:r>
+        <w:t xml:space="preserve">quantify</w:t>
       </w:r>
       <w:r>
         <w:t xml:space="preserve"> </w:t>
@@ -766,25 +1358,7 @@
         <w:t xml:space="preserve"> </w:t>
       </w:r>
       <w:r>
-        <w:t xml:space="preserve">active</w:t>
-      </w:r>
-      <w:r>
-        <w:t xml:space="preserve"> </w:t>
-      </w:r>
-      <w:r>
-        <w:t xml:space="preserve">sensing</w:t>
-      </w:r>
-      <w:r>
-        <w:t xml:space="preserve"> </w:t>
-      </w:r>
-      <w:r>
-        <w:t xml:space="preserve">system.</w:t>
-      </w:r>
-      <w:r>
-        <w:t xml:space="preserve"> </w:t>
-      </w:r>
-      <w:r>
-        <w:t xml:space="preserve">When</w:t>
+        <w:t xml:space="preserve">echolocation</w:t>
       </w:r>
       <w:r>
         <w:t xml:space="preserve"> </w:t>
@@ -796,109 +1370,7 @@
         <w:t xml:space="preserve"> </w:t>
       </w:r>
       <w:r>
-        <w:t xml:space="preserve">groups,</w:t>
-      </w:r>
-      <w:r>
-        <w:t xml:space="preserve"> </w:t>
-      </w:r>
-      <w:r>
-        <w:t xml:space="preserve">echolocating</w:t>
-      </w:r>
-      <w:r>
-        <w:t xml:space="preserve"> </w:t>
-      </w:r>
-      <w:r>
-        <w:t xml:space="preserve">bats</w:t>
-      </w:r>
-      <w:r>
-        <w:t xml:space="preserve"> </w:t>
-      </w:r>
-      <w:r>
-        <w:t xml:space="preserve">may</w:t>
-      </w:r>
-      <w:r>
-        <w:t xml:space="preserve"> </w:t>
-      </w:r>
-      <w:r>
-        <w:t xml:space="preserve">not</w:t>
-      </w:r>
-      <w:r>
-        <w:t xml:space="preserve"> </w:t>
-      </w:r>
-      <w:r>
-        <w:t xml:space="preserve">be</w:t>
-      </w:r>
-      <w:r>
-        <w:t xml:space="preserve"> </w:t>
-      </w:r>
-      <w:r>
-        <w:t xml:space="preserve">able</w:t>
-      </w:r>
-      <w:r>
-        <w:t xml:space="preserve"> </w:t>
-      </w:r>
-      <w:r>
-        <w:t xml:space="preserve">to</w:t>
-      </w:r>
-      <w:r>
-        <w:t xml:space="preserve"> </w:t>
-      </w:r>
-      <w:r>
-        <w:t xml:space="preserve">detect</w:t>
-      </w:r>
-      <w:r>
-        <w:t xml:space="preserve"> </w:t>
-      </w:r>
-      <w:r>
-        <w:t xml:space="preserve">their</w:t>
-      </w:r>
-      <w:r>
-        <w:t xml:space="preserve"> </w:t>
-      </w:r>
-      <w:r>
-        <w:t xml:space="preserve">surroundings</w:t>
-      </w:r>
-      <w:r>
-        <w:t xml:space="preserve"> </w:t>
-      </w:r>
-      <w:r>
-        <w:t xml:space="preserve">because</w:t>
-      </w:r>
-      <w:r>
-        <w:t xml:space="preserve"> </w:t>
-      </w:r>
-      <w:r>
-        <w:t xml:space="preserve">of</w:t>
-      </w:r>
-      <w:r>
-        <w:t xml:space="preserve"> </w:t>
-      </w:r>
-      <w:r>
-        <w:t xml:space="preserve">masking</w:t>
-      </w:r>
-      <w:r>
-        <w:t xml:space="preserve"> </w:t>
-      </w:r>
-      <w:r>
-        <w:t xml:space="preserve">from</w:t>
-      </w:r>
-      <w:r>
-        <w:t xml:space="preserve"> </w:t>
-      </w:r>
-      <w:r>
-        <w:t xml:space="preserve">the</w:t>
-      </w:r>
-      <w:r>
-        <w:t xml:space="preserve"> </w:t>
-      </w:r>
-      <w:r>
-        <w:t xml:space="preserve">loud</w:t>
-      </w:r>
-      <w:r>
-        <w:t xml:space="preserve"> </w:t>
-      </w:r>
-      <w:r>
-        <w:t xml:space="preserve">calls</w:t>
+        <w:t xml:space="preserve">single</w:t>
       </w:r>
       <w:r>
         <w:t xml:space="preserve"> </w:t>
@@ -910,397 +1382,13 @@
         <w:t xml:space="preserve"> </w:t>
       </w:r>
       <w:r>
-        <w:t xml:space="preserve">echoes</w:t>
-      </w:r>
-      <w:r>
-        <w:t xml:space="preserve"> </w:t>
-      </w:r>
-      <w:r>
-        <w:t xml:space="preserve">from</w:t>
-      </w:r>
-      <w:r>
-        <w:t xml:space="preserve"> </w:t>
-      </w:r>
-      <w:r>
-        <w:t xml:space="preserve">neighbouring</w:t>
-      </w:r>
-      <w:r>
-        <w:t xml:space="preserve"> </w:t>
-      </w:r>
-      <w:r>
-        <w:t xml:space="preserve">bats.</w:t>
-      </w:r>
-      <w:r>
-        <w:t xml:space="preserve"> </w:t>
-      </w:r>
-      <w:r>
-        <w:t xml:space="preserve">We</w:t>
-      </w:r>
-      <w:r>
-        <w:t xml:space="preserve"> </w:t>
-      </w:r>
-      <w:r>
-        <w:t xml:space="preserve">investigate</w:t>
-      </w:r>
-      <w:r>
-        <w:t xml:space="preserve"> </w:t>
-      </w:r>
-      <w:r>
-        <w:t xml:space="preserve">the</w:t>
-      </w:r>
-      <w:r>
-        <w:t xml:space="preserve"> </w:t>
-      </w:r>
-      <w:r>
-        <w:t xml:space="preserve">echolocation</w:t>
-      </w:r>
-      <w:r>
-        <w:t xml:space="preserve"> </w:t>
-      </w:r>
-      <w:r>
-        <w:t xml:space="preserve">of</w:t>
-      </w:r>
-      <w:r>
-        <w:t xml:space="preserve"> </w:t>
-      </w:r>
-      <w:r>
-        <w:t xml:space="preserve">high</w:t>
-      </w:r>
-      <w:r>
-        <w:t xml:space="preserve"> </w:t>
-      </w:r>
-      <w:r>
-        <w:t xml:space="preserve">duty-cycle</w:t>
-      </w:r>
-      <w:r>
-        <w:t xml:space="preserve"> </w:t>
-      </w:r>
-      <w:r>
-        <w:t xml:space="preserve">bat</w:t>
-      </w:r>
-      <w:r>
-        <w:t xml:space="preserve"> </w:t>
-      </w:r>
-      <w:r>
-        <w:t xml:space="preserve">groups</w:t>
-      </w:r>
-      <w:r>
-        <w:t xml:space="preserve"> </w:t>
-      </w:r>
-      <w:r>
-        <w:t xml:space="preserve">in</w:t>
-      </w:r>
-      <w:r>
-        <w:t xml:space="preserve"> </w:t>
-      </w:r>
-      <w:r>
-        <w:t xml:space="preserve">the</w:t>
-      </w:r>
-      <w:r>
-        <w:t xml:space="preserve"> </w:t>
-      </w:r>
-      <w:r>
-        <w:t xml:space="preserve">field</w:t>
-      </w:r>
-      <w:r>
-        <w:t xml:space="preserve"> </w:t>
-      </w:r>
-      <w:r>
-        <w:t xml:space="preserve">that</w:t>
-      </w:r>
-      <w:r>
-        <w:t xml:space="preserve"> </w:t>
-      </w:r>
-      <w:r>
-        <w:t xml:space="preserve">emit</w:t>
-      </w:r>
-      <w:r>
-        <w:t xml:space="preserve"> </w:t>
-      </w:r>
-      <w:r>
-        <w:t xml:space="preserve">calls</w:t>
-      </w:r>
-      <w:r>
-        <w:t xml:space="preserve"> </w:t>
-      </w:r>
-      <w:r>
-        <w:t xml:space="preserve">very</w:t>
-      </w:r>
-      <w:r>
-        <w:t xml:space="preserve"> </w:t>
-      </w:r>
-      <w:r>
-        <w:t xml:space="preserve">often</w:t>
-      </w:r>
-      <w:r>
-        <w:t xml:space="preserve"> </w:t>
-      </w:r>
-      <w:r>
-        <w:t xml:space="preserve">with</w:t>
-      </w:r>
-      <w:r>
-        <w:t xml:space="preserve"> </w:t>
-      </w:r>
-      <w:r>
-        <w:t xml:space="preserve">short</w:t>
-      </w:r>
-      <w:r>
-        <w:t xml:space="preserve"> </w:t>
-      </w:r>
-      <w:r>
-        <w:t xml:space="preserve">silences</w:t>
-      </w:r>
-      <w:r>
-        <w:t xml:space="preserve"> </w:t>
-      </w:r>
-      <w:r>
-        <w:t xml:space="preserve">in</w:t>
-      </w:r>
-      <w:r>
-        <w:t xml:space="preserve"> </w:t>
-      </w:r>
-      <w:r>
-        <w:t xml:space="preserve">between.</w:t>
-      </w:r>
-      <w:r>
-        <w:t xml:space="preserve"> </w:t>
-      </w:r>
-      <w:r>
-        <w:t xml:space="preserve">The</w:t>
-      </w:r>
-      <w:r>
-        <w:t xml:space="preserve"> </w:t>
-      </w:r>
-      <w:r>
-        <w:t xml:space="preserve">high</w:t>
-      </w:r>
-      <w:r>
-        <w:t xml:space="preserve"> </w:t>
-      </w:r>
-      <w:r>
-        <w:t xml:space="preserve">duty-cycle</w:t>
-      </w:r>
-      <w:r>
-        <w:t xml:space="preserve"> </w:t>
-      </w:r>
-      <w:r>
-        <w:t xml:space="preserve">call</w:t>
-      </w:r>
-      <w:r>
-        <w:t xml:space="preserve"> </w:t>
-      </w:r>
-      <w:r>
-        <w:t xml:space="preserve">emission</w:t>
-      </w:r>
-      <w:r>
-        <w:t xml:space="preserve"> </w:t>
-      </w:r>
-      <w:r>
-        <w:t xml:space="preserve">means,</w:t>
-      </w:r>
-      <w:r>
-        <w:t xml:space="preserve"> </w:t>
-      </w:r>
-      <w:r>
-        <w:t xml:space="preserve">the</w:t>
-      </w:r>
-      <w:r>
-        <w:t xml:space="preserve"> </w:t>
-      </w:r>
-      <w:r>
-        <w:t xml:space="preserve">chances</w:t>
-      </w:r>
-      <w:r>
-        <w:t xml:space="preserve"> </w:t>
-      </w:r>
-      <w:r>
-        <w:t xml:space="preserve">of</w:t>
-      </w:r>
-      <w:r>
-        <w:t xml:space="preserve"> </w:t>
-      </w:r>
-      <w:r>
-        <w:t xml:space="preserve">call-overlaps</w:t>
-      </w:r>
-      <w:r>
-        <w:t xml:space="preserve"> </w:t>
-      </w:r>
-      <w:r>
-        <w:t xml:space="preserve">are</w:t>
-      </w:r>
-      <w:r>
-        <w:t xml:space="preserve"> </w:t>
-      </w:r>
-      <w:r>
-        <w:t xml:space="preserve">very</w:t>
-      </w:r>
-      <w:r>
-        <w:t xml:space="preserve"> </w:t>
-      </w:r>
-      <w:r>
-        <w:t xml:space="preserve">high</w:t>
-      </w:r>
-      <w:r>
-        <w:t xml:space="preserve"> </w:t>
-      </w:r>
-      <w:r>
-        <w:t xml:space="preserve">-</w:t>
-      </w:r>
-      <w:r>
-        <w:t xml:space="preserve"> </w:t>
-      </w:r>
-      <w:r>
-        <w:t xml:space="preserve">which</w:t>
-      </w:r>
-      <w:r>
-        <w:t xml:space="preserve"> </w:t>
-      </w:r>
-      <w:r>
-        <w:t xml:space="preserve">challenges</w:t>
-      </w:r>
-      <w:r>
-        <w:t xml:space="preserve"> </w:t>
-      </w:r>
-      <w:r>
-        <w:t xml:space="preserve">acoustic</w:t>
-      </w:r>
-      <w:r>
-        <w:t xml:space="preserve"> </w:t>
-      </w:r>
-      <w:r>
-        <w:t xml:space="preserve">measurements.</w:t>
-      </w:r>
-      <w:r>
-        <w:t xml:space="preserve"> </w:t>
-      </w:r>
-      <w:r>
-        <w:t xml:space="preserve">We</w:t>
-      </w:r>
-      <w:r>
-        <w:t xml:space="preserve"> </w:t>
-      </w:r>
-      <w:r>
-        <w:t xml:space="preserve">use</w:t>
-      </w:r>
-      <w:r>
-        <w:t xml:space="preserve"> </w:t>
-      </w:r>
-      <w:r>
-        <w:t xml:space="preserve">a</w:t>
-      </w:r>
-      <w:r>
-        <w:t xml:space="preserve"> </w:t>
-      </w:r>
-      <w:r>
-        <w:t xml:space="preserve">synchronised</w:t>
-      </w:r>
-      <w:r>
-        <w:t xml:space="preserve"> </w:t>
-      </w:r>
-      <w:r>
-        <w:t xml:space="preserve">audio-video</w:t>
-      </w:r>
-      <w:r>
-        <w:t xml:space="preserve"> </w:t>
-      </w:r>
-      <w:r>
-        <w:t xml:space="preserve">recording</w:t>
-      </w:r>
-      <w:r>
-        <w:t xml:space="preserve"> </w:t>
-      </w:r>
-      <w:r>
-        <w:t xml:space="preserve">system</w:t>
-      </w:r>
-      <w:r>
-        <w:t xml:space="preserve"> </w:t>
-      </w:r>
-      <w:r>
-        <w:t xml:space="preserve">to</w:t>
-      </w:r>
-      <w:r>
-        <w:t xml:space="preserve"> </w:t>
-      </w:r>
-      <w:r>
-        <w:t xml:space="preserve">count</w:t>
-      </w:r>
-      <w:r>
-        <w:t xml:space="preserve"> </w:t>
-      </w:r>
-      <w:r>
-        <w:t xml:space="preserve">the</w:t>
-      </w:r>
-      <w:r>
-        <w:t xml:space="preserve"> </w:t>
-      </w:r>
-      <w:r>
-        <w:t xml:space="preserve">number</w:t>
-      </w:r>
-      <w:r>
-        <w:t xml:space="preserve"> </w:t>
-      </w:r>
-      <w:r>
-        <w:t xml:space="preserve">of</w:t>
-      </w:r>
-      <w:r>
-        <w:t xml:space="preserve"> </w:t>
-      </w:r>
-      <w:r>
-        <w:t xml:space="preserve">bats</w:t>
-      </w:r>
-      <w:r>
-        <w:t xml:space="preserve"> </w:t>
-      </w:r>
-      <w:r>
-        <w:t xml:space="preserve">and</w:t>
-      </w:r>
-      <w:r>
-        <w:t xml:space="preserve"> </w:t>
-      </w:r>
-      <w:r>
-        <w:t xml:space="preserve">record</w:t>
-      </w:r>
-      <w:r>
-        <w:t xml:space="preserve"> </w:t>
-      </w:r>
-      <w:r>
-        <w:t xml:space="preserve">their</w:t>
-      </w:r>
-      <w:r>
-        <w:t xml:space="preserve"> </w:t>
-      </w:r>
-      <w:r>
-        <w:t xml:space="preserve">echolocation</w:t>
-      </w:r>
-      <w:r>
-        <w:t xml:space="preserve"> </w:t>
-      </w:r>
-      <w:r>
-        <w:t xml:space="preserve">across</w:t>
-      </w:r>
-      <w:r>
-        <w:t xml:space="preserve"> </w:t>
-      </w:r>
-      <w:r>
-        <w:t xml:space="preserve">single</w:t>
-      </w:r>
-      <w:r>
-        <w:t xml:space="preserve"> </w:t>
-      </w:r>
-      <w:r>
-        <w:t xml:space="preserve">and</w:t>
-      </w:r>
-      <w:r>
-        <w:t xml:space="preserve"> </w:t>
-      </w:r>
-      <w:r>
         <w:t xml:space="preserve">multi-bat</w:t>
       </w:r>
       <w:r>
         <w:t xml:space="preserve"> </w:t>
       </w:r>
       <w:r>
-        <w:t xml:space="preserve">flights.</w:t>
+        <w:t xml:space="preserve">contexts.</w:t>
       </w:r>
       <w:r>
         <w:t xml:space="preserve"> </w:t>
@@ -1632,6 +1720,24 @@
         <w:pStyle w:val="BodyText"/>
       </w:pPr>
       <w:r>
+        <w:t xml:space="preserve">text to be incroporated?:</w:t>
+      </w:r>
+      <w:r>
+        <w:t xml:space="preserve"> </w:t>
+      </w:r>
+      <w:r>
+        <w:rPr>
+          <w:iCs/>
+          <w:i/>
+        </w:rPr>
+        <w:t xml:space="preserve">We thus show that horseshoe bats, despite their long calls that are prone to spectro-temporal overlap, do not alter their calls when flying in groups of up to four bats in a complex echoic cave environment</w:t>
+      </w:r>
+    </w:p>
+    <w:p>
+      <w:pPr>
+        <w:pStyle w:val="BodyText"/>
+      </w:pPr>
+      <w:r>
         <w:t xml:space="preserve">For this version COAUTHORS CAN:</w:t>
       </w:r>
     </w:p>
@@ -1747,40 +1853,181 @@
         <w:pStyle w:val="FirstParagraph"/>
       </w:pPr>
       <w:r>
-        <w:t xml:space="preserve">Living in groups provides both costs and benefits to the group members, which individuals have to balance. Advantages of being in a group might be increased foraging success, offspring survival, or thermoregulation, while challenges might include increased parasitism, and competition</w:t>
-      </w:r>
-      <w:r>
-        <w:t xml:space="preserve"> </w:t>
-      </w:r>
-      <w:r>
-        <w:t xml:space="preserve">(1)</w:t>
-      </w:r>
-      <w:r>
-        <w:t xml:space="preserve">. An individual’s sensory perception is also challenged in groups, due to the multitude of dynamic sensory information from group members, for example in leks, roosting sites, or even at human gatherings</w:t>
-      </w:r>
-      <w:r>
-        <w:t xml:space="preserve"> </w:t>
-      </w:r>
-      <w:r>
-        <w:t xml:space="preserve">(2,3)</w:t>
-      </w:r>
-      <w:r>
-        <w:t xml:space="preserve">. Only a small fraction of this information is relevant to a receiver</w:t>
-      </w:r>
-      <w:r>
-        <w:t xml:space="preserve"> </w:t>
-      </w:r>
-      <w:r>
-        <w:t xml:space="preserve">(4,5)</w:t>
-      </w:r>
-      <w:r>
-        <w:t xml:space="preserve">, which necessitates various adaptations to filter out irrelevant information, including unique calls or avoiding signal overlap with neighbours</w:t>
-      </w:r>
-      <w:r>
-        <w:t xml:space="preserve"> </w:t>
-      </w:r>
-      <w:r>
-        <w:t xml:space="preserve">(6)</w:t>
+        <w:t xml:space="preserve">Living in groups provides both costs and benefits to the group members</w:t>
+      </w:r>
+      <w:r>
+        <w:t xml:space="preserve"> </w:t>
+      </w:r>
+      <w:r>
+        <w:t xml:space="preserve">(1,2)</w:t>
+      </w:r>
+      <w:r>
+        <w:t xml:space="preserve">. From a sensory perspective, group living can be challenging due to the multitude of dynamic sensory information provided by group members, for example in leks, at roosting sites, or at cocktail parties</w:t>
+      </w:r>
+      <w:r>
+        <w:t xml:space="preserve"> </w:t>
+      </w:r>
+      <w:r>
+        <w:t xml:space="preserve">(3,4)</w:t>
+      </w:r>
+      <w:r>
+        <w:t xml:space="preserve">. Since only a small fraction of this information is relevant, it receiver apply massive filtering and selection during sensory processing and perception to extract relevant information</w:t>
+      </w:r>
+      <w:r>
+        <w:t xml:space="preserve"> </w:t>
+      </w:r>
+      <w:r>
+        <w:t xml:space="preserve">(5,6)</w:t>
+      </w:r>
+      <w:r>
+        <w:t xml:space="preserve">. This sensory challenge in groups is becoming worse for animals that perceive their environment by actively radiating energy</w:t>
+      </w:r>
+      <w:r>
+        <w:t xml:space="preserve"> </w:t>
+      </w:r>
+      <w:r>
+        <w:t xml:space="preserve">(7,8)</w:t>
+      </w:r>
+      <w:r>
+        <w:t xml:space="preserve">, i.e., active sensing animals in the strict sense</w:t>
+      </w:r>
+      <w:r>
+        <w:t xml:space="preserve"> </w:t>
+      </w:r>
+      <w:r>
+        <w:t xml:space="preserve">(9,10)</w:t>
+      </w:r>
+      <w:r>
+        <w:t xml:space="preserve"> </w:t>
+      </w:r>
+      <w:r>
+        <w:t xml:space="preserve">such as electrolocating fish and echolocating bats.</w:t>
+      </w:r>
+    </w:p>
+    <w:p>
+      <w:pPr>
+        <w:pStyle w:val="BodyText"/>
+      </w:pPr>
+      <w:r>
+        <w:t xml:space="preserve">Echolocating bats emit intense ultrasonic calls and perceive their surroundings by listening for the reflected echoes</w:t>
+      </w:r>
+      <w:r>
+        <w:t xml:space="preserve"> </w:t>
+      </w:r>
+      <w:r>
+        <w:t xml:space="preserve">(11)</w:t>
+      </w:r>
+      <w:r>
+        <w:t xml:space="preserve">. In groups, however, the faint echoes of interest can be buried within the many calls and echoes from neighbouring bats</w:t>
+      </w:r>
+      <w:r>
+        <w:t xml:space="preserve"> </w:t>
+      </w:r>
+      <w:r>
+        <w:t xml:space="preserve">(7)</w:t>
+      </w:r>
+      <w:r>
+        <w:t xml:space="preserve">, causing interference and masking of echoes during auditory processing. An echolocating bat in a group may thus end up metaphorically flying</w:t>
+      </w:r>
+      <w:r>
+        <w:t xml:space="preserve"> </w:t>
+      </w:r>
+      <w:r>
+        <w:t xml:space="preserve">‘</w:t>
+      </w:r>
+      <w:r>
+        <w:t xml:space="preserve">blind</w:t>
+      </w:r>
+      <w:r>
+        <w:t xml:space="preserve">’</w:t>
+      </w:r>
+      <w:r>
+        <w:t xml:space="preserve">, as without detecting its own echoes the bat cannot sense the environment. To deal with these sensory challenges, bats may increase call levels, alter temporal features such as call rate, duration and duty cycle [], and spectral features such as bandwidth and terminal frequency (20–24), yet with species-specific and situation-dependent differences (14,15,25,26), and increasing evidence challenging the severity of potential jamming (AMICHAI ET AL 2015, CVIKEL ET AL 2015, GÖTZE ET AL 2016, MAZAR &amp; YOVEL 2020, BELEYUR &amp; GOERLITZ 2019). Most of these studies (18,22,29) had been performed in so-called FM-bats, or low duty-cycle bats, which form the majority of all bats (27,30) and emit short and frequency-modulated (FM) calls with long pauses between calls. A second, less speciose group of bats are the CF- or high duty-cycle bats (mostly Rhinolophidae and Hipposideridae), which emit long calls with short pauses (27). The calls consist of a long constant-frequency (CF) component and one or two flanking short FM-components (CF-FM calls). Since these calls are long (10 to ≥ 50ms) with high duty cycles (~30-60%) and constant frequency (27), they have a high probability of spectro-temporal overlap of echoes and calls (28).</w:t>
+      </w:r>
+    </w:p>
+    <w:p>
+      <w:pPr>
+        <w:pStyle w:val="BodyText"/>
+      </w:pPr>
+      <w:r>
+        <w:t xml:space="preserve">Many studies to date have focused on sensory filtering in passive sensing animals, i.e., animals that sense their surroundings by receiving external energy (e.g., penguins, frogs, humans)</w:t>
+      </w:r>
+      <w:r>
+        <w:t xml:space="preserve">(9,10)</w:t>
+      </w:r>
+      <w:r>
+        <w:t xml:space="preserve">. As each passively-sensing group member receives external information independently, their sensory processes do not affect other individuals around them. In contrast, active sensing animals like electrolocating fish or echolocating bats face a unique sensory challenge when actively sensing in social groups</w:t>
+      </w:r>
+      <w:r>
+        <w:t xml:space="preserve"> </w:t>
+      </w:r>
+      <w:r>
+        <w:t xml:space="preserve">(7,12,13)</w:t>
+      </w:r>
+      <w:r>
+        <w:t xml:space="preserve">. Echolocating bats emit intense ultrasonic calls and detect their surroundings by listening for the echoes reflecting off objects around them</w:t>
+      </w:r>
+      <w:r>
+        <w:t xml:space="preserve"> </w:t>
+      </w:r>
+      <w:r>
+        <w:t xml:space="preserve">(11)</w:t>
+      </w:r>
+      <w:r>
+        <w:t xml:space="preserve">. In groups however, a bat’s returning echoes can be overlapped by the calls and echoes from its neighbours, preventing detection of its surroundings</w:t>
+      </w:r>
+      <w:r>
+        <w:t xml:space="preserve">(7)</w:t>
+      </w:r>
+      <w:r>
+        <w:t xml:space="preserve">. Active sensing animals thus face the issue that their information of interest is potentially masked by the multitude of surrounding signals in a group. An echolocating bat in a group may thus end up metaphorically flying</w:t>
+      </w:r>
+      <w:r>
+        <w:t xml:space="preserve"> </w:t>
+      </w:r>
+      <w:r>
+        <w:t xml:space="preserve">‘</w:t>
+      </w:r>
+      <w:r>
+        <w:t xml:space="preserve">blind</w:t>
+      </w:r>
+      <w:r>
+        <w:t xml:space="preserve">’</w:t>
+      </w:r>
+      <w:r>
+        <w:t xml:space="preserve">, as without detecting its own echoes the bat cannot sense the environment.</w:t>
+      </w:r>
+    </w:p>
+    <w:p>
+      <w:pPr>
+        <w:pStyle w:val="BodyText"/>
+      </w:pPr>
+      <w:r>
+        <w:t xml:space="preserve">A combination of laboratory and field studies have shown the diverse behavioural responses of bats in response to sensory challenge from groups and experimental playbacks. Bats increase call levels, alter temporal features such as call rate, duration and duty cycle</w:t>
+      </w:r>
+      <w:r>
+        <w:t xml:space="preserve"> </w:t>
+      </w:r>
+      <w:r>
+        <w:t xml:space="preserve">(14–20)</w:t>
+      </w:r>
+      <w:r>
+        <w:t xml:space="preserve">, and spectral properties such as bandwidth and terminal frequency</w:t>
+      </w:r>
+      <w:r>
+        <w:t xml:space="preserve"> </w:t>
+      </w:r>
+      <w:r>
+        <w:t xml:space="preserve">(21–25)</w:t>
+      </w:r>
+      <w:r>
+        <w:t xml:space="preserve">. These responses however are not uniform across species, with different species showing seemingly opposite responses to similar situations</w:t>
+      </w:r>
+      <w:r>
+        <w:t xml:space="preserve"> </w:t>
+      </w:r>
+      <w:r>
+        <w:t xml:space="preserve">(15,16,26,27)</w:t>
       </w:r>
       <w:r>
         <w:t xml:space="preserve">.</w:t>
@@ -1791,101 +2038,13 @@
         <w:pStyle w:val="BodyText"/>
       </w:pPr>
       <w:r>
-        <w:t xml:space="preserve">Many studies to date have focused on sensory filtering in passive sensing animals, i.e., animals that sense their surroundings by receiving external energy (e.g., penguins, frogs, humans)</w:t>
-      </w:r>
-      <w:r>
-        <w:t xml:space="preserve">(7,8)</w:t>
-      </w:r>
-      <w:r>
-        <w:t xml:space="preserve">. As each passively-sensing group member receives external information independently, their sensory processes do not affect other individuals around them. In contrast, active sensing animals like electrolocating fish or echolocating bats face a unique sensory challenge when actively sensing in social groups</w:t>
-      </w:r>
-      <w:r>
-        <w:t xml:space="preserve"> </w:t>
-      </w:r>
-      <w:r>
-        <w:t xml:space="preserve">(9–11)</w:t>
-      </w:r>
-      <w:r>
-        <w:t xml:space="preserve">. Echolocating bats emit intense ultrasonic calls and detect their surroundings by listening for the echoes reflecting off objects around them</w:t>
-      </w:r>
-      <w:r>
-        <w:t xml:space="preserve"> </w:t>
-      </w:r>
-      <w:r>
-        <w:t xml:space="preserve">(12)</w:t>
-      </w:r>
-      <w:r>
-        <w:t xml:space="preserve">. In groups however, a bat’s returning echoes can be overlapped by the calls and echoes from its neighbours, preventing detection of its surroundings</w:t>
-      </w:r>
-      <w:r>
-        <w:t xml:space="preserve">(9)</w:t>
-      </w:r>
-      <w:r>
-        <w:t xml:space="preserve">. Active sensing animals thus face the issue that their information of interest is potentially masked by the multitude of surrounding signals in a group. An echolocating bat in a group may thus end up metaphorically flying</w:t>
-      </w:r>
-      <w:r>
-        <w:t xml:space="preserve"> </w:t>
-      </w:r>
-      <w:r>
-        <w:t xml:space="preserve">‘</w:t>
-      </w:r>
-      <w:r>
-        <w:t xml:space="preserve">blind</w:t>
-      </w:r>
-      <w:r>
-        <w:t xml:space="preserve">’</w:t>
-      </w:r>
-      <w:r>
-        <w:t xml:space="preserve">, as without detecting its own echoes the bat cannot sense the environment.</w:t>
-      </w:r>
-    </w:p>
-    <w:p>
-      <w:pPr>
-        <w:pStyle w:val="BodyText"/>
-      </w:pPr>
-      <w:r>
-        <w:t xml:space="preserve">A combination of laboratory and field studies have shown the diverse behavioural responses of bats in response to sensory challenge from groups and experimental playbacks. Bats increase call levels, alter temporal features such as call rate, duration and duty cycle</w:t>
-      </w:r>
-      <w:r>
-        <w:t xml:space="preserve"> </w:t>
-      </w:r>
-      <w:r>
-        <w:t xml:space="preserve">(13–19)</w:t>
-      </w:r>
-      <w:r>
-        <w:t xml:space="preserve">, and spectral properties such as bandwidth and terminal frequency</w:t>
-      </w:r>
-      <w:r>
-        <w:t xml:space="preserve"> </w:t>
-      </w:r>
-      <w:r>
-        <w:t xml:space="preserve">(20–24)</w:t>
-      </w:r>
-      <w:r>
-        <w:t xml:space="preserve">. These responses however are not uniform across species, with different species showing seemingly opposite responses to similar situations</w:t>
-      </w:r>
-      <w:r>
-        <w:t xml:space="preserve"> </w:t>
-      </w:r>
-      <w:r>
-        <w:t xml:space="preserve">(14,15,25,26)</w:t>
-      </w:r>
-      <w:r>
-        <w:t xml:space="preserve">.</w:t>
-      </w:r>
-    </w:p>
-    <w:p>
-      <w:pPr>
-        <w:pStyle w:val="BodyText"/>
-      </w:pPr>
-      <w:r>
         <w:t xml:space="preserve">There are two broad groups of echolocating bats</w:t>
       </w:r>
       <w:r>
         <w:t xml:space="preserve"> </w:t>
       </w:r>
       <w:r>
-        <w:t xml:space="preserve">(27)</w:t>
+        <w:t xml:space="preserve">(28)</w:t>
       </w:r>
       <w:r>
         <w:t xml:space="preserve"> </w:t>
@@ -1922,7 +2081,7 @@
         <w:t xml:space="preserve"> </w:t>
       </w:r>
       <w:r>
-        <w:t xml:space="preserve">(27)</w:t>
+        <w:t xml:space="preserve">(28)</w:t>
       </w:r>
       <w:r>
         <w:t xml:space="preserve">. Higher duty cycle directly increases the probability of temporal overlap and thus masking of echoes by calls</w:t>
@@ -1931,7 +2090,7 @@
         <w:t xml:space="preserve"> </w:t>
       </w:r>
       <w:r>
-        <w:t xml:space="preserve">(28)</w:t>
+        <w:t xml:space="preserve">(29)</w:t>
       </w:r>
       <w:r>
         <w:t xml:space="preserve">. High-duty cycle bats such as rhinolophids and hipposiderids are thus likely to be more affected in group echolocation than low-duty cycle bats, making them a unique system to understand the sensory strategies echolocators use in challenging conditions. Most studies on group echolocation so far have investigated low-duty cycle bats</w:t>
@@ -1940,7 +2099,7 @@
         <w:t xml:space="preserve"> </w:t>
       </w:r>
       <w:r>
-        <w:t xml:space="preserve">(18,22,29)</w:t>
+        <w:t xml:space="preserve">(19,23,30)</w:t>
       </w:r>
       <w:r>
         <w:t xml:space="preserve">, likely due their speciosity (~87% of all echolocating bats</w:t>
@@ -1949,7 +2108,7 @@
         <w:t xml:space="preserve"> </w:t>
       </w:r>
       <w:r>
-        <w:t xml:space="preserve">(27,30)</w:t>
+        <w:t xml:space="preserve">(28,31)</w:t>
       </w:r>
       <w:r>
         <w:t xml:space="preserve"> </w:t>
@@ -1976,7 +2135,7 @@
         <w:t xml:space="preserve"> </w:t>
       </w:r>
       <w:r>
-        <w:t xml:space="preserve">(31)</w:t>
+        <w:t xml:space="preserve">(32)</w:t>
       </w:r>
       <w:r>
         <w:t xml:space="preserve">). The CF component is used for the flutter detection of prey wingbeats</w:t>
@@ -1985,7 +2144,7 @@
         <w:t xml:space="preserve"> </w:t>
       </w:r>
       <w:r>
-        <w:t xml:space="preserve">(32)</w:t>
+        <w:t xml:space="preserve">(33)</w:t>
       </w:r>
       <w:r>
         <w:t xml:space="preserve"> </w:t>
@@ -1997,7 +2156,7 @@
         <w:t xml:space="preserve"> </w:t>
       </w:r>
       <w:r>
-        <w:t xml:space="preserve">(33)</w:t>
+        <w:t xml:space="preserve">(34)</w:t>
       </w:r>
       <w:r>
         <w:t xml:space="preserve">. Different CF-FM bat species, and even individuals within a species use specific CF-frequencies that are matched to their acoustic foveas</w:t>
@@ -2006,7 +2165,7 @@
         <w:t xml:space="preserve"> </w:t>
       </w:r>
       <w:r>
-        <w:t xml:space="preserve">(34)</w:t>
+        <w:t xml:space="preserve">(35)</w:t>
       </w:r>
       <w:r>
         <w:t xml:space="preserve">. Individual bats also compensate for flight-induced Doppler shifts to keep the CF-frequency of the returning echo within their acoustic fovea</w:t>
@@ -2015,7 +2174,7 @@
         <w:t xml:space="preserve"> </w:t>
       </w:r>
       <w:r>
-        <w:t xml:space="preserve">(35,36)</w:t>
+        <w:t xml:space="preserve">(36,37)</w:t>
       </w:r>
       <w:r>
         <w:t xml:space="preserve">. Despite potential temporal overlap of emitted call and returning echo, Doppler-shift compensation spectrally separates the CF parts of the echo and call when a bat is echolocating alone. In groups however, temporal and spectral overlaps between neighbours’ calls and own incoming echoes is bound to occur. While the CF component is involved in prey detection, the tFM component is thought to be involved in target ranging</w:t>
@@ -2024,7 +2183,7 @@
         <w:t xml:space="preserve"> </w:t>
       </w:r>
       <w:r>
-        <w:t xml:space="preserve">(31,37)</w:t>
+        <w:t xml:space="preserve">(32,38)</w:t>
       </w:r>
       <w:r>
         <w:t xml:space="preserve">, and the role of the iFM remains ambiguous. Comparable to call alterations in FM-bats</w:t>
@@ -2033,7 +2192,7 @@
         <w:t xml:space="preserve"> </w:t>
       </w:r>
       <w:r>
-        <w:t xml:space="preserve">(38)</w:t>
+        <w:t xml:space="preserve">(39)</w:t>
       </w:r>
       <w:r>
         <w:t xml:space="preserve">, CF-FM bats show rapid alterations in tFM bandwidth and duration based on the behavioural context, e.g. resting, landing or prey capture</w:t>
@@ -2042,7 +2201,7 @@
         <w:t xml:space="preserve"> </w:t>
       </w:r>
       <w:r>
-        <w:t xml:space="preserve">(31,36,37)</w:t>
+        <w:t xml:space="preserve">(32,37,38)</w:t>
       </w:r>
       <w:r>
         <w:t xml:space="preserve">.</w:t>
@@ -2068,7 +2227,7 @@
         <w:t xml:space="preserve">)</w:t>
       </w:r>
       <w:r>
-        <w:t xml:space="preserve">(23,39,40)</w:t>
+        <w:t xml:space="preserve">(24,40,41)</w:t>
       </w:r>
       <w:r>
         <w:t xml:space="preserve">. Recent studies in low duty cycle FM bats also questioned the efficacy of a jamming avoidance response in groups</w:t>
@@ -2077,7 +2236,7 @@
         <w:t xml:space="preserve"> </w:t>
       </w:r>
       <w:r>
-        <w:t xml:space="preserve">(22,41)</w:t>
+        <w:t xml:space="preserve">(23,42)</w:t>
       </w:r>
       <w:r>
         <w:t xml:space="preserve">. While there are multiple studes investigating the CF component, we are only aware of one study that quantified changes of the FM-component in group flight, reporting an increased tFM duration and bandwidth</w:t>
@@ -2086,7 +2245,7 @@
         <w:t xml:space="preserve"> </w:t>
       </w:r>
       <w:r>
-        <w:t xml:space="preserve">(23)</w:t>
+        <w:t xml:space="preserve">(24)</w:t>
       </w:r>
       <w:r>
         <w:t xml:space="preserve">. Given the tFM’s flexibility and role in ranging, there is a strong need for its explicit quantification in multi-bat contexts. The tFM may show the same kinds of changes in multi-bat contexts as shown in low-duty cycle bats, which also use their FM calls primarily for ranging</w:t>
@@ -2095,7 +2254,7 @@
         <w:t xml:space="preserve"> </w:t>
       </w:r>
       <w:r>
-        <w:t xml:space="preserve">(14,20,29)</w:t>
+        <w:t xml:space="preserve">(15,21,30)</w:t>
       </w:r>
       <w:r>
         <w:t xml:space="preserve">.</w:t>
@@ -2112,7 +2271,7 @@
         <w:t xml:space="preserve"> </w:t>
       </w:r>
       <w:r>
-        <w:t xml:space="preserve">(but see 42)</w:t>
+        <w:t xml:space="preserve">(but see 43)</w:t>
       </w:r>
       <w:r>
         <w:t xml:space="preserve">, and acoustic measurements have not been attempted on overlapping CF-FM calls to the best of our knowledge. We compared the difference in CF and FM call parameters across single and multiple bat flight periods. The results from both lines of acoustic analysis suggest no major differences in the measured call parameters when bats were echolocating alone or in the presence of others.</w:t>
@@ -2198,7 +2357,7 @@
         <w:t xml:space="preserve"> </w:t>
       </w:r>
       <w:r>
-        <w:t xml:space="preserve">(43)</w:t>
+        <w:t xml:space="preserve">(44)</w:t>
       </w:r>
       <w:r>
         <w:t xml:space="preserve">. For the purposes of this study, we thus treated them as a single group of bats that may face the problem of acoustic jamming due to the similarity in spectro-temporal call structure.</w:t>
@@ -2624,7 +2783,7 @@
         <w:t xml:space="preserve"> </w:t>
       </w:r>
       <w:r>
-        <w:t xml:space="preserve">(44)</w:t>
+        <w:t xml:space="preserve">(45)</w:t>
       </w:r>
       <w:r>
         <w:t xml:space="preserve">. Most approaches to date segment CF-FM calls into their components by high/low pass filtering around the call’s peak frequency</w:t>
@@ -2633,7 +2792,7 @@
         <w:t xml:space="preserve"> </w:t>
       </w:r>
       <w:r>
-        <w:t xml:space="preserve">(16,31,36,45,46)</w:t>
+        <w:t xml:space="preserve">(17,32,37,46,47)</w:t>
       </w:r>
       <w:r>
         <w:t xml:space="preserve">. For an accurate estimate of the peak frequency, this approach requires a recording of the call with a prominent CF component, which is suitable under controlled laboratory settings. Peak frequency estimation often fails in the analysis of CF-FM calls recorded in the field under a variety of conditions eg. calls with loud FM and faint CF components.</w:t>
@@ -2709,7 +2868,7 @@
         <w:t xml:space="preserve"> </w:t>
       </w:r>
       <w:r>
-        <w:t xml:space="preserve">(16,31)</w:t>
+        <w:t xml:space="preserve">(17,32)</w:t>
       </w:r>
       <w:r>
         <w:t xml:space="preserve">.</w:t>
@@ -2917,7 +3076,7 @@
         <w:t xml:space="preserve"> </w:t>
       </w:r>
       <w:r>
-        <w:t xml:space="preserve">(23,47)</w:t>
+        <w:t xml:space="preserve">(24,48)</w:t>
       </w:r>
       <w:r>
         <w:t xml:space="preserve">, by adding two single bat activity recordings together.</w:t>
@@ -3225,7 +3384,7 @@
         <w:t xml:space="preserve"> </w:t>
       </w:r>
       <w:r>
-        <w:t xml:space="preserve">(48)</w:t>
+        <w:t xml:space="preserve">(49)</w:t>
       </w:r>
       <w:r>
         <w:t xml:space="preserve">, and the 95% highest posterior-density compatibility intervals (CoI) were used in reporting. The compatibility interval represents the lower and upper borders of the posterior distribution of the coefficient estimates. We would like to highlight that a compatibility interval is not equivalent to a confidence interval, even though the numerical values may be similar under certain cases</w:t>
@@ -3234,7 +3393,7 @@
         <w:t xml:space="preserve"> </w:t>
       </w:r>
       <w:r>
-        <w:t xml:space="preserve">(49)</w:t>
+        <w:t xml:space="preserve">(50)</w:t>
       </w:r>
       <w:r>
         <w:t xml:space="preserve">. Unlike confidence intervals, the compatibility interval allows a true probabilistic interpretation, of a given probability that the underlying parameter value falls within a range for the given dataset.</w:t>
@@ -3442,7 +3601,7 @@
         <w:t xml:space="preserve"> </w:t>
       </w:r>
       <w:r>
-        <w:t xml:space="preserve">(34)</w:t>
+        <w:t xml:space="preserve">(35)</w:t>
       </w:r>
       <w:r>
         <w:t xml:space="preserve">, we expect an increased dominant frequency range in virtual multi-bat contexts compared to single-bat contexts. Furthermore, if bats in real multi-bat contexts actively alter their call frequency, we expected an increased dominant frequency range compared to both single-bat and to virtual multi-bat contexts.</w:t>
@@ -3498,7 +3657,7 @@
         <w:t xml:space="preserve"> </w:t>
       </w:r>
       <w:r>
-        <w:t xml:space="preserve">(50)</w:t>
+        <w:t xml:space="preserve">(51)</w:t>
       </w:r>
       <w:r>
         <w:t xml:space="preserve"> </w:t>
@@ -3510,13 +3669,13 @@
         <w:t xml:space="preserve"> </w:t>
       </w:r>
       <w:r>
-        <w:t xml:space="preserve">(51–55)</w:t>
+        <w:t xml:space="preserve">(52–56)</w:t>
       </w:r>
       <w:r>
         <w:t xml:space="preserve">. Reproducible analysis, documentation and presentation were enabled by the Jupyter Notebook and Rmarkdown projects</w:t>
       </w:r>
       <w:r>
-        <w:t xml:space="preserve">(56,57)</w:t>
+        <w:t xml:space="preserve">(57,58)</w:t>
       </w:r>
       <w:r>
         <w:t xml:space="preserve">. Audio visualisation, preliminary measurements and single call annotations were done with Audacity</w:t>
@@ -3525,7 +3684,7 @@
         <w:t xml:space="preserve"> </w:t>
       </w:r>
       <w:r>
-        <w:t xml:space="preserve">(58)</w:t>
+        <w:t xml:space="preserve">(59)</w:t>
       </w:r>
       <w:r>
         <w:t xml:space="preserve">. LMMs were run in R</w:t>
@@ -3534,7 +3693,7 @@
         <w:t xml:space="preserve"> </w:t>
       </w:r>
       <w:r>
-        <w:t xml:space="preserve">(59)</w:t>
+        <w:t xml:space="preserve">(60)</w:t>
       </w:r>
       <w:r>
         <w:t xml:space="preserve"> </w:t>
@@ -3594,7 +3753,7 @@
         <w:t xml:space="preserve"> </w:t>
       </w:r>
       <w:r>
-        <w:t xml:space="preserve">(48,60,61)</w:t>
+        <w:t xml:space="preserve">(49,61,62)</w:t>
       </w:r>
       <w:r>
         <w:t xml:space="preserve">.</w:t>
@@ -3918,11 +4077,11 @@
       <w:r>
         <w:t xml:space="preserve"> </w:t>
       </w:r>
-      <w:bookmarkStart w:id="7dac6534-6b28-4ac9-870b-3074b1cafdfc" w:name="tab:incalldata"/>
+      <w:bookmarkStart w:id="59d4df18-2f5c-41d0-832b-7e5378635711" w:name="tab:incalldata"/>
       <w:r>
         <w:t xml:space="preserve">The predicted difference and ratio between multi and single bat call parameters. The maximum a posteriori (MAP) is the most likely estimate, and 95% highest posterior density compatibility intervals (CoI) provides the range of uncertainty in the parameter estimate.</w:t>
       </w:r>
-      <w:bookmarkEnd w:id="7dac6534-6b28-4ac9-870b-3074b1cafdfc"/>
+      <w:bookmarkEnd w:id="59d4df18-2f5c-41d0-832b-7e5378635711"/>
     </w:p>
     <w:tbl xmlns:w="http://schemas.openxmlformats.org/wordprocessingml/2006/main" xmlns:r="http://schemas.openxmlformats.org/officeDocument/2006/relationships" xmlns:w14="http://schemas.microsoft.com/office/word/2010/wordml" xmlns:wp="http://schemas.openxmlformats.org/drawingml/2006/wordprocessingDrawing" xmlns:a="http://schemas.openxmlformats.org/drawingml/2006/main" xmlns:pic="http://schemas.openxmlformats.org/drawingml/2006/picture">
       <w:tblPr>
@@ -7903,11 +8062,11 @@
       <w:r>
         <w:t xml:space="preserve"> </w:t>
       </w:r>
-      <w:bookmarkStart w:id="25694ca2-730d-4a42-bb85-ba489264808b" w:name="tab:windowresults"/>
+      <w:bookmarkStart w:id="ae4d9016-1cc4-433a-b8de-fbedec3beee6" w:name="tab:windowresults"/>
       <w:r>
         <w:t xml:space="preserve">Results of the windowed call analysis. The statistically estimated difference and ratio between the two comparisons (Multi-Single and Multi-Virtual multi) are reported.</w:t>
       </w:r>
-      <w:bookmarkEnd w:id="25694ca2-730d-4a42-bb85-ba489264808b"/>
+      <w:bookmarkEnd w:id="ae4d9016-1cc4-433a-b8de-fbedec3beee6"/>
     </w:p>
     <w:tbl xmlns:w="http://schemas.openxmlformats.org/wordprocessingml/2006/main" xmlns:r="http://schemas.openxmlformats.org/officeDocument/2006/relationships" xmlns:w14="http://schemas.microsoft.com/office/word/2010/wordml" xmlns:wp="http://schemas.openxmlformats.org/drawingml/2006/wordprocessingDrawing" xmlns:a="http://schemas.openxmlformats.org/drawingml/2006/main" xmlns:pic="http://schemas.openxmlformats.org/drawingml/2006/picture">
       <w:tblPr>
@@ -10151,13 +10310,13 @@
         <w:t xml:space="preserve">High duty-cycle bats fly regularly with conspecifics and in cluttered environments [pers obs.;</w:t>
       </w:r>
       <w:r>
-        <w:t xml:space="preserve">(62)</w:t>
+        <w:t xml:space="preserve">(63)</w:t>
       </w:r>
       <w:r>
         <w:t xml:space="preserve">;</w:t>
       </w:r>
       <w:r>
-        <w:t xml:space="preserve">(63)</w:t>
+        <w:t xml:space="preserve">(64)</w:t>
       </w:r>
       <w:r>
         <w:t xml:space="preserve">]. While many FM bats alter their echolocation call parameters in the presence of conspecifics [REFSSS], this still remains unclear for CF-bats, particularly in the wild, even though they are more likely to suffer from acoustic interference due to their long call durations. We quantified the difference in horseshoe bat echolocation calls when alone and with conspecifics in the field. Our results do not support a biologically meaningful difference in echolocation calls with reference to group size for all of the call parameters measured using two different approaches. This may seem somewhat unexpected, especially considering the fact that bats in our field site were flying in an enclosed reverberant cave - which would only amplify the problem of masking in multi-bat echolocation.</w:t>
@@ -10189,7 +10348,7 @@
         <w:t xml:space="preserve"> </w:t>
       </w:r>
       <w:r>
-        <w:t xml:space="preserve">(44)</w:t>
+        <w:t xml:space="preserve">(45)</w:t>
       </w:r>
       <w:r>
         <w:t xml:space="preserve">. Second, to analyse audio with overlapping calls, we measured the overall acoustic parameters of short audio windows without assigning the measurements to individual calls. While coarser in time than the individual call analysis, the window-based approach returns frequency- and level-measurements that are related to individual call parameters and thus complements the individual call analyses. With this, our work presents a useful methodological advance for quantifying overlapping echolocation calls.</w:t>
@@ -10224,27 +10383,27 @@
         <w:t xml:space="preserve"> </w:t>
       </w:r>
       <w:r>
+        <w:t xml:space="preserve">(26)</w:t>
+      </w:r>
+      <w:r>
+        <w:t xml:space="preserve">. JAR received mixed support for constant-frequency bats. Several studies in hipposiderid &amp; rhinolophid bats found no changes in CF frequencies</w:t>
+      </w:r>
+      <w:r>
+        <w:t xml:space="preserve"> </w:t>
+      </w:r>
+      <w:r>
+        <w:t xml:space="preserve">(30,40,41,65)</w:t>
+      </w:r>
+      <w:r>
+        <w:t xml:space="preserve">. In contrast,</w:t>
+      </w:r>
+      <w:r>
+        <w:t xml:space="preserve"> </w:t>
+      </w:r>
+      <w:r>
         <w:t xml:space="preserve">(25)</w:t>
       </w:r>
       <w:r>
-        <w:t xml:space="preserve">. JAR received mixed support for constant-frequency bats. Several studies in hipposiderid &amp; rhinolophid bats found no changes in CF frequencies</w:t>
-      </w:r>
-      <w:r>
-        <w:t xml:space="preserve"> </w:t>
-      </w:r>
-      <w:r>
-        <w:t xml:space="preserve">(29,39,40,64)</w:t>
-      </w:r>
-      <w:r>
-        <w:t xml:space="preserve">. In contrast,</w:t>
-      </w:r>
-      <w:r>
-        <w:t xml:space="preserve"> </w:t>
-      </w:r>
-      <w:r>
-        <w:t xml:space="preserve">(24)</w:t>
-      </w:r>
-      <w:r>
         <w:t xml:space="preserve"> </w:t>
       </w:r>
       <w:r>
@@ -10254,7 +10413,7 @@
         <w:t xml:space="preserve"> </w:t>
       </w:r>
       <w:r>
-        <w:t xml:space="preserve">(21)</w:t>
+        <w:t xml:space="preserve">(22)</w:t>
       </w:r>
       <w:r>
         <w:t xml:space="preserve"> </w:t>
@@ -10279,7 +10438,7 @@
         <w:t xml:space="preserve"> </w:t>
       </w:r>
       <w:r>
-        <w:t xml:space="preserve">(65)</w:t>
+        <w:t xml:space="preserve">(66)</w:t>
       </w:r>
       <w:r>
         <w:t xml:space="preserve">, which possess individual-specific acoustic fovea that constrain their echolocation call frequency</w:t>
@@ -10288,7 +10447,7 @@
         <w:t xml:space="preserve"> </w:t>
       </w:r>
       <w:r>
-        <w:t xml:space="preserve">(33,34)</w:t>
+        <w:t xml:space="preserve">(34,35)</w:t>
       </w:r>
       <w:r>
         <w:t xml:space="preserve">.</w:t>
@@ -10311,7 +10470,7 @@
         <w:t xml:space="preserve"> </w:t>
       </w:r>
       <w:r>
-        <w:t xml:space="preserve">(25)</w:t>
+        <w:t xml:space="preserve">(26)</w:t>
       </w:r>
       <w:r>
         <w:t xml:space="preserve">. Compared to single bats, this divergence would lead to an increase in the overall CF frequency range in groups. In our windowed analysis we observed an increase of ~2 kHz in CF frequency range. This observed increase falls within the range of expected values from simulations with no active avoidance responses in them. Variation in flight speed, relative angle to the microphone and inter-individual CF frequency variation can explain the observed increase in dominant frequency range in groups - without any special responses of bats to each other (SI</w:t>
@@ -10409,7 +10568,7 @@
         <w:t xml:space="preserve"> </w:t>
       </w:r>
       <w:r>
-        <w:t xml:space="preserve">(38)</w:t>
+        <w:t xml:space="preserve">(39)</w:t>
       </w:r>
       <w:r>
         <w:t xml:space="preserve">. Frequency-changes in group flying FM-bats could indicate a JAR, but could also be a response to the physical presence of other bats in the vicinity</w:t>
@@ -10418,7 +10577,7 @@
         <w:t xml:space="preserve"> </w:t>
       </w:r>
       <w:r>
-        <w:t xml:space="preserve">(21,29)</w:t>
+        <w:t xml:space="preserve">(22,30)</w:t>
       </w:r>
       <w:r>
         <w:t xml:space="preserve">. While not much is known about the iFM-component of CF-FM bats, they do change their tFM-component as they approach objects and during landing</w:t>
@@ -10427,7 +10586,7 @@
         <w:t xml:space="preserve"> </w:t>
       </w:r>
       <w:r>
-        <w:t xml:space="preserve">(31,36,38)</w:t>
+        <w:t xml:space="preserve">(32,37,39)</w:t>
       </w:r>
       <w:r>
         <w:t xml:space="preserve">. CF-FM bats may thus be expected to respond to conspecifics like FM-bats in groups.</w:t>
@@ -10436,7 +10595,7 @@
         <w:t xml:space="preserve"> </w:t>
       </w:r>
       <w:r>
-        <w:t xml:space="preserve">(23)</w:t>
+        <w:t xml:space="preserve">(24)</w:t>
       </w:r>
       <w:r>
         <w:t xml:space="preserve"> </w:t>
@@ -10461,13 +10620,13 @@
         <w:t xml:space="preserve"> </w:t>
       </w:r>
       <w:r>
-        <w:t xml:space="preserve">(14,16,19,21,23)</w:t>
+        <w:t xml:space="preserve">(15,17,20,22,24)</w:t>
       </w:r>
       <w:r>
         <w:t xml:space="preserve">. While we found an increase of tFM duration from single- to multi-bat contexts of 0.19 ms,</w:t>
       </w:r>
       <w:r>
-        <w:t xml:space="preserve">(23)</w:t>
+        <w:t xml:space="preserve">(24)</w:t>
       </w:r>
       <w:r>
         <w:t xml:space="preserve"> </w:t>
@@ -10479,7 +10638,7 @@
         <w:t xml:space="preserve"> </w:t>
       </w:r>
       <w:r>
-        <w:t xml:space="preserve">(16)</w:t>
+        <w:t xml:space="preserve">(17)</w:t>
       </w:r>
       <w:r>
         <w:t xml:space="preserve"> </w:t>
@@ -10491,7 +10650,7 @@
         <w:t xml:space="preserve"> </w:t>
       </w:r>
       <w:r>
-        <w:t xml:space="preserve">(16)</w:t>
+        <w:t xml:space="preserve">(17)</w:t>
       </w:r>
       <w:r>
         <w:t xml:space="preserve">, while clearly not as strong as</w:t>
@@ -10500,7 +10659,7 @@
         <w:t xml:space="preserve"> </w:t>
       </w:r>
       <w:r>
-        <w:t xml:space="preserve">(23)</w:t>
+        <w:t xml:space="preserve">(24)</w:t>
       </w:r>
       <w:r>
         <w:t xml:space="preserve">. FM bats too are known to increase their call durations in the presence of noise</w:t>
@@ -10509,7 +10668,7 @@
         <w:t xml:space="preserve"> </w:t>
       </w:r>
       <w:r>
-        <w:t xml:space="preserve">(14,19,66)</w:t>
+        <w:t xml:space="preserve">(15,20,67)</w:t>
       </w:r>
       <w:r>
         <w:t xml:space="preserve">, though here too the extent of increase varies across species. While increasing call duration improves echo detection</w:t>
@@ -10518,7 +10677,7 @@
         <w:t xml:space="preserve"> </w:t>
       </w:r>
       <w:r>
-        <w:t xml:space="preserve">(14,66)</w:t>
+        <w:t xml:space="preserve">(15,67)</w:t>
       </w:r>
       <w:r>
         <w:t xml:space="preserve">, the increase in duration we observed here corresponds to about ~10% increase (Table</w:t>
@@ -10533,7 +10692,7 @@
         <w:t xml:space="preserve"> </w:t>
       </w:r>
       <w:r>
-        <w:t xml:space="preserve">(23)</w:t>
+        <w:t xml:space="preserve">(24)</w:t>
       </w:r>
       <w:r>
         <w:t xml:space="preserve">, our effects are small. Whether such small increses in tFM duration lead to biologically relevant improvements in detecting the surroundings in groups remains to be seen.</w:t>
@@ -10569,7 +10728,7 @@
         <w:t xml:space="preserve"> </w:t>
       </w:r>
       <w:r>
-        <w:t xml:space="preserve">(14,19,66)</w:t>
+        <w:t xml:space="preserve">(15,20,67)</w:t>
       </w:r>
       <w:r>
         <w:t xml:space="preserve"> </w:t>
@@ -10581,7 +10740,7 @@
         <w:t xml:space="preserve"> </w:t>
       </w:r>
       <w:r>
-        <w:t xml:space="preserve">(16,17,67)</w:t>
+        <w:t xml:space="preserve">(17,18,68)</w:t>
       </w:r>
       <w:r>
         <w:t xml:space="preserve"> </w:t>
@@ -10660,7 +10819,7 @@
         <w:t xml:space="preserve"> </w:t>
       </w:r>
       <w:r>
-        <w:t xml:space="preserve">(14,15)</w:t>
+        <w:t xml:space="preserve">(15,16)</w:t>
       </w:r>
       <w:r>
         <w:t xml:space="preserve">. In contrast to single-bat contexts, measuring call intervals is challenging in multi-bat recordings due to difficulties in assigning calls to individuals and temporal overlap between multiple calls and echoes.</w:t>
@@ -10677,7 +10836,7 @@
         <w:t xml:space="preserve"> </w:t>
       </w:r>
       <w:r>
-        <w:t xml:space="preserve">(31)</w:t>
+        <w:t xml:space="preserve">(32)</w:t>
       </w:r>
       <w:r>
         <w:t xml:space="preserve">. The tFM components are short ($\leq$3ms, 95 percentile value), and likely emitted about every 40-50 ms which is equivalent to a tFM duty cycle between 6-7.5%. When two bats fly togetherFor a pair of bats at these duty cycles, the probability that the tFM-component of one bat overlaps the other bat’s tFM-echo of one tFM echo being overlapped by another bat’s tFM call component is only relatively low at most between up to 1.6 - 2.1% (see SI 0.10 for calculations). Even if a single tFM echo is overlapped by another call, a bat may still be able to detect it if the signal-to-noise ratio is sufficient. Modelling showed that FM- bats can detect all of their echoes in small groups of up to 10 individualsare unlikely to face major detriments to their echolocation</w:t>
@@ -10686,7 +10845,7 @@
         <w:t xml:space="preserve"> </w:t>
       </w:r>
       <w:r>
-        <w:t xml:space="preserve">(28)</w:t>
+        <w:t xml:space="preserve">(29)</w:t>
       </w:r>
       <w:r>
         <w:t xml:space="preserve">. FM bats integrate echoes across multiple calls and are thus resistant to occasional disruptions in echo arrival</w:t>
@@ -10695,7 +10854,7 @@
         <w:t xml:space="preserve"> </w:t>
       </w:r>
       <w:r>
-        <w:t xml:space="preserve">(68)</w:t>
+        <w:t xml:space="preserve">(69)</w:t>
       </w:r>
       <w:r>
         <w:t xml:space="preserve">. We suggest that the same resistance to jamming, should also apply in CF-FM bats using the FM component for ranging, explaining why the horseshoe bats here did not show call change their calls during group flights from solitary echolocation.</w:t>
@@ -10712,7 +10871,7 @@
         <w:t xml:space="preserve"> </w:t>
       </w:r>
       <w:r>
-        <w:t xml:space="preserve">(23)</w:t>
+        <w:t xml:space="preserve">(24)</w:t>
       </w:r>
       <w:r>
         <w:t xml:space="preserve"> </w:t>
@@ -10724,7 +10883,7 @@
         <w:t xml:space="preserve"> </w:t>
       </w:r>
       <w:r>
-        <w:t xml:space="preserve">(69,70)</w:t>
+        <w:t xml:space="preserve">(70,71)</w:t>
       </w:r>
       <w:r>
         <w:t xml:space="preserve">, the bats in our study might be sufficiently familiar with the cave to tolerate occasional echo masking, particularly in combination with multi-echo integration</w:t>
@@ -10733,7 +10892,7 @@
         <w:t xml:space="preserve"> </w:t>
       </w:r>
       <w:r>
-        <w:t xml:space="preserve">(68)</w:t>
+        <w:t xml:space="preserve">(69)</w:t>
       </w:r>
       <w:r>
         <w:t xml:space="preserve">.</w:t>
@@ -10767,31 +10926,22 @@
         <w:pStyle w:val="BodyText"/>
       </w:pPr>
       <w:r>
-        <w:t xml:space="preserve">Bats alter and adjust their echolocation strategy to the specific sensory [</w:t>
-      </w:r>
-      <w:r>
-        <w:t xml:space="preserve">(71)</w:t>
-      </w:r>
-      <w:r>
-        <w:t xml:space="preserve">;</w:t>
-      </w:r>
-      <w:r>
-        <w:t xml:space="preserve">(72)</w:t>
-      </w:r>
-      <w:r>
-        <w:t xml:space="preserve">;</w:t>
-      </w:r>
-      <w:r>
-        <w:t xml:space="preserve">(73)</w:t>
-      </w:r>
-      <w:r>
-        <w:t xml:space="preserve">;]. Our results add to the growing body of literature</w:t>
-      </w:r>
-      <w:r>
-        <w:t xml:space="preserve"> </w:t>
-      </w:r>
-      <w:r>
-        <w:t xml:space="preserve">(21,22,40)</w:t>
+        <w:t xml:space="preserve">Bats alter and adjust their echolocation strategy to the specific sensory</w:t>
+      </w:r>
+      <w:r>
+        <w:t xml:space="preserve"> </w:t>
+      </w:r>
+      <w:r>
+        <w:t xml:space="preserve">(72–74)</w:t>
+      </w:r>
+      <w:r>
+        <w:t xml:space="preserve">. Our results add to the growing body of literature</w:t>
+      </w:r>
+      <w:r>
+        <w:t xml:space="preserve"> </w:t>
+      </w:r>
+      <w:r>
+        <w:t xml:space="preserve">(22,23,41)</w:t>
       </w:r>
       <w:r>
         <w:t xml:space="preserve"> </w:t>
@@ -10803,7 +10953,7 @@
         <w:t xml:space="preserve"> </w:t>
       </w:r>
       <w:r>
-        <w:t xml:space="preserve">(14,21,22,28,41)</w:t>
+        <w:t xml:space="preserve">(15,22,23,29,42)</w:t>
       </w:r>
       <w:r>
         <w:t xml:space="preserve"> </w:t>
@@ -10926,7 +11076,7 @@
       </w:r>
     </w:p>
     <w:bookmarkEnd w:id="49"/>
-    <w:bookmarkStart w:id="137" w:name="references"/>
+    <w:bookmarkStart w:id="138" w:name="references"/>
     <w:p>
       <w:pPr>
         <w:pStyle w:val="Heading1"/>
@@ -10935,7 +11085,7 @@
         <w:t xml:space="preserve">References</w:t>
       </w:r>
     </w:p>
-    <w:bookmarkStart w:id="136" w:name="refs"/>
+    <w:bookmarkStart w:id="137" w:name="refs"/>
     <w:bookmarkStart w:id="50" w:name="ref-pulliam1984living"/>
     <w:p>
       <w:pPr>
@@ -10958,7 +11108,7 @@
       </w:r>
     </w:p>
     <w:bookmarkEnd w:id="50"/>
-    <w:bookmarkStart w:id="51" w:name="ref-cherry1953a"/>
+    <w:bookmarkStart w:id="51" w:name="ref-krause2002living"/>
     <w:p>
       <w:pPr>
         <w:pStyle w:val="Bibliography"/>
@@ -10973,20 +11123,42 @@
         <w:t xml:space="preserve">	</w:t>
       </w:r>
       <w:r>
+        <w:t xml:space="preserve">Krause J, Ruxton GD, Ruxton G, Ruxton IG, others. Living in groups. Oxford University Press; 2002.</w:t>
+      </w:r>
+      <w:r>
+        <w:t xml:space="preserve"> </w:t>
+      </w:r>
+    </w:p>
+    <w:bookmarkEnd w:id="51"/>
+    <w:bookmarkStart w:id="52" w:name="ref-cherry1953a"/>
+    <w:p>
+      <w:pPr>
+        <w:pStyle w:val="Bibliography"/>
+      </w:pPr>
+      <w:r>
+        <w:t xml:space="preserve">3.</w:t>
+      </w:r>
+      <w:r>
+        <w:t xml:space="preserve"> </w:t>
+      </w:r>
+      <w:r>
+        <w:t xml:space="preserve">	</w:t>
+      </w:r>
+      <w:r>
         <w:t xml:space="preserve">Cherry EC. Some experiments on the recognition of speech, with one and with two ears. J Acoust Soc Am. 1953;25:975–9.</w:t>
       </w:r>
       <w:r>
         <w:t xml:space="preserve"> </w:t>
       </w:r>
     </w:p>
-    <w:bookmarkEnd w:id="51"/>
-    <w:bookmarkStart w:id="52" w:name="ref-bee2008a"/>
+    <w:bookmarkEnd w:id="52"/>
+    <w:bookmarkStart w:id="53" w:name="ref-bee2008a"/>
     <w:p>
       <w:pPr>
         <w:pStyle w:val="Bibliography"/>
       </w:pPr>
       <w:r>
-        <w:t xml:space="preserve">3.</w:t>
+        <w:t xml:space="preserve">4.</w:t>
       </w:r>
       <w:r>
         <w:t xml:space="preserve"> </w:t>
@@ -11001,14 +11173,14 @@
         <w:t xml:space="preserve"> </w:t>
       </w:r>
     </w:p>
-    <w:bookmarkEnd w:id="52"/>
-    <w:bookmarkStart w:id="53" w:name="ref-carrasco2014spatial"/>
+    <w:bookmarkEnd w:id="53"/>
+    <w:bookmarkStart w:id="54" w:name="ref-carrasco2014spatial"/>
     <w:p>
       <w:pPr>
         <w:pStyle w:val="Bibliography"/>
       </w:pPr>
       <w:r>
-        <w:t xml:space="preserve">4.</w:t>
+        <w:t xml:space="preserve">5.</w:t>
       </w:r>
       <w:r>
         <w:t xml:space="preserve"> </w:t>
@@ -11023,14 +11195,14 @@
         <w:t xml:space="preserve"> </w:t>
       </w:r>
     </w:p>
-    <w:bookmarkEnd w:id="53"/>
-    <w:bookmarkStart w:id="54" w:name="ref-krauzlis2014attention"/>
+    <w:bookmarkEnd w:id="54"/>
+    <w:bookmarkStart w:id="55" w:name="ref-krauzlis2014attention"/>
     <w:p>
       <w:pPr>
         <w:pStyle w:val="Bibliography"/>
       </w:pPr>
       <w:r>
-        <w:t xml:space="preserve">5.</w:t>
+        <w:t xml:space="preserve">6.</w:t>
       </w:r>
       <w:r>
         <w:t xml:space="preserve"> </w:t>
@@ -11045,14 +11217,14 @@
         <w:t xml:space="preserve"> </w:t>
       </w:r>
     </w:p>
-    <w:bookmarkEnd w:id="54"/>
-    <w:bookmarkStart w:id="55" w:name="ref-socialintegr"/>
+    <w:bookmarkEnd w:id="55"/>
+    <w:bookmarkStart w:id="56" w:name="ref-ulanovsky2008bat"/>
     <w:p>
       <w:pPr>
         <w:pStyle w:val="Bibliography"/>
       </w:pPr>
       <w:r>
-        <w:t xml:space="preserve">6.</w:t>
+        <w:t xml:space="preserve">7.</w:t>
       </w:r>
       <w:r>
         <w:t xml:space="preserve"> </w:t>
@@ -11061,20 +11233,20 @@
         <w:t xml:space="preserve">	</w:t>
       </w:r>
       <w:r>
-        <w:t xml:space="preserve">Bradbury JW, Vehrencamp SL. Social integration. In: Principles of animal communication. Sinauer Associates,MA; 2011. p. 515–60.</w:t>
-      </w:r>
-      <w:r>
-        <w:t xml:space="preserve"> </w:t>
-      </w:r>
-    </w:p>
-    <w:bookmarkEnd w:id="55"/>
-    <w:bookmarkStart w:id="56" w:name="ref-zweifel2020defining"/>
+        <w:t xml:space="preserve">Ulanovsky N, Moss CF. What the bat’s voice tells the bat’s brain. Proceedings of the National Academy of Sciences. 2008;105(25):8491–8.</w:t>
+      </w:r>
+      <w:r>
+        <w:t xml:space="preserve"> </w:t>
+      </w:r>
+    </w:p>
+    <w:bookmarkEnd w:id="56"/>
+    <w:bookmarkStart w:id="57" w:name="ref-bullock1972jamming"/>
     <w:p>
       <w:pPr>
         <w:pStyle w:val="Bibliography"/>
       </w:pPr>
       <w:r>
-        <w:t xml:space="preserve">7.</w:t>
+        <w:t xml:space="preserve">8.</w:t>
       </w:r>
       <w:r>
         <w:t xml:space="preserve"> </w:t>
@@ -11083,6 +11255,28 @@
         <w:t xml:space="preserve">	</w:t>
       </w:r>
       <w:r>
+        <w:t xml:space="preserve">Bullock TH, Hamstra RH, Scheich H. The jamming avoidance response of high frequency electric fish. In: How do brains work? Springer; 1972. p. 509–34.</w:t>
+      </w:r>
+      <w:r>
+        <w:t xml:space="preserve"> </w:t>
+      </w:r>
+    </w:p>
+    <w:bookmarkEnd w:id="57"/>
+    <w:bookmarkStart w:id="58" w:name="ref-zweifel2020defining"/>
+    <w:p>
+      <w:pPr>
+        <w:pStyle w:val="Bibliography"/>
+      </w:pPr>
+      <w:r>
+        <w:t xml:space="preserve">9.</w:t>
+      </w:r>
+      <w:r>
+        <w:t xml:space="preserve"> </w:t>
+      </w:r>
+      <w:r>
+        <w:t xml:space="preserve">	</w:t>
+      </w:r>
+      <w:r>
         <w:t xml:space="preserve">Zweifel NO, Hartmann MJ. Defining</w:t>
       </w:r>
       <w:r>
@@ -11101,14 +11295,14 @@
         <w:t xml:space="preserve"> </w:t>
       </w:r>
     </w:p>
-    <w:bookmarkEnd w:id="56"/>
-    <w:bookmarkStart w:id="57" w:name="ref-nelson2006a"/>
+    <w:bookmarkEnd w:id="58"/>
+    <w:bookmarkStart w:id="59" w:name="ref-nelson2006a"/>
     <w:p>
       <w:pPr>
         <w:pStyle w:val="Bibliography"/>
       </w:pPr>
       <w:r>
-        <w:t xml:space="preserve">8.</w:t>
+        <w:t xml:space="preserve">10.</w:t>
       </w:r>
       <w:r>
         <w:t xml:space="preserve"> </w:t>
@@ -11123,14 +11317,14 @@
         <w:t xml:space="preserve"> </w:t>
       </w:r>
     </w:p>
-    <w:bookmarkEnd w:id="57"/>
-    <w:bookmarkStart w:id="58" w:name="ref-ulanovsky2008bat"/>
+    <w:bookmarkEnd w:id="59"/>
+    <w:bookmarkStart w:id="60" w:name="ref-griffin1958listening"/>
     <w:p>
       <w:pPr>
         <w:pStyle w:val="Bibliography"/>
       </w:pPr>
       <w:r>
-        <w:t xml:space="preserve">9.</w:t>
+        <w:t xml:space="preserve">11.</w:t>
       </w:r>
       <w:r>
         <w:t xml:space="preserve"> </w:t>
@@ -11139,20 +11333,20 @@
         <w:t xml:space="preserve">	</w:t>
       </w:r>
       <w:r>
-        <w:t xml:space="preserve">Ulanovsky N, Moss CF. What the bat’s voice tells the bat’s brain. Proceedings of the National Academy of Sciences. 2008;105(25):8491–8.</w:t>
-      </w:r>
-      <w:r>
-        <w:t xml:space="preserve"> </w:t>
-      </w:r>
-    </w:p>
-    <w:bookmarkEnd w:id="58"/>
-    <w:bookmarkStart w:id="60" w:name="ref-gillambrasiliensis"/>
+        <w:t xml:space="preserve">Griffin DR. Listening in the dark: The acoustic orientation of bats and men. 1958;</w:t>
+      </w:r>
+      <w:r>
+        <w:t xml:space="preserve"> </w:t>
+      </w:r>
+    </w:p>
+    <w:bookmarkEnd w:id="60"/>
+    <w:bookmarkStart w:id="62" w:name="ref-gillambrasiliensis"/>
     <w:p>
       <w:pPr>
         <w:pStyle w:val="Bibliography"/>
       </w:pPr>
       <w:r>
-        <w:t xml:space="preserve">10.</w:t>
+        <w:t xml:space="preserve">12.</w:t>
       </w:r>
       <w:r>
         <w:t xml:space="preserve"> </w:t>
@@ -11175,7 +11369,7 @@
       <w:r>
         <w:t xml:space="preserve"> </w:t>
       </w:r>
-      <w:hyperlink r:id="rId59">
+      <w:hyperlink r:id="rId61">
         <w:r>
           <w:rPr>
             <w:rStyle w:val="Hyperlink"/>
@@ -11184,14 +11378,14 @@
         </w:r>
       </w:hyperlink>
     </w:p>
-    <w:bookmarkEnd w:id="60"/>
-    <w:bookmarkStart w:id="61" w:name="ref-watanabe1963change"/>
+    <w:bookmarkEnd w:id="62"/>
+    <w:bookmarkStart w:id="63" w:name="ref-watanabe1963change"/>
     <w:p>
       <w:pPr>
         <w:pStyle w:val="Bibliography"/>
       </w:pPr>
       <w:r>
-        <w:t xml:space="preserve">11.</w:t>
+        <w:t xml:space="preserve">13.</w:t>
       </w:r>
       <w:r>
         <w:t xml:space="preserve"> </w:t>
@@ -11206,14 +11400,14 @@
         <w:t xml:space="preserve"> </w:t>
       </w:r>
     </w:p>
-    <w:bookmarkEnd w:id="61"/>
-    <w:bookmarkStart w:id="62" w:name="ref-griffin1958listening"/>
+    <w:bookmarkEnd w:id="63"/>
+    <w:bookmarkStart w:id="64" w:name="ref-gillam2007rapid"/>
     <w:p>
       <w:pPr>
         <w:pStyle w:val="Bibliography"/>
       </w:pPr>
       <w:r>
-        <w:t xml:space="preserve">12.</w:t>
+        <w:t xml:space="preserve">14.</w:t>
       </w:r>
       <w:r>
         <w:t xml:space="preserve"> </w:t>
@@ -11222,20 +11416,20 @@
         <w:t xml:space="preserve">	</w:t>
       </w:r>
       <w:r>
-        <w:t xml:space="preserve">Griffin DR. Listening in the dark: The acoustic orientation of bats and men. 1958;</w:t>
-      </w:r>
-      <w:r>
-        <w:t xml:space="preserve"> </w:t>
-      </w:r>
-    </w:p>
-    <w:bookmarkEnd w:id="62"/>
-    <w:bookmarkStart w:id="63" w:name="ref-gillam2007rapid"/>
+        <w:t xml:space="preserve">Gillam EH, Ulanovsky N, McCracken GF. Rapid jamming avoidance in biosonar. Proceedings of the Royal Society B: Biological Sciences. 2007;274(1610):651–60.</w:t>
+      </w:r>
+      <w:r>
+        <w:t xml:space="preserve"> </w:t>
+      </w:r>
+    </w:p>
+    <w:bookmarkEnd w:id="64"/>
+    <w:bookmarkStart w:id="65" w:name="ref-amichai2015calling"/>
     <w:p>
       <w:pPr>
         <w:pStyle w:val="Bibliography"/>
       </w:pPr>
       <w:r>
-        <w:t xml:space="preserve">13.</w:t>
+        <w:t xml:space="preserve">15.</w:t>
       </w:r>
       <w:r>
         <w:t xml:space="preserve"> </w:t>
@@ -11244,20 +11438,20 @@
         <w:t xml:space="preserve">	</w:t>
       </w:r>
       <w:r>
-        <w:t xml:space="preserve">Gillam EH, Ulanovsky N, McCracken GF. Rapid jamming avoidance in biosonar. Proceedings of the Royal Society B: Biological Sciences. 2007;274(1610):651–60.</w:t>
-      </w:r>
-      <w:r>
-        <w:t xml:space="preserve"> </w:t>
-      </w:r>
-    </w:p>
-    <w:bookmarkEnd w:id="63"/>
-    <w:bookmarkStart w:id="64" w:name="ref-amichai2015calling"/>
+        <w:t xml:space="preserve">Amichai E, Blumrosen G, Yovel Y. Calling louder and longer: How bats use biosonar under severe acoustic interference from other bats. Proceedings of the Royal Society B: Biological Sciences. 2015;282(1821):20152064.</w:t>
+      </w:r>
+      <w:r>
+        <w:t xml:space="preserve"> </w:t>
+      </w:r>
+    </w:p>
+    <w:bookmarkEnd w:id="65"/>
+    <w:bookmarkStart w:id="66" w:name="ref-jarvis2013groups"/>
     <w:p>
       <w:pPr>
         <w:pStyle w:val="Bibliography"/>
       </w:pPr>
       <w:r>
-        <w:t xml:space="preserve">14.</w:t>
+        <w:t xml:space="preserve">16.</w:t>
       </w:r>
       <w:r>
         <w:t xml:space="preserve"> </w:t>
@@ -11266,20 +11460,20 @@
         <w:t xml:space="preserve">	</w:t>
       </w:r>
       <w:r>
-        <w:t xml:space="preserve">Amichai E, Blumrosen G, Yovel Y. Calling louder and longer: How bats use biosonar under severe acoustic interference from other bats. Proceedings of the Royal Society B: Biological Sciences. 2015;282(1821):20152064.</w:t>
-      </w:r>
-      <w:r>
-        <w:t xml:space="preserve"> </w:t>
-      </w:r>
-    </w:p>
-    <w:bookmarkEnd w:id="64"/>
-    <w:bookmarkStart w:id="65" w:name="ref-jarvis2013groups"/>
+        <w:t xml:space="preserve">Jarvis J, Jackson W, Smotherman M. Groups of bats improve sonar efficiency through mutual suppression of pulse emissions. Frontiers in physiology. 2013;4:140.</w:t>
+      </w:r>
+      <w:r>
+        <w:t xml:space="preserve"> </w:t>
+      </w:r>
+    </w:p>
+    <w:bookmarkEnd w:id="66"/>
+    <w:bookmarkStart w:id="67" w:name="ref-lu2020echolocating"/>
     <w:p>
       <w:pPr>
         <w:pStyle w:val="Bibliography"/>
       </w:pPr>
       <w:r>
-        <w:t xml:space="preserve">15.</w:t>
+        <w:t xml:space="preserve">17.</w:t>
       </w:r>
       <w:r>
         <w:t xml:space="preserve"> </w:t>
@@ -11288,20 +11482,20 @@
         <w:t xml:space="preserve">	</w:t>
       </w:r>
       <w:r>
-        <w:t xml:space="preserve">Jarvis J, Jackson W, Smotherman M. Groups of bats improve sonar efficiency through mutual suppression of pulse emissions. Frontiers in physiology. 2013;4:140.</w:t>
-      </w:r>
-      <w:r>
-        <w:t xml:space="preserve"> </w:t>
-      </w:r>
-    </w:p>
-    <w:bookmarkEnd w:id="65"/>
-    <w:bookmarkStart w:id="66" w:name="ref-lu2020echolocating"/>
+        <w:t xml:space="preserve">Lu M, Zhang G, Luo J. Echolocating bats exhibit differential amplitude compensation for noise interference at a sub-call level. Journal of Experimental Biology. 2020;223(19).</w:t>
+      </w:r>
+      <w:r>
+        <w:t xml:space="preserve"> </w:t>
+      </w:r>
+    </w:p>
+    <w:bookmarkEnd w:id="67"/>
+    <w:bookmarkStart w:id="68" w:name="ref-hage2013ambient"/>
     <w:p>
       <w:pPr>
         <w:pStyle w:val="Bibliography"/>
       </w:pPr>
       <w:r>
-        <w:t xml:space="preserve">16.</w:t>
+        <w:t xml:space="preserve">18.</w:t>
       </w:r>
       <w:r>
         <w:t xml:space="preserve"> </w:t>
@@ -11310,20 +11504,20 @@
         <w:t xml:space="preserve">	</w:t>
       </w:r>
       <w:r>
-        <w:t xml:space="preserve">Lu M, Zhang G, Luo J. Echolocating bats exhibit differential amplitude compensation for noise interference at a sub-call level. Journal of Experimental Biology. 2020;223(19).</w:t>
-      </w:r>
-      <w:r>
-        <w:t xml:space="preserve"> </w:t>
-      </w:r>
-    </w:p>
-    <w:bookmarkEnd w:id="66"/>
-    <w:bookmarkStart w:id="67" w:name="ref-hage2013ambient"/>
+        <w:t xml:space="preserve">Hage SR, Jiang T, Berquist SW, Feng J, Metzner W. Ambient noise induces independent shifts in call frequency and amplitude within the lombard effect in echolocating bats. Proceedings of the National Academy of Sciences. 2013;110(10):4063–8.</w:t>
+      </w:r>
+      <w:r>
+        <w:t xml:space="preserve"> </w:t>
+      </w:r>
+    </w:p>
+    <w:bookmarkEnd w:id="68"/>
+    <w:bookmarkStart w:id="69" w:name="ref-lin2016a"/>
     <w:p>
       <w:pPr>
         <w:pStyle w:val="Bibliography"/>
       </w:pPr>
       <w:r>
-        <w:t xml:space="preserve">17.</w:t>
+        <w:t xml:space="preserve">19.</w:t>
       </w:r>
       <w:r>
         <w:t xml:space="preserve"> </w:t>
@@ -11332,20 +11526,20 @@
         <w:t xml:space="preserve">	</w:t>
       </w:r>
       <w:r>
-        <w:t xml:space="preserve">Hage SR, Jiang T, Berquist SW, Feng J, Metzner W. Ambient noise induces independent shifts in call frequency and amplitude within the lombard effect in echolocating bats. Proceedings of the National Academy of Sciences. 2013;110(10):4063–8.</w:t>
-      </w:r>
-      <w:r>
-        <w:t xml:space="preserve"> </w:t>
-      </w:r>
-    </w:p>
-    <w:bookmarkEnd w:id="67"/>
-    <w:bookmarkStart w:id="68" w:name="ref-lin2016a"/>
+        <w:t xml:space="preserve">Lin Y, Abaid N, Müller R. Bats adjust their pulse emission rates with swarm size in the field. J Acoust Soc Am. 2016;140:4318–25.</w:t>
+      </w:r>
+      <w:r>
+        <w:t xml:space="preserve"> </w:t>
+      </w:r>
+    </w:p>
+    <w:bookmarkEnd w:id="69"/>
+    <w:bookmarkStart w:id="70" w:name="ref-gomes2020individual"/>
     <w:p>
       <w:pPr>
         <w:pStyle w:val="Bibliography"/>
       </w:pPr>
       <w:r>
-        <w:t xml:space="preserve">18.</w:t>
+        <w:t xml:space="preserve">20.</w:t>
       </w:r>
       <w:r>
         <w:t xml:space="preserve"> </w:t>
@@ -11354,20 +11548,20 @@
         <w:t xml:space="preserve">	</w:t>
       </w:r>
       <w:r>
-        <w:t xml:space="preserve">Lin Y, Abaid N, Müller R. Bats adjust their pulse emission rates with swarm size in the field. J Acoust Soc Am. 2016;140:4318–25.</w:t>
-      </w:r>
-      <w:r>
-        <w:t xml:space="preserve"> </w:t>
-      </w:r>
-    </w:p>
-    <w:bookmarkEnd w:id="68"/>
-    <w:bookmarkStart w:id="69" w:name="ref-gomes2020individual"/>
+        <w:t xml:space="preserve">Gomes DG, Goerlitz HR. Individual differences show that only some bats can cope with noise-induced masking and distraction. PeerJ. 2020;8:e10551.</w:t>
+      </w:r>
+      <w:r>
+        <w:t xml:space="preserve"> </w:t>
+      </w:r>
+    </w:p>
+    <w:bookmarkEnd w:id="70"/>
+    <w:bookmarkStart w:id="71" w:name="ref-hase2018bats"/>
     <w:p>
       <w:pPr>
         <w:pStyle w:val="Bibliography"/>
       </w:pPr>
       <w:r>
-        <w:t xml:space="preserve">19.</w:t>
+        <w:t xml:space="preserve">21.</w:t>
       </w:r>
       <w:r>
         <w:t xml:space="preserve"> </w:t>
@@ -11376,20 +11570,20 @@
         <w:t xml:space="preserve">	</w:t>
       </w:r>
       <w:r>
-        <w:t xml:space="preserve">Gomes DG, Goerlitz HR. Individual differences show that only some bats can cope with noise-induced masking and distraction. PeerJ. 2020;8:e10551.</w:t>
-      </w:r>
-      <w:r>
-        <w:t xml:space="preserve"> </w:t>
-      </w:r>
-    </w:p>
-    <w:bookmarkEnd w:id="69"/>
-    <w:bookmarkStart w:id="70" w:name="ref-hase2018bats"/>
+        <w:t xml:space="preserve">Hase K, Kadoya Y, Maitani Y, Miyamoto T, Kobayasi KI, Hiryu S. Bats enhance their call identities to solve the cocktail party problem. Communications biology. 2018;1(1):1–8.</w:t>
+      </w:r>
+      <w:r>
+        <w:t xml:space="preserve"> </w:t>
+      </w:r>
+    </w:p>
+    <w:bookmarkEnd w:id="71"/>
+    <w:bookmarkStart w:id="72" w:name="ref-cvikel2015board"/>
     <w:p>
       <w:pPr>
         <w:pStyle w:val="Bibliography"/>
       </w:pPr>
       <w:r>
-        <w:t xml:space="preserve">20.</w:t>
+        <w:t xml:space="preserve">22.</w:t>
       </w:r>
       <w:r>
         <w:t xml:space="preserve"> </w:t>
@@ -11398,20 +11592,20 @@
         <w:t xml:space="preserve">	</w:t>
       </w:r>
       <w:r>
-        <w:t xml:space="preserve">Hase K, Kadoya Y, Maitani Y, Miyamoto T, Kobayasi KI, Hiryu S. Bats enhance their call identities to solve the cocktail party problem. Communications biology. 2018;1(1):1–8.</w:t>
-      </w:r>
-      <w:r>
-        <w:t xml:space="preserve"> </w:t>
-      </w:r>
-    </w:p>
-    <w:bookmarkEnd w:id="70"/>
-    <w:bookmarkStart w:id="71" w:name="ref-cvikel2015board"/>
+        <w:t xml:space="preserve">Cvikel N, Levin E, Hurme E, Borissov I, Boonman A, Amichai E, et al. On-board recordings reveal no jamming avoidance in wild bats. Proceedings of the Royal Society B: Biological Sciences. 2015;282(1798):20142274.</w:t>
+      </w:r>
+      <w:r>
+        <w:t xml:space="preserve"> </w:t>
+      </w:r>
+    </w:p>
+    <w:bookmarkEnd w:id="72"/>
+    <w:bookmarkStart w:id="73" w:name="ref-gotze2016no"/>
     <w:p>
       <w:pPr>
         <w:pStyle w:val="Bibliography"/>
       </w:pPr>
       <w:r>
-        <w:t xml:space="preserve">21.</w:t>
+        <w:t xml:space="preserve">23.</w:t>
       </w:r>
       <w:r>
         <w:t xml:space="preserve"> </w:t>
@@ -11420,20 +11614,20 @@
         <w:t xml:space="preserve">	</w:t>
       </w:r>
       <w:r>
-        <w:t xml:space="preserve">Cvikel N, Levin E, Hurme E, Borissov I, Boonman A, Amichai E, et al. On-board recordings reveal no jamming avoidance in wild bats. Proceedings of the Royal Society B: Biological Sciences. 2015;282(1798):20142274.</w:t>
-      </w:r>
-      <w:r>
-        <w:t xml:space="preserve"> </w:t>
-      </w:r>
-    </w:p>
-    <w:bookmarkEnd w:id="71"/>
-    <w:bookmarkStart w:id="72" w:name="ref-gotze2016no"/>
+        <w:t xml:space="preserve">Götze S, Koblitz JC, Denzinger A, Schnitzler H-U. No evidence for spectral jamming avoidance in echolocation behavior of foraging pipistrelle bats. Scientific reports. 2016;6(1):1–3.</w:t>
+      </w:r>
+      <w:r>
+        <w:t xml:space="preserve"> </w:t>
+      </w:r>
+    </w:p>
+    <w:bookmarkEnd w:id="73"/>
+    <w:bookmarkStart w:id="74" w:name="ref-fawcett2015echolocation"/>
     <w:p>
       <w:pPr>
         <w:pStyle w:val="Bibliography"/>
       </w:pPr>
       <w:r>
-        <w:t xml:space="preserve">22.</w:t>
+        <w:t xml:space="preserve">24.</w:t>
       </w:r>
       <w:r>
         <w:t xml:space="preserve"> </w:t>
@@ -11442,20 +11636,20 @@
         <w:t xml:space="preserve">	</w:t>
       </w:r>
       <w:r>
-        <w:t xml:space="preserve">Götze S, Koblitz JC, Denzinger A, Schnitzler H-U. No evidence for spectral jamming avoidance in echolocation behavior of foraging pipistrelle bats. Scientific reports. 2016;6(1):1–3.</w:t>
-      </w:r>
-      <w:r>
-        <w:t xml:space="preserve"> </w:t>
-      </w:r>
-    </w:p>
-    <w:bookmarkEnd w:id="72"/>
-    <w:bookmarkStart w:id="73" w:name="ref-fawcett2015echolocation"/>
+        <w:t xml:space="preserve">Fawcett K, Jacobs DS, Surlykke A, Ratcliffe JM. Echolocation in the bat, rhinolophus capensis: The influence of clutter, conspecifics and prey on call design and intensity. Biology Open. 2015;4(6):693–701.</w:t>
+      </w:r>
+      <w:r>
+        <w:t xml:space="preserve"> </w:t>
+      </w:r>
+    </w:p>
+    <w:bookmarkEnd w:id="74"/>
+    <w:bookmarkStart w:id="75" w:name="ref-habersetzer1981adaptive"/>
     <w:p>
       <w:pPr>
         <w:pStyle w:val="Bibliography"/>
       </w:pPr>
       <w:r>
-        <w:t xml:space="preserve">23.</w:t>
+        <w:t xml:space="preserve">25.</w:t>
       </w:r>
       <w:r>
         <w:t xml:space="preserve"> </w:t>
@@ -11464,20 +11658,20 @@
         <w:t xml:space="preserve">	</w:t>
       </w:r>
       <w:r>
-        <w:t xml:space="preserve">Fawcett K, Jacobs DS, Surlykke A, Ratcliffe JM. Echolocation in the bat, rhinolophus capensis: The influence of clutter, conspecifics and prey on call design and intensity. Biology Open. 2015;4(6):693–701.</w:t>
-      </w:r>
-      <w:r>
-        <w:t xml:space="preserve"> </w:t>
-      </w:r>
-    </w:p>
-    <w:bookmarkEnd w:id="73"/>
-    <w:bookmarkStart w:id="74" w:name="ref-habersetzer1981adaptive"/>
+        <w:t xml:space="preserve">Habersetzer J. Adaptive echolocation sounds in the batrhinopoma hardwickei. Journal of Comparative Physiology. 1981;144(4):559–66.</w:t>
+      </w:r>
+      <w:r>
+        <w:t xml:space="preserve"> </w:t>
+      </w:r>
+    </w:p>
+    <w:bookmarkEnd w:id="75"/>
+    <w:bookmarkStart w:id="76" w:name="ref-ulanovsky2004dynamics"/>
     <w:p>
       <w:pPr>
         <w:pStyle w:val="Bibliography"/>
       </w:pPr>
       <w:r>
-        <w:t xml:space="preserve">24.</w:t>
+        <w:t xml:space="preserve">26.</w:t>
       </w:r>
       <w:r>
         <w:t xml:space="preserve"> </w:t>
@@ -11486,20 +11680,20 @@
         <w:t xml:space="preserve">	</w:t>
       </w:r>
       <w:r>
-        <w:t xml:space="preserve">Habersetzer J. Adaptive echolocation sounds in the batrhinopoma hardwickei. Journal of Comparative Physiology. 1981;144(4):559–66.</w:t>
-      </w:r>
-      <w:r>
-        <w:t xml:space="preserve"> </w:t>
-      </w:r>
-    </w:p>
-    <w:bookmarkEnd w:id="74"/>
-    <w:bookmarkStart w:id="75" w:name="ref-ulanovsky2004dynamics"/>
+        <w:t xml:space="preserve">Ulanovsky N, Fenton MB, Tsoar A, Korine C. Dynamics of jamming avoidance in echolocating bats. Proceedings of the Royal Society of London Series B: Biological Sciences. 2004;271(1547):1467–75.</w:t>
+      </w:r>
+      <w:r>
+        <w:t xml:space="preserve"> </w:t>
+      </w:r>
+    </w:p>
+    <w:bookmarkEnd w:id="76"/>
+    <w:bookmarkStart w:id="77" w:name="ref-adams2017suppression"/>
     <w:p>
       <w:pPr>
         <w:pStyle w:val="Bibliography"/>
       </w:pPr>
       <w:r>
-        <w:t xml:space="preserve">25.</w:t>
+        <w:t xml:space="preserve">27.</w:t>
       </w:r>
       <w:r>
         <w:t xml:space="preserve"> </w:t>
@@ -11508,20 +11702,20 @@
         <w:t xml:space="preserve">	</w:t>
       </w:r>
       <w:r>
-        <w:t xml:space="preserve">Ulanovsky N, Fenton MB, Tsoar A, Korine C. Dynamics of jamming avoidance in echolocating bats. Proceedings of the Royal Society of London Series B: Biological Sciences. 2004;271(1547):1467–75.</w:t>
-      </w:r>
-      <w:r>
-        <w:t xml:space="preserve"> </w:t>
-      </w:r>
-    </w:p>
-    <w:bookmarkEnd w:id="75"/>
-    <w:bookmarkStart w:id="76" w:name="ref-adams2017suppression"/>
+        <w:t xml:space="preserve">Adams AM, Davis K, Smotherman M. Suppression of emission rates improves sonar performance by flying bats. Scientific reports. 2017;7(1):1–9.</w:t>
+      </w:r>
+      <w:r>
+        <w:t xml:space="preserve"> </w:t>
+      </w:r>
+    </w:p>
+    <w:bookmarkEnd w:id="77"/>
+    <w:bookmarkStart w:id="78" w:name="ref-fenton2012evolution"/>
     <w:p>
       <w:pPr>
         <w:pStyle w:val="Bibliography"/>
       </w:pPr>
       <w:r>
-        <w:t xml:space="preserve">26.</w:t>
+        <w:t xml:space="preserve">28.</w:t>
       </w:r>
       <w:r>
         <w:t xml:space="preserve"> </w:t>
@@ -11530,20 +11724,20 @@
         <w:t xml:space="preserve">	</w:t>
       </w:r>
       <w:r>
-        <w:t xml:space="preserve">Adams AM, Davis K, Smotherman M. Suppression of emission rates improves sonar performance by flying bats. Scientific reports. 2017;7(1):1–9.</w:t>
-      </w:r>
-      <w:r>
-        <w:t xml:space="preserve"> </w:t>
-      </w:r>
-    </w:p>
-    <w:bookmarkEnd w:id="76"/>
-    <w:bookmarkStart w:id="77" w:name="ref-fenton2012evolution"/>
+        <w:t xml:space="preserve">Fenton MB, Faure PA, Ratcliffe JM. Evolution of high duty cycle echolocation in bats. Journal of Experimental Biology. 2012;215(17):2935–44.</w:t>
+      </w:r>
+      <w:r>
+        <w:t xml:space="preserve"> </w:t>
+      </w:r>
+    </w:p>
+    <w:bookmarkEnd w:id="78"/>
+    <w:bookmarkStart w:id="79" w:name="ref-beleyur2019modeling"/>
     <w:p>
       <w:pPr>
         <w:pStyle w:val="Bibliography"/>
       </w:pPr>
       <w:r>
-        <w:t xml:space="preserve">27.</w:t>
+        <w:t xml:space="preserve">29.</w:t>
       </w:r>
       <w:r>
         <w:t xml:space="preserve"> </w:t>
@@ -11552,20 +11746,20 @@
         <w:t xml:space="preserve">	</w:t>
       </w:r>
       <w:r>
-        <w:t xml:space="preserve">Fenton MB, Faure PA, Ratcliffe JM. Evolution of high duty cycle echolocation in bats. Journal of Experimental Biology. 2012;215(17):2935–44.</w:t>
-      </w:r>
-      <w:r>
-        <w:t xml:space="preserve"> </w:t>
-      </w:r>
-    </w:p>
-    <w:bookmarkEnd w:id="77"/>
-    <w:bookmarkStart w:id="78" w:name="ref-beleyur2019modeling"/>
+        <w:t xml:space="preserve">Beleyur T, Goerlitz HR. Modeling active sensing reveals echo detection even in large groups of bats. Proceedings of the National Academy of Sciences. 2019;116(52):26662–8.</w:t>
+      </w:r>
+      <w:r>
+        <w:t xml:space="preserve"> </w:t>
+      </w:r>
+    </w:p>
+    <w:bookmarkEnd w:id="79"/>
+    <w:bookmarkStart w:id="80" w:name="ref-fawcett2015clutter"/>
     <w:p>
       <w:pPr>
         <w:pStyle w:val="Bibliography"/>
       </w:pPr>
       <w:r>
-        <w:t xml:space="preserve">28.</w:t>
+        <w:t xml:space="preserve">30.</w:t>
       </w:r>
       <w:r>
         <w:t xml:space="preserve"> </w:t>
@@ -11574,20 +11768,20 @@
         <w:t xml:space="preserve">	</w:t>
       </w:r>
       <w:r>
-        <w:t xml:space="preserve">Beleyur T, Goerlitz HR. Modeling active sensing reveals echo detection even in large groups of bats. Proceedings of the National Academy of Sciences. 2019;116(52):26662–8.</w:t>
-      </w:r>
-      <w:r>
-        <w:t xml:space="preserve"> </w:t>
-      </w:r>
-    </w:p>
-    <w:bookmarkEnd w:id="78"/>
-    <w:bookmarkStart w:id="79" w:name="ref-fawcett2015clutter"/>
+        <w:t xml:space="preserve">Fawcett K, Ratcliffe JM. Clutter and conspecifics: A comparison of their influence on echolocation and flight behaviour in daubenton’s bat, myotis daubentonii. Journal of Comparative Physiology A. 2015;201(3):295–304.</w:t>
+      </w:r>
+      <w:r>
+        <w:t xml:space="preserve"> </w:t>
+      </w:r>
+    </w:p>
+    <w:bookmarkEnd w:id="80"/>
+    <w:bookmarkStart w:id="82" w:name="ref-mammdivdatabase"/>
     <w:p>
       <w:pPr>
         <w:pStyle w:val="Bibliography"/>
       </w:pPr>
       <w:r>
-        <w:t xml:space="preserve">29.</w:t>
+        <w:t xml:space="preserve">31.</w:t>
       </w:r>
       <w:r>
         <w:t xml:space="preserve"> </w:t>
@@ -11596,34 +11790,12 @@
         <w:t xml:space="preserve">	</w:t>
       </w:r>
       <w:r>
-        <w:t xml:space="preserve">Fawcett K, Ratcliffe JM. Clutter and conspecifics: A comparison of their influence on echolocation and flight behaviour in daubenton’s bat, myotis daubentonii. Journal of Comparative Physiology A. 2015;201(3):295–304.</w:t>
-      </w:r>
-      <w:r>
-        <w:t xml:space="preserve"> </w:t>
-      </w:r>
-    </w:p>
-    <w:bookmarkEnd w:id="79"/>
-    <w:bookmarkStart w:id="81" w:name="ref-mammdivdatabase"/>
-    <w:p>
-      <w:pPr>
-        <w:pStyle w:val="Bibliography"/>
-      </w:pPr>
-      <w:r>
-        <w:t xml:space="preserve">30.</w:t>
-      </w:r>
-      <w:r>
-        <w:t xml:space="preserve"> </w:t>
-      </w:r>
-      <w:r>
-        <w:t xml:space="preserve">	</w:t>
-      </w:r>
-      <w:r>
         <w:t xml:space="preserve">Mammal Diversity Database. Mammal diversity database. Zenodo; 2020. Available from:</w:t>
       </w:r>
       <w:r>
         <w:t xml:space="preserve"> </w:t>
       </w:r>
-      <w:hyperlink r:id="rId80">
+      <w:hyperlink r:id="rId81">
         <w:r>
           <w:rPr>
             <w:rStyle w:val="Hyperlink"/>
@@ -11632,14 +11804,14 @@
         </w:r>
       </w:hyperlink>
     </w:p>
-    <w:bookmarkEnd w:id="81"/>
-    <w:bookmarkStart w:id="82" w:name="ref-tian1997echolocation"/>
+    <w:bookmarkEnd w:id="82"/>
+    <w:bookmarkStart w:id="83" w:name="ref-tian1997echolocation"/>
     <w:p>
       <w:pPr>
         <w:pStyle w:val="Bibliography"/>
       </w:pPr>
       <w:r>
-        <w:t xml:space="preserve">31.</w:t>
+        <w:t xml:space="preserve">32.</w:t>
       </w:r>
       <w:r>
         <w:t xml:space="preserve"> </w:t>
@@ -11654,14 +11826,14 @@
         <w:t xml:space="preserve"> </w:t>
       </w:r>
     </w:p>
-    <w:bookmarkEnd w:id="82"/>
-    <w:bookmarkStart w:id="83" w:name="ref-schnitzler2011auditory"/>
+    <w:bookmarkEnd w:id="83"/>
+    <w:bookmarkStart w:id="84" w:name="ref-schnitzler2011auditory"/>
     <w:p>
       <w:pPr>
         <w:pStyle w:val="Bibliography"/>
       </w:pPr>
       <w:r>
-        <w:t xml:space="preserve">32.</w:t>
+        <w:t xml:space="preserve">33.</w:t>
       </w:r>
       <w:r>
         <w:t xml:space="preserve"> </w:t>
@@ -11676,14 +11848,14 @@
         <w:t xml:space="preserve"> </w:t>
       </w:r>
     </w:p>
-    <w:bookmarkEnd w:id="83"/>
-    <w:bookmarkStart w:id="84" w:name="ref-neuweiler2000biology"/>
+    <w:bookmarkEnd w:id="84"/>
+    <w:bookmarkStart w:id="85" w:name="ref-neuweiler2000biology"/>
     <w:p>
       <w:pPr>
         <w:pStyle w:val="Bibliography"/>
       </w:pPr>
       <w:r>
-        <w:t xml:space="preserve">33.</w:t>
+        <w:t xml:space="preserve">34.</w:t>
       </w:r>
       <w:r>
         <w:t xml:space="preserve"> </w:t>
@@ -11698,14 +11870,14 @@
         <w:t xml:space="preserve"> </w:t>
       </w:r>
     </w:p>
-    <w:bookmarkEnd w:id="84"/>
-    <w:bookmarkStart w:id="85" w:name="ref-schnitzler1976peripheral"/>
+    <w:bookmarkEnd w:id="85"/>
+    <w:bookmarkStart w:id="86" w:name="ref-schnitzler1976peripheral"/>
     <w:p>
       <w:pPr>
         <w:pStyle w:val="Bibliography"/>
       </w:pPr>
       <w:r>
-        <w:t xml:space="preserve">34.</w:t>
+        <w:t xml:space="preserve">35.</w:t>
       </w:r>
       <w:r>
         <w:t xml:space="preserve"> </w:t>
@@ -11720,14 +11892,14 @@
         <w:t xml:space="preserve"> </w:t>
       </w:r>
     </w:p>
-    <w:bookmarkEnd w:id="85"/>
-    <w:bookmarkStart w:id="86" w:name="ref-schnitzler1973control"/>
+    <w:bookmarkEnd w:id="86"/>
+    <w:bookmarkStart w:id="87" w:name="ref-schnitzler1973control"/>
     <w:p>
       <w:pPr>
         <w:pStyle w:val="Bibliography"/>
       </w:pPr>
       <w:r>
-        <w:t xml:space="preserve">35.</w:t>
+        <w:t xml:space="preserve">36.</w:t>
       </w:r>
       <w:r>
         <w:t xml:space="preserve"> </w:t>
@@ -11742,14 +11914,14 @@
         <w:t xml:space="preserve"> </w:t>
       </w:r>
     </w:p>
-    <w:bookmarkEnd w:id="86"/>
-    <w:bookmarkStart w:id="87" w:name="ref-schoeppler2018precise"/>
+    <w:bookmarkEnd w:id="87"/>
+    <w:bookmarkStart w:id="88" w:name="ref-schoeppler2018precise"/>
     <w:p>
       <w:pPr>
         <w:pStyle w:val="Bibliography"/>
       </w:pPr>
       <w:r>
-        <w:t xml:space="preserve">36.</w:t>
+        <w:t xml:space="preserve">37.</w:t>
       </w:r>
       <w:r>
         <w:t xml:space="preserve"> </w:t>
@@ -11764,14 +11936,14 @@
         <w:t xml:space="preserve"> </w:t>
       </w:r>
     </w:p>
-    <w:bookmarkEnd w:id="87"/>
-    <w:bookmarkStart w:id="88" w:name="ref-neuweiler1987foraging"/>
+    <w:bookmarkEnd w:id="88"/>
+    <w:bookmarkStart w:id="89" w:name="ref-neuweiler1987foraging"/>
     <w:p>
       <w:pPr>
         <w:pStyle w:val="Bibliography"/>
       </w:pPr>
       <w:r>
-        <w:t xml:space="preserve">37.</w:t>
+        <w:t xml:space="preserve">38.</w:t>
       </w:r>
       <w:r>
         <w:t xml:space="preserve"> </w:t>
@@ -11786,14 +11958,14 @@
         <w:t xml:space="preserve"> </w:t>
       </w:r>
     </w:p>
-    <w:bookmarkEnd w:id="88"/>
-    <w:bookmarkStart w:id="90" w:name="ref-Fenton2014"/>
+    <w:bookmarkEnd w:id="89"/>
+    <w:bookmarkStart w:id="91" w:name="ref-Fenton2014"/>
     <w:p>
       <w:pPr>
         <w:pStyle w:val="Bibliography"/>
       </w:pPr>
       <w:r>
-        <w:t xml:space="preserve">38.</w:t>
+        <w:t xml:space="preserve">39.</w:t>
       </w:r>
       <w:r>
         <w:t xml:space="preserve"> </w:t>
@@ -11807,7 +11979,7 @@
       <w:r>
         <w:t xml:space="preserve"> </w:t>
       </w:r>
-      <w:hyperlink r:id="rId89">
+      <w:hyperlink r:id="rId90">
         <w:r>
           <w:rPr>
             <w:rStyle w:val="Hyperlink"/>
@@ -11816,14 +11988,14 @@
         </w:r>
       </w:hyperlink>
     </w:p>
-    <w:bookmarkEnd w:id="90"/>
-    <w:bookmarkStart w:id="91" w:name="ref-jones1993echolocation"/>
+    <w:bookmarkEnd w:id="91"/>
+    <w:bookmarkStart w:id="92" w:name="ref-jones1993echolocation"/>
     <w:p>
       <w:pPr>
         <w:pStyle w:val="Bibliography"/>
       </w:pPr>
       <w:r>
-        <w:t xml:space="preserve">39.</w:t>
+        <w:t xml:space="preserve">40.</w:t>
       </w:r>
       <w:r>
         <w:t xml:space="preserve"> </w:t>
@@ -11838,14 +12010,14 @@
         <w:t xml:space="preserve"> </w:t>
       </w:r>
     </w:p>
-    <w:bookmarkEnd w:id="91"/>
-    <w:bookmarkStart w:id="92" w:name="ref-jones1994individual"/>
+    <w:bookmarkEnd w:id="92"/>
+    <w:bookmarkStart w:id="93" w:name="ref-jones1994individual"/>
     <w:p>
       <w:pPr>
         <w:pStyle w:val="Bibliography"/>
       </w:pPr>
       <w:r>
-        <w:t xml:space="preserve">40.</w:t>
+        <w:t xml:space="preserve">41.</w:t>
       </w:r>
       <w:r>
         <w:t xml:space="preserve"> </w:t>
@@ -11860,14 +12032,14 @@
         <w:t xml:space="preserve"> </w:t>
       </w:r>
     </w:p>
-    <w:bookmarkEnd w:id="92"/>
-    <w:bookmarkStart w:id="93" w:name="ref-mazar2020sensorimotor"/>
+    <w:bookmarkEnd w:id="93"/>
+    <w:bookmarkStart w:id="94" w:name="ref-mazar2020sensorimotor"/>
     <w:p>
       <w:pPr>
         <w:pStyle w:val="Bibliography"/>
       </w:pPr>
       <w:r>
-        <w:t xml:space="preserve">41.</w:t>
+        <w:t xml:space="preserve">42.</w:t>
       </w:r>
       <w:r>
         <w:t xml:space="preserve"> </w:t>
@@ -11882,14 +12054,14 @@
         <w:t xml:space="preserve"> </w:t>
       </w:r>
     </w:p>
-    <w:bookmarkEnd w:id="93"/>
-    <w:bookmarkStart w:id="94" w:name="ref-izadi2019segmentation"/>
+    <w:bookmarkEnd w:id="94"/>
+    <w:bookmarkStart w:id="95" w:name="ref-izadi2019segmentation"/>
     <w:p>
       <w:pPr>
         <w:pStyle w:val="Bibliography"/>
       </w:pPr>
       <w:r>
-        <w:t xml:space="preserve">42.</w:t>
+        <w:t xml:space="preserve">43.</w:t>
       </w:r>
       <w:r>
         <w:t xml:space="preserve"> </w:t>
@@ -11904,14 +12076,14 @@
         <w:t xml:space="preserve"> </w:t>
       </w:r>
     </w:p>
-    <w:bookmarkEnd w:id="94"/>
-    <w:bookmarkStart w:id="95" w:name="ref-dietz2016bats"/>
+    <w:bookmarkEnd w:id="95"/>
+    <w:bookmarkStart w:id="96" w:name="ref-dietz2016bats"/>
     <w:p>
       <w:pPr>
         <w:pStyle w:val="Bibliography"/>
       </w:pPr>
       <w:r>
-        <w:t xml:space="preserve">43.</w:t>
+        <w:t xml:space="preserve">44.</w:t>
       </w:r>
       <w:r>
         <w:t xml:space="preserve"> </w:t>
@@ -11926,14 +12098,14 @@
         <w:t xml:space="preserve"> </w:t>
       </w:r>
     </w:p>
-    <w:bookmarkEnd w:id="95"/>
-    <w:bookmarkStart w:id="97" w:name="ref-itsfmcitation"/>
+    <w:bookmarkEnd w:id="96"/>
+    <w:bookmarkStart w:id="98" w:name="ref-itsfmcitation"/>
     <w:p>
       <w:pPr>
         <w:pStyle w:val="Bibliography"/>
       </w:pPr>
       <w:r>
-        <w:t xml:space="preserve">44.</w:t>
+        <w:t xml:space="preserve">45.</w:t>
       </w:r>
       <w:r>
         <w:t xml:space="preserve"> </w:t>
@@ -11947,7 +12119,7 @@
       <w:r>
         <w:t xml:space="preserve"> </w:t>
       </w:r>
-      <w:hyperlink r:id="rId96">
+      <w:hyperlink r:id="rId97">
         <w:r>
           <w:rPr>
             <w:rStyle w:val="Hyperlink"/>
@@ -11956,14 +12128,14 @@
         </w:r>
       </w:hyperlink>
     </w:p>
-    <w:bookmarkEnd w:id="97"/>
-    <w:bookmarkStart w:id="98" w:name="ref-siemers2005species"/>
+    <w:bookmarkEnd w:id="98"/>
+    <w:bookmarkStart w:id="99" w:name="ref-siemers2005species"/>
     <w:p>
       <w:pPr>
         <w:pStyle w:val="Bibliography"/>
       </w:pPr>
       <w:r>
-        <w:t xml:space="preserve">45.</w:t>
+        <w:t xml:space="preserve">46.</w:t>
       </w:r>
       <w:r>
         <w:t xml:space="preserve"> </w:t>
@@ -11978,14 +12150,14 @@
         <w:t xml:space="preserve"> </w:t>
       </w:r>
     </w:p>
-    <w:bookmarkEnd w:id="98"/>
-    <w:bookmarkStart w:id="99" w:name="ref-schuchmann2012horseshoe"/>
+    <w:bookmarkEnd w:id="99"/>
+    <w:bookmarkStart w:id="100" w:name="ref-schuchmann2012horseshoe"/>
     <w:p>
       <w:pPr>
         <w:pStyle w:val="Bibliography"/>
       </w:pPr>
       <w:r>
-        <w:t xml:space="preserve">46.</w:t>
+        <w:t xml:space="preserve">47.</w:t>
       </w:r>
       <w:r>
         <w:t xml:space="preserve"> </w:t>
@@ -12000,14 +12172,14 @@
         <w:t xml:space="preserve"> </w:t>
       </w:r>
     </w:p>
-    <w:bookmarkEnd w:id="99"/>
-    <w:bookmarkStart w:id="100" w:name="ref-ratcliffe2004conspecifics"/>
+    <w:bookmarkEnd w:id="100"/>
+    <w:bookmarkStart w:id="101" w:name="ref-ratcliffe2004conspecifics"/>
     <w:p>
       <w:pPr>
         <w:pStyle w:val="Bibliography"/>
       </w:pPr>
       <w:r>
-        <w:t xml:space="preserve">47.</w:t>
+        <w:t xml:space="preserve">48.</w:t>
       </w:r>
       <w:r>
         <w:t xml:space="preserve"> </w:t>
@@ -12022,14 +12194,14 @@
         <w:t xml:space="preserve"> </w:t>
       </w:r>
     </w:p>
-    <w:bookmarkEnd w:id="100"/>
-    <w:bookmarkStart w:id="102" w:name="ref-arm"/>
+    <w:bookmarkEnd w:id="101"/>
+    <w:bookmarkStart w:id="103" w:name="ref-arm"/>
     <w:p>
       <w:pPr>
         <w:pStyle w:val="Bibliography"/>
       </w:pPr>
       <w:r>
-        <w:t xml:space="preserve">48.</w:t>
+        <w:t xml:space="preserve">49.</w:t>
       </w:r>
       <w:r>
         <w:t xml:space="preserve"> </w:t>
@@ -12043,7 +12215,7 @@
       <w:r>
         <w:t xml:space="preserve"> </w:t>
       </w:r>
-      <w:hyperlink r:id="rId101">
+      <w:hyperlink r:id="rId102">
         <w:r>
           <w:rPr>
             <w:rStyle w:val="Hyperlink"/>
@@ -12052,14 +12224,14 @@
         </w:r>
       </w:hyperlink>
     </w:p>
-    <w:bookmarkEnd w:id="102"/>
-    <w:bookmarkStart w:id="103" w:name="ref-nalborczyk2019pragmatism"/>
+    <w:bookmarkEnd w:id="103"/>
+    <w:bookmarkStart w:id="104" w:name="ref-nalborczyk2019pragmatism"/>
     <w:p>
       <w:pPr>
         <w:pStyle w:val="Bibliography"/>
       </w:pPr>
       <w:r>
-        <w:t xml:space="preserve">49.</w:t>
+        <w:t xml:space="preserve">50.</w:t>
       </w:r>
       <w:r>
         <w:t xml:space="preserve"> </w:t>
@@ -12074,14 +12246,14 @@
         <w:t xml:space="preserve"> </w:t>
       </w:r>
     </w:p>
-    <w:bookmarkEnd w:id="103"/>
-    <w:bookmarkStart w:id="104" w:name="ref-van1995python"/>
+    <w:bookmarkEnd w:id="104"/>
+    <w:bookmarkStart w:id="105" w:name="ref-van1995python"/>
     <w:p>
       <w:pPr>
         <w:pStyle w:val="Bibliography"/>
       </w:pPr>
       <w:r>
-        <w:t xml:space="preserve">50.</w:t>
+        <w:t xml:space="preserve">51.</w:t>
       </w:r>
       <w:r>
         <w:t xml:space="preserve"> </w:t>
@@ -12096,14 +12268,14 @@
         <w:t xml:space="preserve"> </w:t>
       </w:r>
     </w:p>
-    <w:bookmarkEnd w:id="104"/>
-    <w:bookmarkStart w:id="106" w:name="ref-2020SciPy"/>
+    <w:bookmarkEnd w:id="105"/>
+    <w:bookmarkStart w:id="107" w:name="ref-2020SciPy"/>
     <w:p>
       <w:pPr>
         <w:pStyle w:val="Bibliography"/>
       </w:pPr>
       <w:r>
-        <w:t xml:space="preserve">51.</w:t>
+        <w:t xml:space="preserve">52.</w:t>
       </w:r>
       <w:r>
         <w:t xml:space="preserve"> </w:t>
@@ -12126,7 +12298,7 @@
       <w:r>
         <w:t xml:space="preserve"> </w:t>
       </w:r>
-      <w:hyperlink r:id="rId105">
+      <w:hyperlink r:id="rId106">
         <w:r>
           <w:rPr>
             <w:rStyle w:val="Hyperlink"/>
@@ -12135,14 +12307,14 @@
         </w:r>
       </w:hyperlink>
     </w:p>
-    <w:bookmarkEnd w:id="106"/>
-    <w:bookmarkStart w:id="107" w:name="ref-numpy"/>
+    <w:bookmarkEnd w:id="107"/>
+    <w:bookmarkStart w:id="108" w:name="ref-numpy"/>
     <w:p>
       <w:pPr>
         <w:pStyle w:val="Bibliography"/>
       </w:pPr>
       <w:r>
-        <w:t xml:space="preserve">52.</w:t>
+        <w:t xml:space="preserve">53.</w:t>
       </w:r>
       <w:r>
         <w:t xml:space="preserve"> </w:t>
@@ -12157,14 +12329,14 @@
         <w:t xml:space="preserve"> </w:t>
       </w:r>
     </w:p>
-    <w:bookmarkEnd w:id="107"/>
-    <w:bookmarkStart w:id="108" w:name="ref-matplotlib"/>
+    <w:bookmarkEnd w:id="108"/>
+    <w:bookmarkStart w:id="109" w:name="ref-matplotlib"/>
     <w:p>
       <w:pPr>
         <w:pStyle w:val="Bibliography"/>
       </w:pPr>
       <w:r>
-        <w:t xml:space="preserve">53.</w:t>
+        <w:t xml:space="preserve">54.</w:t>
       </w:r>
       <w:r>
         <w:t xml:space="preserve"> </w:t>
@@ -12179,14 +12351,14 @@
         <w:t xml:space="preserve"> </w:t>
       </w:r>
     </w:p>
-    <w:bookmarkEnd w:id="108"/>
-    <w:bookmarkStart w:id="110" w:name="ref-soundfile"/>
+    <w:bookmarkEnd w:id="109"/>
+    <w:bookmarkStart w:id="111" w:name="ref-soundfile"/>
     <w:p>
       <w:pPr>
         <w:pStyle w:val="Bibliography"/>
       </w:pPr>
       <w:r>
-        <w:t xml:space="preserve">54.</w:t>
+        <w:t xml:space="preserve">55.</w:t>
       </w:r>
       <w:r>
         <w:t xml:space="preserve"> </w:t>
@@ -12200,7 +12372,7 @@
       <w:r>
         <w:t xml:space="preserve"> </w:t>
       </w:r>
-      <w:hyperlink r:id="rId109">
+      <w:hyperlink r:id="rId110">
         <w:r>
           <w:rPr>
             <w:rStyle w:val="Hyperlink"/>
@@ -12209,14 +12381,14 @@
         </w:r>
       </w:hyperlink>
     </w:p>
-    <w:bookmarkEnd w:id="110"/>
-    <w:bookmarkStart w:id="111" w:name="ref-pandas"/>
+    <w:bookmarkEnd w:id="111"/>
+    <w:bookmarkStart w:id="112" w:name="ref-pandas"/>
     <w:p>
       <w:pPr>
         <w:pStyle w:val="Bibliography"/>
       </w:pPr>
       <w:r>
-        <w:t xml:space="preserve">55.</w:t>
+        <w:t xml:space="preserve">56.</w:t>
       </w:r>
       <w:r>
         <w:t xml:space="preserve"> </w:t>
@@ -12231,14 +12403,14 @@
         <w:t xml:space="preserve"> </w:t>
       </w:r>
     </w:p>
-    <w:bookmarkEnd w:id="111"/>
-    <w:bookmarkStart w:id="112" w:name="ref-jupyter"/>
+    <w:bookmarkEnd w:id="112"/>
+    <w:bookmarkStart w:id="113" w:name="ref-jupyter"/>
     <w:p>
       <w:pPr>
         <w:pStyle w:val="Bibliography"/>
       </w:pPr>
       <w:r>
-        <w:t xml:space="preserve">56.</w:t>
+        <w:t xml:space="preserve">57.</w:t>
       </w:r>
       <w:r>
         <w:t xml:space="preserve"> </w:t>
@@ -12253,14 +12425,14 @@
         <w:t xml:space="preserve"> </w:t>
       </w:r>
     </w:p>
-    <w:bookmarkEnd w:id="112"/>
-    <w:bookmarkStart w:id="114" w:name="ref-rmarkdown"/>
+    <w:bookmarkEnd w:id="113"/>
+    <w:bookmarkStart w:id="115" w:name="ref-rmarkdown"/>
     <w:p>
       <w:pPr>
         <w:pStyle w:val="Bibliography"/>
       </w:pPr>
       <w:r>
-        <w:t xml:space="preserve">57.</w:t>
+        <w:t xml:space="preserve">58.</w:t>
       </w:r>
       <w:r>
         <w:t xml:space="preserve"> </w:t>
@@ -12274,7 +12446,7 @@
       <w:r>
         <w:t xml:space="preserve"> </w:t>
       </w:r>
-      <w:hyperlink r:id="rId113">
+      <w:hyperlink r:id="rId114">
         <w:r>
           <w:rPr>
             <w:rStyle w:val="Hyperlink"/>
@@ -12283,14 +12455,14 @@
         </w:r>
       </w:hyperlink>
     </w:p>
-    <w:bookmarkEnd w:id="114"/>
-    <w:bookmarkStart w:id="116" w:name="ref-audacity"/>
+    <w:bookmarkEnd w:id="115"/>
+    <w:bookmarkStart w:id="117" w:name="ref-audacity"/>
     <w:p>
       <w:pPr>
         <w:pStyle w:val="Bibliography"/>
       </w:pPr>
       <w:r>
-        <w:t xml:space="preserve">58.</w:t>
+        <w:t xml:space="preserve">59.</w:t>
       </w:r>
       <w:r>
         <w:t xml:space="preserve"> </w:t>
@@ -12304,7 +12476,7 @@
       <w:r>
         <w:t xml:space="preserve"> </w:t>
       </w:r>
-      <w:hyperlink r:id="rId115">
+      <w:hyperlink r:id="rId116">
         <w:r>
           <w:rPr>
             <w:rStyle w:val="Hyperlink"/>
@@ -12313,14 +12485,14 @@
         </w:r>
       </w:hyperlink>
     </w:p>
-    <w:bookmarkEnd w:id="116"/>
-    <w:bookmarkStart w:id="118" w:name="ref-R4"/>
+    <w:bookmarkEnd w:id="117"/>
+    <w:bookmarkStart w:id="119" w:name="ref-R4"/>
     <w:p>
       <w:pPr>
         <w:pStyle w:val="Bibliography"/>
       </w:pPr>
       <w:r>
-        <w:t xml:space="preserve">59.</w:t>
+        <w:t xml:space="preserve">60.</w:t>
       </w:r>
       <w:r>
         <w:t xml:space="preserve"> </w:t>
@@ -12334,7 +12506,7 @@
       <w:r>
         <w:t xml:space="preserve"> </w:t>
       </w:r>
-      <w:hyperlink r:id="rId117">
+      <w:hyperlink r:id="rId118">
         <w:r>
           <w:rPr>
             <w:rStyle w:val="Hyperlink"/>
@@ -12343,14 +12515,14 @@
         </w:r>
       </w:hyperlink>
     </w:p>
-    <w:bookmarkEnd w:id="118"/>
-    <w:bookmarkStart w:id="120" w:name="ref-lme4"/>
+    <w:bookmarkEnd w:id="119"/>
+    <w:bookmarkStart w:id="121" w:name="ref-lme4"/>
     <w:p>
       <w:pPr>
         <w:pStyle w:val="Bibliography"/>
       </w:pPr>
       <w:r>
-        <w:t xml:space="preserve">60.</w:t>
+        <w:t xml:space="preserve">61.</w:t>
       </w:r>
       <w:r>
         <w:t xml:space="preserve"> </w:t>
@@ -12373,7 +12545,7 @@
       <w:r>
         <w:t xml:space="preserve"> </w:t>
       </w:r>
-      <w:hyperlink r:id="rId119">
+      <w:hyperlink r:id="rId120">
         <w:r>
           <w:rPr>
             <w:rStyle w:val="Hyperlink"/>
@@ -12382,14 +12554,14 @@
         </w:r>
       </w:hyperlink>
     </w:p>
-    <w:bookmarkEnd w:id="120"/>
-    <w:bookmarkStart w:id="122" w:name="ref-coda"/>
+    <w:bookmarkEnd w:id="121"/>
+    <w:bookmarkStart w:id="123" w:name="ref-coda"/>
     <w:p>
       <w:pPr>
         <w:pStyle w:val="Bibliography"/>
       </w:pPr>
       <w:r>
-        <w:t xml:space="preserve">61.</w:t>
+        <w:t xml:space="preserve">62.</w:t>
       </w:r>
       <w:r>
         <w:t xml:space="preserve"> </w:t>
@@ -12403,7 +12575,7 @@
       <w:r>
         <w:t xml:space="preserve"> </w:t>
       </w:r>
-      <w:hyperlink r:id="rId121">
+      <w:hyperlink r:id="rId122">
         <w:r>
           <w:rPr>
             <w:rStyle w:val="Hyperlink"/>
@@ -12412,14 +12584,14 @@
         </w:r>
       </w:hyperlink>
     </w:p>
-    <w:bookmarkEnd w:id="122"/>
-    <w:bookmarkStart w:id="123" w:name="ref-rossiter2002relatedness"/>
+    <w:bookmarkEnd w:id="123"/>
+    <w:bookmarkStart w:id="124" w:name="ref-rossiter2002relatedness"/>
     <w:p>
       <w:pPr>
         <w:pStyle w:val="Bibliography"/>
       </w:pPr>
       <w:r>
-        <w:t xml:space="preserve">62.</w:t>
+        <w:t xml:space="preserve">63.</w:t>
       </w:r>
       <w:r>
         <w:t xml:space="preserve"> </w:t>
@@ -12434,14 +12606,14 @@
         <w:t xml:space="preserve"> </w:t>
       </w:r>
     </w:p>
-    <w:bookmarkEnd w:id="123"/>
-    <w:bookmarkStart w:id="124" w:name="ref-denzinger2016guild"/>
+    <w:bookmarkEnd w:id="124"/>
+    <w:bookmarkStart w:id="125" w:name="ref-denzinger2016guild"/>
     <w:p>
       <w:pPr>
         <w:pStyle w:val="Bibliography"/>
       </w:pPr>
       <w:r>
-        <w:t xml:space="preserve">63.</w:t>
+        <w:t xml:space="preserve">64.</w:t>
       </w:r>
       <w:r>
         <w:t xml:space="preserve"> </w:t>
@@ -12456,14 +12628,14 @@
         <w:t xml:space="preserve"> </w:t>
       </w:r>
     </w:p>
-    <w:bookmarkEnd w:id="124"/>
-    <w:bookmarkStart w:id="125" w:name="ref-pye1972bimodal"/>
+    <w:bookmarkEnd w:id="125"/>
+    <w:bookmarkStart w:id="126" w:name="ref-pye1972bimodal"/>
     <w:p>
       <w:pPr>
         <w:pStyle w:val="Bibliography"/>
       </w:pPr>
       <w:r>
-        <w:t xml:space="preserve">64.</w:t>
+        <w:t xml:space="preserve">65.</w:t>
       </w:r>
       <w:r>
         <w:t xml:space="preserve"> </w:t>
@@ -12478,14 +12650,14 @@
         <w:t xml:space="preserve"> </w:t>
       </w:r>
     </w:p>
-    <w:bookmarkEnd w:id="125"/>
-    <w:bookmarkStart w:id="126" w:name="ref-simmons1984echolocation"/>
+    <w:bookmarkEnd w:id="126"/>
+    <w:bookmarkStart w:id="127" w:name="ref-simmons1984echolocation"/>
     <w:p>
       <w:pPr>
         <w:pStyle w:val="Bibliography"/>
       </w:pPr>
       <w:r>
-        <w:t xml:space="preserve">65.</w:t>
+        <w:t xml:space="preserve">66.</w:t>
       </w:r>
       <w:r>
         <w:t xml:space="preserve"> </w:t>
@@ -12500,14 +12672,14 @@
         <w:t xml:space="preserve"> </w:t>
       </w:r>
     </w:p>
-    <w:bookmarkEnd w:id="126"/>
-    <w:bookmarkStart w:id="127" w:name="ref-luo2015linking"/>
+    <w:bookmarkEnd w:id="127"/>
+    <w:bookmarkStart w:id="128" w:name="ref-luo2015linking"/>
     <w:p>
       <w:pPr>
         <w:pStyle w:val="Bibliography"/>
       </w:pPr>
       <w:r>
-        <w:t xml:space="preserve">66.</w:t>
+        <w:t xml:space="preserve">67.</w:t>
       </w:r>
       <w:r>
         <w:t xml:space="preserve"> </w:t>
@@ -12522,14 +12694,14 @@
         <w:t xml:space="preserve"> </w:t>
       </w:r>
     </w:p>
-    <w:bookmarkEnd w:id="127"/>
-    <w:bookmarkStart w:id="128" w:name="ref-hage2014ambient"/>
+    <w:bookmarkEnd w:id="128"/>
+    <w:bookmarkStart w:id="129" w:name="ref-hage2014ambient"/>
     <w:p>
       <w:pPr>
         <w:pStyle w:val="Bibliography"/>
       </w:pPr>
       <w:r>
-        <w:t xml:space="preserve">67.</w:t>
+        <w:t xml:space="preserve">68.</w:t>
       </w:r>
       <w:r>
         <w:t xml:space="preserve"> </w:t>
@@ -12544,14 +12716,14 @@
         <w:t xml:space="preserve"> </w:t>
       </w:r>
     </w:p>
-    <w:bookmarkEnd w:id="128"/>
-    <w:bookmarkStart w:id="130" w:name="ref-Salles202011719"/>
+    <w:bookmarkEnd w:id="129"/>
+    <w:bookmarkStart w:id="131" w:name="ref-Salles202011719"/>
     <w:p>
       <w:pPr>
         <w:pStyle w:val="Bibliography"/>
       </w:pPr>
       <w:r>
-        <w:t xml:space="preserve">68.</w:t>
+        <w:t xml:space="preserve">69.</w:t>
       </w:r>
       <w:r>
         <w:t xml:space="preserve"> </w:t>
@@ -12565,7 +12737,7 @@
       <w:r>
         <w:t xml:space="preserve"> </w:t>
       </w:r>
-      <w:hyperlink r:id="rId129">
+      <w:hyperlink r:id="rId130">
         <w:r>
           <w:rPr>
             <w:rStyle w:val="Hyperlink"/>
@@ -12574,14 +12746,14 @@
         </w:r>
       </w:hyperlink>
     </w:p>
-    <w:bookmarkEnd w:id="130"/>
-    <w:bookmarkStart w:id="131" w:name="ref-barchi2013spatial"/>
+    <w:bookmarkEnd w:id="131"/>
+    <w:bookmarkStart w:id="132" w:name="ref-barchi2013spatial"/>
     <w:p>
       <w:pPr>
         <w:pStyle w:val="Bibliography"/>
       </w:pPr>
       <w:r>
-        <w:t xml:space="preserve">69.</w:t>
+        <w:t xml:space="preserve">70.</w:t>
       </w:r>
       <w:r>
         <w:t xml:space="preserve"> </w:t>
@@ -12596,14 +12768,14 @@
         <w:t xml:space="preserve"> </w:t>
       </w:r>
     </w:p>
-    <w:bookmarkEnd w:id="131"/>
-    <w:bookmarkStart w:id="132" w:name="ref-mohres1949versuche"/>
+    <w:bookmarkEnd w:id="132"/>
+    <w:bookmarkStart w:id="133" w:name="ref-mohres1949versuche"/>
     <w:p>
       <w:pPr>
         <w:pStyle w:val="Bibliography"/>
       </w:pPr>
       <w:r>
-        <w:t xml:space="preserve">70.</w:t>
+        <w:t xml:space="preserve">71.</w:t>
       </w:r>
       <w:r>
         <w:t xml:space="preserve"> </w:t>
@@ -12639,14 +12811,14 @@
         <w:t xml:space="preserve"> </w:t>
       </w:r>
     </w:p>
-    <w:bookmarkEnd w:id="132"/>
-    <w:bookmarkStart w:id="133" w:name="ref-lewanzik2021task"/>
+    <w:bookmarkEnd w:id="133"/>
+    <w:bookmarkStart w:id="134" w:name="ref-lewanzik2021task"/>
     <w:p>
       <w:pPr>
         <w:pStyle w:val="Bibliography"/>
       </w:pPr>
       <w:r>
-        <w:t xml:space="preserve">71.</w:t>
+        <w:t xml:space="preserve">72.</w:t>
       </w:r>
       <w:r>
         <w:t xml:space="preserve"> </w:t>
@@ -12661,14 +12833,14 @@
         <w:t xml:space="preserve"> </w:t>
       </w:r>
     </w:p>
-    <w:bookmarkEnd w:id="133"/>
-    <w:bookmarkStart w:id="134" w:name="ref-stidsholt2021hunting"/>
+    <w:bookmarkEnd w:id="134"/>
+    <w:bookmarkStart w:id="135" w:name="ref-stidsholt2021hunting"/>
     <w:p>
       <w:pPr>
         <w:pStyle w:val="Bibliography"/>
       </w:pPr>
       <w:r>
-        <w:t xml:space="preserve">72.</w:t>
+        <w:t xml:space="preserve">73.</w:t>
       </w:r>
       <w:r>
         <w:t xml:space="preserve"> </w:t>
@@ -12683,14 +12855,14 @@
         <w:t xml:space="preserve"> </w:t>
       </w:r>
     </w:p>
-    <w:bookmarkEnd w:id="134"/>
-    <w:bookmarkStart w:id="135" w:name="ref-taub2020segregating"/>
+    <w:bookmarkEnd w:id="135"/>
+    <w:bookmarkStart w:id="136" w:name="ref-taub2020segregating"/>
     <w:p>
       <w:pPr>
         <w:pStyle w:val="Bibliography"/>
       </w:pPr>
       <w:r>
-        <w:t xml:space="preserve">73.</w:t>
+        <w:t xml:space="preserve">74.</w:t>
       </w:r>
       <w:r>
         <w:t xml:space="preserve"> </w:t>
@@ -12705,9 +12877,9 @@
         <w:t xml:space="preserve"> </w:t>
       </w:r>
     </w:p>
-    <w:bookmarkEnd w:id="135"/>
     <w:bookmarkEnd w:id="136"/>
     <w:bookmarkEnd w:id="137"/>
+    <w:bookmarkEnd w:id="138"/>
     <w:sectPr/>
   </w:body>
 </w:document>
@@ -12752,9 +12924,25 @@
           <w:rPr>
             <w:rStyle w:val="Hyperlink"/>
           </w:rPr>
-          <w:t xml:space="preserve">miaowmiaow@asdf.com</w:t>
+          <w:t xml:space="preserve">tbeleyur@orn.mpg.de</w:t>
         </w:r>
       </w:hyperlink>
+      <w:r>
+        <w:t xml:space="preserve">/</w:t>
+      </w:r>
+      <w:r>
+        <w:t xml:space="preserve">(</w:t>
+      </w:r>
+      <w:r>
+        <w:rPr>
+          <w:bCs/>
+          <w:b/>
+        </w:rPr>
+        <w:t xml:space="preserve">ab.mpg.de?</w:t>
+      </w:r>
+      <w:r>
+        <w:t xml:space="preserve">)</w:t>
+      </w:r>
     </w:p>
   </w:footnote>
 </w:footnotes>

</xml_diff>

<commit_message>
Current checkpoint. Need to go back to the other branch and see what happened to the sample sizes for windowed call analysis.
</commit_message>
<xml_diff>
--- a/hbc_paper/main_paper.docx
+++ b/hbc_paper/main_paper.docx
@@ -1938,6 +1938,14 @@
         <w:t xml:space="preserve">## Warning: package 'stringi' was built under R version 4.0.5</w:t>
       </w:r>
     </w:p>
+    <w:p>
+      <w:pPr>
+        <w:pStyle w:val="FirstParagraph"/>
+      </w:pPr>
+      <w:r>
+        <w:t xml:space="preserve">STILL NEED TO IMPLEMENT THE CHANGES FROM METHODS ONWARDS IN V7!!!</w:t>
+      </w:r>
+    </w:p>
     <w:bookmarkStart w:id="21" w:name="intro"/>
     <w:p>
       <w:pPr>
@@ -2345,7 +2353,7 @@
       </w:r>
     </w:p>
     <w:bookmarkEnd w:id="21"/>
-    <w:bookmarkStart w:id="33" w:name="methods"/>
+    <w:bookmarkStart w:id="30" w:name="methods"/>
     <w:p>
       <w:pPr>
         <w:pStyle w:val="Heading1"/>
@@ -2509,7 +2517,16 @@
         <w:t xml:space="preserve">2.1</w:t>
       </w:r>
       <w:r>
-        <w:t xml:space="preserve">). The audio and video feeds were synchronised by generating ON-OFF signals of variable durations @ref(avmatching, which was simultaneously recorded on the soundcard and used to flash an LED recorded by the two cameras (see Supplementary Information). The video was recorded continuously throughout the recording nights (16th, 19th and 20th August 2018), which yielded between 1.75-8 hours of analysable video (16/8/2018: 8.17, 19/8/2018: 1.67, 20/8/2018: 2 hours) and audio.</w:t>
+        <w:t xml:space="preserve">). The audio and video feeds were synchronised by generating ON-OFF signals of variable durations</w:t>
+      </w:r>
+      <w:r>
+        <w:t xml:space="preserve"> </w:t>
+      </w:r>
+      <w:r>
+        <w:t xml:space="preserve">(46)</w:t>
+      </w:r>
+      <w:r>
+        <w:t xml:space="preserve">, which was simultaneously recorded on the soundcard and used to flash an LED recorded by the two cameras (see Supplementary Information). The video was recorded continuously throughout the recording nights (16th, 19th and 20th August 2018), which yielded between 1.75-8 hours of analysable video (16/8/2018: 8.17, 19/8/2018: 1.67, 20/8/2018: 2 hours) and audio.</w:t>
       </w:r>
     </w:p>
     <w:p>
@@ -2600,7 +2617,7 @@
         <w:pStyle w:val="FirstParagraph"/>
       </w:pPr>
       <w:r>
-        <w:t xml:space="preserve">After entering the cave, bats typically flew around for a few seconds or flew to one of two roosting sites, where they stayed for several seconds to minutes, and later exited from the cave again. We watched the videos and manually identified periods of bat flight activity (hereby referred to as</w:t>
+        <w:t xml:space="preserve">After entering the cave, bats typically flew around for a few seconds or flew to one of two roosting sites, where they stayed for seconds to minutes, and later exited from the cave again. We watched the videos and manually identified periods of bat flight activity (hereby referred to as</w:t>
       </w:r>
       <w:r>
         <w:t xml:space="preserve"> </w:t>
@@ -2788,7 +2805,7 @@
         <w:t xml:space="preserve"> </w:t>
       </w:r>
       <w:r>
-        <w:t xml:space="preserve">(33,46)</w:t>
+        <w:t xml:space="preserve">(33,47)</w:t>
       </w:r>
       <w:r>
         <w:t xml:space="preserve">. The disadvantage of the windowed call analysis is the lack of call-level measurements. Using both approaches simultaneously strengthens the interpretation of our results.</w:t>
@@ -2866,7 +2883,7 @@
         <w:t xml:space="preserve"> </w:t>
       </w:r>
       <w:r>
-        <w:t xml:space="preserve">(47)</w:t>
+        <w:t xml:space="preserve">(48)</w:t>
       </w:r>
       <w:r>
         <w:t xml:space="preserve">. Most approaches to date segment CF-FM calls into their components by high/low pass filtering around the call’s peak frequency</w:t>
@@ -2875,7 +2892,7 @@
         <w:t xml:space="preserve"> </w:t>
       </w:r>
       <w:r>
-        <w:t xml:space="preserve">(34,38,40,48,49)</w:t>
+        <w:t xml:space="preserve">(34,38,40,49,50)</w:t>
       </w:r>
       <w:r>
         <w:t xml:space="preserve">. For an accurate estimate of the call’s peak frequency, this approach requires a recording of the call with a prominent CF component, which is suitable under controlled laboratory settings. Peak frequency estimation often fails in the analysis of CF-FM calls recorded in the field under a variety of conditions e.g. calls with loud FM and faint CF components.</w:t>
@@ -2900,7 +2917,7 @@
         <w:t xml:space="preserve"> </w:t>
       </w:r>
       <w:r>
-        <w:t xml:space="preserve">(47)</w:t>
+        <w:t xml:space="preserve">(48)</w:t>
       </w:r>
       <w:r>
         <w:t xml:space="preserve">. For our analysis, we defined the i/tFM components as those portions of a CF-FM call where frequency modulation was larger than 2 kHz/ms. See SI for further details.</w:t>
@@ -2917,7 +2934,7 @@
         <w:t xml:space="preserve"> </w:t>
       </w:r>
       <w:r>
-        <w:t xml:space="preserve">(34,49)</w:t>
+        <w:t xml:space="preserve">(34,50)</w:t>
       </w:r>
       <w:r>
         <w:t xml:space="preserve">.</w:t>
@@ -2934,7 +2951,7 @@
         <w:t xml:space="preserve"> </w:t>
       </w:r>
       <w:r>
-        <w:t xml:space="preserve">3.1</w:t>
+        <w:t xml:space="preserve">4.1</w:t>
       </w:r>
       <w:r>
         <w:t xml:space="preserve">). The apparent reduction may have also been due to a bias in our call selection protocol that favoured non-overlapping, and thus shorter calls. To eliminate the possibility of a methodological bias we extended the CF duration analysis by measuring multiple calls within each bat activity audio. The spectrogram of a bat activity audio was calculated, and a</w:t>
@@ -3189,16 +3206,31 @@
       <w:r>
         <w:t xml:space="preserve">XXXX-REACHED HERE—XXX</w:t>
       </w:r>
-      <w:r>
-        <w:t xml:space="preserve"> </w:t>
-      </w:r>
-      <w:r>
-        <w:t xml:space="preserve"># Statistical analysis {#stats}</w:t>
-      </w:r>
-    </w:p>
-    <w:p>
-      <w:pPr>
-        <w:pStyle w:val="BodyText"/>
+    </w:p>
+    <w:bookmarkEnd w:id="28"/>
+    <w:bookmarkEnd w:id="29"/>
+    <w:bookmarkEnd w:id="30"/>
+    <w:bookmarkStart w:id="34" w:name="stats"/>
+    <w:p>
+      <w:pPr>
+        <w:pStyle w:val="Heading1"/>
+      </w:pPr>
+      <w:r>
+        <w:rPr>
+          <w:rStyle w:val="SectionNumber"/>
+        </w:rPr>
+        <w:t xml:space="preserve">3</w:t>
+      </w:r>
+      <w:r>
+        <w:tab/>
+      </w:r>
+      <w:r>
+        <w:t xml:space="preserve">Statistical analysis</w:t>
+      </w:r>
+    </w:p>
+    <w:p>
+      <w:pPr>
+        <w:pStyle w:val="FirstParagraph"/>
       </w:pPr>
       <w:r>
         <w:t xml:space="preserve">We observed up to four bats flying in the cave at the same time. Especially in the individual call dataset the number of recordings of multi-bat (</w:t>
@@ -3288,9 +3320,7 @@
         <w:t xml:space="preserve">bats) calls in the individual call analysis.</w:t>
       </w:r>
     </w:p>
-    <w:bookmarkEnd w:id="28"/>
-    <w:bookmarkEnd w:id="29"/>
-    <w:bookmarkStart w:id="30" w:name="indcallstatanalysis"/>
+    <w:bookmarkStart w:id="31" w:name="indcallstatanalysis"/>
     <w:p>
       <w:pPr>
         <w:pStyle w:val="Heading2"/>
@@ -3299,7 +3329,7 @@
         <w:rPr>
           <w:rStyle w:val="SectionNumber"/>
         </w:rPr>
-        <w:t xml:space="preserve">2.5</w:t>
+        <w:t xml:space="preserve">3.1</w:t>
       </w:r>
       <w:r>
         <w:tab/>
@@ -3352,7 +3382,7 @@
         <w:t xml:space="preserve"> </w:t>
       </w:r>
       <w:r>
-        <w:t xml:space="preserve">(50)</w:t>
+        <w:t xml:space="preserve">(51)</w:t>
       </w:r>
       <w:r>
         <w:t xml:space="preserve">, and the 95% highest posterior-density compatibility intervals (CoI) were used in reporting. The compatibility interval represents the lower and upper borders of the posterior distribution of the coefficient estimates. We would like to highlight that a compatibility interval is not equivalent to a confidence interval, even though the numerical values may be similar under certain cases</w:t>
@@ -3361,14 +3391,14 @@
         <w:t xml:space="preserve"> </w:t>
       </w:r>
       <w:r>
-        <w:t xml:space="preserve">(51)</w:t>
+        <w:t xml:space="preserve">(52)</w:t>
       </w:r>
       <w:r>
         <w:t xml:space="preserve">. Unlike confidence intervals, the compatibility interval allows a true probabilistic interpretation, of a given probability that the underlying parameter value falls within a range for the given dataset.</w:t>
       </w:r>
     </w:p>
-    <w:bookmarkEnd w:id="30"/>
-    <w:bookmarkStart w:id="31" w:name="windowstatanalysis"/>
+    <w:bookmarkEnd w:id="31"/>
+    <w:bookmarkStart w:id="32" w:name="windowstatanalysis"/>
     <w:p>
       <w:pPr>
         <w:pStyle w:val="Heading2"/>
@@ -3377,7 +3407,7 @@
         <w:rPr>
           <w:rStyle w:val="SectionNumber"/>
         </w:rPr>
-        <w:t xml:space="preserve">2.6</w:t>
+        <w:t xml:space="preserve">3.2</w:t>
       </w:r>
       <w:r>
         <w:tab/>
@@ -3595,8 +3625,8 @@
         <w:t xml:space="preserve">for details of simulation and results). Briefly we simulated a Doppler-shift compensating bat emitting frequencies between 100-111 kHz, flying past a microphone at various speeds between 1.5-4.5 m/s. The dominant frequency range was calculated as the absolute difference between the frequency recorded by the microphone at the beginning of the flight and the end of the flight. The dominant frequency range estimates from the simulations informed the interpretation of the observed data.</w:t>
       </w:r>
     </w:p>
-    <w:bookmarkEnd w:id="31"/>
-    <w:bookmarkStart w:id="32" w:name="software-packages-used-in-this-paper"/>
+    <w:bookmarkEnd w:id="32"/>
+    <w:bookmarkStart w:id="33" w:name="software-packages-used-in-this-paper"/>
     <w:p>
       <w:pPr>
         <w:pStyle w:val="Heading2"/>
@@ -3605,7 +3635,7 @@
         <w:rPr>
           <w:rStyle w:val="SectionNumber"/>
         </w:rPr>
-        <w:t xml:space="preserve">2.7</w:t>
+        <w:t xml:space="preserve">3.3</w:t>
       </w:r>
       <w:r>
         <w:tab/>
@@ -3625,7 +3655,7 @@
         <w:t xml:space="preserve"> </w:t>
       </w:r>
       <w:r>
-        <w:t xml:space="preserve">(52)</w:t>
+        <w:t xml:space="preserve">(53)</w:t>
       </w:r>
       <w:r>
         <w:t xml:space="preserve"> </w:t>
@@ -3637,13 +3667,13 @@
         <w:t xml:space="preserve"> </w:t>
       </w:r>
       <w:r>
-        <w:t xml:space="preserve">(53–57)</w:t>
+        <w:t xml:space="preserve">(54–58)</w:t>
       </w:r>
       <w:r>
         <w:t xml:space="preserve">. Reproducible analysis, documentation and presentation were enabled by the Jupyter Notebook and Rmarkdown projects</w:t>
       </w:r>
       <w:r>
-        <w:t xml:space="preserve">(58,59)</w:t>
+        <w:t xml:space="preserve">(59,60)</w:t>
       </w:r>
       <w:r>
         <w:t xml:space="preserve">. Audio visualisation, preliminary measurements and single call annotations were done with Audacity</w:t>
@@ -3652,7 +3682,7 @@
         <w:t xml:space="preserve"> </w:t>
       </w:r>
       <w:r>
-        <w:t xml:space="preserve">(60)</w:t>
+        <w:t xml:space="preserve">(61)</w:t>
       </w:r>
       <w:r>
         <w:t xml:space="preserve">. LMMs were run in R</w:t>
@@ -3661,7 +3691,7 @@
         <w:t xml:space="preserve"> </w:t>
       </w:r>
       <w:r>
-        <w:t xml:space="preserve">(61)</w:t>
+        <w:t xml:space="preserve">(62)</w:t>
       </w:r>
       <w:r>
         <w:t xml:space="preserve"> </w:t>
@@ -3721,15 +3751,15 @@
         <w:t xml:space="preserve"> </w:t>
       </w:r>
       <w:r>
-        <w:t xml:space="preserve">(50,62,63)</w:t>
+        <w:t xml:space="preserve">(51,63,64)</w:t>
       </w:r>
       <w:r>
         <w:t xml:space="preserve">.</w:t>
       </w:r>
     </w:p>
-    <w:bookmarkEnd w:id="32"/>
     <w:bookmarkEnd w:id="33"/>
-    <w:bookmarkStart w:id="38" w:name="results"/>
+    <w:bookmarkEnd w:id="34"/>
+    <w:bookmarkStart w:id="39" w:name="results"/>
     <w:p>
       <w:pPr>
         <w:pStyle w:val="Heading1"/>
@@ -3738,7 +3768,7 @@
         <w:rPr>
           <w:rStyle w:val="SectionNumber"/>
         </w:rPr>
-        <w:t xml:space="preserve">3</w:t>
+        <w:t xml:space="preserve">4</w:t>
       </w:r>
       <w:r>
         <w:tab/>
@@ -3795,7 +3825,7 @@
         <w:t xml:space="preserve">In general, the acoustic parameters of individual calls mostly did not differ between single-bat and multi-bat contexts. Likewise, the windowed call-analysis revealed no major differences in received level and FM lowest frequency between single-bat and multi-bat and between multi-bat and virtual-multi-bat conditions. In contrast, the dominant-frequency range in the windowed analysis, however, was larger in multi-bat conditions compared to single-bat conditions.</w:t>
       </w:r>
     </w:p>
-    <w:bookmarkStart w:id="35" w:name="individual-call-analysis"/>
+    <w:bookmarkStart w:id="36" w:name="individual-call-analysis"/>
     <w:p>
       <w:pPr>
         <w:pStyle w:val="Heading2"/>
@@ -3804,7 +3834,7 @@
         <w:rPr>
           <w:rStyle w:val="SectionNumber"/>
         </w:rPr>
-        <w:t xml:space="preserve">3.1</w:t>
+        <w:t xml:space="preserve">4.1</w:t>
       </w:r>
       <w:r>
         <w:tab/>
@@ -3822,7 +3852,7 @@
           <wp:inline>
             <wp:extent cx="2814947" cy="3657600"/>
             <wp:effectExtent b="0" l="0" r="0" t="0"/>
-            <wp:docPr descr="Figure 3.1:  Measured acoustic parameters for the constant frequency (CF), initial frequency modulated (iFM) and terminal frequency modulated (tFM) components of individual calls emitted under single-bat and multi-bat conditions. Each column shows the measurements per call component, while each row shows a group of related measurements: A-C) duration. A1 is the first individual call analysis which analysed the CF duration from single calls. A2 is the multi-call extension which measured CF component duration of multiple calls. D-F) spectral measurements G-I) received level J-K) relative FM-CF ratios L-M) FM component bandwidths. Ncalls_{single}= 177 , N_{multi-bat}= 49 . Raw data points are plotted over box plots (lines indicate 25, 50, 75 percentiles). The dots with bars indicate the mean MAP estimates and 95% compatibility intervals" title="" id="1" name="Picture"/>
+            <wp:docPr descr="Figure 4.1:  Measured acoustic parameters for the constant frequency (CF), initial frequency modulated (iFM) and terminal frequency modulated (tFM) components of individual calls emitted under single-bat and multi-bat conditions. Each column shows the measurements per call component, while each row shows a group of related measurements: A-C) duration. A1 is the first individual call analysis which analysed the CF duration from single calls. A2 is the multi-call extension which measured CF component duration of multiple calls. D-F) spectral measurements G-I) received level J-K) relative FM-CF ratios L-M) FM component bandwidths. Ncalls_{single}= 177 , N_{multi-bat}= 49 . Raw data points are plotted over box plots (lines indicate 25, 50, 75 percentiles). The dots with bars indicate the mean MAP estimates and 95% compatibility intervals" title="" id="1" name="Picture"/>
             <a:graphic>
               <a:graphicData uri="http://schemas.openxmlformats.org/drawingml/2006/picture">
                 <pic:pic>
@@ -3833,7 +3863,7 @@
                     </pic:cNvPicPr>
                   </pic:nvPicPr>
                   <pic:blipFill>
-                    <a:blip r:embed="rId34"/>
+                    <a:blip r:embed="rId35"/>
                     <a:stretch>
                       <a:fillRect/>
                     </a:stretch>
@@ -3865,7 +3895,7 @@
         <w:pStyle w:val="ImageCaption"/>
       </w:pPr>
       <w:r>
-        <w:t xml:space="preserve">Figure 3.1:</w:t>
+        <w:t xml:space="preserve">Figure 4.1:</w:t>
       </w:r>
       <w:r>
         <w:t xml:space="preserve"> </w:t>
@@ -3994,7 +4024,7 @@
         <w:t xml:space="preserve"> </w:t>
       </w:r>
       <w:r>
-        <w:t xml:space="preserve">3.1</w:t>
+        <w:t xml:space="preserve">4.1</w:t>
       </w:r>
       <w:r>
         <w:t xml:space="preserve">). Most call parameters showed little or no difference between single-bat and multi-bat observations (Table</w:t>
@@ -4003,7 +4033,7 @@
         <w:t xml:space="preserve"> </w:t>
       </w:r>
       <w:r>
-        <w:t xml:space="preserve">3.1</w:t>
+        <w:t xml:space="preserve">4.1</w:t>
       </w:r>
       <w:r>
         <w:t xml:space="preserve">) with very small maximum a posteriori (MAP) estimates or compatibility intervals distributed either side of zero. The CF component of multi-bat calls showed slight reduction in duration between -4.45–1.32 ms (95% CoI). However, this apparent reduction in CF duration was not supported by the multi-call extension, indicating no change (Table</w:t>
@@ -4012,7 +4042,7 @@
         <w:t xml:space="preserve"> </w:t>
       </w:r>
       <w:r>
-        <w:t xml:space="preserve">3.1</w:t>
+        <w:t xml:space="preserve">4.1</w:t>
       </w:r>
       <w:r>
         <w:t xml:space="preserve"> </w:t>
@@ -4024,7 +4054,7 @@
         <w:t xml:space="preserve"> </w:t>
       </w:r>
       <w:r>
-        <w:t xml:space="preserve">3.1</w:t>
+        <w:t xml:space="preserve">4.1</w:t>
       </w:r>
       <w:r>
         <w:t xml:space="preserve">.</w:t>
@@ -4040,7 +4070,7 @@
         <w:pStyle w:val="BodyText"/>
       </w:pPr>
       <w:r>
-        <w:t xml:space="preserve">Table 3.1: The predicted difference and ratio between multi and single bat call parameters. The maximum a posteriori (MAP) is the most likely estimate, and 95% highest posterior density compatibility intervals (CoI) provides the range of uncertainty in the parameter estimate.</w:t>
+        <w:t xml:space="preserve">Table 4.1: The predicted difference and ratio between multi and single bat call parameters. The maximum a posteriori (MAP) is the most likely estimate, and 95% highest posterior density compatibility intervals (CoI) provides the range of uncertainty in the parameter estimate.</w:t>
       </w:r>
     </w:p>
     <w:tbl xmlns:w="http://schemas.openxmlformats.org/wordprocessingml/2006/main" xmlns:r="http://schemas.openxmlformats.org/officeDocument/2006/relationships" xmlns:w14="http://schemas.microsoft.com/office/word/2010/wordml" xmlns:wp="http://schemas.openxmlformats.org/drawingml/2006/wordprocessingDrawing" xmlns:a="http://schemas.openxmlformats.org/drawingml/2006/main" xmlns:pic="http://schemas.openxmlformats.org/drawingml/2006/picture">
@@ -8160,7 +8190,7 @@
         <w:pStyle w:val="BodyText"/>
       </w:pPr>
       <w:r>
-        <w:t xml:space="preserve">Table 3.2: Results of the windowed call analysis. The statistically estimated difference and ratio between the two comparisons (Multi-Single and Multi-Virtual multi) are reported.</w:t>
+        <w:t xml:space="preserve">Table 4.2: Results of the windowed call analysis. The statistically estimated difference and ratio between the two comparisons (Multi-Single and Multi-Virtual multi) are reported.</w:t>
       </w:r>
     </w:p>
     <w:tbl xmlns:w="http://schemas.openxmlformats.org/wordprocessingml/2006/main" xmlns:r="http://schemas.openxmlformats.org/officeDocument/2006/relationships" xmlns:w14="http://schemas.microsoft.com/office/word/2010/wordml" xmlns:wp="http://schemas.openxmlformats.org/drawingml/2006/wordprocessingDrawing" xmlns:a="http://schemas.openxmlformats.org/drawingml/2006/main" xmlns:pic="http://schemas.openxmlformats.org/drawingml/2006/picture">
@@ -10182,8 +10212,8 @@
         </w:tc>
       </w:tr>
     </w:tbl>
-    <w:bookmarkEnd w:id="35"/>
-    <w:bookmarkStart w:id="37" w:name="windowed-call-analysis"/>
+    <w:bookmarkEnd w:id="36"/>
+    <w:bookmarkStart w:id="38" w:name="windowed-call-analysis"/>
     <w:p>
       <w:pPr>
         <w:pStyle w:val="Heading2"/>
@@ -10192,7 +10222,7 @@
         <w:rPr>
           <w:rStyle w:val="SectionNumber"/>
         </w:rPr>
-        <w:t xml:space="preserve">3.2</w:t>
+        <w:t xml:space="preserve">4.2</w:t>
       </w:r>
       <w:r>
         <w:tab/>
@@ -10320,7 +10350,7 @@
         <w:t xml:space="preserve"> </w:t>
       </w:r>
       <w:r>
-        <w:t xml:space="preserve">3.2</w:t>
+        <w:t xml:space="preserve">4.2</w:t>
       </w:r>
       <w:r>
         <w:t xml:space="preserve">, Table</w:t>
@@ -10329,7 +10359,7 @@
         <w:t xml:space="preserve"> </w:t>
       </w:r>
       <w:r>
-        <w:t xml:space="preserve">3.2</w:t>
+        <w:t xml:space="preserve">4.2</w:t>
       </w:r>
       <w:r>
         <w:t xml:space="preserve">).</w:t>
@@ -10346,7 +10376,7 @@
         <w:t xml:space="preserve"> </w:t>
       </w:r>
       <w:r>
-        <w:t xml:space="preserve">3.2</w:t>
+        <w:t xml:space="preserve">4.2</w:t>
       </w:r>
       <w:r>
         <w:t xml:space="preserve">) was between -0.4 - 0.9 kHz (95% CoI) larger in multi-bat conditions compared to the single-bat condition. The observed difference in dominant frequency range matches the magnitude in simulations when bats do not show any special responses to each other (SI</w:t>
@@ -10378,7 +10408,7 @@
         <w:t xml:space="preserve"> </w:t>
       </w:r>
       <w:r>
-        <w:t xml:space="preserve">3.2</w:t>
+        <w:t xml:space="preserve">4.2</w:t>
       </w:r>
       <w:r>
         <w:t xml:space="preserve">.</w:t>
@@ -10401,7 +10431,7 @@
           <wp:inline>
             <wp:extent cx="2700456" cy="2720301"/>
             <wp:effectExtent b="0" l="0" r="0" t="0"/>
-            <wp:docPr descr="Figure 3.2:  Windowed analysis measurements and mean estimates: A) Dominant frequency range B) FM lower frequency C) Received level. The raw data points are plotted over a boxplot (lines indicate 25,50 and 75th percentiles). The modelled mean estimates with the MAP (dot) and the 95% CoI (vertical bar). For most means, the central point engulfs the compatibility interval." title="" id="1" name="Picture"/>
+            <wp:docPr descr="Figure 4.2:  Windowed analysis measurements and mean estimates: A) Dominant frequency range B) FM lower frequency C) Received level. The raw data points are plotted over a boxplot (lines indicate 25,50 and 75th percentiles). The modelled mean estimates with the MAP (dot) and the 95% CoI (vertical bar). For most means, the central point engulfs the compatibility interval." title="" id="1" name="Picture"/>
             <a:graphic>
               <a:graphicData uri="http://schemas.openxmlformats.org/drawingml/2006/picture">
                 <pic:pic>
@@ -10412,7 +10442,7 @@
                     </pic:cNvPicPr>
                   </pic:nvPicPr>
                   <pic:blipFill>
-                    <a:blip r:embed="rId36"/>
+                    <a:blip r:embed="rId37"/>
                     <a:stretch>
                       <a:fillRect/>
                     </a:stretch>
@@ -10444,7 +10474,7 @@
         <w:pStyle w:val="ImageCaption"/>
       </w:pPr>
       <w:r>
-        <w:t xml:space="preserve">Figure 3.2:</w:t>
+        <w:t xml:space="preserve">Figure 4.2:</w:t>
       </w:r>
       <w:r>
         <w:t xml:space="preserve"> </w:t>
@@ -10456,9 +10486,9 @@
         <w:t xml:space="preserve">Windowed analysis measurements and mean estimates: A) Dominant frequency range B) FM lower frequency C) Received level. The raw data points are plotted over a boxplot (lines indicate 25,50 and 75th percentiles). The modelled mean estimates with the MAP (dot) and the 95% CoI (vertical bar). For most means, the central point engulfs the compatibility interval.</w:t>
       </w:r>
     </w:p>
-    <w:bookmarkEnd w:id="37"/>
     <w:bookmarkEnd w:id="38"/>
-    <w:bookmarkStart w:id="42" w:name="discussion"/>
+    <w:bookmarkEnd w:id="39"/>
+    <w:bookmarkStart w:id="43" w:name="discussion"/>
     <w:p>
       <w:pPr>
         <w:pStyle w:val="Heading1"/>
@@ -10467,7 +10497,7 @@
         <w:rPr>
           <w:rStyle w:val="SectionNumber"/>
         </w:rPr>
-        <w:t xml:space="preserve">4</w:t>
+        <w:t xml:space="preserve">5</w:t>
       </w:r>
       <w:r>
         <w:tab/>
@@ -10484,13 +10514,13 @@
         <w:t xml:space="preserve">High duty-cycle bats fly regularly with conspecifics and in cluttered environments [pers obs.;</w:t>
       </w:r>
       <w:r>
-        <w:t xml:space="preserve">(64)</w:t>
+        <w:t xml:space="preserve">(65)</w:t>
       </w:r>
       <w:r>
         <w:t xml:space="preserve">;</w:t>
       </w:r>
       <w:r>
-        <w:t xml:space="preserve">(65)</w:t>
+        <w:t xml:space="preserve">(66)</w:t>
       </w:r>
       <w:r>
         <w:t xml:space="preserve">]. While many FM bats alter their echolocation call parameters in the presence of conspecifics [REFSSS], this still remains unclear for CF-bats, particularly in the wild, even though they are more likely to suffer from acoustic interference due to their long call durations. We quantified the difference in horseshoe bat echolocation calls when alone and with conspecifics in the field. Our results do not support a biologically meaningful difference in echolocation calls with reference to group size for all of the call parameters measured using two different approaches. This may seem somewhat unexpected, especially considering the fact that bats in our field site were flying in an enclosed reverberant cave - which would only amplify the problem of masking in multi-bat echolocation.</w:t>
@@ -10522,13 +10552,13 @@
         <w:t xml:space="preserve"> </w:t>
       </w:r>
       <w:r>
-        <w:t xml:space="preserve">(47)</w:t>
+        <w:t xml:space="preserve">(48)</w:t>
       </w:r>
       <w:r>
         <w:t xml:space="preserve">. Second, to analyse audio with overlapping calls, we measured the overall acoustic parameters of short audio windows without assigning the measurements to individual calls. While coarser in time than the individual call analysis, the window-based approach returns frequency- and level-measurements that are related to individual call parameters and thus complements the individual call analyses. With this, our work presents a useful methodological advance for quantifying overlapping echolocation calls.</w:t>
       </w:r>
     </w:p>
-    <w:bookmarkStart w:id="39" w:name="cf-component"/>
+    <w:bookmarkStart w:id="40" w:name="cf-component"/>
     <w:p>
       <w:pPr>
         <w:pStyle w:val="Heading2"/>
@@ -10537,7 +10567,7 @@
         <w:rPr>
           <w:rStyle w:val="SectionNumber"/>
         </w:rPr>
-        <w:t xml:space="preserve">4.1</w:t>
+        <w:t xml:space="preserve">5.1</w:t>
       </w:r>
       <w:r>
         <w:tab/>
@@ -10566,7 +10596,7 @@
         <w:t xml:space="preserve"> </w:t>
       </w:r>
       <w:r>
-        <w:t xml:space="preserve">(28,31,43,66)</w:t>
+        <w:t xml:space="preserve">(28,31,43,67)</w:t>
       </w:r>
       <w:r>
         <w:t xml:space="preserve">. In contrast,</w:t>
@@ -10612,7 +10642,7 @@
         <w:t xml:space="preserve"> </w:t>
       </w:r>
       <w:r>
-        <w:t xml:space="preserve">(67)</w:t>
+        <w:t xml:space="preserve">(68)</w:t>
       </w:r>
       <w:r>
         <w:t xml:space="preserve">, which possess individual-specific acoustic fovea that constrain their echolocation call frequency</w:t>
@@ -10712,8 +10742,8 @@
         <w:t xml:space="preserve">do not seem to alter their CF duration too.</w:t>
       </w:r>
     </w:p>
-    <w:bookmarkEnd w:id="39"/>
-    <w:bookmarkStart w:id="40" w:name="discussion.fmcomponent"/>
+    <w:bookmarkEnd w:id="40"/>
+    <w:bookmarkStart w:id="41" w:name="discussion.fmcomponent"/>
     <w:p>
       <w:pPr>
         <w:pStyle w:val="Heading2"/>
@@ -10722,7 +10752,7 @@
         <w:rPr>
           <w:rStyle w:val="SectionNumber"/>
         </w:rPr>
-        <w:t xml:space="preserve">4.2</w:t>
+        <w:t xml:space="preserve">5.2</w:t>
       </w:r>
       <w:r>
         <w:tab/>
@@ -10794,7 +10824,7 @@
         <w:t xml:space="preserve"> </w:t>
       </w:r>
       <w:r>
-        <w:t xml:space="preserve">(15,22,33,49,68)</w:t>
+        <w:t xml:space="preserve">(15,22,33,50,69)</w:t>
       </w:r>
       <w:r>
         <w:t xml:space="preserve">. While we found an increase of tFM duration from single- to multi-bat contexts of 0.19 ms,</w:t>
@@ -10812,7 +10842,7 @@
         <w:t xml:space="preserve"> </w:t>
       </w:r>
       <w:r>
-        <w:t xml:space="preserve">(49)</w:t>
+        <w:t xml:space="preserve">(50)</w:t>
       </w:r>
       <w:r>
         <w:t xml:space="preserve"> </w:t>
@@ -10824,7 +10854,7 @@
         <w:t xml:space="preserve"> </w:t>
       </w:r>
       <w:r>
-        <w:t xml:space="preserve">(49)</w:t>
+        <w:t xml:space="preserve">(50)</w:t>
       </w:r>
       <w:r>
         <w:t xml:space="preserve">, while clearly not as strong as</w:t>
@@ -10842,7 +10872,7 @@
         <w:t xml:space="preserve"> </w:t>
       </w:r>
       <w:r>
-        <w:t xml:space="preserve">(15,16,68)</w:t>
+        <w:t xml:space="preserve">(15,16,69)</w:t>
       </w:r>
       <w:r>
         <w:t xml:space="preserve">, though here too the extent of increase varies across species. While increasing call duration improves echo detection</w:t>
@@ -10872,8 +10902,8 @@
         <w:t xml:space="preserve">, our effects are small. Whether such small increses in tFM duration lead to biologically relevant improvements in detecting the surroundings in groups remains to be seen.</w:t>
       </w:r>
     </w:p>
-    <w:bookmarkEnd w:id="40"/>
-    <w:bookmarkStart w:id="41" w:name="call-level"/>
+    <w:bookmarkEnd w:id="41"/>
+    <w:bookmarkStart w:id="42" w:name="call-level"/>
     <w:p>
       <w:pPr>
         <w:pStyle w:val="Heading2"/>
@@ -10882,7 +10912,7 @@
         <w:rPr>
           <w:rStyle w:val="SectionNumber"/>
         </w:rPr>
-        <w:t xml:space="preserve">4.3</w:t>
+        <w:t xml:space="preserve">5.3</w:t>
       </w:r>
       <w:r>
         <w:tab/>
@@ -10902,7 +10932,7 @@
         <w:t xml:space="preserve"> </w:t>
       </w:r>
       <w:r>
-        <w:t xml:space="preserve">(15,16,68)</w:t>
+        <w:t xml:space="preserve">(15,16,69)</w:t>
       </w:r>
       <w:r>
         <w:t xml:space="preserve"> </w:t>
@@ -10914,7 +10944,7 @@
         <w:t xml:space="preserve"> </w:t>
       </w:r>
       <w:r>
-        <w:t xml:space="preserve">(49,69,70)</w:t>
+        <w:t xml:space="preserve">(50,70,71)</w:t>
       </w:r>
       <w:r>
         <w:t xml:space="preserve"> </w:t>
@@ -10962,9 +10992,9 @@
         <w:t xml:space="preserve"> </w:t>
       </w:r>
     </w:p>
-    <w:bookmarkEnd w:id="41"/>
     <w:bookmarkEnd w:id="42"/>
-    <w:bookmarkStart w:id="43" w:name="outlook"/>
+    <w:bookmarkEnd w:id="43"/>
+    <w:bookmarkStart w:id="44" w:name="outlook"/>
     <w:p>
       <w:pPr>
         <w:pStyle w:val="Heading1"/>
@@ -10973,7 +11003,7 @@
         <w:rPr>
           <w:rStyle w:val="SectionNumber"/>
         </w:rPr>
-        <w:t xml:space="preserve">5</w:t>
+        <w:t xml:space="preserve">6</w:t>
       </w:r>
       <w:r>
         <w:tab/>
@@ -11028,7 +11058,7 @@
         <w:t xml:space="preserve"> </w:t>
       </w:r>
       <w:r>
-        <w:t xml:space="preserve">(71)</w:t>
+        <w:t xml:space="preserve">(72)</w:t>
       </w:r>
       <w:r>
         <w:t xml:space="preserve">. We suggest that the same resistance to jamming, should also apply in CF-FM bats using the FM component for ranging, explaining why the horseshoe bats here did not show call change their calls during group flights from solitary echolocation.</w:t>
@@ -11057,7 +11087,7 @@
         <w:t xml:space="preserve"> </w:t>
       </w:r>
       <w:r>
-        <w:t xml:space="preserve">(72,73)</w:t>
+        <w:t xml:space="preserve">(73,74)</w:t>
       </w:r>
       <w:r>
         <w:t xml:space="preserve">, the bats in our study might be sufficiently familiar with the cave to tolerate occasional echo masking, particularly in combination with multi-echo integration</w:t>
@@ -11066,7 +11096,7 @@
         <w:t xml:space="preserve"> </w:t>
       </w:r>
       <w:r>
-        <w:t xml:space="preserve">(71)</w:t>
+        <w:t xml:space="preserve">(72)</w:t>
       </w:r>
       <w:r>
         <w:t xml:space="preserve">.</w:t>
@@ -11106,7 +11136,7 @@
         <w:t xml:space="preserve"> </w:t>
       </w:r>
       <w:r>
-        <w:t xml:space="preserve">(74–76)</w:t>
+        <w:t xml:space="preserve">(75–77)</w:t>
       </w:r>
       <w:r>
         <w:t xml:space="preserve">. Our results add to the growing body of literature</w:t>
@@ -11136,8 +11166,8 @@
         <w:t xml:space="preserve">now extending this to high-duty cycle CF bats. We highlight the importance of observational studies in field settings to understand the frequency with which various sensory strategies are actually employed in ecological contexts.</w:t>
       </w:r>
     </w:p>
-    <w:bookmarkEnd w:id="43"/>
-    <w:bookmarkStart w:id="45" w:name="data-and-code-availability"/>
+    <w:bookmarkEnd w:id="44"/>
+    <w:bookmarkStart w:id="46" w:name="data-and-code-availability"/>
     <w:p>
       <w:pPr>
         <w:pStyle w:val="Heading1"/>
@@ -11146,7 +11176,7 @@
         <w:rPr>
           <w:rStyle w:val="SectionNumber"/>
         </w:rPr>
-        <w:t xml:space="preserve">6</w:t>
+        <w:t xml:space="preserve">7</w:t>
       </w:r>
       <w:r>
         <w:tab/>
@@ -11165,7 +11195,7 @@
       <w:r>
         <w:t xml:space="preserve"> </w:t>
       </w:r>
-      <w:hyperlink r:id="rId44">
+      <w:hyperlink r:id="rId45">
         <w:r>
           <w:rPr>
             <w:rStyle w:val="Hyperlink"/>
@@ -11189,36 +11219,12 @@
         </w:rPr>
         <w:t xml:space="preserve">INSERT ZENODO LINK HERE</w:t>
       </w:r>
-    </w:p>
-    <w:bookmarkEnd w:id="45"/>
-    <w:bookmarkStart w:id="46" w:name="acknowledgements"/>
-    <w:p>
-      <w:pPr>
-        <w:pStyle w:val="Heading1"/>
-      </w:pPr>
-      <w:r>
-        <w:rPr>
-          <w:rStyle w:val="SectionNumber"/>
-        </w:rPr>
-        <w:t xml:space="preserve">7</w:t>
-      </w:r>
-      <w:r>
-        <w:tab/>
-      </w:r>
-      <w:r>
-        <w:t xml:space="preserve">Acknowledgements</w:t>
-      </w:r>
-    </w:p>
-    <w:p>
-      <w:pPr>
-        <w:pStyle w:val="FirstParagraph"/>
-      </w:pPr>
-      <w:r>
-        <w:t xml:space="preserve">The authors would like to specially thank the electronics team (Markus Abels, Hannes Sagunsky, Reinhard Biller) at the MPIO workshop for help preparing the electronic circuits to run the ON/OFF signal splitting. We would also like to thank Antoniya Hubancheva for logistical support, Stefan Greif for help collecting the data, the 2018 Tabachka field crew, Klaus Hochradel for the point-cloud scan of the cave and Diana Schoeppler and Hans-Ulrich Schnitzler for their helpful discussions. We also thank Manjari Jain for her support and and encouragement of the project. TB was funded by a DAAD doctoral fellowship, the IMPRS for Organismal Biology, and a Medium grant from the CASCB. HRG was funded by the Emmy Noether program of the DFG (German Research Foundation, grant no. 241711556)</w:t>
+      <w:r>
+        <w:t xml:space="preserve">.</w:t>
       </w:r>
     </w:p>
     <w:bookmarkEnd w:id="46"/>
-    <w:bookmarkStart w:id="47" w:name="author-contributions"/>
+    <w:bookmarkStart w:id="47" w:name="acknowledgements"/>
     <w:p>
       <w:pPr>
         <w:pStyle w:val="Heading1"/>
@@ -11233,6 +11239,33 @@
         <w:tab/>
       </w:r>
       <w:r>
+        <w:t xml:space="preserve">Acknowledgements</w:t>
+      </w:r>
+    </w:p>
+    <w:p>
+      <w:pPr>
+        <w:pStyle w:val="FirstParagraph"/>
+      </w:pPr>
+      <w:r>
+        <w:t xml:space="preserve">The authors would like to specially thank the electronics team (Markus Abels, Hannes Sagunsky, Reinhard Biller) at the MPIO workshop for help preparing the electronic circuits to run the ON/OFF signal splitting. We would also like to thank Antoniya Hubancheva for logistical support, Stefan Greif for help collecting the data, the 2018 Tabachka field crew, Klaus Hochradel for the point-cloud scan of the cave and Diana Schoeppler and Hans-Ulrich Schnitzler for their helpful discussions. We also thank Manjari Jain for her support and and encouragement of the project. TB was funded by a DAAD doctoral fellowship, the IMPRS for Organismal Biology, and a Medium grant from the CASCB. HRG was funded by the Emmy Noether program of the DFG (German Research Foundation, grant no. 241711556).</w:t>
+      </w:r>
+    </w:p>
+    <w:bookmarkEnd w:id="47"/>
+    <w:bookmarkStart w:id="48" w:name="author-contributions"/>
+    <w:p>
+      <w:pPr>
+        <w:pStyle w:val="Heading1"/>
+      </w:pPr>
+      <w:r>
+        <w:rPr>
+          <w:rStyle w:val="SectionNumber"/>
+        </w:rPr>
+        <w:t xml:space="preserve">9</w:t>
+      </w:r>
+      <w:r>
+        <w:tab/>
+      </w:r>
+      <w:r>
         <w:t xml:space="preserve">Author Contributions</w:t>
       </w:r>
     </w:p>
@@ -11249,8 +11282,8 @@
         <w:br w:type="page"/>
       </w:r>
     </w:p>
-    <w:bookmarkEnd w:id="47"/>
-    <w:bookmarkStart w:id="139" w:name="references"/>
+    <w:bookmarkEnd w:id="48"/>
+    <w:bookmarkStart w:id="141" w:name="references"/>
     <w:p>
       <w:pPr>
         <w:pStyle w:val="Heading1"/>
@@ -11259,8 +11292,8 @@
         <w:t xml:space="preserve">References</w:t>
       </w:r>
     </w:p>
-    <w:bookmarkStart w:id="138" w:name="refs"/>
-    <w:bookmarkStart w:id="48" w:name="ref-pulliam1984living"/>
+    <w:bookmarkStart w:id="140" w:name="refs"/>
+    <w:bookmarkStart w:id="49" w:name="ref-pulliam1984living"/>
     <w:p>
       <w:pPr>
         <w:pStyle w:val="Bibliography"/>
@@ -11281,8 +11314,8 @@
         <w:t xml:space="preserve"> </w:t>
       </w:r>
     </w:p>
-    <w:bookmarkEnd w:id="48"/>
-    <w:bookmarkStart w:id="49" w:name="ref-krause2002living"/>
+    <w:bookmarkEnd w:id="49"/>
+    <w:bookmarkStart w:id="50" w:name="ref-krause2002living"/>
     <w:p>
       <w:pPr>
         <w:pStyle w:val="Bibliography"/>
@@ -11303,8 +11336,8 @@
         <w:t xml:space="preserve"> </w:t>
       </w:r>
     </w:p>
-    <w:bookmarkEnd w:id="49"/>
-    <w:bookmarkStart w:id="50" w:name="ref-cherry1953a"/>
+    <w:bookmarkEnd w:id="50"/>
+    <w:bookmarkStart w:id="51" w:name="ref-cherry1953a"/>
     <w:p>
       <w:pPr>
         <w:pStyle w:val="Bibliography"/>
@@ -11325,8 +11358,8 @@
         <w:t xml:space="preserve"> </w:t>
       </w:r>
     </w:p>
-    <w:bookmarkEnd w:id="50"/>
-    <w:bookmarkStart w:id="51" w:name="ref-bee2008a"/>
+    <w:bookmarkEnd w:id="51"/>
+    <w:bookmarkStart w:id="52" w:name="ref-bee2008a"/>
     <w:p>
       <w:pPr>
         <w:pStyle w:val="Bibliography"/>
@@ -11347,8 +11380,8 @@
         <w:t xml:space="preserve"> </w:t>
       </w:r>
     </w:p>
-    <w:bookmarkEnd w:id="51"/>
-    <w:bookmarkStart w:id="52" w:name="ref-carrasco2014spatial"/>
+    <w:bookmarkEnd w:id="52"/>
+    <w:bookmarkStart w:id="53" w:name="ref-carrasco2014spatial"/>
     <w:p>
       <w:pPr>
         <w:pStyle w:val="Bibliography"/>
@@ -11369,8 +11402,8 @@
         <w:t xml:space="preserve"> </w:t>
       </w:r>
     </w:p>
-    <w:bookmarkEnd w:id="52"/>
-    <w:bookmarkStart w:id="53" w:name="ref-krauzlis2014attention"/>
+    <w:bookmarkEnd w:id="53"/>
+    <w:bookmarkStart w:id="54" w:name="ref-krauzlis2014attention"/>
     <w:p>
       <w:pPr>
         <w:pStyle w:val="Bibliography"/>
@@ -11391,8 +11424,8 @@
         <w:t xml:space="preserve"> </w:t>
       </w:r>
     </w:p>
-    <w:bookmarkEnd w:id="53"/>
-    <w:bookmarkStart w:id="54" w:name="ref-ulanovsky2008bat"/>
+    <w:bookmarkEnd w:id="54"/>
+    <w:bookmarkStart w:id="55" w:name="ref-ulanovsky2008bat"/>
     <w:p>
       <w:pPr>
         <w:pStyle w:val="Bibliography"/>
@@ -11413,8 +11446,8 @@
         <w:t xml:space="preserve"> </w:t>
       </w:r>
     </w:p>
-    <w:bookmarkEnd w:id="54"/>
-    <w:bookmarkStart w:id="55" w:name="ref-bullock1972jamming"/>
+    <w:bookmarkEnd w:id="55"/>
+    <w:bookmarkStart w:id="56" w:name="ref-bullock1972jamming"/>
     <w:p>
       <w:pPr>
         <w:pStyle w:val="Bibliography"/>
@@ -11435,8 +11468,8 @@
         <w:t xml:space="preserve"> </w:t>
       </w:r>
     </w:p>
-    <w:bookmarkEnd w:id="55"/>
-    <w:bookmarkStart w:id="56" w:name="ref-zweifel2020defining"/>
+    <w:bookmarkEnd w:id="56"/>
+    <w:bookmarkStart w:id="57" w:name="ref-zweifel2020defining"/>
     <w:p>
       <w:pPr>
         <w:pStyle w:val="Bibliography"/>
@@ -11469,8 +11502,8 @@
         <w:t xml:space="preserve"> </w:t>
       </w:r>
     </w:p>
-    <w:bookmarkEnd w:id="56"/>
-    <w:bookmarkStart w:id="57" w:name="ref-nelson2006a"/>
+    <w:bookmarkEnd w:id="57"/>
+    <w:bookmarkStart w:id="58" w:name="ref-nelson2006a"/>
     <w:p>
       <w:pPr>
         <w:pStyle w:val="Bibliography"/>
@@ -11491,8 +11524,8 @@
         <w:t xml:space="preserve"> </w:t>
       </w:r>
     </w:p>
-    <w:bookmarkEnd w:id="57"/>
-    <w:bookmarkStart w:id="58" w:name="ref-jadhav2022randomness"/>
+    <w:bookmarkEnd w:id="58"/>
+    <w:bookmarkStart w:id="59" w:name="ref-jadhav2022randomness"/>
     <w:p>
       <w:pPr>
         <w:pStyle w:val="Bibliography"/>
@@ -11513,8 +11546,8 @@
         <w:t xml:space="preserve"> </w:t>
       </w:r>
     </w:p>
-    <w:bookmarkEnd w:id="58"/>
-    <w:bookmarkStart w:id="60" w:name="ref-gillambrasiliensis"/>
+    <w:bookmarkEnd w:id="59"/>
+    <w:bookmarkStart w:id="61" w:name="ref-gillambrasiliensis"/>
     <w:p>
       <w:pPr>
         <w:pStyle w:val="Bibliography"/>
@@ -11543,7 +11576,7 @@
       <w:r>
         <w:t xml:space="preserve"> </w:t>
       </w:r>
-      <w:hyperlink r:id="rId59">
+      <w:hyperlink r:id="rId60">
         <w:r>
           <w:rPr>
             <w:rStyle w:val="Hyperlink"/>
@@ -11552,8 +11585,8 @@
         </w:r>
       </w:hyperlink>
     </w:p>
-    <w:bookmarkEnd w:id="60"/>
-    <w:bookmarkStart w:id="61" w:name="ref-watanabe1963change"/>
+    <w:bookmarkEnd w:id="61"/>
+    <w:bookmarkStart w:id="62" w:name="ref-watanabe1963change"/>
     <w:p>
       <w:pPr>
         <w:pStyle w:val="Bibliography"/>
@@ -11574,8 +11607,8 @@
         <w:t xml:space="preserve"> </w:t>
       </w:r>
     </w:p>
-    <w:bookmarkEnd w:id="61"/>
-    <w:bookmarkStart w:id="62" w:name="ref-griffin1958listening"/>
+    <w:bookmarkEnd w:id="62"/>
+    <w:bookmarkStart w:id="63" w:name="ref-griffin1958listening"/>
     <w:p>
       <w:pPr>
         <w:pStyle w:val="Bibliography"/>
@@ -11596,8 +11629,8 @@
         <w:t xml:space="preserve"> </w:t>
       </w:r>
     </w:p>
-    <w:bookmarkEnd w:id="62"/>
-    <w:bookmarkStart w:id="63" w:name="ref-amichai2015calling"/>
+    <w:bookmarkEnd w:id="63"/>
+    <w:bookmarkStart w:id="64" w:name="ref-amichai2015calling"/>
     <w:p>
       <w:pPr>
         <w:pStyle w:val="Bibliography"/>
@@ -11618,8 +11651,8 @@
         <w:t xml:space="preserve"> </w:t>
       </w:r>
     </w:p>
-    <w:bookmarkEnd w:id="63"/>
-    <w:bookmarkStart w:id="64" w:name="ref-luo2015linking"/>
+    <w:bookmarkEnd w:id="64"/>
+    <w:bookmarkStart w:id="65" w:name="ref-luo2015linking"/>
     <w:p>
       <w:pPr>
         <w:pStyle w:val="Bibliography"/>
@@ -11640,8 +11673,8 @@
         <w:t xml:space="preserve"> </w:t>
       </w:r>
     </w:p>
-    <w:bookmarkEnd w:id="64"/>
-    <w:bookmarkStart w:id="65" w:name="ref-hase2018bats"/>
+    <w:bookmarkEnd w:id="65"/>
+    <w:bookmarkStart w:id="66" w:name="ref-hase2018bats"/>
     <w:p>
       <w:pPr>
         <w:pStyle w:val="Bibliography"/>
@@ -11662,8 +11695,8 @@
         <w:t xml:space="preserve"> </w:t>
       </w:r>
     </w:p>
-    <w:bookmarkEnd w:id="65"/>
-    <w:bookmarkStart w:id="66" w:name="ref-habersetzer1981adaptive"/>
+    <w:bookmarkEnd w:id="66"/>
+    <w:bookmarkStart w:id="67" w:name="ref-habersetzer1981adaptive"/>
     <w:p>
       <w:pPr>
         <w:pStyle w:val="Bibliography"/>
@@ -11684,8 +11717,8 @@
         <w:t xml:space="preserve"> </w:t>
       </w:r>
     </w:p>
-    <w:bookmarkEnd w:id="66"/>
-    <w:bookmarkStart w:id="67" w:name="ref-ulanovsky2004dynamics"/>
+    <w:bookmarkEnd w:id="67"/>
+    <w:bookmarkStart w:id="68" w:name="ref-ulanovsky2004dynamics"/>
     <w:p>
       <w:pPr>
         <w:pStyle w:val="Bibliography"/>
@@ -11706,8 +11739,8 @@
         <w:t xml:space="preserve"> </w:t>
       </w:r>
     </w:p>
-    <w:bookmarkEnd w:id="67"/>
-    <w:bookmarkStart w:id="68" w:name="ref-jarvis2013groups"/>
+    <w:bookmarkEnd w:id="68"/>
+    <w:bookmarkStart w:id="69" w:name="ref-jarvis2013groups"/>
     <w:p>
       <w:pPr>
         <w:pStyle w:val="Bibliography"/>
@@ -11728,8 +11761,8 @@
         <w:t xml:space="preserve"> </w:t>
       </w:r>
     </w:p>
-    <w:bookmarkEnd w:id="68"/>
-    <w:bookmarkStart w:id="69" w:name="ref-adams2017suppression"/>
+    <w:bookmarkEnd w:id="69"/>
+    <w:bookmarkStart w:id="70" w:name="ref-adams2017suppression"/>
     <w:p>
       <w:pPr>
         <w:pStyle w:val="Bibliography"/>
@@ -11750,8 +11783,8 @@
         <w:t xml:space="preserve"> </w:t>
       </w:r>
     </w:p>
-    <w:bookmarkEnd w:id="69"/>
-    <w:bookmarkStart w:id="70" w:name="ref-cvikel2015board"/>
+    <w:bookmarkEnd w:id="70"/>
+    <w:bookmarkStart w:id="71" w:name="ref-cvikel2015board"/>
     <w:p>
       <w:pPr>
         <w:pStyle w:val="Bibliography"/>
@@ -11772,8 +11805,8 @@
         <w:t xml:space="preserve"> </w:t>
       </w:r>
     </w:p>
-    <w:bookmarkEnd w:id="70"/>
-    <w:bookmarkStart w:id="71" w:name="ref-gotze2016no"/>
+    <w:bookmarkEnd w:id="71"/>
+    <w:bookmarkStart w:id="72" w:name="ref-gotze2016no"/>
     <w:p>
       <w:pPr>
         <w:pStyle w:val="Bibliography"/>
@@ -11794,8 +11827,8 @@
         <w:t xml:space="preserve"> </w:t>
       </w:r>
     </w:p>
-    <w:bookmarkEnd w:id="71"/>
-    <w:bookmarkStart w:id="72" w:name="ref-mazar2020sensorimotor"/>
+    <w:bookmarkEnd w:id="72"/>
+    <w:bookmarkStart w:id="73" w:name="ref-mazar2020sensorimotor"/>
     <w:p>
       <w:pPr>
         <w:pStyle w:val="Bibliography"/>
@@ -11816,8 +11849,8 @@
         <w:t xml:space="preserve"> </w:t>
       </w:r>
     </w:p>
-    <w:bookmarkEnd w:id="72"/>
-    <w:bookmarkStart w:id="74" w:name="ref-Beleyur26662"/>
+    <w:bookmarkEnd w:id="73"/>
+    <w:bookmarkStart w:id="75" w:name="ref-Beleyur26662"/>
     <w:p>
       <w:pPr>
         <w:pStyle w:val="Bibliography"/>
@@ -11837,7 +11870,7 @@
       <w:r>
         <w:t xml:space="preserve"> </w:t>
       </w:r>
-      <w:hyperlink r:id="rId73">
+      <w:hyperlink r:id="rId74">
         <w:r>
           <w:rPr>
             <w:rStyle w:val="Hyperlink"/>
@@ -11846,8 +11879,8 @@
         </w:r>
       </w:hyperlink>
     </w:p>
-    <w:bookmarkEnd w:id="74"/>
-    <w:bookmarkStart w:id="75" w:name="ref-fenton2012evolution"/>
+    <w:bookmarkEnd w:id="75"/>
+    <w:bookmarkStart w:id="76" w:name="ref-fenton2012evolution"/>
     <w:p>
       <w:pPr>
         <w:pStyle w:val="Bibliography"/>
@@ -11868,8 +11901,8 @@
         <w:t xml:space="preserve"> </w:t>
       </w:r>
     </w:p>
-    <w:bookmarkEnd w:id="75"/>
-    <w:bookmarkStart w:id="76" w:name="ref-lin2016a"/>
+    <w:bookmarkEnd w:id="76"/>
+    <w:bookmarkStart w:id="77" w:name="ref-lin2016a"/>
     <w:p>
       <w:pPr>
         <w:pStyle w:val="Bibliography"/>
@@ -11890,8 +11923,8 @@
         <w:t xml:space="preserve"> </w:t>
       </w:r>
     </w:p>
-    <w:bookmarkEnd w:id="76"/>
-    <w:bookmarkStart w:id="77" w:name="ref-fawcett2015clutter"/>
+    <w:bookmarkEnd w:id="77"/>
+    <w:bookmarkStart w:id="78" w:name="ref-fawcett2015clutter"/>
     <w:p>
       <w:pPr>
         <w:pStyle w:val="Bibliography"/>
@@ -11912,8 +11945,8 @@
         <w:t xml:space="preserve"> </w:t>
       </w:r>
     </w:p>
-    <w:bookmarkEnd w:id="77"/>
-    <w:bookmarkStart w:id="79" w:name="ref-mammdivdatabase"/>
+    <w:bookmarkEnd w:id="78"/>
+    <w:bookmarkStart w:id="80" w:name="ref-mammdivdatabase"/>
     <w:p>
       <w:pPr>
         <w:pStyle w:val="Bibliography"/>
@@ -11933,7 +11966,7 @@
       <w:r>
         <w:t xml:space="preserve"> </w:t>
       </w:r>
-      <w:hyperlink r:id="rId78">
+      <w:hyperlink r:id="rId79">
         <w:r>
           <w:rPr>
             <w:rStyle w:val="Hyperlink"/>
@@ -11942,8 +11975,8 @@
         </w:r>
       </w:hyperlink>
     </w:p>
-    <w:bookmarkEnd w:id="79"/>
-    <w:bookmarkStart w:id="80" w:name="ref-beleyur2019modeling"/>
+    <w:bookmarkEnd w:id="80"/>
+    <w:bookmarkStart w:id="81" w:name="ref-beleyur2019modeling"/>
     <w:p>
       <w:pPr>
         <w:pStyle w:val="Bibliography"/>
@@ -11964,8 +11997,8 @@
         <w:t xml:space="preserve"> </w:t>
       </w:r>
     </w:p>
-    <w:bookmarkEnd w:id="80"/>
-    <w:bookmarkStart w:id="81" w:name="ref-jones1994individual"/>
+    <w:bookmarkEnd w:id="81"/>
+    <w:bookmarkStart w:id="82" w:name="ref-jones1994individual"/>
     <w:p>
       <w:pPr>
         <w:pStyle w:val="Bibliography"/>
@@ -11986,8 +12019,8 @@
         <w:t xml:space="preserve"> </w:t>
       </w:r>
     </w:p>
-    <w:bookmarkEnd w:id="81"/>
-    <w:bookmarkStart w:id="82" w:name="ref-ding2024adaptive"/>
+    <w:bookmarkEnd w:id="82"/>
+    <w:bookmarkStart w:id="83" w:name="ref-ding2024adaptive"/>
     <w:p>
       <w:pPr>
         <w:pStyle w:val="Bibliography"/>
@@ -12008,8 +12041,8 @@
         <w:t xml:space="preserve"> </w:t>
       </w:r>
     </w:p>
-    <w:bookmarkEnd w:id="82"/>
-    <w:bookmarkStart w:id="83" w:name="ref-fawcett2015echolocation"/>
+    <w:bookmarkEnd w:id="83"/>
+    <w:bookmarkStart w:id="84" w:name="ref-fawcett2015echolocation"/>
     <w:p>
       <w:pPr>
         <w:pStyle w:val="Bibliography"/>
@@ -12030,8 +12063,8 @@
         <w:t xml:space="preserve"> </w:t>
       </w:r>
     </w:p>
-    <w:bookmarkEnd w:id="83"/>
-    <w:bookmarkStart w:id="84" w:name="ref-tian1997echolocation"/>
+    <w:bookmarkEnd w:id="84"/>
+    <w:bookmarkStart w:id="85" w:name="ref-tian1997echolocation"/>
     <w:p>
       <w:pPr>
         <w:pStyle w:val="Bibliography"/>
@@ -12052,8 +12085,8 @@
         <w:t xml:space="preserve"> </w:t>
       </w:r>
     </w:p>
-    <w:bookmarkEnd w:id="84"/>
-    <w:bookmarkStart w:id="85" w:name="ref-schnitzler2011auditory"/>
+    <w:bookmarkEnd w:id="85"/>
+    <w:bookmarkStart w:id="86" w:name="ref-schnitzler2011auditory"/>
     <w:p>
       <w:pPr>
         <w:pStyle w:val="Bibliography"/>
@@ -12074,8 +12107,8 @@
         <w:t xml:space="preserve"> </w:t>
       </w:r>
     </w:p>
-    <w:bookmarkEnd w:id="85"/>
-    <w:bookmarkStart w:id="86" w:name="ref-neuweiler2000biology"/>
+    <w:bookmarkEnd w:id="86"/>
+    <w:bookmarkStart w:id="87" w:name="ref-neuweiler2000biology"/>
     <w:p>
       <w:pPr>
         <w:pStyle w:val="Bibliography"/>
@@ -12096,8 +12129,8 @@
         <w:t xml:space="preserve"> </w:t>
       </w:r>
     </w:p>
-    <w:bookmarkEnd w:id="86"/>
-    <w:bookmarkStart w:id="87" w:name="ref-schnitzler1976peripheral"/>
+    <w:bookmarkEnd w:id="87"/>
+    <w:bookmarkStart w:id="88" w:name="ref-schnitzler1976peripheral"/>
     <w:p>
       <w:pPr>
         <w:pStyle w:val="Bibliography"/>
@@ -12118,8 +12151,8 @@
         <w:t xml:space="preserve"> </w:t>
       </w:r>
     </w:p>
-    <w:bookmarkEnd w:id="87"/>
-    <w:bookmarkStart w:id="88" w:name="ref-schuchmann2012horseshoe"/>
+    <w:bookmarkEnd w:id="88"/>
+    <w:bookmarkStart w:id="89" w:name="ref-schuchmann2012horseshoe"/>
     <w:p>
       <w:pPr>
         <w:pStyle w:val="Bibliography"/>
@@ -12140,8 +12173,8 @@
         <w:t xml:space="preserve"> </w:t>
       </w:r>
     </w:p>
-    <w:bookmarkEnd w:id="88"/>
-    <w:bookmarkStart w:id="89" w:name="ref-schnitzler1973control"/>
+    <w:bookmarkEnd w:id="89"/>
+    <w:bookmarkStart w:id="90" w:name="ref-schnitzler1973control"/>
     <w:p>
       <w:pPr>
         <w:pStyle w:val="Bibliography"/>
@@ -12162,8 +12195,8 @@
         <w:t xml:space="preserve"> </w:t>
       </w:r>
     </w:p>
-    <w:bookmarkEnd w:id="89"/>
-    <w:bookmarkStart w:id="90" w:name="ref-schoeppler2018precise"/>
+    <w:bookmarkEnd w:id="90"/>
+    <w:bookmarkStart w:id="91" w:name="ref-schoeppler2018precise"/>
     <w:p>
       <w:pPr>
         <w:pStyle w:val="Bibliography"/>
@@ -12184,8 +12217,8 @@
         <w:t xml:space="preserve"> </w:t>
       </w:r>
     </w:p>
-    <w:bookmarkEnd w:id="90"/>
-    <w:bookmarkStart w:id="91" w:name="ref-neuweiler1987foraging"/>
+    <w:bookmarkEnd w:id="91"/>
+    <w:bookmarkStart w:id="92" w:name="ref-neuweiler1987foraging"/>
     <w:p>
       <w:pPr>
         <w:pStyle w:val="Bibliography"/>
@@ -12206,8 +12239,8 @@
         <w:t xml:space="preserve"> </w:t>
       </w:r>
     </w:p>
-    <w:bookmarkEnd w:id="91"/>
-    <w:bookmarkStart w:id="93" w:name="ref-Fenton2014"/>
+    <w:bookmarkEnd w:id="92"/>
+    <w:bookmarkStart w:id="94" w:name="ref-Fenton2014"/>
     <w:p>
       <w:pPr>
         <w:pStyle w:val="Bibliography"/>
@@ -12227,7 +12260,7 @@
       <w:r>
         <w:t xml:space="preserve"> </w:t>
       </w:r>
-      <w:hyperlink r:id="rId92">
+      <w:hyperlink r:id="rId93">
         <w:r>
           <w:rPr>
             <w:rStyle w:val="Hyperlink"/>
@@ -12236,8 +12269,8 @@
         </w:r>
       </w:hyperlink>
     </w:p>
-    <w:bookmarkEnd w:id="93"/>
-    <w:bookmarkStart w:id="94" w:name="ref-jones1993echolocation"/>
+    <w:bookmarkEnd w:id="94"/>
+    <w:bookmarkStart w:id="95" w:name="ref-jones1993echolocation"/>
     <w:p>
       <w:pPr>
         <w:pStyle w:val="Bibliography"/>
@@ -12258,8 +12291,8 @@
         <w:t xml:space="preserve"> </w:t>
       </w:r>
     </w:p>
-    <w:bookmarkEnd w:id="94"/>
-    <w:bookmarkStart w:id="95" w:name="ref-izadi2019segmentation"/>
+    <w:bookmarkEnd w:id="95"/>
+    <w:bookmarkStart w:id="96" w:name="ref-izadi2019segmentation"/>
     <w:p>
       <w:pPr>
         <w:pStyle w:val="Bibliography"/>
@@ -12280,8 +12313,8 @@
         <w:t xml:space="preserve"> </w:t>
       </w:r>
     </w:p>
-    <w:bookmarkEnd w:id="95"/>
-    <w:bookmarkStart w:id="96" w:name="ref-dietz2016bats"/>
+    <w:bookmarkEnd w:id="96"/>
+    <w:bookmarkStart w:id="97" w:name="ref-dietz2016bats"/>
     <w:p>
       <w:pPr>
         <w:pStyle w:val="Bibliography"/>
@@ -12302,8 +12335,8 @@
         <w:t xml:space="preserve"> </w:t>
       </w:r>
     </w:p>
-    <w:bookmarkEnd w:id="96"/>
-    <w:bookmarkStart w:id="97" w:name="ref-ratcliffe2004conspecifics"/>
+    <w:bookmarkEnd w:id="97"/>
+    <w:bookmarkStart w:id="98" w:name="ref-laurijssen2018low"/>
     <w:p>
       <w:pPr>
         <w:pStyle w:val="Bibliography"/>
@@ -12318,20 +12351,42 @@
         <w:t xml:space="preserve">	</w:t>
       </w:r>
       <w:r>
+        <w:t xml:space="preserve">Laurijssen D, Verreycken E, Geipel I, Daems W, Peremans H, Steckel J. Low-cost synchronization of high-speed audio and video recordings in bio-acoustic experiments. Journal of Experimental Biology. 2018;221(4).</w:t>
+      </w:r>
+      <w:r>
+        <w:t xml:space="preserve"> </w:t>
+      </w:r>
+    </w:p>
+    <w:bookmarkEnd w:id="98"/>
+    <w:bookmarkStart w:id="99" w:name="ref-ratcliffe2004conspecifics"/>
+    <w:p>
+      <w:pPr>
+        <w:pStyle w:val="Bibliography"/>
+      </w:pPr>
+      <w:r>
+        <w:t xml:space="preserve">47.</w:t>
+      </w:r>
+      <w:r>
+        <w:t xml:space="preserve"> </w:t>
+      </w:r>
+      <w:r>
+        <w:t xml:space="preserve">	</w:t>
+      </w:r>
+      <w:r>
         <w:t xml:space="preserve">Ratcliffe JM, Hofstede HM ter, Avila-Flores R, Fenton MB, McCracken GF, Biscardi S, et al. Conspecifics influence call design in the brazilian free-tailed bat, tadarida brasiliensis. Canadian Journal of Zoology. 2004;82(6):966–71.</w:t>
       </w:r>
       <w:r>
         <w:t xml:space="preserve"> </w:t>
       </w:r>
     </w:p>
-    <w:bookmarkEnd w:id="97"/>
-    <w:bookmarkStart w:id="99" w:name="ref-itsfmcitation"/>
+    <w:bookmarkEnd w:id="99"/>
+    <w:bookmarkStart w:id="101" w:name="ref-itsfmcitation"/>
     <w:p>
       <w:pPr>
         <w:pStyle w:val="Bibliography"/>
       </w:pPr>
       <w:r>
-        <w:t xml:space="preserve">47.</w:t>
+        <w:t xml:space="preserve">48.</w:t>
       </w:r>
       <w:r>
         <w:t xml:space="preserve"> </w:t>
@@ -12345,7 +12400,7 @@
       <w:r>
         <w:t xml:space="preserve"> </w:t>
       </w:r>
-      <w:hyperlink r:id="rId98">
+      <w:hyperlink r:id="rId100">
         <w:r>
           <w:rPr>
             <w:rStyle w:val="Hyperlink"/>
@@ -12354,14 +12409,14 @@
         </w:r>
       </w:hyperlink>
     </w:p>
-    <w:bookmarkEnd w:id="99"/>
-    <w:bookmarkStart w:id="100" w:name="ref-siemers2005species"/>
+    <w:bookmarkEnd w:id="101"/>
+    <w:bookmarkStart w:id="102" w:name="ref-siemers2005species"/>
     <w:p>
       <w:pPr>
         <w:pStyle w:val="Bibliography"/>
       </w:pPr>
       <w:r>
-        <w:t xml:space="preserve">48.</w:t>
+        <w:t xml:space="preserve">49.</w:t>
       </w:r>
       <w:r>
         <w:t xml:space="preserve"> </w:t>
@@ -12376,14 +12431,14 @@
         <w:t xml:space="preserve"> </w:t>
       </w:r>
     </w:p>
-    <w:bookmarkEnd w:id="100"/>
-    <w:bookmarkStart w:id="101" w:name="ref-lu2020echolocating"/>
+    <w:bookmarkEnd w:id="102"/>
+    <w:bookmarkStart w:id="103" w:name="ref-lu2020echolocating"/>
     <w:p>
       <w:pPr>
         <w:pStyle w:val="Bibliography"/>
       </w:pPr>
       <w:r>
-        <w:t xml:space="preserve">49.</w:t>
+        <w:t xml:space="preserve">50.</w:t>
       </w:r>
       <w:r>
         <w:t xml:space="preserve"> </w:t>
@@ -12398,14 +12453,14 @@
         <w:t xml:space="preserve"> </w:t>
       </w:r>
     </w:p>
-    <w:bookmarkEnd w:id="101"/>
-    <w:bookmarkStart w:id="103" w:name="ref-arm"/>
+    <w:bookmarkEnd w:id="103"/>
+    <w:bookmarkStart w:id="105" w:name="ref-arm"/>
     <w:p>
       <w:pPr>
         <w:pStyle w:val="Bibliography"/>
       </w:pPr>
       <w:r>
-        <w:t xml:space="preserve">50.</w:t>
+        <w:t xml:space="preserve">51.</w:t>
       </w:r>
       <w:r>
         <w:t xml:space="preserve"> </w:t>
@@ -12419,7 +12474,7 @@
       <w:r>
         <w:t xml:space="preserve"> </w:t>
       </w:r>
-      <w:hyperlink r:id="rId102">
+      <w:hyperlink r:id="rId104">
         <w:r>
           <w:rPr>
             <w:rStyle w:val="Hyperlink"/>
@@ -12428,14 +12483,14 @@
         </w:r>
       </w:hyperlink>
     </w:p>
-    <w:bookmarkEnd w:id="103"/>
-    <w:bookmarkStart w:id="104" w:name="ref-nalborczyk2019pragmatism"/>
+    <w:bookmarkEnd w:id="105"/>
+    <w:bookmarkStart w:id="106" w:name="ref-nalborczyk2019pragmatism"/>
     <w:p>
       <w:pPr>
         <w:pStyle w:val="Bibliography"/>
       </w:pPr>
       <w:r>
-        <w:t xml:space="preserve">51.</w:t>
+        <w:t xml:space="preserve">52.</w:t>
       </w:r>
       <w:r>
         <w:t xml:space="preserve"> </w:t>
@@ -12450,14 +12505,14 @@
         <w:t xml:space="preserve"> </w:t>
       </w:r>
     </w:p>
-    <w:bookmarkEnd w:id="104"/>
-    <w:bookmarkStart w:id="105" w:name="ref-van1995python"/>
+    <w:bookmarkEnd w:id="106"/>
+    <w:bookmarkStart w:id="107" w:name="ref-van1995python"/>
     <w:p>
       <w:pPr>
         <w:pStyle w:val="Bibliography"/>
       </w:pPr>
       <w:r>
-        <w:t xml:space="preserve">52.</w:t>
+        <w:t xml:space="preserve">53.</w:t>
       </w:r>
       <w:r>
         <w:t xml:space="preserve"> </w:t>
@@ -12472,14 +12527,14 @@
         <w:t xml:space="preserve"> </w:t>
       </w:r>
     </w:p>
-    <w:bookmarkEnd w:id="105"/>
-    <w:bookmarkStart w:id="107" w:name="ref-2020SciPy"/>
+    <w:bookmarkEnd w:id="107"/>
+    <w:bookmarkStart w:id="109" w:name="ref-2020SciPy"/>
     <w:p>
       <w:pPr>
         <w:pStyle w:val="Bibliography"/>
       </w:pPr>
       <w:r>
-        <w:t xml:space="preserve">53.</w:t>
+        <w:t xml:space="preserve">54.</w:t>
       </w:r>
       <w:r>
         <w:t xml:space="preserve"> </w:t>
@@ -12502,7 +12557,7 @@
       <w:r>
         <w:t xml:space="preserve"> </w:t>
       </w:r>
-      <w:hyperlink r:id="rId106">
+      <w:hyperlink r:id="rId108">
         <w:r>
           <w:rPr>
             <w:rStyle w:val="Hyperlink"/>
@@ -12511,14 +12566,14 @@
         </w:r>
       </w:hyperlink>
     </w:p>
-    <w:bookmarkEnd w:id="107"/>
-    <w:bookmarkStart w:id="108" w:name="ref-numpy"/>
+    <w:bookmarkEnd w:id="109"/>
+    <w:bookmarkStart w:id="110" w:name="ref-numpy"/>
     <w:p>
       <w:pPr>
         <w:pStyle w:val="Bibliography"/>
       </w:pPr>
       <w:r>
-        <w:t xml:space="preserve">54.</w:t>
+        <w:t xml:space="preserve">55.</w:t>
       </w:r>
       <w:r>
         <w:t xml:space="preserve"> </w:t>
@@ -12533,14 +12588,14 @@
         <w:t xml:space="preserve"> </w:t>
       </w:r>
     </w:p>
-    <w:bookmarkEnd w:id="108"/>
-    <w:bookmarkStart w:id="109" w:name="ref-matplotlib"/>
+    <w:bookmarkEnd w:id="110"/>
+    <w:bookmarkStart w:id="111" w:name="ref-matplotlib"/>
     <w:p>
       <w:pPr>
         <w:pStyle w:val="Bibliography"/>
       </w:pPr>
       <w:r>
-        <w:t xml:space="preserve">55.</w:t>
+        <w:t xml:space="preserve">56.</w:t>
       </w:r>
       <w:r>
         <w:t xml:space="preserve"> </w:t>
@@ -12555,14 +12610,14 @@
         <w:t xml:space="preserve"> </w:t>
       </w:r>
     </w:p>
-    <w:bookmarkEnd w:id="109"/>
-    <w:bookmarkStart w:id="111" w:name="ref-soundfile"/>
+    <w:bookmarkEnd w:id="111"/>
+    <w:bookmarkStart w:id="113" w:name="ref-soundfile"/>
     <w:p>
       <w:pPr>
         <w:pStyle w:val="Bibliography"/>
       </w:pPr>
       <w:r>
-        <w:t xml:space="preserve">56.</w:t>
+        <w:t xml:space="preserve">57.</w:t>
       </w:r>
       <w:r>
         <w:t xml:space="preserve"> </w:t>
@@ -12576,7 +12631,7 @@
       <w:r>
         <w:t xml:space="preserve"> </w:t>
       </w:r>
-      <w:hyperlink r:id="rId110">
+      <w:hyperlink r:id="rId112">
         <w:r>
           <w:rPr>
             <w:rStyle w:val="Hyperlink"/>
@@ -12585,14 +12640,14 @@
         </w:r>
       </w:hyperlink>
     </w:p>
-    <w:bookmarkEnd w:id="111"/>
-    <w:bookmarkStart w:id="112" w:name="ref-pandas"/>
+    <w:bookmarkEnd w:id="113"/>
+    <w:bookmarkStart w:id="114" w:name="ref-pandas"/>
     <w:p>
       <w:pPr>
         <w:pStyle w:val="Bibliography"/>
       </w:pPr>
       <w:r>
-        <w:t xml:space="preserve">57.</w:t>
+        <w:t xml:space="preserve">58.</w:t>
       </w:r>
       <w:r>
         <w:t xml:space="preserve"> </w:t>
@@ -12607,14 +12662,14 @@
         <w:t xml:space="preserve"> </w:t>
       </w:r>
     </w:p>
-    <w:bookmarkEnd w:id="112"/>
-    <w:bookmarkStart w:id="113" w:name="ref-jupyter"/>
+    <w:bookmarkEnd w:id="114"/>
+    <w:bookmarkStart w:id="115" w:name="ref-jupyter"/>
     <w:p>
       <w:pPr>
         <w:pStyle w:val="Bibliography"/>
       </w:pPr>
       <w:r>
-        <w:t xml:space="preserve">58.</w:t>
+        <w:t xml:space="preserve">59.</w:t>
       </w:r>
       <w:r>
         <w:t xml:space="preserve"> </w:t>
@@ -12629,14 +12684,14 @@
         <w:t xml:space="preserve"> </w:t>
       </w:r>
     </w:p>
-    <w:bookmarkEnd w:id="113"/>
-    <w:bookmarkStart w:id="115" w:name="ref-rmarkdown"/>
+    <w:bookmarkEnd w:id="115"/>
+    <w:bookmarkStart w:id="117" w:name="ref-rmarkdown"/>
     <w:p>
       <w:pPr>
         <w:pStyle w:val="Bibliography"/>
       </w:pPr>
       <w:r>
-        <w:t xml:space="preserve">59.</w:t>
+        <w:t xml:space="preserve">60.</w:t>
       </w:r>
       <w:r>
         <w:t xml:space="preserve"> </w:t>
@@ -12650,7 +12705,7 @@
       <w:r>
         <w:t xml:space="preserve"> </w:t>
       </w:r>
-      <w:hyperlink r:id="rId114">
+      <w:hyperlink r:id="rId116">
         <w:r>
           <w:rPr>
             <w:rStyle w:val="Hyperlink"/>
@@ -12659,14 +12714,14 @@
         </w:r>
       </w:hyperlink>
     </w:p>
-    <w:bookmarkEnd w:id="115"/>
-    <w:bookmarkStart w:id="117" w:name="ref-audacity"/>
+    <w:bookmarkEnd w:id="117"/>
+    <w:bookmarkStart w:id="119" w:name="ref-audacity"/>
     <w:p>
       <w:pPr>
         <w:pStyle w:val="Bibliography"/>
       </w:pPr>
       <w:r>
-        <w:t xml:space="preserve">60.</w:t>
+        <w:t xml:space="preserve">61.</w:t>
       </w:r>
       <w:r>
         <w:t xml:space="preserve"> </w:t>
@@ -12680,7 +12735,7 @@
       <w:r>
         <w:t xml:space="preserve"> </w:t>
       </w:r>
-      <w:hyperlink r:id="rId116">
+      <w:hyperlink r:id="rId118">
         <w:r>
           <w:rPr>
             <w:rStyle w:val="Hyperlink"/>
@@ -12689,14 +12744,14 @@
         </w:r>
       </w:hyperlink>
     </w:p>
-    <w:bookmarkEnd w:id="117"/>
-    <w:bookmarkStart w:id="119" w:name="ref-R4"/>
+    <w:bookmarkEnd w:id="119"/>
+    <w:bookmarkStart w:id="121" w:name="ref-R4"/>
     <w:p>
       <w:pPr>
         <w:pStyle w:val="Bibliography"/>
       </w:pPr>
       <w:r>
-        <w:t xml:space="preserve">61.</w:t>
+        <w:t xml:space="preserve">62.</w:t>
       </w:r>
       <w:r>
         <w:t xml:space="preserve"> </w:t>
@@ -12710,7 +12765,7 @@
       <w:r>
         <w:t xml:space="preserve"> </w:t>
       </w:r>
-      <w:hyperlink r:id="rId118">
+      <w:hyperlink r:id="rId120">
         <w:r>
           <w:rPr>
             <w:rStyle w:val="Hyperlink"/>
@@ -12719,14 +12774,14 @@
         </w:r>
       </w:hyperlink>
     </w:p>
-    <w:bookmarkEnd w:id="119"/>
-    <w:bookmarkStart w:id="121" w:name="ref-lme4"/>
+    <w:bookmarkEnd w:id="121"/>
+    <w:bookmarkStart w:id="123" w:name="ref-lme4"/>
     <w:p>
       <w:pPr>
         <w:pStyle w:val="Bibliography"/>
       </w:pPr>
       <w:r>
-        <w:t xml:space="preserve">62.</w:t>
+        <w:t xml:space="preserve">63.</w:t>
       </w:r>
       <w:r>
         <w:t xml:space="preserve"> </w:t>
@@ -12749,7 +12804,7 @@
       <w:r>
         <w:t xml:space="preserve"> </w:t>
       </w:r>
-      <w:hyperlink r:id="rId120">
+      <w:hyperlink r:id="rId122">
         <w:r>
           <w:rPr>
             <w:rStyle w:val="Hyperlink"/>
@@ -12758,14 +12813,14 @@
         </w:r>
       </w:hyperlink>
     </w:p>
-    <w:bookmarkEnd w:id="121"/>
-    <w:bookmarkStart w:id="123" w:name="ref-coda"/>
+    <w:bookmarkEnd w:id="123"/>
+    <w:bookmarkStart w:id="125" w:name="ref-coda"/>
     <w:p>
       <w:pPr>
         <w:pStyle w:val="Bibliography"/>
       </w:pPr>
       <w:r>
-        <w:t xml:space="preserve">63.</w:t>
+        <w:t xml:space="preserve">64.</w:t>
       </w:r>
       <w:r>
         <w:t xml:space="preserve"> </w:t>
@@ -12779,7 +12834,7 @@
       <w:r>
         <w:t xml:space="preserve"> </w:t>
       </w:r>
-      <w:hyperlink r:id="rId122">
+      <w:hyperlink r:id="rId124">
         <w:r>
           <w:rPr>
             <w:rStyle w:val="Hyperlink"/>
@@ -12788,14 +12843,14 @@
         </w:r>
       </w:hyperlink>
     </w:p>
-    <w:bookmarkEnd w:id="123"/>
-    <w:bookmarkStart w:id="124" w:name="ref-rossiter2002relatedness"/>
+    <w:bookmarkEnd w:id="125"/>
+    <w:bookmarkStart w:id="126" w:name="ref-rossiter2002relatedness"/>
     <w:p>
       <w:pPr>
         <w:pStyle w:val="Bibliography"/>
       </w:pPr>
       <w:r>
-        <w:t xml:space="preserve">64.</w:t>
+        <w:t xml:space="preserve">65.</w:t>
       </w:r>
       <w:r>
         <w:t xml:space="preserve"> </w:t>
@@ -12810,14 +12865,14 @@
         <w:t xml:space="preserve"> </w:t>
       </w:r>
     </w:p>
-    <w:bookmarkEnd w:id="124"/>
-    <w:bookmarkStart w:id="125" w:name="ref-denzinger2016guild"/>
+    <w:bookmarkEnd w:id="126"/>
+    <w:bookmarkStart w:id="127" w:name="ref-denzinger2016guild"/>
     <w:p>
       <w:pPr>
         <w:pStyle w:val="Bibliography"/>
       </w:pPr>
       <w:r>
-        <w:t xml:space="preserve">65.</w:t>
+        <w:t xml:space="preserve">66.</w:t>
       </w:r>
       <w:r>
         <w:t xml:space="preserve"> </w:t>
@@ -12832,14 +12887,14 @@
         <w:t xml:space="preserve"> </w:t>
       </w:r>
     </w:p>
-    <w:bookmarkEnd w:id="125"/>
-    <w:bookmarkStart w:id="126" w:name="ref-pye1972bimodal"/>
+    <w:bookmarkEnd w:id="127"/>
+    <w:bookmarkStart w:id="128" w:name="ref-pye1972bimodal"/>
     <w:p>
       <w:pPr>
         <w:pStyle w:val="Bibliography"/>
       </w:pPr>
       <w:r>
-        <w:t xml:space="preserve">66.</w:t>
+        <w:t xml:space="preserve">67.</w:t>
       </w:r>
       <w:r>
         <w:t xml:space="preserve"> </w:t>
@@ -12854,14 +12909,14 @@
         <w:t xml:space="preserve"> </w:t>
       </w:r>
     </w:p>
-    <w:bookmarkEnd w:id="126"/>
-    <w:bookmarkStart w:id="127" w:name="ref-simmons1984echolocation"/>
+    <w:bookmarkEnd w:id="128"/>
+    <w:bookmarkStart w:id="129" w:name="ref-simmons1984echolocation"/>
     <w:p>
       <w:pPr>
         <w:pStyle w:val="Bibliography"/>
       </w:pPr>
       <w:r>
-        <w:t xml:space="preserve">67.</w:t>
+        <w:t xml:space="preserve">68.</w:t>
       </w:r>
       <w:r>
         <w:t xml:space="preserve"> </w:t>
@@ -12876,14 +12931,14 @@
         <w:t xml:space="preserve"> </w:t>
       </w:r>
     </w:p>
-    <w:bookmarkEnd w:id="127"/>
-    <w:bookmarkStart w:id="128" w:name="ref-gomes2020individual"/>
+    <w:bookmarkEnd w:id="129"/>
+    <w:bookmarkStart w:id="130" w:name="ref-gomes2020individual"/>
     <w:p>
       <w:pPr>
         <w:pStyle w:val="Bibliography"/>
       </w:pPr>
       <w:r>
-        <w:t xml:space="preserve">68.</w:t>
+        <w:t xml:space="preserve">69.</w:t>
       </w:r>
       <w:r>
         <w:t xml:space="preserve"> </w:t>
@@ -12898,14 +12953,14 @@
         <w:t xml:space="preserve"> </w:t>
       </w:r>
     </w:p>
-    <w:bookmarkEnd w:id="128"/>
-    <w:bookmarkStart w:id="129" w:name="ref-hage2013ambient"/>
+    <w:bookmarkEnd w:id="130"/>
+    <w:bookmarkStart w:id="131" w:name="ref-hage2013ambient"/>
     <w:p>
       <w:pPr>
         <w:pStyle w:val="Bibliography"/>
       </w:pPr>
       <w:r>
-        <w:t xml:space="preserve">69.</w:t>
+        <w:t xml:space="preserve">70.</w:t>
       </w:r>
       <w:r>
         <w:t xml:space="preserve"> </w:t>
@@ -12920,14 +12975,14 @@
         <w:t xml:space="preserve"> </w:t>
       </w:r>
     </w:p>
-    <w:bookmarkEnd w:id="129"/>
-    <w:bookmarkStart w:id="130" w:name="ref-hage2014ambient"/>
+    <w:bookmarkEnd w:id="131"/>
+    <w:bookmarkStart w:id="132" w:name="ref-hage2014ambient"/>
     <w:p>
       <w:pPr>
         <w:pStyle w:val="Bibliography"/>
       </w:pPr>
       <w:r>
-        <w:t xml:space="preserve">70.</w:t>
+        <w:t xml:space="preserve">71.</w:t>
       </w:r>
       <w:r>
         <w:t xml:space="preserve"> </w:t>
@@ -12942,14 +12997,14 @@
         <w:t xml:space="preserve"> </w:t>
       </w:r>
     </w:p>
-    <w:bookmarkEnd w:id="130"/>
-    <w:bookmarkStart w:id="132" w:name="ref-Salles202011719"/>
+    <w:bookmarkEnd w:id="132"/>
+    <w:bookmarkStart w:id="134" w:name="ref-Salles202011719"/>
     <w:p>
       <w:pPr>
         <w:pStyle w:val="Bibliography"/>
       </w:pPr>
       <w:r>
-        <w:t xml:space="preserve">71.</w:t>
+        <w:t xml:space="preserve">72.</w:t>
       </w:r>
       <w:r>
         <w:t xml:space="preserve"> </w:t>
@@ -12963,7 +13018,7 @@
       <w:r>
         <w:t xml:space="preserve"> </w:t>
       </w:r>
-      <w:hyperlink r:id="rId131">
+      <w:hyperlink r:id="rId133">
         <w:r>
           <w:rPr>
             <w:rStyle w:val="Hyperlink"/>
@@ -12972,14 +13027,14 @@
         </w:r>
       </w:hyperlink>
     </w:p>
-    <w:bookmarkEnd w:id="132"/>
-    <w:bookmarkStart w:id="133" w:name="ref-barchi2013spatial"/>
+    <w:bookmarkEnd w:id="134"/>
+    <w:bookmarkStart w:id="135" w:name="ref-barchi2013spatial"/>
     <w:p>
       <w:pPr>
         <w:pStyle w:val="Bibliography"/>
       </w:pPr>
       <w:r>
-        <w:t xml:space="preserve">72.</w:t>
+        <w:t xml:space="preserve">73.</w:t>
       </w:r>
       <w:r>
         <w:t xml:space="preserve"> </w:t>
@@ -12994,14 +13049,14 @@
         <w:t xml:space="preserve"> </w:t>
       </w:r>
     </w:p>
-    <w:bookmarkEnd w:id="133"/>
-    <w:bookmarkStart w:id="134" w:name="ref-mohres1949versuche"/>
+    <w:bookmarkEnd w:id="135"/>
+    <w:bookmarkStart w:id="136" w:name="ref-mohres1949versuche"/>
     <w:p>
       <w:pPr>
         <w:pStyle w:val="Bibliography"/>
       </w:pPr>
       <w:r>
-        <w:t xml:space="preserve">73.</w:t>
+        <w:t xml:space="preserve">74.</w:t>
       </w:r>
       <w:r>
         <w:t xml:space="preserve"> </w:t>
@@ -13037,14 +13092,14 @@
         <w:t xml:space="preserve"> </w:t>
       </w:r>
     </w:p>
-    <w:bookmarkEnd w:id="134"/>
-    <w:bookmarkStart w:id="135" w:name="ref-lewanzik2021task"/>
+    <w:bookmarkEnd w:id="136"/>
+    <w:bookmarkStart w:id="137" w:name="ref-lewanzik2021task"/>
     <w:p>
       <w:pPr>
         <w:pStyle w:val="Bibliography"/>
       </w:pPr>
       <w:r>
-        <w:t xml:space="preserve">74.</w:t>
+        <w:t xml:space="preserve">75.</w:t>
       </w:r>
       <w:r>
         <w:t xml:space="preserve"> </w:t>
@@ -13059,14 +13114,14 @@
         <w:t xml:space="preserve"> </w:t>
       </w:r>
     </w:p>
-    <w:bookmarkEnd w:id="135"/>
-    <w:bookmarkStart w:id="136" w:name="ref-stidsholt2021hunting"/>
+    <w:bookmarkEnd w:id="137"/>
+    <w:bookmarkStart w:id="138" w:name="ref-stidsholt2021hunting"/>
     <w:p>
       <w:pPr>
         <w:pStyle w:val="Bibliography"/>
       </w:pPr>
       <w:r>
-        <w:t xml:space="preserve">75.</w:t>
+        <w:t xml:space="preserve">76.</w:t>
       </w:r>
       <w:r>
         <w:t xml:space="preserve"> </w:t>
@@ -13081,14 +13136,14 @@
         <w:t xml:space="preserve"> </w:t>
       </w:r>
     </w:p>
-    <w:bookmarkEnd w:id="136"/>
-    <w:bookmarkStart w:id="137" w:name="ref-taub2020segregating"/>
+    <w:bookmarkEnd w:id="138"/>
+    <w:bookmarkStart w:id="139" w:name="ref-taub2020segregating"/>
     <w:p>
       <w:pPr>
         <w:pStyle w:val="Bibliography"/>
       </w:pPr>
       <w:r>
-        <w:t xml:space="preserve">76.</w:t>
+        <w:t xml:space="preserve">77.</w:t>
       </w:r>
       <w:r>
         <w:t xml:space="preserve"> </w:t>
@@ -13103,9 +13158,9 @@
         <w:t xml:space="preserve"> </w:t>
       </w:r>
     </w:p>
-    <w:bookmarkEnd w:id="137"/>
-    <w:bookmarkEnd w:id="138"/>
     <w:bookmarkEnd w:id="139"/>
+    <w:bookmarkEnd w:id="140"/>
+    <w:bookmarkEnd w:id="141"/>
     <w:sectPr/>
   </w:body>
 </w:document>

</xml_diff>

<commit_message>
Add video annotations folder
</commit_message>
<xml_diff>
--- a/hbc_paper/main_paper.docx
+++ b/hbc_paper/main_paper.docx
@@ -2617,7 +2617,7 @@
         <w:pStyle w:val="FirstParagraph"/>
       </w:pPr>
       <w:r>
-        <w:t xml:space="preserve">After entering the cave, bats typically flew around for a few seconds or flew to one of two roosting sites, where they stayed for seconds to minutes, and later exited from the cave again. We watched the videos and manually identified periods of bat flight activity (hereby referred to as</w:t>
+        <w:t xml:space="preserve">After entering the cave, bats typically flew around for a few seconds or flew to one of two roosting sites, where they stayed for seconds to minutes, and later left the cave again. We manually identified periods of bat flight activity (hereby referred to as</w:t>
       </w:r>
       <w:r>
         <w:t xml:space="preserve"> </w:t>
@@ -2650,7 +2650,7 @@
         <w:t xml:space="preserve">’</w:t>
       </w:r>
       <w:r>
-        <w:t xml:space="preserve">), noting its start and end time and the number of visible bats. We defined a bat activity period as the interval during which the number of visible bats flying inside the cave is constant.</w:t>
+        <w:t xml:space="preserve">), and the number of visible bats during each activity period. We defined a bat activity period as the interval during which the number of visible bats flying inside the cave is constant.</w:t>
       </w:r>
       <w:r>
         <w:t xml:space="preserve"> </w:t>
@@ -2719,7 +2719,16 @@
         <w:pStyle w:val="FirstParagraph"/>
       </w:pPr>
       <w:r>
-        <w:t xml:space="preserve">For the acoustic analysis, we used only recordings from microphone 1 because the audio had the least reverberance and as it recorded calls of both entering and exiting bats. First, all audio files from the bat activity periods (referred to as flight-activity audio) were high-pass filtered at 70 kHz (2nd order zero-phase Butterworth filter). Next, we used two complementary acoustic analyses to quantify echolocation behaviour. The first analysis is the</w:t>
+        <w:t xml:space="preserve">For the acoustic analysis, we used only recordings from microphone 1 because the audio had the least reverberance and as it recorded calls of both entering and exiting bats (see Figure</w:t>
+      </w:r>
+      <w:r>
+        <w:t xml:space="preserve"> </w:t>
+      </w:r>
+      <w:r>
+        <w:t xml:space="preserve">2.1</w:t>
+      </w:r>
+      <w:r>
+        <w:t xml:space="preserve">). First, all audio from bat activity periods (referred to as flight-activity audio) were high-pass filtered at 70 kHz (2nd order zero-phase Butterworth filter). Next, we used two complementary acoustic analyses to quantify echolocation behaviour. The first analysis is the</w:t>
       </w:r>
       <w:r>
         <w:t xml:space="preserve"> </w:t>
@@ -2755,7 +2764,7 @@
         <w:t xml:space="preserve"> </w:t>
       </w:r>
       <w:r>
-        <w:t xml:space="preserve">analysis, were we split each flight-activity audio into consecutive 50-ms-long windows and measured the acoustic parameters of each window. In recordings with multiple bats, each window could contain multiple and potentially overlapping calls.</w:t>
+        <w:t xml:space="preserve">analysis, were we split each flight-activity audio into consecutive 50-ms-long windows and measured the acoustic parameters of each window. In recordings with multiple bats, each window could contain multiple, potentially overlapping calls.</w:t>
       </w:r>
     </w:p>
     <w:p>
@@ -2954,7 +2963,7 @@
         <w:t xml:space="preserve">4.1</w:t>
       </w:r>
       <w:r>
-        <w:t xml:space="preserve">). The apparent reduction may have also been due to a bias in our call selection protocol that favoured non-overlapping, and thus shorter calls. To eliminate the possibility of a methodological bias we extended the CF duration analysis by measuring multiple calls within each bat activity audio. The spectrogram of a bat activity audio was calculated, and a</w:t>
+        <w:t xml:space="preserve">). The apparent reduction may have also been due to a bias in the call selection protocol that favoured non-overlapping, and thus shorter calls. To eliminate the possibility of a methodological bias we extended the CF duration analysis by measuring multiple calls within each bat activity audio. The spectrogram of a bat activity audio was calculated, and a</w:t>
       </w:r>
       <w:r>
         <w:t xml:space="preserve"> </w:t>
@@ -2989,7 +2998,7 @@
         <w:t xml:space="preserve"> </w:t>
       </w:r>
       <w:r>
-        <w:t xml:space="preserve">1.5 kHz. The main band typically consisted of the CF portions of one bat (multi-bat audio where CF frequencies of the bats were ambigously close were not analysed). Within the main band, continuous regions above a chosen threshold were labelled as CF call components. These CF component detections were then manually verified and their duration was calculated (SI ?????).</w:t>
+        <w:t xml:space="preserve">1.5 kHz. The main band typically consisted of the CF components of a bat’s call. Within the main band, continuous segments above a chosen threshold were labelled as CF call components. These CF component detections were then manually verified and their duration was calculated (SI ?????).</w:t>
       </w:r>
     </w:p>
     <w:p>
@@ -3001,7 +3010,7 @@
           <wp:inline>
             <wp:extent cx="3092778" cy="1863910"/>
             <wp:effectExtent b="0" l="0" r="0" t="0"/>
-            <wp:docPr descr="Figure 2.2: A-B: Example of a manually selected call used for individual call analysis, showing its spectrogram (A) and waveform (B) representation. The call was automatically segmented into its initial frequency-modulated (iFM), central constant-frequency (CF) and terminal frequency-modulated (tFM) components based on frequency change over time , using the itsfm package C-D: Examples of a single bat (C) and a multi-bat (D) recording used for windowed call analysis. The vertical lines indicate the borders between the 50-ms-long windows." title="" id="1" name="Picture"/>
+            <wp:docPr descr="Figure 2.2: Example input data for the individual (A,B) and windowed (C,D) call analysis. A-B: Example of a manually selected call used for individual call analysis, showing its spectrogram (A) and waveform (B) representation. C-D: Examples of a single bat (C) and a multi-bat (D) recording used for windowed call analysis. The vertical lines indicate the 50-ms-long windows used to split recordings." title="" id="1" name="Picture"/>
             <a:graphic>
               <a:graphicData uri="http://schemas.openxmlformats.org/drawingml/2006/picture">
                 <pic:pic>
@@ -3044,22 +3053,7 @@
         <w:pStyle w:val="ImageCaption"/>
       </w:pPr>
       <w:r>
-        <w:t xml:space="preserve">Figure 2.2: A-B: Example of a manually selected call used for individual call analysis, showing its spectrogram (A) and waveform (B) representation. The call was automatically segmented into its initial frequency-modulated (iFM), central constant-frequency (CF) and terminal frequency-modulated (tFM) components based on frequency change over time , using the</w:t>
-      </w:r>
-      <w:r>
-        <w:t xml:space="preserve"> </w:t>
-      </w:r>
-      <w:r>
-        <w:rPr>
-          <w:rStyle w:val="VerbatimChar"/>
-        </w:rPr>
-        <w:t xml:space="preserve">itsfm</w:t>
-      </w:r>
-      <w:r>
-        <w:t xml:space="preserve"> </w:t>
-      </w:r>
-      <w:r>
-        <w:t xml:space="preserve">package C-D: Examples of a single bat (C) and a multi-bat (D) recording used for windowed call analysis. The vertical lines indicate the borders between the 50-ms-long windows.</w:t>
+        <w:t xml:space="preserve">Figure 2.2: Example input data for the individual (A,B) and windowed (C,D) call analysis. A-B: Example of a manually selected call used for individual call analysis, showing its spectrogram (A) and waveform (B) representation. C-D: Examples of a single bat (C) and a multi-bat (D) recording used for windowed call analysis. The vertical lines indicate the 50-ms-long windows used to split recordings.</w:t>
       </w:r>
     </w:p>
     <w:bookmarkEnd w:id="27"/>
@@ -3095,7 +3089,10 @@
         <w:t xml:space="preserve">2.2</w:t>
       </w:r>
       <w:r>
-        <w:t xml:space="preserve">, SI</w:t>
+        <w:t xml:space="preserve"> </w:t>
+      </w:r>
+      <w:r>
+        <w:t xml:space="preserve">and SI</w:t>
       </w:r>
       <w:r>
         <w:t xml:space="preserve"> </w:t>
@@ -3104,10 +3101,7 @@
         <w:t xml:space="preserve">??</w:t>
       </w:r>
       <w:r>
-        <w:t xml:space="preserve"> </w:t>
-      </w:r>
-      <w:r>
-        <w:t xml:space="preserve">for details of window splitting). We chose a window duration of 50 ms as it provided high spectral resolution (FFT resolution of 20 Hz) that permits differentiating multiple CF components in the same window. Initial observations showed that 50 ms was also about the longest observed duration of a bat call in our data, and was about twice the length of typical calls. We kept only windows with loud calls by excluding all windows whose RMS level was less than 20 dB above the maximum RMS level of silent windows (SI</w:t>
+        <w:t xml:space="preserve">). We chose a window duration of 50 ms as it provided high spectral resolution (FFT resolution of 20 Hz) that permits differentiating multiple CF components in the same window. Initial observations showed that 50 ms was also about the longest observed duration of a bat call in our data, and was about twice the length of typical calls. We kept only windows with loud calls by excluding all windows whose RMS level was less than 20 dB above the maximum RMS level of silent windows (SI</w:t>
       </w:r>
       <w:r>
         <w:t xml:space="preserve"> </w:t>
@@ -3116,7 +3110,7 @@
         <w:t xml:space="preserve">??</w:t>
       </w:r>
       <w:r>
-        <w:t xml:space="preserve">). From the remaining windows that contained echolocation calls, we measured each window’s received RMS level, dominant frequencies and FM lower frequencies. We chose these measurements to complement the analogous measurements in the individual call analyses. The dominant frequencies describe the CF frequencies of multiple calls in the same window and were defined as local peaks of the smoothed power spectrum (SI ???). Dominant frequencies complement the individual call analysis’ CF peak frequency measurement. For instance, if bats</w:t>
+        <w:t xml:space="preserve">). From windows that contained echolocation calls, we measured received RMS level, dominant frequencies and FM lower frequencies. We chose these measurements to complement the analogous measurements in the individual call analyses. The dominant frequencies describe the CF frequencies of multiple calls in the same window and were defined as local peaks of the smoothed power spectrum (SI ???). Dominant frequencies complement the individual call analysis’ CF peak frequency measurement. For instance, if bats</w:t>
       </w:r>
       <w:r>
         <w:t xml:space="preserve"> </w:t>
@@ -3197,14 +3191,6 @@
       </w:r>
       <w:r>
         <w:t xml:space="preserve">dataset of multiple bats that were echolocating together without altering their calls in groups. We performed the same windowed call analysis on the virtual multi-bat audio as described above for the real multi-bat audio.</w:t>
-      </w:r>
-    </w:p>
-    <w:p>
-      <w:pPr>
-        <w:pStyle w:val="BodyText"/>
-      </w:pPr>
-      <w:r>
-        <w:t xml:space="preserve">XXXX-REACHED HERE—XXX</w:t>
       </w:r>
     </w:p>
     <w:bookmarkEnd w:id="28"/>
@@ -3317,7 +3303,32 @@
         <w:t xml:space="preserve"> </w:t>
       </w:r>
       <w:r>
-        <w:t xml:space="preserve">bats) calls in the individual call analysis.</w:t>
+        <w:t xml:space="preserve">bats) calls in the individual call analysis. The same categorisation was used even for the windowed call analysis too.</w:t>
+      </w:r>
+    </w:p>
+    <w:p>
+      <w:pPr>
+        <w:pStyle w:val="BodyText"/>
+      </w:pPr>
+      <w:r>
+        <w:t xml:space="preserve">To analyse differences in echolocation between single and multi-bat contexts we ran linear-mixed models (LMMs). Model fit was checked by performing residual diagnostics. Model coefficients were estimated using a Bayesian approach with non-informative priors, and the 95% highest posterior-density compatibility intervals (CoI) were used in reporting. The compatibility interval represents the lower and upper borders of the posterior distribution of the coefficient estimates. We would like to highlight that a compatibility interval is not equivalent to a confidence interval, even though the numerical values may be similar under certain cases</w:t>
+      </w:r>
+      <w:r>
+        <w:t xml:space="preserve"> </w:t>
+      </w:r>
+      <w:r>
+        <w:t xml:space="preserve">(51)</w:t>
+      </w:r>
+      <w:r>
+        <w:t xml:space="preserve">. Unlike confidence intervals, the compatibility interval allows a true probabilistic interpretation that the underlying parameter value falls within a range for the given dataset.</w:t>
+      </w:r>
+    </w:p>
+    <w:p>
+      <w:pPr>
+        <w:pStyle w:val="BodyText"/>
+      </w:pPr>
+      <w:r>
+        <w:t xml:space="preserve">To interpret the change in echolocation behaviour we calculated the difference and ratio of estimated coefficients across group contexts.</w:t>
       </w:r>
     </w:p>
     <w:bookmarkStart w:id="31" w:name="indcallstatanalysis"/>
@@ -3343,58 +3354,7 @@
         <w:pStyle w:val="FirstParagraph"/>
       </w:pPr>
       <w:r>
-        <w:t xml:space="preserve">We ran linear mixed-models (LMMs) with the measurement as response, group size as a categorical predictor (single, multi) and video-file ID as random intercept for all parameters. Model fit was initially checked by performing residual diagnostics. Model coefficients were then estimated using a Bayesian approach with non-informative priors using the</w:t>
-      </w:r>
-      <w:r>
-        <w:t xml:space="preserve"> </w:t>
-      </w:r>
-      <w:r>
-        <w:rPr>
-          <w:rStyle w:val="VerbatimChar"/>
-        </w:rPr>
-        <w:t xml:space="preserve">sim</w:t>
-      </w:r>
-      <w:r>
-        <w:t xml:space="preserve"> </w:t>
-      </w:r>
-      <w:r>
-        <w:t xml:space="preserve">function of the</w:t>
-      </w:r>
-      <w:r>
-        <w:t xml:space="preserve"> </w:t>
-      </w:r>
-      <w:r>
-        <w:t xml:space="preserve">‘</w:t>
-      </w:r>
-      <w:r>
-        <w:t xml:space="preserve">arm</w:t>
-      </w:r>
-      <w:r>
-        <w:t xml:space="preserve">’</w:t>
-      </w:r>
-      <w:r>
-        <w:t xml:space="preserve"> </w:t>
-      </w:r>
-      <w:r>
-        <w:t xml:space="preserve">package</w:t>
-      </w:r>
-      <w:r>
-        <w:t xml:space="preserve"> </w:t>
-      </w:r>
-      <w:r>
-        <w:t xml:space="preserve">(51)</w:t>
-      </w:r>
-      <w:r>
-        <w:t xml:space="preserve">, and the 95% highest posterior-density compatibility intervals (CoI) were used in reporting. The compatibility interval represents the lower and upper borders of the posterior distribution of the coefficient estimates. We would like to highlight that a compatibility interval is not equivalent to a confidence interval, even though the numerical values may be similar under certain cases</w:t>
-      </w:r>
-      <w:r>
-        <w:t xml:space="preserve"> </w:t>
-      </w:r>
-      <w:r>
-        <w:t xml:space="preserve">(52)</w:t>
-      </w:r>
-      <w:r>
-        <w:t xml:space="preserve">. Unlike confidence intervals, the compatibility interval allows a true probabilistic interpretation, of a given probability that the underlying parameter value falls within a range for the given dataset.</w:t>
+        <w:t xml:space="preserve">LMMs were run with each component measurement as response, group size as a categorical predictor (single, multi) and video-file ID as random intercept for all parameters.</w:t>
       </w:r>
     </w:p>
     <w:bookmarkEnd w:id="31"/>
@@ -3421,7 +3381,7 @@
         <w:pStyle w:val="FirstParagraph"/>
       </w:pPr>
       <w:r>
-        <w:t xml:space="preserve">The received level and lowest frequency measurements resulted in multiple values per flight-activity audio (one value per window). The measurements from one flight-activity audio are potentially correlated. We thus estimated the difference between single, multi and virtual-multi bat measurements using an LMM with group size as a categorical fixed effect (single, multi, virtual-multi), and flight-activity period and video-file ID as random intercepts.</w:t>
+        <w:t xml:space="preserve">The received level and lowest frequency measurements resulted in multiple values per flight-activity audio (one value per window). The measurements from one flight-activity audio are potentially correlated. We thus estimated the difference between single, multi and virtual-multi bat measurements using an LMM with group size as a categorical fixed effect (single, multi, virtual-multi), with flight-activity bout and hour of the night as random intercepts. Flight-activity bout was chosen to account for correlation across multiple windows of the same flight-activity, while hour of the night was chosen to account for overall changes in activity across the night.</w:t>
       </w:r>
     </w:p>
     <w:p>
@@ -3429,7 +3389,7 @@
         <w:pStyle w:val="BodyText"/>
       </w:pPr>
       <w:r>
-        <w:t xml:space="preserve">To quantify the change in dominant frequency range (</w:t>
+        <w:t xml:space="preserve">If bats are altering their CF frequencies to avoid spectral overlap, we expect an increase in the observed dominant frequency ranges from the windowed call analysis. To quantify the change in dominant frequency range (</w:t>
       </w:r>
       <m:oMath>
         <m:r>
@@ -3578,7 +3538,7 @@
         </m:sSub>
       </m:oMath>
       <w:r>
-        <w:t xml:space="preserve">), we first calculated it across each bat activity audio. We expect variation in the dominant frequency (and thus a non-zero dominant frequency range) across any bat activity for two reasons: 1) the effect of the bat’s Doppler shift compensation and 2) the Doppler shift due to the bat’s motion relative to the microphone will cause variation in the dominant frequency. These two effects will lead to non-zero dominant frequency range even for single-bat activities (SI</w:t>
+        <w:t xml:space="preserve">), we first calculated it across each bat activity audio. We expect a baseline non-zero variation in the dominant frequency even within one flight-activity recording for two reasons: 1) the bat’s Doppler shift compensation in flight and 2) the Doppler shift due to the bat’s motion relative to the microphone will cause variation in the dominant frequency. These two effects will lead to non-zero dominant frequency range even for single-bat activities (SI</w:t>
       </w:r>
       <w:r>
         <w:t xml:space="preserve"> </w:t>
@@ -3587,13 +3547,15 @@
         <w:t xml:space="preserve">??</w:t>
       </w:r>
       <w:r>
-        <w:t xml:space="preserve">). An LMM was built where dominant frequency with dominant frequency as the response variable, group-type as the fixed effect, and the video-file as a random intercept (a proxy for time).</w:t>
-      </w:r>
-      <w:r>
-        <w:t xml:space="preserve"> </w:t>
-      </w:r>
-      <w:r>
-        <w:t xml:space="preserve">Since different bat individuals emit different CF frequencies</w:t>
+        <w:t xml:space="preserve">). We thus compare the dominant frequency range between single, multi and virtual-multi bat audio. An LMM was built with dominant frequency as the response variable, group-type as the fixed effect, and the video-file as a random intercept (a proxy for time).</w:t>
+      </w:r>
+    </w:p>
+    <w:p>
+      <w:pPr>
+        <w:pStyle w:val="BodyText"/>
+      </w:pPr>
+      <w:r>
+        <w:t xml:space="preserve">Since individual bats emit unique CF frequencies</w:t>
       </w:r>
       <w:r>
         <w:t xml:space="preserve"> </w:t>
@@ -3602,15 +3564,7 @@
         <w:t xml:space="preserve">(37)</w:t>
       </w:r>
       <w:r>
-        <w:t xml:space="preserve">, we expect an increased dominant frequency range in virtual multi-bat contexts compared to single-bat contexts. Furthermore, if bats in real multi-bat contexts actively alter their call frequency, we expected an increased dominant frequency range compared to both single-bat and to virtual multi-bat contexts.</w:t>
-      </w:r>
-    </w:p>
-    <w:p>
-      <w:pPr>
-        <w:pStyle w:val="BodyText"/>
-      </w:pPr>
-      <w:r>
-        <w:t xml:space="preserve">To understand the theoretically expected dominant frequency range from single and multi bat flights, (and thus the expected range difference) we also performed simulations quantifying Doppler shift and Doppler shift compensation parametrised by the observed data (SI</w:t>
+        <w:t xml:space="preserve">, we expect an obvious increased dominant frequency range in virtual multi-bat contexts compared to single-bat contexts. Furthermore, if bats in real multi-bat contexts actively alter their call frequency, we expected an increased dominant frequency range compared to both single-bat and to virtual multi-bat contexts. To understand the theoretically expected dominant frequency range from single and multi bat flights, (and thus the expected range difference) we also performed simulations quantifying Doppler shift and Doppler shift compensation parametrised by the observed data (SI</w:t>
       </w:r>
       <w:r>
         <w:t xml:space="preserve"> </w:t>
@@ -3622,7 +3576,7 @@
         <w:t xml:space="preserve"> </w:t>
       </w:r>
       <w:r>
-        <w:t xml:space="preserve">for details of simulation and results). Briefly we simulated a Doppler-shift compensating bat emitting frequencies between 100-111 kHz, flying past a microphone at various speeds between 1.5-4.5 m/s. The dominant frequency range was calculated as the absolute difference between the frequency recorded by the microphone at the beginning of the flight and the end of the flight. The dominant frequency range estimates from the simulations informed the interpretation of the observed data.</w:t>
+        <w:t xml:space="preserve">for details of simulation and results). Briefly, we simulated a bat emitting frequencies between 100-111 kHz while flying at a constant speed (set to between 1.5-4.5 m/s), flying past a microphone located on one side. The dominant frequency range was calculated as the absolute difference between the frequency recorded by the microphone at the beginning of the flight and the end of the flight. The dominant frequency range estimates from the simulations informed the interpretation of the observed data.</w:t>
       </w:r>
     </w:p>
     <w:bookmarkEnd w:id="32"/>
@@ -3655,7 +3609,7 @@
         <w:t xml:space="preserve"> </w:t>
       </w:r>
       <w:r>
-        <w:t xml:space="preserve">(53)</w:t>
+        <w:t xml:space="preserve">(52)</w:t>
       </w:r>
       <w:r>
         <w:t xml:space="preserve"> </w:t>
@@ -3667,13 +3621,13 @@
         <w:t xml:space="preserve"> </w:t>
       </w:r>
       <w:r>
-        <w:t xml:space="preserve">(54–58)</w:t>
+        <w:t xml:space="preserve">(53–57)</w:t>
       </w:r>
       <w:r>
         <w:t xml:space="preserve">. Reproducible analysis, documentation and presentation were enabled by the Jupyter Notebook and Rmarkdown projects</w:t>
       </w:r>
       <w:r>
-        <w:t xml:space="preserve">(59,60)</w:t>
+        <w:t xml:space="preserve">(58,59)</w:t>
       </w:r>
       <w:r>
         <w:t xml:space="preserve">. Audio visualisation, preliminary measurements and single call annotations were done with Audacity</w:t>
@@ -3682,18 +3636,18 @@
         <w:t xml:space="preserve"> </w:t>
       </w:r>
       <w:r>
+        <w:t xml:space="preserve">(60)</w:t>
+      </w:r>
+      <w:r>
+        <w:t xml:space="preserve">. LMMs were run in R</w:t>
+      </w:r>
+      <w:r>
+        <w:t xml:space="preserve"> </w:t>
+      </w:r>
+      <w:r>
         <w:t xml:space="preserve">(61)</w:t>
       </w:r>
       <w:r>
-        <w:t xml:space="preserve">. LMMs were run in R</w:t>
-      </w:r>
-      <w:r>
-        <w:t xml:space="preserve"> </w:t>
-      </w:r>
-      <w:r>
-        <w:t xml:space="preserve">(62)</w:t>
-      </w:r>
-      <w:r>
         <w:t xml:space="preserve"> </w:t>
       </w:r>
       <w:r>
@@ -3751,7 +3705,7 @@
         <w:t xml:space="preserve"> </w:t>
       </w:r>
       <w:r>
-        <w:t xml:space="preserve">(51,63,64)</w:t>
+        <w:t xml:space="preserve">(62–64)</w:t>
       </w:r>
       <w:r>
         <w:t xml:space="preserve">.</w:t>
@@ -3814,7 +3768,7 @@
         <w:t xml:space="preserve"> </w:t>
       </w:r>
       <w:r>
-        <w:t xml:space="preserve">as they flew alone and with other bats in a natural cave. The bats performed various flight behaviours in the cave, such as circling, approaches (when two or more bats flew towards each other) and following (one bat behind another) flights. The duration of continuously observed flight bouts varied strongly, ranging from about 0.1 s to 62 s (median: 1.04 s , 95%ile range: 0.5-8.54 s).</w:t>
+        <w:t xml:space="preserve">as they flew alone and with other bats in a natural cave. The bats performed various flight behaviours in the cave, such as circling, approaches (when two or more bats flew towards each other) and following (one bat behind another) flights. The duration of continuously observed flight bouts varied strongly, ranging from about 0.1 s to 62 s (median: 1.04 s , 95%ile range: 0.5-8.54 s WHAT SAMPLE SIZE????).</w:t>
       </w:r>
     </w:p>
     <w:p>
@@ -3822,7 +3776,15 @@
         <w:pStyle w:val="BodyText"/>
       </w:pPr>
       <w:r>
-        <w:t xml:space="preserve">In general, the acoustic parameters of individual calls mostly did not differ between single-bat and multi-bat contexts. Likewise, the windowed call-analysis revealed no major differences in received level and FM lowest frequency between single-bat and multi-bat and between multi-bat and virtual-multi-bat conditions. In contrast, the dominant-frequency range in the windowed analysis, however, was larger in multi-bat conditions compared to single-bat conditions.</w:t>
+        <w:t xml:space="preserve">STOPPED HERE FOR NOW——————————-x</w:t>
+      </w:r>
+    </w:p>
+    <w:p>
+      <w:pPr>
+        <w:pStyle w:val="BodyText"/>
+      </w:pPr>
+      <w:r>
+        <w:t xml:space="preserve">In general, the acoustic parameters of individual calls mostly did not differ between single-bat and multi-bat contexts. Likewise, the windowed call-analysis revealed no major differences in received level and FM lowest frequency between single-bat and multi-bat and between multi-bat and virtual-multi-bat conditions. As theoretically expected, the dominant-frequency range in the windowed analysis, was larger in multi-bat conditions compared to single-bat conditions.</w:t>
       </w:r>
     </w:p>
     <w:bookmarkStart w:id="36" w:name="individual-call-analysis"/>
@@ -12454,7 +12416,7 @@
       </w:r>
     </w:p>
     <w:bookmarkEnd w:id="103"/>
-    <w:bookmarkStart w:id="105" w:name="ref-arm"/>
+    <w:bookmarkStart w:id="104" w:name="ref-nalborczyk2019pragmatism"/>
     <w:p>
       <w:pPr>
         <w:pStyle w:val="Bibliography"/>
@@ -12469,28 +12431,42 @@
         <w:t xml:space="preserve">	</w:t>
       </w:r>
       <w:r>
-        <w:t xml:space="preserve">Gelman A, Su Y-S. Arm: Data analysis using regression and multilevel/hierarchical models. 2020. Available from:</w:t>
-      </w:r>
-      <w:r>
-        <w:t xml:space="preserve"> </w:t>
-      </w:r>
-      <w:hyperlink r:id="rId104">
-        <w:r>
-          <w:rPr>
-            <w:rStyle w:val="Hyperlink"/>
-          </w:rPr>
-          <w:t xml:space="preserve">https://CRAN.R-project.org/package=arm</w:t>
-        </w:r>
-      </w:hyperlink>
+        <w:t xml:space="preserve">Nalborczyk L, Bürkner P-C, Williams DR, Savalei V. Pragmatism should not be a substitute for statistical literacy, a commentary on albers, kiers, and van ravenzwaaij (2018). Collabra: Psychology. 2019;5(1).</w:t>
+      </w:r>
+      <w:r>
+        <w:t xml:space="preserve"> </w:t>
+      </w:r>
+    </w:p>
+    <w:bookmarkEnd w:id="104"/>
+    <w:bookmarkStart w:id="105" w:name="ref-van1995python"/>
+    <w:p>
+      <w:pPr>
+        <w:pStyle w:val="Bibliography"/>
+      </w:pPr>
+      <w:r>
+        <w:t xml:space="preserve">52.</w:t>
+      </w:r>
+      <w:r>
+        <w:t xml:space="preserve"> </w:t>
+      </w:r>
+      <w:r>
+        <w:t xml:space="preserve">	</w:t>
+      </w:r>
+      <w:r>
+        <w:t xml:space="preserve">Van Rossum G, Drake Jr FL. Python reference manual. Centrum voor Wiskunde en Informatica Amsterdam; 1995.</w:t>
+      </w:r>
+      <w:r>
+        <w:t xml:space="preserve"> </w:t>
+      </w:r>
     </w:p>
     <w:bookmarkEnd w:id="105"/>
-    <w:bookmarkStart w:id="106" w:name="ref-nalborczyk2019pragmatism"/>
+    <w:bookmarkStart w:id="107" w:name="ref-2020SciPy"/>
     <w:p>
       <w:pPr>
         <w:pStyle w:val="Bibliography"/>
       </w:pPr>
       <w:r>
-        <w:t xml:space="preserve">52.</w:t>
+        <w:t xml:space="preserve">53.</w:t>
       </w:r>
       <w:r>
         <w:t xml:space="preserve"> </w:t>
@@ -12499,50 +12475,6 @@
         <w:t xml:space="preserve">	</w:t>
       </w:r>
       <w:r>
-        <w:t xml:space="preserve">Nalborczyk L, Bürkner P-C, Williams DR, Savalei V. Pragmatism should not be a substitute for statistical literacy, a commentary on albers, kiers, and van ravenzwaaij (2018). Collabra: Psychology. 2019;5(1).</w:t>
-      </w:r>
-      <w:r>
-        <w:t xml:space="preserve"> </w:t>
-      </w:r>
-    </w:p>
-    <w:bookmarkEnd w:id="106"/>
-    <w:bookmarkStart w:id="107" w:name="ref-van1995python"/>
-    <w:p>
-      <w:pPr>
-        <w:pStyle w:val="Bibliography"/>
-      </w:pPr>
-      <w:r>
-        <w:t xml:space="preserve">53.</w:t>
-      </w:r>
-      <w:r>
-        <w:t xml:space="preserve"> </w:t>
-      </w:r>
-      <w:r>
-        <w:t xml:space="preserve">	</w:t>
-      </w:r>
-      <w:r>
-        <w:t xml:space="preserve">Van Rossum G, Drake Jr FL. Python reference manual. Centrum voor Wiskunde en Informatica Amsterdam; 1995.</w:t>
-      </w:r>
-      <w:r>
-        <w:t xml:space="preserve"> </w:t>
-      </w:r>
-    </w:p>
-    <w:bookmarkEnd w:id="107"/>
-    <w:bookmarkStart w:id="109" w:name="ref-2020SciPy"/>
-    <w:p>
-      <w:pPr>
-        <w:pStyle w:val="Bibliography"/>
-      </w:pPr>
-      <w:r>
-        <w:t xml:space="preserve">54.</w:t>
-      </w:r>
-      <w:r>
-        <w:t xml:space="preserve"> </w:t>
-      </w:r>
-      <w:r>
-        <w:t xml:space="preserve">	</w:t>
-      </w:r>
-      <w:r>
         <w:t xml:space="preserve">Virtanen P, Gommers R, Oliphant TE, Haberland M, Reddy T, Cournapeau D, et al.</w:t>
       </w:r>
       <w:r>
@@ -12557,7 +12489,7 @@
       <w:r>
         <w:t xml:space="preserve"> </w:t>
       </w:r>
-      <w:hyperlink r:id="rId108">
+      <w:hyperlink r:id="rId106">
         <w:r>
           <w:rPr>
             <w:rStyle w:val="Hyperlink"/>
@@ -12566,14 +12498,58 @@
         </w:r>
       </w:hyperlink>
     </w:p>
+    <w:bookmarkEnd w:id="107"/>
+    <w:bookmarkStart w:id="108" w:name="ref-numpy"/>
+    <w:p>
+      <w:pPr>
+        <w:pStyle w:val="Bibliography"/>
+      </w:pPr>
+      <w:r>
+        <w:t xml:space="preserve">54.</w:t>
+      </w:r>
+      <w:r>
+        <w:t xml:space="preserve"> </w:t>
+      </w:r>
+      <w:r>
+        <w:t xml:space="preserve">	</w:t>
+      </w:r>
+      <w:r>
+        <w:t xml:space="preserve">Oliphant TE. A guide to NumPy. Vol. 1. Trelgol Publishing USA; 2006.</w:t>
+      </w:r>
+      <w:r>
+        <w:t xml:space="preserve"> </w:t>
+      </w:r>
+    </w:p>
+    <w:bookmarkEnd w:id="108"/>
+    <w:bookmarkStart w:id="109" w:name="ref-matplotlib"/>
+    <w:p>
+      <w:pPr>
+        <w:pStyle w:val="Bibliography"/>
+      </w:pPr>
+      <w:r>
+        <w:t xml:space="preserve">55.</w:t>
+      </w:r>
+      <w:r>
+        <w:t xml:space="preserve"> </w:t>
+      </w:r>
+      <w:r>
+        <w:t xml:space="preserve">	</w:t>
+      </w:r>
+      <w:r>
+        <w:t xml:space="preserve">Hunter JD. Matplotlib: A 2D graphics environment. Computing in science &amp; engineering. 2007;9(3):90–5.</w:t>
+      </w:r>
+      <w:r>
+        <w:t xml:space="preserve"> </w:t>
+      </w:r>
+    </w:p>
     <w:bookmarkEnd w:id="109"/>
-    <w:bookmarkStart w:id="110" w:name="ref-numpy"/>
+    <w:bookmarkStart w:id="111" w:name="ref-soundfile"/>
     <w:p>
       <w:pPr>
         <w:pStyle w:val="Bibliography"/>
       </w:pPr>
       <w:r>
-        <w:t xml:space="preserve">55.</w:t>
+        <w:t xml:space="preserve">56.</w:t>
       </w:r>
       <w:r>
         <w:t xml:space="preserve"> </w:t>
@@ -12582,56 +12558,12 @@
         <w:t xml:space="preserve">	</w:t>
       </w:r>
       <w:r>
-        <w:t xml:space="preserve">Oliphant TE. A guide to NumPy. Vol. 1. Trelgol Publishing USA; 2006.</w:t>
-      </w:r>
-      <w:r>
-        <w:t xml:space="preserve"> </w:t>
-      </w:r>
-    </w:p>
-    <w:bookmarkEnd w:id="110"/>
-    <w:bookmarkStart w:id="111" w:name="ref-matplotlib"/>
-    <w:p>
-      <w:pPr>
-        <w:pStyle w:val="Bibliography"/>
-      </w:pPr>
-      <w:r>
-        <w:t xml:space="preserve">56.</w:t>
-      </w:r>
-      <w:r>
-        <w:t xml:space="preserve"> </w:t>
-      </w:r>
-      <w:r>
-        <w:t xml:space="preserve">	</w:t>
-      </w:r>
-      <w:r>
-        <w:t xml:space="preserve">Hunter JD. Matplotlib: A 2D graphics environment. Computing in science &amp; engineering. 2007;9(3):90–5.</w:t>
-      </w:r>
-      <w:r>
-        <w:t xml:space="preserve"> </w:t>
-      </w:r>
-    </w:p>
-    <w:bookmarkEnd w:id="111"/>
-    <w:bookmarkStart w:id="113" w:name="ref-soundfile"/>
-    <w:p>
-      <w:pPr>
-        <w:pStyle w:val="Bibliography"/>
-      </w:pPr>
-      <w:r>
-        <w:t xml:space="preserve">57.</w:t>
-      </w:r>
-      <w:r>
-        <w:t xml:space="preserve"> </w:t>
-      </w:r>
-      <w:r>
-        <w:t xml:space="preserve">	</w:t>
-      </w:r>
-      <w:r>
         <w:t xml:space="preserve">Bechtold B, Geier M. SoundFile. 2019. Available from:</w:t>
       </w:r>
       <w:r>
         <w:t xml:space="preserve"> </w:t>
       </w:r>
-      <w:hyperlink r:id="rId112">
+      <w:hyperlink r:id="rId110">
         <w:r>
           <w:rPr>
             <w:rStyle w:val="Hyperlink"/>
@@ -12640,14 +12572,58 @@
         </w:r>
       </w:hyperlink>
     </w:p>
+    <w:bookmarkEnd w:id="111"/>
+    <w:bookmarkStart w:id="112" w:name="ref-pandas"/>
+    <w:p>
+      <w:pPr>
+        <w:pStyle w:val="Bibliography"/>
+      </w:pPr>
+      <w:r>
+        <w:t xml:space="preserve">57.</w:t>
+      </w:r>
+      <w:r>
+        <w:t xml:space="preserve"> </w:t>
+      </w:r>
+      <w:r>
+        <w:t xml:space="preserve">	</w:t>
+      </w:r>
+      <w:r>
+        <w:t xml:space="preserve">McKinney W, others. Data structures for statistical computing in python. In: Proceedings of the 9th python in science conference. Austin, TX; 2010. p. 51–6.</w:t>
+      </w:r>
+      <w:r>
+        <w:t xml:space="preserve"> </w:t>
+      </w:r>
+    </w:p>
+    <w:bookmarkEnd w:id="112"/>
+    <w:bookmarkStart w:id="113" w:name="ref-jupyter"/>
+    <w:p>
+      <w:pPr>
+        <w:pStyle w:val="Bibliography"/>
+      </w:pPr>
+      <w:r>
+        <w:t xml:space="preserve">58.</w:t>
+      </w:r>
+      <w:r>
+        <w:t xml:space="preserve"> </w:t>
+      </w:r>
+      <w:r>
+        <w:t xml:space="preserve">	</w:t>
+      </w:r>
+      <w:r>
+        <w:t xml:space="preserve">Kluyver T, Ragan-Kelley B, Pérez F, Granger B, Bussonnier M, Frederic J, et al. Jupyter notebooks – a publishing format for reproducible computational workflows. Loizides F, Schmidt B, editors. IOS Press; 2016. p. 87–90.</w:t>
+      </w:r>
+      <w:r>
+        <w:t xml:space="preserve"> </w:t>
+      </w:r>
+    </w:p>
     <w:bookmarkEnd w:id="113"/>
-    <w:bookmarkStart w:id="114" w:name="ref-pandas"/>
+    <w:bookmarkStart w:id="115" w:name="ref-rmarkdown"/>
     <w:p>
       <w:pPr>
         <w:pStyle w:val="Bibliography"/>
       </w:pPr>
       <w:r>
-        <w:t xml:space="preserve">58.</w:t>
+        <w:t xml:space="preserve">59.</w:t>
       </w:r>
       <w:r>
         <w:t xml:space="preserve"> </w:t>
@@ -12656,56 +12632,12 @@
         <w:t xml:space="preserve">	</w:t>
       </w:r>
       <w:r>
-        <w:t xml:space="preserve">McKinney W, others. Data structures for statistical computing in python. In: Proceedings of the 9th python in science conference. Austin, TX; 2010. p. 51–6.</w:t>
-      </w:r>
-      <w:r>
-        <w:t xml:space="preserve"> </w:t>
-      </w:r>
-    </w:p>
-    <w:bookmarkEnd w:id="114"/>
-    <w:bookmarkStart w:id="115" w:name="ref-jupyter"/>
-    <w:p>
-      <w:pPr>
-        <w:pStyle w:val="Bibliography"/>
-      </w:pPr>
-      <w:r>
-        <w:t xml:space="preserve">59.</w:t>
-      </w:r>
-      <w:r>
-        <w:t xml:space="preserve"> </w:t>
-      </w:r>
-      <w:r>
-        <w:t xml:space="preserve">	</w:t>
-      </w:r>
-      <w:r>
-        <w:t xml:space="preserve">Kluyver T, Ragan-Kelley B, Pérez F, Granger B, Bussonnier M, Frederic J, et al. Jupyter notebooks – a publishing format for reproducible computational workflows. Loizides F, Schmidt B, editors. IOS Press; 2016. p. 87–90.</w:t>
-      </w:r>
-      <w:r>
-        <w:t xml:space="preserve"> </w:t>
-      </w:r>
-    </w:p>
-    <w:bookmarkEnd w:id="115"/>
-    <w:bookmarkStart w:id="117" w:name="ref-rmarkdown"/>
-    <w:p>
-      <w:pPr>
-        <w:pStyle w:val="Bibliography"/>
-      </w:pPr>
-      <w:r>
-        <w:t xml:space="preserve">60.</w:t>
-      </w:r>
-      <w:r>
-        <w:t xml:space="preserve"> </w:t>
-      </w:r>
-      <w:r>
-        <w:t xml:space="preserve">	</w:t>
-      </w:r>
-      <w:r>
         <w:t xml:space="preserve">Xie Y, Allaire JJ, Grolemund G. R markdown: The definitive guide. Boca Raton, Florida: Chapman; Hall/CRC; 2018. Available from:</w:t>
       </w:r>
       <w:r>
         <w:t xml:space="preserve"> </w:t>
       </w:r>
-      <w:hyperlink r:id="rId116">
+      <w:hyperlink r:id="rId114">
         <w:r>
           <w:rPr>
             <w:rStyle w:val="Hyperlink"/>
@@ -12714,14 +12646,14 @@
         </w:r>
       </w:hyperlink>
     </w:p>
-    <w:bookmarkEnd w:id="117"/>
-    <w:bookmarkStart w:id="119" w:name="ref-audacity"/>
+    <w:bookmarkEnd w:id="115"/>
+    <w:bookmarkStart w:id="117" w:name="ref-audacity"/>
     <w:p>
       <w:pPr>
         <w:pStyle w:val="Bibliography"/>
       </w:pPr>
       <w:r>
-        <w:t xml:space="preserve">61.</w:t>
+        <w:t xml:space="preserve">60.</w:t>
       </w:r>
       <w:r>
         <w:t xml:space="preserve"> </w:t>
@@ -12735,7 +12667,7 @@
       <w:r>
         <w:t xml:space="preserve"> </w:t>
       </w:r>
-      <w:hyperlink r:id="rId118">
+      <w:hyperlink r:id="rId116">
         <w:r>
           <w:rPr>
             <w:rStyle w:val="Hyperlink"/>
@@ -12744,14 +12676,14 @@
         </w:r>
       </w:hyperlink>
     </w:p>
-    <w:bookmarkEnd w:id="119"/>
-    <w:bookmarkStart w:id="121" w:name="ref-R4"/>
+    <w:bookmarkEnd w:id="117"/>
+    <w:bookmarkStart w:id="119" w:name="ref-R4"/>
     <w:p>
       <w:pPr>
         <w:pStyle w:val="Bibliography"/>
       </w:pPr>
       <w:r>
-        <w:t xml:space="preserve">62.</w:t>
+        <w:t xml:space="preserve">61.</w:t>
       </w:r>
       <w:r>
         <w:t xml:space="preserve"> </w:t>
@@ -12765,7 +12697,7 @@
       <w:r>
         <w:t xml:space="preserve"> </w:t>
       </w:r>
-      <w:hyperlink r:id="rId120">
+      <w:hyperlink r:id="rId118">
         <w:r>
           <w:rPr>
             <w:rStyle w:val="Hyperlink"/>
@@ -12774,8 +12706,47 @@
         </w:r>
       </w:hyperlink>
     </w:p>
+    <w:bookmarkEnd w:id="119"/>
+    <w:bookmarkStart w:id="121" w:name="ref-lme4"/>
+    <w:p>
+      <w:pPr>
+        <w:pStyle w:val="Bibliography"/>
+      </w:pPr>
+      <w:r>
+        <w:t xml:space="preserve">62.</w:t>
+      </w:r>
+      <w:r>
+        <w:t xml:space="preserve"> </w:t>
+      </w:r>
+      <w:r>
+        <w:t xml:space="preserve">	</w:t>
+      </w:r>
+      <w:r>
+        <w:t xml:space="preserve">Bates D, Mächler M, Bolker B, Walker S. Fitting linear mixed-effects models using</w:t>
+      </w:r>
+      <w:r>
+        <w:t xml:space="preserve"> </w:t>
+      </w:r>
+      <w:r>
+        <w:t xml:space="preserve">lme4</w:t>
+      </w:r>
+      <w:r>
+        <w:t xml:space="preserve">. Journal of Statistical Software. 2015;67(1):1–48. doi:</w:t>
+      </w:r>
+      <w:r>
+        <w:t xml:space="preserve"> </w:t>
+      </w:r>
+      <w:hyperlink r:id="rId120">
+        <w:r>
+          <w:rPr>
+            <w:rStyle w:val="Hyperlink"/>
+          </w:rPr>
+          <w:t xml:space="preserve">10.18637/jss.v067.i01</w:t>
+        </w:r>
+      </w:hyperlink>
+    </w:p>
     <w:bookmarkEnd w:id="121"/>
-    <w:bookmarkStart w:id="123" w:name="ref-lme4"/>
+    <w:bookmarkStart w:id="123" w:name="ref-arm"/>
     <w:p>
       <w:pPr>
         <w:pStyle w:val="Bibliography"/>
@@ -12790,16 +12761,7 @@
         <w:t xml:space="preserve">	</w:t>
       </w:r>
       <w:r>
-        <w:t xml:space="preserve">Bates D, Mächler M, Bolker B, Walker S. Fitting linear mixed-effects models using</w:t>
-      </w:r>
-      <w:r>
-        <w:t xml:space="preserve"> </w:t>
-      </w:r>
-      <w:r>
-        <w:t xml:space="preserve">lme4</w:t>
-      </w:r>
-      <w:r>
-        <w:t xml:space="preserve">. Journal of Statistical Software. 2015;67(1):1–48. doi:</w:t>
+        <w:t xml:space="preserve">Gelman A, Su Y-S. Arm: Data analysis using regression and multilevel/hierarchical models. 2020. Available from:</w:t>
       </w:r>
       <w:r>
         <w:t xml:space="preserve"> </w:t>
@@ -12809,7 +12771,7 @@
           <w:rPr>
             <w:rStyle w:val="Hyperlink"/>
           </w:rPr>
-          <w:t xml:space="preserve">10.18637/jss.v067.i01</w:t>
+          <w:t xml:space="preserve">https://CRAN.R-project.org/package=arm</w:t>
         </w:r>
       </w:hyperlink>
     </w:p>

</xml_diff>

<commit_message>
Some changes to the generating_summary_data .. notebook. Can't figure out where some weirdly long annotations are coming from.
</commit_message>
<xml_diff>
--- a/hbc_paper/main_paper.docx
+++ b/hbc_paper/main_paper.docx
@@ -1936,14 +1936,6 @@
           <w:rStyle w:val="VerbatimChar"/>
         </w:rPr>
         <w:t xml:space="preserve">## Warning: package 'stringi' was built under R version 4.0.5</w:t>
-      </w:r>
-    </w:p>
-    <w:p>
-      <w:pPr>
-        <w:pStyle w:val="FirstParagraph"/>
-      </w:pPr>
-      <w:r>
-        <w:t xml:space="preserve">STILL NEED TO IMPLEMENT THE CHANGES FROM METHODS ONWARDS IN V7!!!</w:t>
       </w:r>
     </w:p>
     <w:bookmarkStart w:id="21" w:name="intro"/>
@@ -3775,6 +3767,30 @@
       <w:pPr>
         <w:pStyle w:val="BodyText"/>
       </w:pPr>
+      <w:r>
+        <w:t xml:space="preserve">GET SUMMARY DATA FROM</w:t>
+      </w:r>
+      <w:r>
+        <w:t xml:space="preserve"> </w:t>
+      </w:r>
+      <w:r>
+        <w:t xml:space="preserve">‘</w:t>
+      </w:r>
+      <w:r>
+        <w:t xml:space="preserve">generating_summary_data_and_plot_for_manuscript.ipynb</w:t>
+      </w:r>
+      <w:r>
+        <w:t xml:space="preserve">’</w:t>
+      </w:r>
+      <w:r>
+        <w:t xml:space="preserve"> </w:t>
+      </w:r>
+      <w:r>
+        <w:t xml:space="preserve">with jupyter notebook –notebook-dir=D:</w:t>
+      </w:r>
+      <w:r>
+        <w:t xml:space="preserve"> </w:t>
+      </w:r>
       <w:r>
         <w:t xml:space="preserve">STOPPED HERE FOR NOW——————————-x</w:t>
       </w:r>

</xml_diff>

<commit_message>
Work on the outlook. Discussion still remains to be finished.
</commit_message>
<xml_diff>
--- a/hbc_paper/main_paper.docx
+++ b/hbc_paper/main_paper.docx
@@ -3760,7 +3760,7 @@
         <w:t xml:space="preserve"> </w:t>
       </w:r>
       <w:r>
-        <w:t xml:space="preserve">as they flew alone and with other bats in a natural cave. The bats performed various flight behaviours in the cave, such as circling, approaches (when two or more bats flew towards each other) and following (one bat behind another) flights. The duration of continuously observed flight bouts varied strongly, ranging from about 0.1 s to 62 s (median: 1.04 s , 95%ile range: 0.5-8.54 s WHAT SAMPLE SIZE????).</w:t>
+        <w:t xml:space="preserve">as they flew alone and with other bats in a natural cave. The bats performed various flight behaviours in the cave, such as circling, approaches (when two or more bats flew towards each other) and following (one bat behind another) flights. A total of NUMBER HERE flight activities were annotated from the video, whose durations RANGED FROM X-Y.From these flight activities we were able to obtain XXYY synchronised audio clips, where were used in the individual and windowed call analysis.</w:t>
       </w:r>
     </w:p>
     <w:p>
@@ -3768,31 +3768,7 @@
         <w:pStyle w:val="BodyText"/>
       </w:pPr>
       <w:r>
-        <w:t xml:space="preserve">GET SUMMARY DATA FROM</w:t>
-      </w:r>
-      <w:r>
-        <w:t xml:space="preserve"> </w:t>
-      </w:r>
-      <w:r>
-        <w:t xml:space="preserve">‘</w:t>
-      </w:r>
-      <w:r>
-        <w:t xml:space="preserve">generating_summary_data_and_plot_for_manuscript.ipynb</w:t>
-      </w:r>
-      <w:r>
-        <w:t xml:space="preserve">’</w:t>
-      </w:r>
-      <w:r>
-        <w:t xml:space="preserve"> </w:t>
-      </w:r>
-      <w:r>
-        <w:t xml:space="preserve">with jupyter notebook –notebook-dir=D:</w:t>
-      </w:r>
-      <w:r>
-        <w:t xml:space="preserve"> </w:t>
-      </w:r>
-      <w:r>
-        <w:t xml:space="preserve">STOPPED HERE FOR NOW——————————-x</w:t>
+        <w:t xml:space="preserve">STILL STUCK HERE – THERE ARE SOME ARBIT LONG ANNOTATIONS – NEED ACCESS TO THE VIDEO FILES….</w:t>
       </w:r>
     </w:p>
     <w:p>
@@ -3996,7 +3972,149 @@
         <w:pStyle w:val="BodyText"/>
       </w:pPr>
       <w:r>
-        <w:t xml:space="preserve">We measured 13 acoustic parameters of the initial and terminal frequency-modulated (iFM, tFM) and of the central constant-frequency (CF) component of 226 individual horseshoe bat echolocation calls (Figure</w:t>
+        <w:t xml:space="preserve">We measured 13 acoustic parameters of the initial and terminal frequency-modulated (iFM, tFM) and of the central constant-frequency (CF) component of 226 individual horseshoe bat echolocation calls (</w:t>
+      </w:r>
+      <m:oMath>
+        <m:sSub>
+          <m:e>
+            <m:r>
+              <m:t>N</m:t>
+            </m:r>
+          </m:e>
+          <m:sub>
+            <m:r>
+              <m:t>c</m:t>
+            </m:r>
+            <m:r>
+              <m:t>a</m:t>
+            </m:r>
+            <m:r>
+              <m:t>l</m:t>
+            </m:r>
+            <m:r>
+              <m:t>l</m:t>
+            </m:r>
+            <m:r>
+              <m:t>s</m:t>
+            </m:r>
+            <m:r>
+              <m:t> </m:t>
+            </m:r>
+            <m:r>
+              <m:t>s</m:t>
+            </m:r>
+            <m:r>
+              <m:t>i</m:t>
+            </m:r>
+            <m:r>
+              <m:t>n</m:t>
+            </m:r>
+            <m:r>
+              <m:t>g</m:t>
+            </m:r>
+            <m:r>
+              <m:t>l</m:t>
+            </m:r>
+            <m:r>
+              <m:t>e</m:t>
+            </m:r>
+            <m:r>
+              <m:t> </m:t>
+            </m:r>
+            <m:r>
+              <m:t>b</m:t>
+            </m:r>
+            <m:r>
+              <m:t>a</m:t>
+            </m:r>
+            <m:r>
+              <m:t>t</m:t>
+            </m:r>
+          </m:sub>
+        </m:sSub>
+        <m:r>
+          <m:rPr>
+            <m:sty m:val="p"/>
+          </m:rPr>
+          <m:t>=</m:t>
+        </m:r>
+      </m:oMath>
+      <w:r>
+        <w:t xml:space="preserve"> </w:t>
+      </w:r>
+      <w:r>
+        <w:t xml:space="preserve">177,</w:t>
+      </w:r>
+      <w:r>
+        <w:t xml:space="preserve"> </w:t>
+      </w:r>
+      <m:oMath>
+        <m:sSub>
+          <m:e>
+            <m:r>
+              <m:t>N</m:t>
+            </m:r>
+          </m:e>
+          <m:sub>
+            <m:r>
+              <m:t>c</m:t>
+            </m:r>
+            <m:r>
+              <m:t>a</m:t>
+            </m:r>
+            <m:r>
+              <m:t>l</m:t>
+            </m:r>
+            <m:r>
+              <m:t>l</m:t>
+            </m:r>
+            <m:r>
+              <m:t>s</m:t>
+            </m:r>
+            <m:r>
+              <m:t> </m:t>
+            </m:r>
+            <m:r>
+              <m:t>m</m:t>
+            </m:r>
+            <m:r>
+              <m:t>u</m:t>
+            </m:r>
+            <m:r>
+              <m:t>l</m:t>
+            </m:r>
+            <m:r>
+              <m:t>t</m:t>
+            </m:r>
+            <m:r>
+              <m:t>i</m:t>
+            </m:r>
+            <m:r>
+              <m:t> </m:t>
+            </m:r>
+            <m:r>
+              <m:t>b</m:t>
+            </m:r>
+            <m:r>
+              <m:t>a</m:t>
+            </m:r>
+            <m:r>
+              <m:t>t</m:t>
+            </m:r>
+          </m:sub>
+        </m:sSub>
+        <m:r>
+          <m:rPr>
+            <m:sty m:val="p"/>
+          </m:rPr>
+          <m:t>=</m:t>
+        </m:r>
+      </m:oMath>
+      <w:r>
+        <w:t xml:space="preserve"> </w:t>
+      </w:r>
+      <w:r>
+        <w:t xml:space="preserve">49. . Most call parameters showed little or no difference between single-bat and multi-bat observations (Figure</w:t>
       </w:r>
       <w:r>
         <w:t xml:space="preserve"> </w:t>
@@ -4005,7 +4123,7 @@
         <w:t xml:space="preserve">4.1</w:t>
       </w:r>
       <w:r>
-        <w:t xml:space="preserve">). Most call parameters showed little or no difference between single-bat and multi-bat observations (Table</w:t>
+        <w:t xml:space="preserve">, Table</w:t>
       </w:r>
       <w:r>
         <w:t xml:space="preserve"> </w:t>
@@ -4014,7 +4132,7 @@
         <w:t xml:space="preserve">4.1</w:t>
       </w:r>
       <w:r>
-        <w:t xml:space="preserve">) with very small maximum a posteriori (MAP) estimates or compatibility intervals distributed either side of zero. The CF component of multi-bat calls showed slight reduction in duration between -4.45–1.32 ms (95% CoI). However, this apparent reduction in CF duration was not supported by the multi-call extension, indicating no change (Table</w:t>
+        <w:t xml:space="preserve">) with very small maximum a posteriori (MAP) estimates or compatibility intervals distributed either side of zero. The CF component of multi-bat calls showed a duration difference of -4.45 to -1.32 ms (95% CoI). As stated before, this apparent drop in duration may have been due to a sampling bias that selected for shorter calls in multi-bat audio. The apparent reduction in CF duration from the original individual call analysis, was not supported by the multi-call extension, indicating negligible difference in CF duration (Table</w:t>
       </w:r>
       <w:r>
         <w:t xml:space="preserve"> </w:t>
@@ -4026,7 +4144,7 @@
         <w:t xml:space="preserve"> </w:t>
       </w:r>
       <w:r>
-        <w:t xml:space="preserve">(multi-call extension)) between -1.7-3.02 ms (95% CoI). Multi-bat calls showe a slight decrease in amplitude of upto 0-4 dB in multi-bat calls, and a slight increase in tFM bandwidth of -2.42-0.71 kHz (95% CoI). All remaining had smaller differences between single and multi-bat contexts centered around zero Table</w:t>
+        <w:t xml:space="preserve">(multi-call extension)) between -1.7 to 3.02 ms (95% CoI). Multi-bat calls showed a slight decrease in amplitude of upto 0-4 dB in multi-bat calls, and a slight increase in tFM bandwidth of -2.42-0.71 kHz (95% CoI). All remaining parmeters had negligible differences between single and multi-bat contexts centered around zero (see Table</w:t>
       </w:r>
       <w:r>
         <w:t xml:space="preserve"> </w:t>
@@ -4035,7 +4153,7 @@
         <w:t xml:space="preserve">4.1</w:t>
       </w:r>
       <w:r>
-        <w:t xml:space="preserve">.</w:t>
+        <w:t xml:space="preserve">).</w:t>
       </w:r>
     </w:p>
     <w:p>
@@ -6944,7 +7062,7 @@
                 <w:szCs w:val="16"/>
                 <w:color w:val="000000"/>
               </w:rPr>
-              <w:t xml:space="preserve">-2.00</w:t>
+              <w:t xml:space="preserve">-1.96</w:t>
             </w:r>
           </w:p>
         </w:tc>
@@ -10214,28 +10332,13 @@
         <w:pStyle w:val="FirstParagraph"/>
       </w:pPr>
       <w:r>
-        <w:t xml:space="preserve">For each window in a flight-activity audio we obtained received level and FM lower frequency (</w:t>
+        <w:t xml:space="preserve">For each window in a flight-activity and virtual audio we obtained received level (</w:t>
       </w:r>
       <m:oMath>
-        <m:r>
-          <m:t>N</m:t>
-        </m:r>
-        <m:r>
-          <m:t>f</m:t>
-        </m:r>
-        <m:r>
-          <m:t>i</m:t>
-        </m:r>
-        <m:r>
-          <m:t>l</m:t>
-        </m:r>
-        <m:r>
-          <m:t>e</m:t>
-        </m:r>
         <m:sSub>
           <m:e>
             <m:r>
-              <m:t>s</m:t>
+              <m:t>N</m:t>
             </m:r>
           </m:e>
           <m:sub>
@@ -10257,49 +10360,131 @@
             <m:r>
               <m:t>e</m:t>
             </m:r>
-          </m:sub>
-        </m:sSub>
-      </m:oMath>
-      <w:r>
-        <w:t xml:space="preserve">=233,</w:t>
-      </w:r>
-      <m:oMath>
-        <m:r>
-          <m:t>N</m:t>
-        </m:r>
-        <m:r>
-          <m:t>f</m:t>
-        </m:r>
-        <m:r>
-          <m:t>i</m:t>
-        </m:r>
-        <m:r>
-          <m:t>l</m:t>
-        </m:r>
-        <m:r>
-          <m:t>e</m:t>
-        </m:r>
-        <m:sSub>
-          <m:e>
+            <m:r>
+              <m:rPr>
+                <m:sty m:val="p"/>
+              </m:rPr>
+              <m:t>,</m:t>
+            </m:r>
+            <m:r>
+              <m:t> </m:t>
+            </m:r>
+            <m:r>
+              <m:t>m</m:t>
+            </m:r>
+            <m:r>
+              <m:t>u</m:t>
+            </m:r>
+            <m:r>
+              <m:t>t</m:t>
+            </m:r>
+            <m:r>
+              <m:t>l</m:t>
+            </m:r>
+            <m:r>
+              <m:t>i</m:t>
+            </m:r>
+            <m:r>
+              <m:rPr>
+                <m:sty m:val="p"/>
+              </m:rPr>
+              <m:t>−</m:t>
+            </m:r>
+            <m:r>
+              <m:t>b</m:t>
+            </m:r>
+            <m:r>
+              <m:t>a</m:t>
+            </m:r>
+            <m:r>
+              <m:t>t</m:t>
+            </m:r>
+            <m:r>
+              <m:rPr>
+                <m:sty m:val="p"/>
+              </m:rPr>
+              <m:t>,</m:t>
+            </m:r>
+            <m:r>
+              <m:t> </m:t>
+            </m:r>
+            <m:r>
+              <m:t>v</m:t>
+            </m:r>
+            <m:r>
+              <m:t>i</m:t>
+            </m:r>
+            <m:r>
+              <m:t>r</m:t>
+            </m:r>
+            <m:r>
+              <m:t>t</m:t>
+            </m:r>
+            <m:r>
+              <m:t>u</m:t>
+            </m:r>
+            <m:r>
+              <m:t>a</m:t>
+            </m:r>
+            <m:r>
+              <m:t>l</m:t>
+            </m:r>
+            <m:r>
+              <m:t> </m:t>
+            </m:r>
+            <m:r>
+              <m:t>m</m:t>
+            </m:r>
+            <m:r>
+              <m:t>u</m:t>
+            </m:r>
+            <m:r>
+              <m:t>l</m:t>
+            </m:r>
+            <m:r>
+              <m:t>t</m:t>
+            </m:r>
+            <m:r>
+              <m:t>i</m:t>
+            </m:r>
+            <m:r>
+              <m:rPr>
+                <m:sty m:val="p"/>
+              </m:rPr>
+              <m:t>−</m:t>
+            </m:r>
+            <m:r>
+              <m:t>b</m:t>
+            </m:r>
+            <m:r>
+              <m:t>a</m:t>
+            </m:r>
+            <m:r>
+              <m:t>t</m:t>
+            </m:r>
+            <m:r>
+              <m:t> </m:t>
+            </m:r>
+            <m:r>
+              <m:t>w</m:t>
+            </m:r>
+            <m:r>
+              <m:t>i</m:t>
+            </m:r>
+            <m:r>
+              <m:t>n</m:t>
+            </m:r>
+            <m:r>
+              <m:t>d</m:t>
+            </m:r>
+            <m:r>
+              <m:t>o</m:t>
+            </m:r>
+            <m:r>
+              <m:t>w</m:t>
+            </m:r>
             <m:r>
               <m:t>s</m:t>
-            </m:r>
-          </m:e>
-          <m:sub>
-            <m:r>
-              <m:t>m</m:t>
-            </m:r>
-            <m:r>
-              <m:t>u</m:t>
-            </m:r>
-            <m:r>
-              <m:t>l</m:t>
-            </m:r>
-            <m:r>
-              <m:t>t</m:t>
-            </m:r>
-            <m:r>
-              <m:t>i</m:t>
             </m:r>
           </m:sub>
         </m:sSub>
@@ -10314,7 +10499,359 @@
         <w:t xml:space="preserve"> </w:t>
       </w:r>
       <w:r>
-        <w:t xml:space="preserve">87). For each flight-activity audio we also measured the dominant-frequency range.</w:t>
+        <w:t xml:space="preserve">1753, 1039, 722) and FM lower frequency (</w:t>
+      </w:r>
+      <m:oMath>
+        <m:sSub>
+          <m:e>
+            <m:r>
+              <m:t>N</m:t>
+            </m:r>
+          </m:e>
+          <m:sub>
+            <m:r>
+              <m:t>s</m:t>
+            </m:r>
+            <m:r>
+              <m:t>i</m:t>
+            </m:r>
+            <m:r>
+              <m:t>n</m:t>
+            </m:r>
+            <m:r>
+              <m:t>g</m:t>
+            </m:r>
+            <m:r>
+              <m:t>l</m:t>
+            </m:r>
+            <m:r>
+              <m:t>e</m:t>
+            </m:r>
+            <m:r>
+              <m:rPr>
+                <m:sty m:val="p"/>
+              </m:rPr>
+              <m:t>,</m:t>
+            </m:r>
+            <m:r>
+              <m:t> </m:t>
+            </m:r>
+            <m:r>
+              <m:t>m</m:t>
+            </m:r>
+            <m:r>
+              <m:t>u</m:t>
+            </m:r>
+            <m:r>
+              <m:t>t</m:t>
+            </m:r>
+            <m:r>
+              <m:t>l</m:t>
+            </m:r>
+            <m:r>
+              <m:t>i</m:t>
+            </m:r>
+            <m:r>
+              <m:rPr>
+                <m:sty m:val="p"/>
+              </m:rPr>
+              <m:t>−</m:t>
+            </m:r>
+            <m:r>
+              <m:t>b</m:t>
+            </m:r>
+            <m:r>
+              <m:t>a</m:t>
+            </m:r>
+            <m:r>
+              <m:t>t</m:t>
+            </m:r>
+            <m:r>
+              <m:rPr>
+                <m:sty m:val="p"/>
+              </m:rPr>
+              <m:t>,</m:t>
+            </m:r>
+            <m:r>
+              <m:t> </m:t>
+            </m:r>
+            <m:r>
+              <m:t>v</m:t>
+            </m:r>
+            <m:r>
+              <m:t>i</m:t>
+            </m:r>
+            <m:r>
+              <m:t>r</m:t>
+            </m:r>
+            <m:r>
+              <m:t>t</m:t>
+            </m:r>
+            <m:r>
+              <m:t>u</m:t>
+            </m:r>
+            <m:r>
+              <m:t>a</m:t>
+            </m:r>
+            <m:r>
+              <m:t>l</m:t>
+            </m:r>
+            <m:r>
+              <m:t> </m:t>
+            </m:r>
+            <m:r>
+              <m:t>m</m:t>
+            </m:r>
+            <m:r>
+              <m:t>u</m:t>
+            </m:r>
+            <m:r>
+              <m:t>l</m:t>
+            </m:r>
+            <m:r>
+              <m:t>t</m:t>
+            </m:r>
+            <m:r>
+              <m:t>i</m:t>
+            </m:r>
+            <m:r>
+              <m:rPr>
+                <m:sty m:val="p"/>
+              </m:rPr>
+              <m:t>−</m:t>
+            </m:r>
+            <m:r>
+              <m:t>b</m:t>
+            </m:r>
+            <m:r>
+              <m:t>a</m:t>
+            </m:r>
+            <m:r>
+              <m:t>t</m:t>
+            </m:r>
+            <m:r>
+              <m:t> </m:t>
+            </m:r>
+            <m:r>
+              <m:t>F</m:t>
+            </m:r>
+            <m:r>
+              <m:t>M</m:t>
+            </m:r>
+            <m:r>
+              <m:t> </m:t>
+            </m:r>
+            <m:r>
+              <m:t>c</m:t>
+            </m:r>
+            <m:r>
+              <m:t>o</m:t>
+            </m:r>
+            <m:r>
+              <m:t>m</m:t>
+            </m:r>
+            <m:r>
+              <m:t>p</m:t>
+            </m:r>
+            <m:r>
+              <m:t>o</m:t>
+            </m:r>
+            <m:r>
+              <m:t>n</m:t>
+            </m:r>
+            <m:r>
+              <m:t>e</m:t>
+            </m:r>
+            <m:r>
+              <m:t>n</m:t>
+            </m:r>
+            <m:r>
+              <m:t>t</m:t>
+            </m:r>
+            <m:r>
+              <m:t>s</m:t>
+            </m:r>
+          </m:sub>
+        </m:sSub>
+        <m:r>
+          <m:rPr>
+            <m:sty m:val="p"/>
+          </m:rPr>
+          <m:t>=</m:t>
+        </m:r>
+      </m:oMath>
+      <w:r>
+        <w:t xml:space="preserve"> </w:t>
+      </w:r>
+      <w:r>
+        <w:t xml:space="preserve">2660, 2927, 1668), and dominant frequency range (</w:t>
+      </w:r>
+      <m:oMath>
+        <m:sSub>
+          <m:e>
+            <m:r>
+              <m:t>N</m:t>
+            </m:r>
+          </m:e>
+          <m:sub>
+            <m:r>
+              <m:t>s</m:t>
+            </m:r>
+            <m:r>
+              <m:t>i</m:t>
+            </m:r>
+            <m:r>
+              <m:t>n</m:t>
+            </m:r>
+            <m:r>
+              <m:t>g</m:t>
+            </m:r>
+            <m:r>
+              <m:t>l</m:t>
+            </m:r>
+            <m:r>
+              <m:t>e</m:t>
+            </m:r>
+            <m:r>
+              <m:rPr>
+                <m:sty m:val="p"/>
+              </m:rPr>
+              <m:t>,</m:t>
+            </m:r>
+            <m:r>
+              <m:t> </m:t>
+            </m:r>
+            <m:r>
+              <m:t>m</m:t>
+            </m:r>
+            <m:r>
+              <m:t>u</m:t>
+            </m:r>
+            <m:r>
+              <m:t>t</m:t>
+            </m:r>
+            <m:r>
+              <m:t>l</m:t>
+            </m:r>
+            <m:r>
+              <m:t>i</m:t>
+            </m:r>
+            <m:r>
+              <m:rPr>
+                <m:sty m:val="p"/>
+              </m:rPr>
+              <m:t>−</m:t>
+            </m:r>
+            <m:r>
+              <m:t>b</m:t>
+            </m:r>
+            <m:r>
+              <m:t>a</m:t>
+            </m:r>
+            <m:r>
+              <m:t>t</m:t>
+            </m:r>
+            <m:r>
+              <m:rPr>
+                <m:sty m:val="p"/>
+              </m:rPr>
+              <m:t>,</m:t>
+            </m:r>
+            <m:r>
+              <m:t> </m:t>
+            </m:r>
+            <m:r>
+              <m:t>v</m:t>
+            </m:r>
+            <m:r>
+              <m:t>i</m:t>
+            </m:r>
+            <m:r>
+              <m:t>r</m:t>
+            </m:r>
+            <m:r>
+              <m:t>t</m:t>
+            </m:r>
+            <m:r>
+              <m:t>u</m:t>
+            </m:r>
+            <m:r>
+              <m:t>a</m:t>
+            </m:r>
+            <m:r>
+              <m:t>l</m:t>
+            </m:r>
+            <m:r>
+              <m:t> </m:t>
+            </m:r>
+            <m:r>
+              <m:t>m</m:t>
+            </m:r>
+            <m:r>
+              <m:t>u</m:t>
+            </m:r>
+            <m:r>
+              <m:t>l</m:t>
+            </m:r>
+            <m:r>
+              <m:t>t</m:t>
+            </m:r>
+            <m:r>
+              <m:t>i</m:t>
+            </m:r>
+            <m:r>
+              <m:rPr>
+                <m:sty m:val="p"/>
+              </m:rPr>
+              <m:t>−</m:t>
+            </m:r>
+            <m:r>
+              <m:t>b</m:t>
+            </m:r>
+            <m:r>
+              <m:t>a</m:t>
+            </m:r>
+            <m:r>
+              <m:t>t</m:t>
+            </m:r>
+            <m:r>
+              <m:t> </m:t>
+            </m:r>
+            <m:r>
+              <m:t>w</m:t>
+            </m:r>
+            <m:r>
+              <m:t>i</m:t>
+            </m:r>
+            <m:r>
+              <m:t>n</m:t>
+            </m:r>
+            <m:r>
+              <m:t>d</m:t>
+            </m:r>
+            <m:r>
+              <m:t>o</m:t>
+            </m:r>
+            <m:r>
+              <m:t>w</m:t>
+            </m:r>
+            <m:r>
+              <m:t>s</m:t>
+            </m:r>
+          </m:sub>
+        </m:sSub>
+        <m:r>
+          <m:rPr>
+            <m:sty m:val="p"/>
+          </m:rPr>
+          <m:t>=</m:t>
+        </m:r>
+      </m:oMath>
+      <w:r>
+        <w:t xml:space="preserve"> </w:t>
+      </w:r>
+      <w:r>
+        <w:t xml:space="preserve">233, 87, 83).</w:t>
       </w:r>
     </w:p>
     <w:p>
@@ -10322,6 +10859,14 @@
         <w:pStyle w:val="BodyText"/>
       </w:pPr>
       <w:r>
+        <w:t xml:space="preserve">The windowed call analysis also showed overall little to no difference between single, multi and virtual multi-bat contexts in all of the parameters considered.</w:t>
+      </w:r>
+    </w:p>
+    <w:p>
+      <w:pPr>
+        <w:pStyle w:val="BodyText"/>
+      </w:pPr>
+      <w:r>
         <w:t xml:space="preserve">There was little difference in the received levels and FM lower frequency between multi and single bat contexts (received level: -0.4-0.9 dB 95% CoI, FM lower freq. -0.82-0.28 kHz 95% CoI) (Figure</w:t>
       </w:r>
       <w:r>
@@ -10340,7 +10885,16 @@
         <w:t xml:space="preserve">4.2</w:t>
       </w:r>
       <w:r>
-        <w:t xml:space="preserve">).</w:t>
+        <w:t xml:space="preserve">). The observed difference in dominant frequency range matches the magnitude in simulations when bats do not show any special responses to each other (SI</w:t>
+      </w:r>
+      <w:r>
+        <w:t xml:space="preserve"> </w:t>
+      </w:r>
+      <w:r>
+        <w:t xml:space="preserve">??</w:t>
+      </w:r>
+      <w:r>
+        <w:t xml:space="preserve">). Compared to single-bat contexts, the dominant frequency range during multi-bat contexts was larger by 1.74 – 2.62 kHz (95% CoI).</w:t>
       </w:r>
     </w:p>
     <w:p>
@@ -10348,7 +10902,7 @@
         <w:pStyle w:val="BodyText"/>
       </w:pPr>
       <w:r>
-        <w:t xml:space="preserve">The mean dominant frequency range (Figure</w:t>
+        <w:t xml:space="preserve">We compared the observed multi-bat recordings to virtual-multi bat recordings to estimate if bats were adjusting their echolocation behaviour to the presence of conspecifics. There was little difference in received level and FM lower frequency (received level: -0.4-1.4 dB 95% CoI, FM lower freq. -1.2-0.37 kHz 95% CoI). The difference in dominant frequency range between observed and virtual multi-bat was low as well (-0.8 - 0.78 kHz 95% CoI) (Table</w:t>
       </w:r>
       <w:r>
         <w:t xml:space="preserve"> </w:t>
@@ -10357,22 +10911,7 @@
         <w:t xml:space="preserve">4.2</w:t>
       </w:r>
       <w:r>
-        <w:t xml:space="preserve">) was between -0.4 - 0.9 kHz (95% CoI) larger in multi-bat conditions compared to the single-bat condition. The observed difference in dominant frequency range matches the magnitude in simulations when bats do not show any special responses to each other (SI</w:t>
-      </w:r>
-      <w:r>
-        <w:t xml:space="preserve"> </w:t>
-      </w:r>
-      <w:r>
-        <w:t xml:space="preserve">??</w:t>
-      </w:r>
-      <w:r>
-        <w:t xml:space="preserve">). Received level showed little difference between multi and single bat recordings (-0.4 - 0.9 dB 95% CoI) as well as did FM lower frequency (-0.82 - 0.28 kHz 95% CoI).</w:t>
-      </w:r>
-      <w:r>
-        <w:t xml:space="preserve"> </w:t>
-      </w:r>
-      <w:r>
-        <w:t xml:space="preserve">Compared to single-bat contexts, the dominant frequency range during multi-bat contexts was larger by 1.74 – 2.62 kHz (95% CoI).</w:t>
+        <w:t xml:space="preserve">.</w:t>
       </w:r>
     </w:p>
     <w:p>
@@ -10380,24 +10919,7 @@
         <w:pStyle w:val="BodyText"/>
       </w:pPr>
       <w:r>
-        <w:t xml:space="preserve">We compared the observed multi-bat recordings to virtual-multi bat recordings to estimate if bats were adjusting their echolocation behaviour to the presence of conspecifics. There was little difference in received level and FM lower frequency (received level: -0.4-1.4 dB 95% CoI, FM lower freq. -1.2-0.37 kHz 95% CoI). The difference in dominant frequency range between observed and virtual multi-bat was low as well (-0.8 - 0.78 kHz 95% CoI) (Table</w:t>
-      </w:r>
-      <w:r>
-        <w:t xml:space="preserve"> </w:t>
-      </w:r>
-      <w:r>
-        <w:t xml:space="preserve">4.2</w:t>
-      </w:r>
-      <w:r>
-        <w:t xml:space="preserve">.</w:t>
-      </w:r>
-    </w:p>
-    <w:p>
-      <w:pPr>
-        <w:pStyle w:val="BodyText"/>
-      </w:pPr>
-      <w:r>
-        <w:t xml:space="preserve">All these results taken together suggest bats did not change their echolocation behaviour in the presence of conspecifics.</w:t>
+        <w:t xml:space="preserve">The results of the two lines of analysis (individual and windowed calls) taken together suggest bats did not change their echolocation behaviour in the presence of conspecifics.</w:t>
       </w:r>
     </w:p>
     <w:p>
@@ -10489,6 +11011,14 @@
         <w:pStyle w:val="FirstParagraph"/>
       </w:pPr>
       <w:r>
+        <w:t xml:space="preserve">THE DISCUSSION NEEDS WORK HERE….</w:t>
+      </w:r>
+    </w:p>
+    <w:p>
+      <w:pPr>
+        <w:pStyle w:val="BodyText"/>
+      </w:pPr>
+      <w:r>
         <w:t xml:space="preserve">High duty-cycle bats fly regularly with conspecifics and in cluttered environments [pers obs.;</w:t>
       </w:r>
       <w:r>
@@ -10995,16 +11525,19 @@
         <w:pStyle w:val="FirstParagraph"/>
       </w:pPr>
       <w:r>
-        <w:t xml:space="preserve">Bats adjust many different call parameters in a task- and context-specific ways to adjust and optimize sensory information. Besides changes in temporal, spectral and amplitude parameters on the level of individual calls, some of which we analyzed in this study, bats also change parameters on the level of call sequence, such as call intervals and duty cycle</w:t>
-      </w:r>
-      <w:r>
-        <w:t xml:space="preserve"> </w:t>
-      </w:r>
-      <w:r>
-        <w:t xml:space="preserve">(15,20)</w:t>
-      </w:r>
-      <w:r>
-        <w:t xml:space="preserve">. In contrast to single-bat contexts, measuring call intervals is challenging in multi-bat recordings due to difficulties in assigning calls to individuals and temporal overlap between multiple calls and echoes.</w:t>
+        <w:t xml:space="preserve">Despite bats’ outstanding flexibility in adjusting call parameters to optimize sensory information, we found no obvious change in call parameters in free-flying CF-bats in small groups of up to four bats. This strongly suggests that free-flying CF-bats do not suffer from sensory problems when flying in small groups, even in reverberant environments. Our results add to the growing body of literature</w:t>
+      </w:r>
+      <w:r>
+        <w:t xml:space="preserve"> </w:t>
+      </w:r>
+      <w:r>
+        <w:t xml:space="preserve">(15,17,22,24,30)</w:t>
+      </w:r>
+      <w:r>
+        <w:t xml:space="preserve"> </w:t>
+      </w:r>
+      <w:r>
+        <w:t xml:space="preserve">showing that echolocation in (small) groups can be handled by a bat’s general repertoire of sensory strategies used as individuals.</w:t>
       </w:r>
     </w:p>
     <w:p>
@@ -11012,25 +11545,7 @@
         <w:pStyle w:val="BodyText"/>
       </w:pPr>
       <w:r>
-        <w:t xml:space="preserve">In summary, our results showed no obvious change in call parameters, suggesting that free-flying CF-bats do not suffer from sensory problems when flying in small groups (2-4 bats), even in reverberant environments. We propose that multiple reasons can explain why such situations are not very challenging, and why bats thus do not alter their calls.What are the possible explanations for the absence of a strong echolocation response in groups? Our data suggests that echolocation in groups with a few bats (2-4) bats may not be very challenging for multiple reasons. CF-FM bats rely use on the tFM component to detect the distance of objects around them for object ranging</w:t>
-      </w:r>
-      <w:r>
-        <w:t xml:space="preserve"> </w:t>
-      </w:r>
-      <w:r>
-        <w:t xml:space="preserve">(34)</w:t>
-      </w:r>
-      <w:r>
-        <w:t xml:space="preserve">. The tFM components are short ($\leq$3ms, 95 percentile value), and likely emitted about every 40-50 ms which is equivalent to a tFM duty cycle between 6-7.5%. When two bats fly togetherFor a pair of bats at these duty cycles, the probability that the tFM-component of one bat overlaps the other bat’s tFM-echo of one tFM echo being overlapped by another bat’s tFM call component is only relatively low at most between up to 1.6 - 2.1% (see SI 0.10 for calculations). Even if a single tFM echo is overlapped by another call, a bat may still be able to detect it if the signal-to-noise ratio is sufficient. Modelling showed that FM- bats can detect all of their echoes in small groups of up to 10 individualsare unlikely to face major detriments to their echolocation</w:t>
-      </w:r>
-      <w:r>
-        <w:t xml:space="preserve"> </w:t>
-      </w:r>
-      <w:r>
-        <w:t xml:space="preserve">(30)</w:t>
-      </w:r>
-      <w:r>
-        <w:t xml:space="preserve">. FM bats integrate echoes across multiple calls and are thus resistant to occasional disruptions in echo arrival</w:t>
+        <w:t xml:space="preserve">In short, the presence of jamming itself does not directly imply dire sensory or motor consequences. Aside from echolocating bats, recent studies show multiple weakly electric wave-type fish in their natural habitat associate in close proximity</w:t>
       </w:r>
       <w:r>
         <w:t xml:space="preserve"> </w:t>
@@ -11039,109 +11554,16 @@
         <w:t xml:space="preserve">(72)</w:t>
       </w:r>
       <w:r>
-        <w:t xml:space="preserve">. We suggest that the same resistance to jamming, should also apply in CF-FM bats using the FM component for ranging, explaining why the horseshoe bats here did not show call change their calls during group flights from solitary echolocation.</w:t>
-      </w:r>
-    </w:p>
-    <w:p>
-      <w:pPr>
-        <w:pStyle w:val="BodyText"/>
-      </w:pPr>
-      <w:r>
-        <w:t xml:space="preserve">In contrast to our results,</w:t>
-      </w:r>
-      <w:r>
-        <w:t xml:space="preserve"> </w:t>
-      </w:r>
-      <w:r>
-        <w:t xml:space="preserve">(33)</w:t>
-      </w:r>
-      <w:r>
-        <w:t xml:space="preserve"> </w:t>
-      </w:r>
-      <w:r>
-        <w:t xml:space="preserve">observed an increased tFM duration and bandwidth in R. capensis flying in pairs in a novel flight room setting. Potential explanations for this difference might be potential species-differences and the test in a novel versus familiar environment. Since bats possess long-term spatial memory</w:t>
-      </w:r>
-      <w:r>
-        <w:t xml:space="preserve"> </w:t>
-      </w:r>
-      <w:r>
-        <w:t xml:space="preserve">(73,74)</w:t>
-      </w:r>
-      <w:r>
-        <w:t xml:space="preserve">, the bats in our study might be sufficiently familiar with the cave to tolerate occasional echo masking, particularly in combination with multi-echo integration</w:t>
-      </w:r>
-      <w:r>
-        <w:t xml:space="preserve"> </w:t>
-      </w:r>
-      <w:r>
-        <w:t xml:space="preserve">(72)</w:t>
-      </w:r>
-      <w:r>
-        <w:t xml:space="preserve">.</w:t>
-      </w:r>
-    </w:p>
-    <w:p>
-      <w:pPr>
-        <w:pStyle w:val="BodyText"/>
-      </w:pPr>
-      <w:r>
-        <w:t xml:space="preserve">In our opinion, the primary obstacle to furthering studies in group echolocation is technical, especially in analysing overlapping sounds. Here, we presented a series of workflows such as the windowed call analysis and measurement of CF durations in multi-bat contexts. To improve the reliability of call component measurement, we also developed the</w:t>
-      </w:r>
-      <w:r>
-        <w:t xml:space="preserve"> </w:t>
-      </w:r>
-      <w:r>
-        <w:rPr>
-          <w:rStyle w:val="VerbatimChar"/>
-        </w:rPr>
-        <w:t xml:space="preserve">itsfm</w:t>
-      </w:r>
-      <w:r>
-        <w:t xml:space="preserve"> </w:t>
-      </w:r>
-      <w:r>
-        <w:t xml:space="preserve">toolkit to segment call-components. Further work still remains to be done, as highlighted above, in the development of call-identity assignment when there are multiple overlapping calls recorded under reverberant conditions.</w:t>
-      </w:r>
-    </w:p>
-    <w:p>
-      <w:pPr>
-        <w:pStyle w:val="BodyText"/>
-      </w:pPr>
-      <w:r>
-        <w:t xml:space="preserve">Bats alter and adjust their echolocation strategy to the specific sensory</w:t>
-      </w:r>
-      <w:r>
-        <w:t xml:space="preserve"> </w:t>
-      </w:r>
-      <w:r>
-        <w:t xml:space="preserve">(75–77)</w:t>
-      </w:r>
-      <w:r>
-        <w:t xml:space="preserve">. Our results add to the growing body of literature</w:t>
-      </w:r>
-      <w:r>
-        <w:t xml:space="preserve"> </w:t>
-      </w:r>
-      <w:r>
-        <w:t xml:space="preserve">(22,23,31)</w:t>
-      </w:r>
-      <w:r>
-        <w:t xml:space="preserve"> </w:t>
-      </w:r>
-      <w:r>
-        <w:t xml:space="preserve">showing that echolocation in (small) groups is not so special after all and can be solved by the bats’ general repertoire of sensory strategies for dealing with sensory challenges. While bats do indeed alter their echolocation behaviour in the face of sensory challenge in groups, it is important to consider that not all types of group-situations will lead to the same type of sensory challenge. Our results thus match the increasing evidence that jamming does not pose a problem for FM-bats</w:t>
-      </w:r>
-      <w:r>
-        <w:t xml:space="preserve"> </w:t>
-      </w:r>
-      <w:r>
-        <w:t xml:space="preserve">(15,22–24,30)</w:t>
-      </w:r>
-      <w:r>
-        <w:t xml:space="preserve"> </w:t>
-      </w:r>
-      <w:r>
-        <w:t xml:space="preserve">now extending this to high-duty cycle CF bats. We highlight the importance of observational studies in field settings to understand the frequency with which various sensory strategies are actually employed in ecological contexts.</w:t>
+        <w:t xml:space="preserve">. While active-sensing animals may indeed alter their sensory strategies in response to jamming</w:t>
+      </w:r>
+      <w:r>
+        <w:t xml:space="preserve"> </w:t>
+      </w:r>
+      <w:r>
+        <w:t xml:space="preserve">(8,15)</w:t>
+      </w:r>
+      <w:r>
+        <w:t xml:space="preserve">, we highlight the importance of observational studies in field settings to understand the frequency with which various sensory strategies are actually employed in ecological contexts.</w:t>
       </w:r>
     </w:p>
     <w:bookmarkEnd w:id="44"/>
@@ -11252,7 +11674,7 @@
         <w:pStyle w:val="FirstParagraph"/>
       </w:pPr>
       <w:r>
-        <w:t xml:space="preserve">Author contributions in alphabetical order. Study design and conception: NMR, TB; Data collection: AK, NMR, TB; Audio and video annotation: AK, NMR; Audio-video synchronisation: TB; Analysis: HRG, NMR, TB; Interpretation of results: HRG, NMR, TB; Manuscript preparation: HRG, NMR, TB.</w:t>
+        <w:t xml:space="preserve">Author contributions in alphabetical order. Study design and conception: NM, TB; Data collection: AK, NM, TB; Audio and video annotation: AK, NM; Audio-video synchronisation: TB; Analysis: HRG, NM, TB; Interpretation of results: HRG, NM, TB; Manuscript preparation: HRG, NM, TB.</w:t>
       </w:r>
     </w:p>
     <w:p>
@@ -11261,7 +11683,7 @@
       </w:r>
     </w:p>
     <w:bookmarkEnd w:id="48"/>
-    <w:bookmarkStart w:id="141" w:name="references"/>
+    <w:bookmarkStart w:id="135" w:name="references"/>
     <w:p>
       <w:pPr>
         <w:pStyle w:val="Heading1"/>
@@ -11270,7 +11692,7 @@
         <w:t xml:space="preserve">References</w:t>
       </w:r>
     </w:p>
-    <w:bookmarkStart w:id="140" w:name="refs"/>
+    <w:bookmarkStart w:id="134" w:name="refs"/>
     <w:bookmarkStart w:id="49" w:name="ref-pulliam1984living"/>
     <w:p>
       <w:pPr>
@@ -12976,7 +13398,7 @@
       </w:r>
     </w:p>
     <w:bookmarkEnd w:id="132"/>
-    <w:bookmarkStart w:id="134" w:name="ref-Salles202011719"/>
+    <w:bookmarkStart w:id="133" w:name="ref-henninger2020tracking"/>
     <w:p>
       <w:pPr>
         <w:pStyle w:val="Bibliography"/>
@@ -12991,154 +13413,15 @@
         <w:t xml:space="preserve">	</w:t>
       </w:r>
       <w:r>
-        <w:t xml:space="preserve">Salles A, Diebold CA, Moss CF. Echolocating bats accumulate information from acoustic snapshots to predict auditory object motion. Proceedings of the National Academy of Sciences. 2020; Available from:</w:t>
-      </w:r>
-      <w:r>
-        <w:t xml:space="preserve"> </w:t>
-      </w:r>
-      <w:hyperlink r:id="rId133">
-        <w:r>
-          <w:rPr>
-            <w:rStyle w:val="Hyperlink"/>
-          </w:rPr>
-          <w:t xml:space="preserve">https://www.pnas.org/content/early/2020/10/27/2011719117</w:t>
-        </w:r>
-      </w:hyperlink>
-    </w:p>
+        <w:t xml:space="preserve">Henninger J, Krahe R, Sinz F, Benda J. Tracking activity patterns of a multispecies community of gymnotiform weakly electric fish in their neotropical habitat without tagging. Journal of Experimental Biology. 2020;223(3):jeb206342.</w:t>
+      </w:r>
+      <w:r>
+        <w:t xml:space="preserve"> </w:t>
+      </w:r>
+    </w:p>
+    <w:bookmarkEnd w:id="133"/>
     <w:bookmarkEnd w:id="134"/>
-    <w:bookmarkStart w:id="135" w:name="ref-barchi2013spatial"/>
-    <w:p>
-      <w:pPr>
-        <w:pStyle w:val="Bibliography"/>
-      </w:pPr>
-      <w:r>
-        <w:t xml:space="preserve">73.</w:t>
-      </w:r>
-      <w:r>
-        <w:t xml:space="preserve"> </w:t>
-      </w:r>
-      <w:r>
-        <w:t xml:space="preserve">	</w:t>
-      </w:r>
-      <w:r>
-        <w:t xml:space="preserve">Barchi JR, Knowles JM, Simmons JA. Spatial memory and stereotypy of flight paths by big brown bats in cluttered surroundings. Journal of Experimental Biology. 2013;216(6):1053–63.</w:t>
-      </w:r>
-      <w:r>
-        <w:t xml:space="preserve"> </w:t>
-      </w:r>
-    </w:p>
     <w:bookmarkEnd w:id="135"/>
-    <w:bookmarkStart w:id="136" w:name="ref-mohres1949versuche"/>
-    <w:p>
-      <w:pPr>
-        <w:pStyle w:val="Bibliography"/>
-      </w:pPr>
-      <w:r>
-        <w:t xml:space="preserve">74.</w:t>
-      </w:r>
-      <w:r>
-        <w:t xml:space="preserve"> </w:t>
-      </w:r>
-      <w:r>
-        <w:t xml:space="preserve">	</w:t>
-      </w:r>
-      <w:r>
-        <w:t xml:space="preserve">Möhres F, Oettingen-Spielberg T. Versuche</w:t>
-      </w:r>
-      <w:r>
-        <w:t xml:space="preserve"> </w:t>
-      </w:r>
-      <w:r>
-        <w:t xml:space="preserve">ü</w:t>
-      </w:r>
-      <w:r>
-        <w:t xml:space="preserve">ber die nahorientierung und das heimfindeverm</w:t>
-      </w:r>
-      <w:r>
-        <w:t xml:space="preserve">ö</w:t>
-      </w:r>
-      <w:r>
-        <w:t xml:space="preserve">gen der flederm</w:t>
-      </w:r>
-      <w:r>
-        <w:t xml:space="preserve">ä</w:t>
-      </w:r>
-      <w:r>
-        <w:t xml:space="preserve">use. Verhandlungen der deutschen Zoologen in Mainz. 1949;248–52.</w:t>
-      </w:r>
-      <w:r>
-        <w:t xml:space="preserve"> </w:t>
-      </w:r>
-    </w:p>
-    <w:bookmarkEnd w:id="136"/>
-    <w:bookmarkStart w:id="137" w:name="ref-lewanzik2021task"/>
-    <w:p>
-      <w:pPr>
-        <w:pStyle w:val="Bibliography"/>
-      </w:pPr>
-      <w:r>
-        <w:t xml:space="preserve">75.</w:t>
-      </w:r>
-      <w:r>
-        <w:t xml:space="preserve"> </w:t>
-      </w:r>
-      <w:r>
-        <w:t xml:space="preserve">	</w:t>
-      </w:r>
-      <w:r>
-        <w:t xml:space="preserve">Lewanzik D, Goerlitz HR. Task-dependent vocal adjustments to optimize biosonar-based information acquisition. Journal of Experimental Biology. 2021;224(1):jeb234815.</w:t>
-      </w:r>
-      <w:r>
-        <w:t xml:space="preserve"> </w:t>
-      </w:r>
-    </w:p>
-    <w:bookmarkEnd w:id="137"/>
-    <w:bookmarkStart w:id="138" w:name="ref-stidsholt2021hunting"/>
-    <w:p>
-      <w:pPr>
-        <w:pStyle w:val="Bibliography"/>
-      </w:pPr>
-      <w:r>
-        <w:t xml:space="preserve">76.</w:t>
-      </w:r>
-      <w:r>
-        <w:t xml:space="preserve"> </w:t>
-      </w:r>
-      <w:r>
-        <w:t xml:space="preserve">	</w:t>
-      </w:r>
-      <w:r>
-        <w:t xml:space="preserve">Stidsholt L, Greif S, Goerlitz HR, Beedholm K, Macaulay J, Johnson M, et al. Hunting bats adjust their echolocation to receive weak prey echoes for clutter reduction. Science Advances. 2021;7(10):eabf1367.</w:t>
-      </w:r>
-      <w:r>
-        <w:t xml:space="preserve"> </w:t>
-      </w:r>
-    </w:p>
-    <w:bookmarkEnd w:id="138"/>
-    <w:bookmarkStart w:id="139" w:name="ref-taub2020segregating"/>
-    <w:p>
-      <w:pPr>
-        <w:pStyle w:val="Bibliography"/>
-      </w:pPr>
-      <w:r>
-        <w:t xml:space="preserve">77.</w:t>
-      </w:r>
-      <w:r>
-        <w:t xml:space="preserve"> </w:t>
-      </w:r>
-      <w:r>
-        <w:t xml:space="preserve">	</w:t>
-      </w:r>
-      <w:r>
-        <w:t xml:space="preserve">Taub M, Yovel Y. Segregating signal from noise through movement in echolocating bats. Scientific reports. 2020;10(1):1–0.</w:t>
-      </w:r>
-      <w:r>
-        <w:t xml:space="preserve"> </w:t>
-      </w:r>
-    </w:p>
-    <w:bookmarkEnd w:id="139"/>
-    <w:bookmarkEnd w:id="140"/>
-    <w:bookmarkEnd w:id="141"/>
     <w:sectPr/>
   </w:body>
 </w:document>

</xml_diff>

<commit_message>
Version with mostly-cleaned up main-paper. Still need to check out the weird annotations somewhere.
</commit_message>
<xml_diff>
--- a/hbc_paper/main_paper.docx
+++ b/hbc_paper/main_paper.docx
@@ -15030,7 +15030,61 @@
         <w:pStyle w:val="FirstParagraph"/>
       </w:pPr>
       <w:r>
-        <w:t xml:space="preserve">THE DISCUSSION NEEDS WORK HERE….</w:t>
+        <w:t xml:space="preserve">Active sensing animals experience sensory detriment when in groups. Echolocating bats suffer drops in echo detection while electrolocating fish suffer from interference in their electric fields</w:t>
+      </w:r>
+      <w:r>
+        <w:t xml:space="preserve"> </w:t>
+      </w:r>
+      <w:r>
+        <w:t xml:space="preserve">(8)</w:t>
+      </w:r>
+      <w:r>
+        <w:t xml:space="preserve">. The idea that animals perform an explicit evasive maneuver is embodied in the term</w:t>
+      </w:r>
+      <w:r>
+        <w:t xml:space="preserve"> </w:t>
+      </w:r>
+      <w:r>
+        <w:t xml:space="preserve">‘</w:t>
+      </w:r>
+      <w:r>
+        <w:t xml:space="preserve">jamming avoidance response</w:t>
+      </w:r>
+      <w:r>
+        <w:t xml:space="preserve">’</w:t>
+      </w:r>
+      <w:r>
+        <w:t xml:space="preserve">. The term arose to describe</w:t>
+      </w:r>
+      <w:r>
+        <w:t xml:space="preserve"> </w:t>
+      </w:r>
+      <w:r>
+        <w:t xml:space="preserve">(8)</w:t>
+      </w:r>
+      <w:r>
+        <w:t xml:space="preserve"> </w:t>
+      </w:r>
+      <w:r>
+        <w:t xml:space="preserve">electrolocating fish shifting their field frequencies in response to conspecifics or external fields. The acoustic jamming avoidance response has been heavily investigated in echolocating bats, more specifically FM bats which emit short calls with long silences in between. Many FM bat species appear to show some kind of jamming avoidance response by altering their call duration, repetition rate, amplitude or frequency ranges</w:t>
+      </w:r>
+      <w:r>
+        <w:t xml:space="preserve"> </w:t>
+      </w:r>
+      <w:r>
+        <w:t xml:space="preserve">(15,17,19,28)</w:t>
+      </w:r>
+      <w:r>
+        <w:t xml:space="preserve">. While FM bats may seem to alter their call parameters in groups, literature also paints a picture where the call alterations of FM bats are better explained by factors not related to spectral jamming avoidance</w:t>
+      </w:r>
+      <w:r>
+        <w:t xml:space="preserve"> </w:t>
+      </w:r>
+      <w:r>
+        <w:t xml:space="preserve">(22–24,32)</w:t>
+      </w:r>
+      <w:r>
+        <w:t xml:space="preserve">. Our results contribute to this re-interpretative line of thought, highlighting that the absence of a clear jamming avoidance response may be much more common than expected.</w:t>
       </w:r>
     </w:p>
     <w:p>
@@ -15038,16 +15092,61 @@
         <w:pStyle w:val="BodyText"/>
       </w:pPr>
       <w:r>
-        <w:t xml:space="preserve">Active sensing animals experience sensory detriment when in groups. Echolocating bats suffer drops in echo detection while electrolocating fish suffer from interference in their electric fields</w:t>
-      </w:r>
-      <w:r>
-        <w:t xml:space="preserve"> </w:t>
-      </w:r>
-      <w:r>
-        <w:t xml:space="preserve">(8)</w:t>
-      </w:r>
-      <w:r>
-        <w:t xml:space="preserve">. The idea that animals perform an explicit evasive maneuver is embodied in the term</w:t>
+        <w:rPr>
+          <w:i/>
+          <w:iCs/>
+        </w:rPr>
+        <w:t xml:space="preserve">CF component</w:t>
+      </w:r>
+      <w:r>
+        <w:t xml:space="preserve">: Previous studies have shown no spectral jamming avoidance response in rhinolophid and hipposiderid bats</w:t>
+      </w:r>
+      <w:r>
+        <w:t xml:space="preserve"> </w:t>
+      </w:r>
+      <w:r>
+        <w:t xml:space="preserve">(31–33)</w:t>
+      </w:r>
+      <w:r>
+        <w:t xml:space="preserve">, with some mixed evidence in the quasi-CF rhinopomids (e.g. present in</w:t>
+      </w:r>
+      <w:r>
+        <w:t xml:space="preserve"> </w:t>
+      </w:r>
+      <w:r>
+        <w:rPr>
+          <w:i/>
+          <w:iCs/>
+        </w:rPr>
+        <w:t xml:space="preserve">Rhinopoma hardwickeii</w:t>
+      </w:r>
+      <w:r>
+        <w:t xml:space="preserve"> </w:t>
+      </w:r>
+      <w:r>
+        <w:t xml:space="preserve">(18)</w:t>
+      </w:r>
+      <w:r>
+        <w:t xml:space="preserve">, absent in</w:t>
+      </w:r>
+      <w:r>
+        <w:t xml:space="preserve"> </w:t>
+      </w:r>
+      <w:r>
+        <w:rPr>
+          <w:i/>
+          <w:iCs/>
+        </w:rPr>
+        <w:t xml:space="preserve">R. microphyllum</w:t>
+      </w:r>
+      <w:r>
+        <w:t xml:space="preserve"> </w:t>
+      </w:r>
+      <w:r>
+        <w:t xml:space="preserve">(22)</w:t>
+      </w:r>
+      <w:r>
+        <w:t xml:space="preserve">). However, it is important to stress that there is likely no</w:t>
       </w:r>
       <w:r>
         <w:t xml:space="preserve"> </w:t>
@@ -15056,43 +15155,16 @@
         <w:t xml:space="preserve">‘</w:t>
       </w:r>
       <w:r>
-        <w:t xml:space="preserve">jamming avoidance response</w:t>
+        <w:t xml:space="preserve">need</w:t>
       </w:r>
       <w:r>
         <w:t xml:space="preserve">’</w:t>
       </w:r>
       <w:r>
-        <w:t xml:space="preserve">. The term arose to describe</w:t>
-      </w:r>
-      <w:r>
-        <w:t xml:space="preserve"> </w:t>
-      </w:r>
-      <w:r>
-        <w:t xml:space="preserve">(8)</w:t>
-      </w:r>
-      <w:r>
-        <w:t xml:space="preserve"> </w:t>
-      </w:r>
-      <w:r>
-        <w:t xml:space="preserve">electrolocating fish shifting their field frequencies in response to conspecifics or external fields. The acoustic jamming avoidance response has been heavily investigated in echolocating bats, more specifically FM bats which emit short calls with long silences in between. Many FM bat species appear to show some kind of jamming avoidance response by altering their call duration, repetition rate, amplitude or frequency ranges</w:t>
-      </w:r>
-      <w:r>
-        <w:t xml:space="preserve"> </w:t>
-      </w:r>
-      <w:r>
-        <w:t xml:space="preserve">(15,17,19,28)</w:t>
-      </w:r>
-      <w:r>
-        <w:t xml:space="preserve">. While FM bats may seem to alter their call parameters in groups, literature also paints a picture where the call alterations of FM bats are better explained by factors not related to spectral jamming avoidance</w:t>
-      </w:r>
-      <w:r>
-        <w:t xml:space="preserve"> </w:t>
-      </w:r>
-      <w:r>
-        <w:t xml:space="preserve">(22–24,32)</w:t>
-      </w:r>
-      <w:r>
-        <w:t xml:space="preserve">. Our results contribute to this re-interpretative line of thought, highlighting that the absence of a clear jamming avoidance response may be much more common than expected.</w:t>
+        <w:t xml:space="preserve"> </w:t>
+      </w:r>
+      <w:r>
+        <w:t xml:space="preserve">for a jamming avoidance response due to individual specific acoustic foveas at least in rhinolophids and hipposiderids. Our data also does not support CF frequency shifting. The windowed analysis showed an increase of ~2 kHz in dominant frequency range in multi-bat recordings. The observed increase is well explained by inter-individual variation in acoustic foveas and Doppler shift effects alone. We also observed no systematic change in CF duration, as revealed by our multi-call extension analysis.</w:t>
       </w:r>
     </w:p>
     <w:p>
@@ -15104,19 +15176,22 @@
           <w:i/>
           <w:iCs/>
         </w:rPr>
-        <w:t xml:space="preserve">CF component</w:t>
-      </w:r>
-      <w:r>
-        <w:t xml:space="preserve">: Previous studies have shown no spectral jamming avoidance response in rhinolophid and hipposiderid bats</w:t>
-      </w:r>
-      <w:r>
-        <w:t xml:space="preserve"> </w:t>
-      </w:r>
-      <w:r>
-        <w:t xml:space="preserve">(31–33)</w:t>
-      </w:r>
-      <w:r>
-        <w:t xml:space="preserve">, with some mixed evidence in the quasi-CF rhinopomids (e.g. present in</w:t>
+        <w:t xml:space="preserve">FM component:</w:t>
+      </w:r>
+      <w:r>
+        <w:t xml:space="preserve"> </w:t>
+      </w:r>
+      <w:r>
+        <w:t xml:space="preserve">The tFM component of CF-FM high duty-cycle bats is likely used for ranging. CF-FM bats alter the tFM based on the behaviour at hand, much like FM bats do</w:t>
+      </w:r>
+      <w:r>
+        <w:t xml:space="preserve"> </w:t>
+      </w:r>
+      <w:r>
+        <w:t xml:space="preserve">(42)</w:t>
+      </w:r>
+      <w:r>
+        <w:t xml:space="preserve">. Not much is known about the role of iFM in CF-FM bats. Between the two rhinolophid species studied so far, we also see opposing results. Fawcett et al. 2015 found a drop of 5 kHz tFM terminal frequency in pairs of</w:t>
       </w:r>
       <w:r>
         <w:t xml:space="preserve"> </w:t>
@@ -15126,16 +15201,10 @@
           <w:i/>
           <w:iCs/>
         </w:rPr>
-        <w:t xml:space="preserve">Rhinopoma hardwickeii</w:t>
-      </w:r>
-      <w:r>
-        <w:t xml:space="preserve"> </w:t>
-      </w:r>
-      <w:r>
-        <w:t xml:space="preserve">(18)</w:t>
-      </w:r>
-      <w:r>
-        <w:t xml:space="preserve">, absent in</w:t>
+        <w:t xml:space="preserve">Rhinolophus capensis</w:t>
+      </w:r>
+      <w:r>
+        <w:t xml:space="preserve">, while Ding et al. 2024 also observe a ~4-5 kHz difference, but instead a</w:t>
       </w:r>
       <w:r>
         <w:t xml:space="preserve"> </w:t>
@@ -15145,34 +15214,43 @@
           <w:i/>
           <w:iCs/>
         </w:rPr>
-        <w:t xml:space="preserve">R. microphyllum</w:t>
-      </w:r>
-      <w:r>
-        <w:t xml:space="preserve"> </w:t>
-      </w:r>
-      <w:r>
-        <w:t xml:space="preserve">(22)</w:t>
-      </w:r>
-      <w:r>
-        <w:t xml:space="preserve">). However, it is important to stress that there is likely no</w:t>
-      </w:r>
-      <w:r>
-        <w:t xml:space="preserve"> </w:t>
-      </w:r>
-      <w:r>
-        <w:t xml:space="preserve">‘</w:t>
-      </w:r>
-      <w:r>
-        <w:t xml:space="preserve">need</w:t>
-      </w:r>
-      <w:r>
-        <w:t xml:space="preserve">’</w:t>
-      </w:r>
-      <w:r>
-        <w:t xml:space="preserve"> </w:t>
-      </w:r>
-      <w:r>
-        <w:t xml:space="preserve">for a jamming avoidance response due to individual specific acoustic foveas at least in rhinolophids and hipposiderids. Our data also does not support CF frequency shifting. The windowed analysis showed an increase of ~2 kHz in dominant frequency range in multi-bat recordings. The observed increase is well explained by inter-individual variation in acoustic foveas and Doppler shift effects alone. We also observed no systematic change in CF duration, as revealed by our multi-call extension analysis.</w:t>
+        <w:t xml:space="preserve">decrease</w:t>
+      </w:r>
+      <w:r>
+        <w:t xml:space="preserve"> </w:t>
+      </w:r>
+      <w:r>
+        <w:t xml:space="preserve">in tFM terminal frequency. The results are notable, despite the slightly different measurement conventions used (-10 &amp; -30 dB respectively). Our results are similar to Ding et al. 2025, but with a much lower change of -0.87 kHz in tFM terminal frequency. Increasing call duration increases echo detection</w:t>
+      </w:r>
+      <w:r>
+        <w:t xml:space="preserve"> </w:t>
+      </w:r>
+      <w:r>
+        <w:t xml:space="preserve">(16)</w:t>
+      </w:r>
+      <w:r>
+        <w:t xml:space="preserve">. In terms of tFM duration alteration, Fawcett et al. 2015 found an increase of 1.8 ms in pairs, while Lu et al. 2020 report a 0.35 ms increase in noise. We find a 0.19 ms increase in groups, a smaller effect than both comparable studies. The tFM duration increase corresponds to a relative ~10% increase in duration. Whether the relative 10% increase provides a sensory advantage is unclear to us. Results from FM bats also show increases of call duration in noise</w:t>
+      </w:r>
+      <w:r>
+        <w:t xml:space="preserve"> </w:t>
+      </w:r>
+      <w:r>
+        <w:t xml:space="preserve">(15,65)</w:t>
+      </w:r>
+      <w:r>
+        <w:t xml:space="preserve">, along with a species dependent response. We suspect the differences in our results in comparison to Ding et al. 2024 and Fawcett et al. 2015 may lie in either the species or the experimental setting. We studied wild bats in a familiar environment while the other studies</w:t>
+      </w:r>
+      <w:r>
+        <w:t xml:space="preserve"> </w:t>
+      </w:r>
+      <w:r>
+        <w:t xml:space="preserve">(32,33)</w:t>
+      </w:r>
+      <w:r>
+        <w:t xml:space="preserve"> </w:t>
+      </w:r>
+      <w:r>
+        <w:t xml:space="preserve">flew captured bats in a novel flight environment.</w:t>
       </w:r>
     </w:p>
     <w:p>
@@ -15180,38 +15258,19 @@
         <w:pStyle w:val="BodyText"/>
       </w:pPr>
       <w:r>
-        <w:rPr>
-          <w:i/>
-          <w:iCs/>
-        </w:rPr>
-        <w:t xml:space="preserve">FM component:</w:t>
-      </w:r>
-      <w:r>
-        <w:t xml:space="preserve"> </w:t>
-      </w:r>
-      <w:r>
-        <w:t xml:space="preserve">The tFM component of CF-FM high duty-cycle bats is likely used for ranging. CF-FM bats alter the tFM based on the behaviour at hand, much like FM bats do</w:t>
-      </w:r>
-      <w:r>
-        <w:t xml:space="preserve"> </w:t>
-      </w:r>
-      <w:r>
-        <w:t xml:space="preserve">(42)</w:t>
-      </w:r>
-      <w:r>
-        <w:t xml:space="preserve">. Not much is known about the role of iFM in CF-FM bats.</w:t>
-      </w:r>
-      <w:r>
-        <w:t xml:space="preserve"> </w:t>
-      </w:r>
-      <w:r>
-        <w:t xml:space="preserve">(33)</w:t>
-      </w:r>
-      <w:r>
-        <w:t xml:space="preserve"> </w:t>
-      </w:r>
-      <w:r>
-        <w:t xml:space="preserve">found a drop of 5 kHz tFM minimum frequency (-10 dB call peak frequency) in pairs of R. capensis, while we found a much lower drop of -0.87 kHz (-10dB tFM peak frequency).</w:t>
+        <w:t xml:space="preserve">Since the tFM components are used for ranging, the tFM echoes are of primary importance to CF-FM bats for navigation. How often are a bat’s tFM echoes masked by the tFM components of others? tFM components are short ( $</w:t>
+      </w:r>
+      <w:r>
+        <w:t xml:space="preserve">$3 ms, 95 percentile value), and likely emitted about every 40-50 ms which is equivalent to a tFM duty cycle between 6-7.5%. For a pair of bats at these duty cycles, the probability that the tFM-component of one bat overlaps the other bat’s tFM-echo of one tFM echo being overlapped by another bat’s tFM call component is only relatively low at most between up to 1.6 - 2.1% (see Supp. Info. for calculations). Even if a single tFM echo is overlapped by another call, a bat may still be able to detect it if the signal-to-noise ratio is sufficient. Modelling shows that FM bats with similar call durations can detect all of their echoes in small groups of up to 10 individuals, and are unlikely to face major detriments to their echolocation</w:t>
+      </w:r>
+      <w:r>
+        <w:t xml:space="preserve"> </w:t>
+      </w:r>
+      <w:r>
+        <w:t xml:space="preserve">(25)</w:t>
+      </w:r>
+      <w:r>
+        <w:t xml:space="preserve">.</w:t>
       </w:r>
     </w:p>
     <w:p>
@@ -15219,7 +15278,41 @@
         <w:pStyle w:val="BodyText"/>
       </w:pPr>
       <w:r>
-        <w:t xml:space="preserve">BREAK HERE</w:t>
+        <w:rPr>
+          <w:i/>
+          <w:iCs/>
+        </w:rPr>
+        <w:t xml:space="preserve">Call level:</w:t>
+      </w:r>
+      <w:r>
+        <w:t xml:space="preserve"> </w:t>
+      </w:r>
+      <w:r>
+        <w:t xml:space="preserve">A direct way of improving echo detection is to increase the call level, which both FM bats</w:t>
+      </w:r>
+      <w:r>
+        <w:t xml:space="preserve"> </w:t>
+      </w:r>
+      <w:r>
+        <w:t xml:space="preserve">(15,16,65)</w:t>
+      </w:r>
+      <w:r>
+        <w:t xml:space="preserve"> </w:t>
+      </w:r>
+      <w:r>
+        <w:t xml:space="preserve">and CF-FM bats</w:t>
+      </w:r>
+      <w:r>
+        <w:t xml:space="preserve"> </w:t>
+      </w:r>
+      <w:r>
+        <w:t xml:space="preserve">(50,66,67)</w:t>
+      </w:r>
+      <w:r>
+        <w:t xml:space="preserve"> </w:t>
+      </w:r>
+      <w:r>
+        <w:t xml:space="preserve">regularly do in the presence of experimental playbacks. We did not track the 3D-position of the bats in our study, and thus could not measure their source level. We instead analyzed the received level of calls at the microphone. Received levels depend not only on the bat’s source level, but also on the bats’ distance and calling direction relative to the microphone. Our individual call analysis showed that the received levels of all three call components were ~2 dB lower (MAP) during group flight compared to the single-bat context. In contrast, our windowed call analysis revealed no systematic difference in received level between multi-bat and single-bat contexts and between observed multi-bat and virtual multi-bat contexts.</w:t>
       </w:r>
     </w:p>
     <w:p>
@@ -15227,131 +15320,46 @@
         <w:pStyle w:val="BodyText"/>
       </w:pPr>
       <w:r>
-        <w:t xml:space="preserve">Frequency-changes in group flying FM-bats could indicate a JAR, but could also be a response to the physical presence of other bats in the vicinity</w:t>
-      </w:r>
-      <w:r>
-        <w:t xml:space="preserve"> </w:t>
-      </w:r>
-      <w:r>
-        <w:t xml:space="preserve">(22,28)</w:t>
-      </w:r>
-      <w:r>
-        <w:t xml:space="preserve">. While not much is known about the iFM-component of CF-FM bats, they do change their tFM-component as they approach objects and during landing</w:t>
-      </w:r>
-      <w:r>
-        <w:t xml:space="preserve"> </w:t>
-      </w:r>
-      <w:r>
-        <w:t xml:space="preserve">(34,40,42)</w:t>
-      </w:r>
-      <w:r>
-        <w:t xml:space="preserve">. CF-FM bats may thus be expected to respond to conspecifics like FM-bats in groups.</w:t>
-      </w:r>
-      <w:r>
-        <w:t xml:space="preserve"> </w:t>
-      </w:r>
-      <w:r>
-        <w:t xml:space="preserve">(33)</w:t>
-      </w:r>
-      <w:r>
-        <w:t xml:space="preserve"> </w:t>
-      </w:r>
-      <w:r>
-        <w:t xml:space="preserve">found that the tFM minimum frequency (-10 dB call peak frequency) decreased by 5 kHz on average in pairs of</w:t>
-      </w:r>
-      <w:r>
-        <w:t xml:space="preserve"> </w:t>
-      </w:r>
-      <w:r>
-        <w:rPr>
-          <w:i/>
-          <w:iCs/>
-        </w:rPr>
-        <w:t xml:space="preserve">Rhinolophus capensis</w:t>
-      </w:r>
-      <w:r>
-        <w:t xml:space="preserve">. In contrast, we only found a decrease of about -0.87 kHz of the tFM lower frequency (-10 dB tFM peak frequency) from the individual call analysis. Our windowed analysis revealed an even smaller decrease of -0.25 kHz in multi-bat calls. Both FM and CF-FM bats also change call duration in the presence of conspecifics and noise</w:t>
-      </w:r>
-      <w:r>
-        <w:t xml:space="preserve"> </w:t>
-      </w:r>
-      <w:r>
-        <w:t xml:space="preserve">(15,22,33,50,65)</w:t>
-      </w:r>
-      <w:r>
-        <w:t xml:space="preserve">. While we found an increase of tFM duration from single- to multi-bat contexts of 0.19 ms,</w:t>
-      </w:r>
-      <w:r>
-        <w:t xml:space="preserve">(33)</w:t>
-      </w:r>
-      <w:r>
-        <w:t xml:space="preserve"> </w:t>
-      </w:r>
-      <w:r>
-        <w:t xml:space="preserve">found an increase of 1.8 ms in pairs, and</w:t>
-      </w:r>
-      <w:r>
-        <w:t xml:space="preserve"> </w:t>
-      </w:r>
-      <w:r>
-        <w:t xml:space="preserve">(50)</w:t>
-      </w:r>
-      <w:r>
-        <w:t xml:space="preserve"> </w:t>
-      </w:r>
-      <w:r>
-        <w:t xml:space="preserve">found a median increase of 0.35 ms in noise compared to calls in silence. Our results are closer to those of</w:t>
-      </w:r>
-      <w:r>
-        <w:t xml:space="preserve"> </w:t>
-      </w:r>
-      <w:r>
-        <w:t xml:space="preserve">(50)</w:t>
-      </w:r>
-      <w:r>
-        <w:t xml:space="preserve">, while clearly not as strong as</w:t>
-      </w:r>
-      <w:r>
-        <w:t xml:space="preserve"> </w:t>
-      </w:r>
-      <w:r>
-        <w:t xml:space="preserve">(33)</w:t>
-      </w:r>
-      <w:r>
-        <w:t xml:space="preserve">. FM bats too are known to increase their call durations in the presence of noise</w:t>
-      </w:r>
-      <w:r>
-        <w:t xml:space="preserve"> </w:t>
-      </w:r>
-      <w:r>
-        <w:t xml:space="preserve">(15,16,65)</w:t>
-      </w:r>
-      <w:r>
-        <w:t xml:space="preserve">, though here too the extent of increase varies across species. While increasing call duration improves echo detection</w:t>
-      </w:r>
-      <w:r>
-        <w:t xml:space="preserve"> </w:t>
-      </w:r>
-      <w:r>
-        <w:t xml:space="preserve">(15,16)</w:t>
-      </w:r>
-      <w:r>
-        <w:t xml:space="preserve">, the increase in duration we observed here corresponds to about ~10% increase (Table</w:t>
-      </w:r>
-      <w:r>
-        <w:t xml:space="preserve"> </w:t>
-      </w:r>
-      <w:r>
-        <w:t xml:space="preserve">(tab:indcallsummary)), which falls on the lower end of effects seen in FM bats. At least compared to the one other rhinolophid study</w:t>
-      </w:r>
-      <w:r>
-        <w:t xml:space="preserve"> </w:t>
-      </w:r>
-      <w:r>
-        <w:t xml:space="preserve">(33)</w:t>
-      </w:r>
-      <w:r>
-        <w:t xml:space="preserve">, our effects are small. Whether such small increses in tFM duration lead to biologically relevant improvements in detecting the surroundings in groups remains to be seen.</w:t>
+        <w:t xml:space="preserve">Free-flying CF-bats do not seem to suffer from sensory problems when flying in small groups. What are the possible explanations for the absence of a strong echolocation response in groups? Echolocation in small groups (2-4 bats) may not be very challenging for multiple reasons. CF-FM bats rely on the short tFM component to detect the distance of objects around them for object ranging</w:t>
+      </w:r>
+      <w:r>
+        <w:t xml:space="preserve"> </w:t>
+      </w:r>
+      <w:r>
+        <w:t xml:space="preserve">(34)</w:t>
+      </w:r>
+      <w:r>
+        <w:t xml:space="preserve"> </w:t>
+      </w:r>
+      <w:r>
+        <w:t xml:space="preserve">– which may not be overlapped often (see previous section). Bats also integrate echoes across multiple calls and are thus resistant to occasional disruptions in echo arrival</w:t>
+      </w:r>
+      <w:r>
+        <w:t xml:space="preserve"> </w:t>
+      </w:r>
+      <w:r>
+        <w:t xml:space="preserve">(68)</w:t>
+      </w:r>
+      <w:r>
+        <w:t xml:space="preserve">. Bats also possess long-term spatial memory</w:t>
+      </w:r>
+      <w:r>
+        <w:t xml:space="preserve"> </w:t>
+      </w:r>
+      <w:r>
+        <w:t xml:space="preserve">(69,70)</w:t>
+      </w:r>
+      <w:r>
+        <w:t xml:space="preserve">, and the ones we observed are likely very familiar with the cave’s structure. Spatial memory likely allows bats to tolerate occasional echo masking in groups, particularly in combination with multi-echo integration</w:t>
+      </w:r>
+      <w:r>
+        <w:t xml:space="preserve"> </w:t>
+      </w:r>
+      <w:r>
+        <w:t xml:space="preserve">(68)</w:t>
+      </w:r>
+      <w:r>
+        <w:t xml:space="preserve">.</w:t>
       </w:r>
     </w:p>
     <w:p>
@@ -15359,80 +15367,23 @@
         <w:pStyle w:val="BodyText"/>
       </w:pPr>
       <w:r>
+        <w:t xml:space="preserve">In our opinion, the primary obstacle to furthering studies in group echolocation is technical, especially in analysing overlapping sounds. Here, we presented a series of automated, replicable workflows such as the windowed call analysis and measurement of CF durations in multi-bat contexts. To improve the reliability of call component measurement, we also developed the</w:t>
+      </w:r>
+      <w:r>
+        <w:t xml:space="preserve"> </w:t>
+      </w:r>
+      <w:r>
         <w:rPr>
           <w:i/>
           <w:iCs/>
         </w:rPr>
-        <w:t xml:space="preserve">Call level:</w:t>
-      </w:r>
-      <w:r>
-        <w:t xml:space="preserve"> </w:t>
-      </w:r>
-      <w:r>
-        <w:t xml:space="preserve">A direct way of improving echo detection is to increase the call level, which both FM bats</w:t>
-      </w:r>
-      <w:r>
-        <w:t xml:space="preserve"> </w:t>
-      </w:r>
-      <w:r>
-        <w:t xml:space="preserve">(15,16,65)</w:t>
-      </w:r>
-      <w:r>
-        <w:t xml:space="preserve"> </w:t>
-      </w:r>
-      <w:r>
-        <w:t xml:space="preserve">and CF-FM bats</w:t>
-      </w:r>
-      <w:r>
-        <w:t xml:space="preserve"> </w:t>
-      </w:r>
-      <w:r>
-        <w:t xml:space="preserve">(50,66,67)</w:t>
-      </w:r>
-      <w:r>
-        <w:t xml:space="preserve"> </w:t>
-      </w:r>
-      <w:r>
-        <w:t xml:space="preserve">regularly do in the presence of experimental playbacks. Because we did not track the 3D-position of the bats in our study, we could not measure their source level and instead analyzed the received level at the microphone. Received levels depend not only on the bat’s source level, but also on the bats’ distance to and calling direction relative to the microphone. Our individual call analysis showed that the received levels of all three call components were ~2 dB lower (MAP) during group flight compared to the single-bat context. In contrast, our windowed call analysis revealed no systematic difference in received level between multi-bat and single-bat contexts and between observed multi-bat and virtual multi-bat contexts.</w:t>
-      </w:r>
-    </w:p>
-    <w:p>
-      <w:pPr>
-        <w:pStyle w:val="BodyText"/>
-      </w:pPr>
-      <w:r>
-        <w:t xml:space="preserve">Despite the observed increase of individually analyzed received levels, there was no change in the windowed analysis, although overlapping calls in multi-bat contexts should lead to a higher received level. We suggest that the similarity in received levels of multi-bat and single-bat windows can be explained by the inequal contribution the nearest bat’s call makes to the received level due to spherical spreading, and the directionality of calls. The fact that multi-bat and virtual-multi bat audio have similar received levels thus indirectly suggests there is no change in source level even in the presence of another bat. However, the tFM received level during group flight showed a drop of around 2 dB that we are unsure how to interpret. This apparent drop in received level could be the result of bats flying further away or emitting more directional calls.</w:t>
-      </w:r>
-    </w:p>
-    <w:p>
-      <w:pPr>
-        <w:pStyle w:val="BodyText"/>
-      </w:pPr>
-      <w:r>
-        <w:rPr>
-          <w:i/>
-          <w:iCs/>
-        </w:rPr>
-        <w:t xml:space="preserve">TB: Not sure how/where to put the points below in…please helppp!!!</w:t>
-      </w:r>
-    </w:p>
-    <w:p>
-      <w:pPr>
-        <w:pStyle w:val="BodyText"/>
-      </w:pPr>
-      <w:r>
-        <w:rPr>
-          <w:i/>
-          <w:iCs/>
-        </w:rPr>
-        <w:t xml:space="preserve">We expect that 1) the spectral parameters of the CF is less prone to change given that CF-FM bats need to adjust emitted calls to match their acoustic foveal frequency tuning, while the CF duration in multi bats decreases to avoid overlap from other bats calls. 2) While role of iFM is less well understood, the tFM parts of the call can be altered in both spectral and temporal domains, and we expect both the bandwidth and duration to increase in multi bat contexts. The FM parts are less prone to overlap due to their inherently short duration and by altering the parameters can maximize the information encoded in the returning echoes. 3) As for duration of CF or the entire call, we expect that short duration calls will be emitted in multi bat contexts to reduce the possibility of overlap with calls of other bats. (this is not essentially important because if anyways, the CF is not used as part of resolving complexity in multi bat contexts, then the overlap of calls is not important as long as the overlap of the FM is avoided). 4) As a proxy for the measure of change in amplitude, we expect the received levels in multi-bat contexts to reduce in multi-bat contexts in an echoic natural cave and also presence other bats very close to one another.</w:t>
-      </w:r>
-      <w:r>
-        <w:rPr>
-          <w:i/>
-          <w:iCs/>
-        </w:rPr>
-        <w:t xml:space="preserve"> </w:t>
+        <w:t xml:space="preserve">itsfm</w:t>
+      </w:r>
+      <w:r>
+        <w:t xml:space="preserve"> </w:t>
+      </w:r>
+      <w:r>
+        <w:t xml:space="preserve">toolkit to automatically segment call-components. Further work still remains to be done, primarily in the development of call-identity assignment when there are multiple overlapping calls recorded under reverberant conditions.</w:t>
       </w:r>
     </w:p>
     <w:bookmarkEnd w:id="54"/>
@@ -15465,7 +15416,7 @@
         <w:t xml:space="preserve"> </w:t>
       </w:r>
       <w:r>
-        <w:t xml:space="preserve">(15,17,22,24,30)</w:t>
+        <w:t xml:space="preserve">(15,17,22,24,30,31)</w:t>
       </w:r>
       <w:r>
         <w:t xml:space="preserve"> </w:t>
@@ -15485,7 +15436,34 @@
         <w:t xml:space="preserve"> </w:t>
       </w:r>
       <w:r>
-        <w:t xml:space="preserve">(68)</w:t>
+        <w:t xml:space="preserve">(71)</w:t>
+      </w:r>
+      <w:r>
+        <w:t xml:space="preserve">. Particularly for active-sensing animals, jamming may be one of the</w:t>
+      </w:r>
+      <w:r>
+        <w:t xml:space="preserve"> </w:t>
+      </w:r>
+      <w:r>
+        <w:t xml:space="preserve">‘</w:t>
+      </w:r>
+      <w:r>
+        <w:t xml:space="preserve">costs</w:t>
+      </w:r>
+      <w:r>
+        <w:t xml:space="preserve">’</w:t>
+      </w:r>
+      <w:r>
+        <w:t xml:space="preserve"> </w:t>
+      </w:r>
+      <w:r>
+        <w:t xml:space="preserve">of being social</w:t>
+      </w:r>
+      <w:r>
+        <w:t xml:space="preserve"> </w:t>
+      </w:r>
+      <w:r>
+        <w:t xml:space="preserve">(1,2)</w:t>
       </w:r>
       <w:r>
         <w:t xml:space="preserve">. While active-sensing animals may indeed alter their sensory strategies in response to jamming</w:t>
@@ -15581,7 +15559,7 @@
         <w:pStyle w:val="FirstParagraph"/>
       </w:pPr>
       <w:r>
-        <w:t xml:space="preserve">The authors would like to specially thank the electronics team (Markus Abels, Hannes Sagunsky, Reinhard Biller) at the MPIO workshop for help preparing the electronic circuits to run the ON/OFF signal splitting. We would also like to thank Antoniya Hubancheva for logistical support, Stefan Greif for help collecting the data, the 2018 Tabachka field crew, Klaus Hochradel for the point-cloud scan of the cave and Diana Schoeppler and Hans-Ulrich Schnitzler for their helpful discussions. We also thank Manjari Jain for her support and and encouragement of the project. TB was funded by a DAAD doctoral fellowship, the IMPRS for Organismal Biology, and a Medium grant from the CASCB. HRG was funded by the Emmy Noether program of the DFG (German Research Foundation, grant no. 241711556).</w:t>
+        <w:t xml:space="preserve">The authors would like to specially thank the electronics team (Markus Abels, Hannes Sagunsky, Reinhard Biller) at the MPIO workshop for help preparing the electronic circuits to run the ON/OFF signal splitting. We would also like to thank Antoniya Hubancheva for logistical support, Stefan Greif for help collecting the data, the 2018 Tabachka field crew, Klaus Hochradel for the point-cloud scan of the cave and Diana Schoeppler and Hans-Ulrich Schnitzler for their helpful discussions. We also thank Manjari Jain for her support and and encouragement of the project. TB was funded by a DAAD doctoral fellowship, the IMPRS for Organismal Biology, a CASCB Medium grant, and the DFG Walter Benjamin program (grant no. 502056951), HRG was funded by the Emmy Noether program of the DFG (German Research Foundation, grant no. 241711556).</w:t>
       </w:r>
     </w:p>
     <w:bookmarkEnd w:id="58"/>
@@ -15617,7 +15595,7 @@
       </w:r>
     </w:p>
     <w:bookmarkEnd w:id="59"/>
-    <w:bookmarkStart w:id="142" w:name="references"/>
+    <w:bookmarkStart w:id="146" w:name="references"/>
     <w:p>
       <w:pPr>
         <w:pStyle w:val="Heading1"/>
@@ -15626,7 +15604,7 @@
         <w:t xml:space="preserve">References</w:t>
       </w:r>
     </w:p>
-    <w:bookmarkStart w:id="141" w:name="refs"/>
+    <w:bookmarkStart w:id="145" w:name="refs"/>
     <w:bookmarkStart w:id="60" w:name="ref-pulliam1984living"/>
     <w:p>
       <w:pPr>
@@ -17244,7 +17222,7 @@
       </w:r>
     </w:p>
     <w:bookmarkEnd w:id="139"/>
-    <w:bookmarkStart w:id="140" w:name="ref-henninger2020tracking"/>
+    <w:bookmarkStart w:id="141" w:name="ref-Salles202011719"/>
     <w:p>
       <w:pPr>
         <w:pStyle w:val="Bibliography"/>
@@ -17259,15 +17237,110 @@
         <w:t xml:space="preserve">	</w:t>
       </w:r>
       <w:r>
+        <w:t xml:space="preserve">Salles A, Diebold CA, Moss CF. Echolocating bats accumulate information from acoustic snapshots to predict auditory object motion. Proceedings of the National Academy of Sciences. 2020; Available from:</w:t>
+      </w:r>
+      <w:r>
+        <w:t xml:space="preserve"> </w:t>
+      </w:r>
+      <w:hyperlink r:id="rId140">
+        <w:r>
+          <w:rPr>
+            <w:rStyle w:val="Hyperlink"/>
+          </w:rPr>
+          <w:t xml:space="preserve">https://www.pnas.org/content/early/2020/10/27/2011719117</w:t>
+        </w:r>
+      </w:hyperlink>
+    </w:p>
+    <w:bookmarkEnd w:id="141"/>
+    <w:bookmarkStart w:id="142" w:name="ref-mohres1949versuche"/>
+    <w:p>
+      <w:pPr>
+        <w:pStyle w:val="Bibliography"/>
+      </w:pPr>
+      <w:r>
+        <w:t xml:space="preserve">69.</w:t>
+      </w:r>
+      <w:r>
+        <w:t xml:space="preserve"> </w:t>
+      </w:r>
+      <w:r>
+        <w:t xml:space="preserve">	</w:t>
+      </w:r>
+      <w:r>
+        <w:t xml:space="preserve">Möhres F, Oettingen-Spielberg T. Versuche</w:t>
+      </w:r>
+      <w:r>
+        <w:t xml:space="preserve"> </w:t>
+      </w:r>
+      <w:r>
+        <w:t xml:space="preserve">ü</w:t>
+      </w:r>
+      <w:r>
+        <w:t xml:space="preserve">ber die nahorientierung und das heimfindeverm</w:t>
+      </w:r>
+      <w:r>
+        <w:t xml:space="preserve">ö</w:t>
+      </w:r>
+      <w:r>
+        <w:t xml:space="preserve">gen der flederm</w:t>
+      </w:r>
+      <w:r>
+        <w:t xml:space="preserve">ä</w:t>
+      </w:r>
+      <w:r>
+        <w:t xml:space="preserve">use. Verhandlungen der deutschen Zoologen in Mainz. 1949;248–52.</w:t>
+      </w:r>
+      <w:r>
+        <w:t xml:space="preserve"> </w:t>
+      </w:r>
+    </w:p>
+    <w:bookmarkEnd w:id="142"/>
+    <w:bookmarkStart w:id="143" w:name="ref-barchi2013spatial"/>
+    <w:p>
+      <w:pPr>
+        <w:pStyle w:val="Bibliography"/>
+      </w:pPr>
+      <w:r>
+        <w:t xml:space="preserve">70.</w:t>
+      </w:r>
+      <w:r>
+        <w:t xml:space="preserve"> </w:t>
+      </w:r>
+      <w:r>
+        <w:t xml:space="preserve">	</w:t>
+      </w:r>
+      <w:r>
+        <w:t xml:space="preserve">Barchi JR, Knowles JM, Simmons JA. Spatial memory and stereotypy of flight paths by big brown bats in cluttered surroundings. Journal of Experimental Biology. 2013;216(6):1053–63.</w:t>
+      </w:r>
+      <w:r>
+        <w:t xml:space="preserve"> </w:t>
+      </w:r>
+    </w:p>
+    <w:bookmarkEnd w:id="143"/>
+    <w:bookmarkStart w:id="144" w:name="ref-henninger2020tracking"/>
+    <w:p>
+      <w:pPr>
+        <w:pStyle w:val="Bibliography"/>
+      </w:pPr>
+      <w:r>
+        <w:t xml:space="preserve">71.</w:t>
+      </w:r>
+      <w:r>
+        <w:t xml:space="preserve"> </w:t>
+      </w:r>
+      <w:r>
+        <w:t xml:space="preserve">	</w:t>
+      </w:r>
+      <w:r>
         <w:t xml:space="preserve">Henninger J, Krahe R, Sinz F, Benda J. Tracking activity patterns of a multispecies community of gymnotiform weakly electric fish in their neotropical habitat without tagging. Journal of Experimental Biology. 2020;223(3):jeb206342.</w:t>
       </w:r>
       <w:r>
         <w:t xml:space="preserve"> </w:t>
       </w:r>
     </w:p>
-    <w:bookmarkEnd w:id="140"/>
-    <w:bookmarkEnd w:id="141"/>
-    <w:bookmarkEnd w:id="142"/>
+    <w:bookmarkEnd w:id="144"/>
+    <w:bookmarkEnd w:id="145"/>
+    <w:bookmarkEnd w:id="146"/>
     <w:sectPr/>
   </w:body>
 </w:document>

</xml_diff>

<commit_message>
Version of the main_paper with invalid annotations removed. So far so good. This version will be sent to NM for review.
</commit_message>
<xml_diff>
--- a/hbc_paper/main_paper.docx
+++ b/hbc_paper/main_paper.docx
@@ -3292,7 +3292,7 @@
         <w:pStyle w:val="BodyText"/>
       </w:pPr>
       <w:r>
-        <w:t xml:space="preserve">To interpret the change in echolocation behaviour we calculated the difference and ratio of estimated coefficients across group contexts.</w:t>
+        <w:t xml:space="preserve">To interpret the change in echolocation behaviour we calculated the difference and ratio of estimated coefficients between group and individual contexts.</w:t>
       </w:r>
     </w:p>
     <w:bookmarkStart w:id="37" w:name="indcallstatanalysis"/>
@@ -3732,15 +3732,23 @@
         <w:t xml:space="preserve"> </w:t>
       </w:r>
       <w:r>
-        <w:t xml:space="preserve">as they flew alone and with other bats in a natural cave. The bats performed various flight behaviours in the cave, such as circling, approaches (when two or more bats flew towards each other) and following (one bat behind another) flights. A total of NUMBER HERE flight activities were annotated from the video, whose durations RANGED FROM X-Y.From these flight activities we were able to obtain XXYY synchronised audio clips, where were used in the individual and windowed call analysis.</w:t>
-      </w:r>
-    </w:p>
-    <w:p>
-      <w:pPr>
-        <w:pStyle w:val="BodyText"/>
-      </w:pPr>
-      <w:r>
-        <w:t xml:space="preserve">STILL STUCK HERE – THERE ARE SOME ARBIT LONG ANNOTATIONS – NEED ACCESS TO THE VIDEO FILES….</w:t>
+        <w:t xml:space="preserve">as they flew alone and with other bats in a natural cave. The bats performed various flight behaviours in the cave, such as circling, approaches (when two or more bats flew towards each other) and following (one bat behind another) flights. A total of 2126 flight activities were annotated from video, of which 1180 synchronised audio clips with only</w:t>
+      </w:r>
+      <w:r>
+        <w:t xml:space="preserve"> </w:t>
+      </w:r>
+      <w:r>
+        <w:rPr>
+          <w:i/>
+          <w:iCs/>
+        </w:rPr>
+        <w:t xml:space="preserve">Rhinolophus</w:t>
+      </w:r>
+      <w:r>
+        <w:t xml:space="preserve"> </w:t>
+      </w:r>
+      <w:r>
+        <w:t xml:space="preserve">calls were found. The synchronised audio clips ranged from 0.08 - 37.92 s duration (median 1.02 s). The synchronised audio clips were used in the individual and windowed call analysis.</w:t>
       </w:r>
     </w:p>
     <w:p>
@@ -15559,7 +15567,7 @@
         <w:pStyle w:val="FirstParagraph"/>
       </w:pPr>
       <w:r>
-        <w:t xml:space="preserve">The authors would like to specially thank the electronics team (Markus Abels, Hannes Sagunsky, Reinhard Biller) at the MPIO workshop for help preparing the electronic circuits to run the ON/OFF signal splitting. We would also like to thank Antoniya Hubancheva for logistical support, Stefan Greif for help collecting the data, the 2018 Tabachka field crew, Klaus Hochradel for the point-cloud scan of the cave and Diana Schoeppler and Hans-Ulrich Schnitzler for their helpful discussions. We also thank Manjari Jain for her support and and encouragement of the project. TB was funded by a DAAD doctoral fellowship, the IMPRS for Organismal Biology, a CASCB Medium grant, and the DFG Walter Benjamin program (grant no. 502056951), HRG was funded by the Emmy Noether program of the DFG (German Research Foundation, grant no. 241711556).</w:t>
+        <w:t xml:space="preserve">The authors would like to specially thank the electronics team (Markus Abels, Hannes Sagunsky, Reinhard Biller) at the MPIO workshop for help preparing the electronic circuits to run the ON/OFF signal splitting. We would also like to thank Antoniya Hubancheva for logistical support, Stefan Greif for help collecting the data, the 2018 Tabachka field crew, Klaus Hochradel for the point-cloud scan of the cave and Diana Schoeppler and Hans-Ulrich Schnitzler for their helpful discussions. We also thank Manjari Jain for her support and and encouragement of the project. TB was funded by a DAAD doctoral fellowship, the IMPRS for Organismal Biology, a CASCB Medium grant, and funded by the Walter Benjamin program of the Deutsche Forschungsgemeinschaft (DFG, German Research Foundation) – project number 502056951, HRG was funded by the Emmy Noether program of the DFG (German Research Foundation, grant no. 241711556).</w:t>
       </w:r>
     </w:p>
     <w:bookmarkEnd w:id="58"/>

</xml_diff>